<commit_message>
docs: update table of contents and section headings in the document
</commit_message>
<xml_diff>
--- a/Barta_rocnikova_prace.docx
+++ b/Barta_rocnikova_prace.docx
@@ -1430,6 +1430,7 @@
       <w:bookmarkStart w:id="0" w:name="_Toc136087922"/>
       <w:bookmarkStart w:id="1" w:name="_Toc163386617"/>
       <w:bookmarkStart w:id="2" w:name="_Toc183979914"/>
+      <w:bookmarkStart w:id="3" w:name="_Toc215651018"/>
       <w:r>
         <w:lastRenderedPageBreak/>
         <w:t>Prohlášení</w:t>
@@ -1437,6 +1438,7 @@
       <w:bookmarkEnd w:id="0"/>
       <w:bookmarkEnd w:id="1"/>
       <w:bookmarkEnd w:id="2"/>
+      <w:bookmarkEnd w:id="3"/>
       <w:r>
         <w:t xml:space="preserve"> </w:t>
       </w:r>
@@ -1750,12 +1752,14 @@
         </w:numPr>
         <w:ind w:left="720"/>
       </w:pPr>
-      <w:bookmarkStart w:id="3" w:name="_Toc183979915"/>
+      <w:bookmarkStart w:id="4" w:name="_Toc183979915"/>
+      <w:bookmarkStart w:id="5" w:name="_Toc215651019"/>
       <w:r>
         <w:lastRenderedPageBreak/>
         <w:t>Poděkování</w:t>
       </w:r>
-      <w:bookmarkEnd w:id="3"/>
+      <w:bookmarkEnd w:id="4"/>
+      <w:bookmarkEnd w:id="5"/>
     </w:p>
     <w:p>
       <w:r>
@@ -1792,12 +1796,14 @@
         </w:numPr>
         <w:ind w:left="720"/>
       </w:pPr>
-      <w:bookmarkStart w:id="4" w:name="_Toc183979916"/>
+      <w:bookmarkStart w:id="6" w:name="_Toc183979916"/>
+      <w:bookmarkStart w:id="7" w:name="_Toc215651020"/>
       <w:r>
         <w:lastRenderedPageBreak/>
         <w:t>Anotace</w:t>
       </w:r>
-      <w:bookmarkEnd w:id="4"/>
+      <w:bookmarkEnd w:id="6"/>
+      <w:bookmarkEnd w:id="7"/>
     </w:p>
     <w:p>
       <w:pPr>
@@ -1817,12 +1823,14 @@
         </w:numPr>
         <w:ind w:left="720"/>
       </w:pPr>
-      <w:bookmarkStart w:id="5" w:name="_Toc183979917"/>
+      <w:bookmarkStart w:id="8" w:name="_Toc183979917"/>
+      <w:bookmarkStart w:id="9" w:name="_Toc215651021"/>
       <w:r>
         <w:lastRenderedPageBreak/>
         <w:t>Klíčová slova</w:t>
       </w:r>
-      <w:bookmarkEnd w:id="5"/>
+      <w:bookmarkEnd w:id="8"/>
+      <w:bookmarkEnd w:id="9"/>
     </w:p>
     <w:p>
       <w:pPr>
@@ -1842,12 +1850,14 @@
         </w:numPr>
         <w:ind w:left="720"/>
       </w:pPr>
-      <w:bookmarkStart w:id="6" w:name="_Toc183979918"/>
+      <w:bookmarkStart w:id="10" w:name="_Toc183979918"/>
+      <w:bookmarkStart w:id="11" w:name="_Toc215651022"/>
       <w:r>
         <w:lastRenderedPageBreak/>
         <w:t>Obsah</w:t>
       </w:r>
-      <w:bookmarkEnd w:id="6"/>
+      <w:bookmarkEnd w:id="10"/>
+      <w:bookmarkEnd w:id="11"/>
     </w:p>
     <w:sdt>
       <w:sdtPr>
@@ -1866,10 +1876,15 @@
       <w:sdtContent>
         <w:p>
           <w:pPr>
-            <w:spacing w:after="160" w:line="278" w:lineRule="auto"/>
-            <w:jc w:val="left"/>
+            <w:pStyle w:val="Obsah1"/>
+            <w:tabs>
+              <w:tab w:val="right" w:leader="dot" w:pos="9628"/>
+            </w:tabs>
             <w:rPr>
+              <w:rFonts w:asciiTheme="minorHAnsi" w:eastAsiaTheme="minorEastAsia" w:hAnsiTheme="minorHAnsi"/>
               <w:noProof/>
+              <w:sz w:val="24"/>
+              <w:lang w:eastAsia="cs-CZ"/>
             </w:rPr>
           </w:pPr>
           <w:r>
@@ -1881,6 +1896,63 @@
           <w:r>
             <w:fldChar w:fldCharType="separate"/>
           </w:r>
+          <w:hyperlink w:anchor="_Toc215651018" w:history="1">
+            <w:r>
+              <w:rPr>
+                <w:rStyle w:val="Hypertextovodkaz"/>
+                <w:noProof/>
+              </w:rPr>
+              <w:t>Prohlášení</w:t>
+            </w:r>
+            <w:r>
+              <w:rPr>
+                <w:noProof/>
+                <w:webHidden/>
+              </w:rPr>
+              <w:tab/>
+            </w:r>
+            <w:r>
+              <w:rPr>
+                <w:noProof/>
+                <w:webHidden/>
+              </w:rPr>
+              <w:fldChar w:fldCharType="begin"/>
+            </w:r>
+            <w:r>
+              <w:rPr>
+                <w:noProof/>
+                <w:webHidden/>
+              </w:rPr>
+              <w:instrText xml:space="preserve"> PAGEREF _Toc215651018 \h </w:instrText>
+            </w:r>
+            <w:r>
+              <w:rPr>
+                <w:noProof/>
+                <w:webHidden/>
+              </w:rPr>
+            </w:r>
+            <w:r>
+              <w:rPr>
+                <w:noProof/>
+                <w:webHidden/>
+              </w:rPr>
+              <w:fldChar w:fldCharType="separate"/>
+            </w:r>
+            <w:r>
+              <w:rPr>
+                <w:noProof/>
+                <w:webHidden/>
+              </w:rPr>
+              <w:t>4</w:t>
+            </w:r>
+            <w:r>
+              <w:rPr>
+                <w:noProof/>
+                <w:webHidden/>
+              </w:rPr>
+              <w:fldChar w:fldCharType="end"/>
+            </w:r>
+          </w:hyperlink>
         </w:p>
         <w:p>
           <w:pPr>
@@ -1889,15 +1961,302 @@
               <w:tab w:val="right" w:leader="dot" w:pos="9628"/>
             </w:tabs>
             <w:rPr>
+              <w:rFonts w:asciiTheme="minorHAnsi" w:eastAsiaTheme="minorEastAsia" w:hAnsiTheme="minorHAnsi"/>
               <w:noProof/>
+              <w:sz w:val="24"/>
+              <w:lang w:eastAsia="cs-CZ"/>
             </w:rPr>
           </w:pPr>
-          <w:hyperlink w:anchor="_Toc183979919" w:history="1">
+          <w:hyperlink w:anchor="_Toc215651019" w:history="1">
             <w:r>
               <w:rPr>
                 <w:rStyle w:val="Hypertextovodkaz"/>
                 <w:noProof/>
               </w:rPr>
+              <w:t>Poděkování</w:t>
+            </w:r>
+            <w:r>
+              <w:rPr>
+                <w:noProof/>
+                <w:webHidden/>
+              </w:rPr>
+              <w:tab/>
+            </w:r>
+            <w:r>
+              <w:rPr>
+                <w:noProof/>
+                <w:webHidden/>
+              </w:rPr>
+              <w:fldChar w:fldCharType="begin"/>
+            </w:r>
+            <w:r>
+              <w:rPr>
+                <w:noProof/>
+                <w:webHidden/>
+              </w:rPr>
+              <w:instrText xml:space="preserve"> PAGEREF _Toc215651019 \h </w:instrText>
+            </w:r>
+            <w:r>
+              <w:rPr>
+                <w:noProof/>
+                <w:webHidden/>
+              </w:rPr>
+            </w:r>
+            <w:r>
+              <w:rPr>
+                <w:noProof/>
+                <w:webHidden/>
+              </w:rPr>
+              <w:fldChar w:fldCharType="separate"/>
+            </w:r>
+            <w:r>
+              <w:rPr>
+                <w:noProof/>
+                <w:webHidden/>
+              </w:rPr>
+              <w:t>5</w:t>
+            </w:r>
+            <w:r>
+              <w:rPr>
+                <w:noProof/>
+                <w:webHidden/>
+              </w:rPr>
+              <w:fldChar w:fldCharType="end"/>
+            </w:r>
+          </w:hyperlink>
+        </w:p>
+        <w:p>
+          <w:pPr>
+            <w:pStyle w:val="Obsah1"/>
+            <w:tabs>
+              <w:tab w:val="right" w:leader="dot" w:pos="9628"/>
+            </w:tabs>
+            <w:rPr>
+              <w:rFonts w:asciiTheme="minorHAnsi" w:eastAsiaTheme="minorEastAsia" w:hAnsiTheme="minorHAnsi"/>
+              <w:noProof/>
+              <w:sz w:val="24"/>
+              <w:lang w:eastAsia="cs-CZ"/>
+            </w:rPr>
+          </w:pPr>
+          <w:hyperlink w:anchor="_Toc215651020" w:history="1">
+            <w:r>
+              <w:rPr>
+                <w:rStyle w:val="Hypertextovodkaz"/>
+                <w:noProof/>
+              </w:rPr>
+              <w:t>Anotace</w:t>
+            </w:r>
+            <w:r>
+              <w:rPr>
+                <w:noProof/>
+                <w:webHidden/>
+              </w:rPr>
+              <w:tab/>
+            </w:r>
+            <w:r>
+              <w:rPr>
+                <w:noProof/>
+                <w:webHidden/>
+              </w:rPr>
+              <w:fldChar w:fldCharType="begin"/>
+            </w:r>
+            <w:r>
+              <w:rPr>
+                <w:noProof/>
+                <w:webHidden/>
+              </w:rPr>
+              <w:instrText xml:space="preserve"> PAGEREF _Toc215651020 \h </w:instrText>
+            </w:r>
+            <w:r>
+              <w:rPr>
+                <w:noProof/>
+                <w:webHidden/>
+              </w:rPr>
+            </w:r>
+            <w:r>
+              <w:rPr>
+                <w:noProof/>
+                <w:webHidden/>
+              </w:rPr>
+              <w:fldChar w:fldCharType="separate"/>
+            </w:r>
+            <w:r>
+              <w:rPr>
+                <w:noProof/>
+                <w:webHidden/>
+              </w:rPr>
+              <w:t>6</w:t>
+            </w:r>
+            <w:r>
+              <w:rPr>
+                <w:noProof/>
+                <w:webHidden/>
+              </w:rPr>
+              <w:fldChar w:fldCharType="end"/>
+            </w:r>
+          </w:hyperlink>
+        </w:p>
+        <w:p>
+          <w:pPr>
+            <w:pStyle w:val="Obsah1"/>
+            <w:tabs>
+              <w:tab w:val="right" w:leader="dot" w:pos="9628"/>
+            </w:tabs>
+            <w:rPr>
+              <w:rFonts w:asciiTheme="minorHAnsi" w:eastAsiaTheme="minorEastAsia" w:hAnsiTheme="minorHAnsi"/>
+              <w:noProof/>
+              <w:sz w:val="24"/>
+              <w:lang w:eastAsia="cs-CZ"/>
+            </w:rPr>
+          </w:pPr>
+          <w:hyperlink w:anchor="_Toc215651021" w:history="1">
+            <w:r>
+              <w:rPr>
+                <w:rStyle w:val="Hypertextovodkaz"/>
+                <w:noProof/>
+              </w:rPr>
+              <w:t>Klíčová slova</w:t>
+            </w:r>
+            <w:r>
+              <w:rPr>
+                <w:noProof/>
+                <w:webHidden/>
+              </w:rPr>
+              <w:tab/>
+            </w:r>
+            <w:r>
+              <w:rPr>
+                <w:noProof/>
+                <w:webHidden/>
+              </w:rPr>
+              <w:fldChar w:fldCharType="begin"/>
+            </w:r>
+            <w:r>
+              <w:rPr>
+                <w:noProof/>
+                <w:webHidden/>
+              </w:rPr>
+              <w:instrText xml:space="preserve"> PAGEREF _Toc215651021 \h </w:instrText>
+            </w:r>
+            <w:r>
+              <w:rPr>
+                <w:noProof/>
+                <w:webHidden/>
+              </w:rPr>
+            </w:r>
+            <w:r>
+              <w:rPr>
+                <w:noProof/>
+                <w:webHidden/>
+              </w:rPr>
+              <w:fldChar w:fldCharType="separate"/>
+            </w:r>
+            <w:r>
+              <w:rPr>
+                <w:noProof/>
+                <w:webHidden/>
+              </w:rPr>
+              <w:t>7</w:t>
+            </w:r>
+            <w:r>
+              <w:rPr>
+                <w:noProof/>
+                <w:webHidden/>
+              </w:rPr>
+              <w:fldChar w:fldCharType="end"/>
+            </w:r>
+          </w:hyperlink>
+        </w:p>
+        <w:p>
+          <w:pPr>
+            <w:pStyle w:val="Obsah1"/>
+            <w:tabs>
+              <w:tab w:val="right" w:leader="dot" w:pos="9628"/>
+            </w:tabs>
+            <w:rPr>
+              <w:rFonts w:asciiTheme="minorHAnsi" w:eastAsiaTheme="minorEastAsia" w:hAnsiTheme="minorHAnsi"/>
+              <w:noProof/>
+              <w:sz w:val="24"/>
+              <w:lang w:eastAsia="cs-CZ"/>
+            </w:rPr>
+          </w:pPr>
+          <w:hyperlink w:anchor="_Toc215651022" w:history="1">
+            <w:r>
+              <w:rPr>
+                <w:rStyle w:val="Hypertextovodkaz"/>
+                <w:noProof/>
+              </w:rPr>
+              <w:t>Obsah</w:t>
+            </w:r>
+            <w:r>
+              <w:rPr>
+                <w:noProof/>
+                <w:webHidden/>
+              </w:rPr>
+              <w:tab/>
+            </w:r>
+            <w:r>
+              <w:rPr>
+                <w:noProof/>
+                <w:webHidden/>
+              </w:rPr>
+              <w:fldChar w:fldCharType="begin"/>
+            </w:r>
+            <w:r>
+              <w:rPr>
+                <w:noProof/>
+                <w:webHidden/>
+              </w:rPr>
+              <w:instrText xml:space="preserve"> PAGEREF _Toc215651022 \h </w:instrText>
+            </w:r>
+            <w:r>
+              <w:rPr>
+                <w:noProof/>
+                <w:webHidden/>
+              </w:rPr>
+            </w:r>
+            <w:r>
+              <w:rPr>
+                <w:noProof/>
+                <w:webHidden/>
+              </w:rPr>
+              <w:fldChar w:fldCharType="separate"/>
+            </w:r>
+            <w:r>
+              <w:rPr>
+                <w:noProof/>
+                <w:webHidden/>
+              </w:rPr>
+              <w:t>8</w:t>
+            </w:r>
+            <w:r>
+              <w:rPr>
+                <w:noProof/>
+                <w:webHidden/>
+              </w:rPr>
+              <w:fldChar w:fldCharType="end"/>
+            </w:r>
+          </w:hyperlink>
+        </w:p>
+        <w:p>
+          <w:pPr>
+            <w:pStyle w:val="Obsah1"/>
+            <w:tabs>
+              <w:tab w:val="right" w:leader="dot" w:pos="9628"/>
+            </w:tabs>
+            <w:rPr>
+              <w:rFonts w:asciiTheme="minorHAnsi" w:eastAsiaTheme="minorEastAsia" w:hAnsiTheme="minorHAnsi"/>
+              <w:noProof/>
+              <w:sz w:val="24"/>
+              <w:lang w:eastAsia="cs-CZ"/>
+            </w:rPr>
+          </w:pPr>
+          <w:hyperlink w:anchor="_Toc215651023" w:history="1">
+            <w:r>
+              <w:rPr>
+                <w:rStyle w:val="Hypertextovodkaz"/>
+                <w:noProof/>
+              </w:rPr>
               <w:t>Úvod</w:t>
             </w:r>
             <w:r>
@@ -1919,7 +2278,7 @@
                 <w:noProof/>
                 <w:webHidden/>
               </w:rPr>
-              <w:instrText xml:space="preserve"> PAGEREF _Toc183979919 \h </w:instrText>
+              <w:instrText xml:space="preserve"> PAGEREF _Toc215651023 \h </w:instrText>
             </w:r>
             <w:r>
               <w:rPr>
@@ -1958,16 +2317,104 @@
               <w:tab w:val="right" w:leader="dot" w:pos="9628"/>
             </w:tabs>
             <w:rPr>
+              <w:rFonts w:asciiTheme="minorHAnsi" w:eastAsiaTheme="minorEastAsia" w:hAnsiTheme="minorHAnsi"/>
+              <w:noProof/>
+              <w:sz w:val="24"/>
+              <w:lang w:eastAsia="cs-CZ"/>
+            </w:rPr>
+          </w:pPr>
+          <w:hyperlink w:anchor="_Toc215651024" w:history="1">
+            <w:r>
+              <w:rPr>
+                <w:rStyle w:val="Hypertextovodkaz"/>
+                <w:noProof/>
+              </w:rPr>
+              <w:t>1</w:t>
+            </w:r>
+            <w:r>
+              <w:rPr>
+                <w:rFonts w:asciiTheme="minorHAnsi" w:eastAsiaTheme="minorEastAsia" w:hAnsiTheme="minorHAnsi"/>
+                <w:noProof/>
+                <w:sz w:val="24"/>
+                <w:lang w:eastAsia="cs-CZ"/>
+              </w:rPr>
+              <w:tab/>
+            </w:r>
+            <w:r>
+              <w:rPr>
+                <w:rStyle w:val="Hypertextovodkaz"/>
+                <w:noProof/>
+              </w:rPr>
+              <w:t>Teoretická část</w:t>
+            </w:r>
+            <w:r>
+              <w:rPr>
+                <w:noProof/>
+                <w:webHidden/>
+              </w:rPr>
+              <w:tab/>
+            </w:r>
+            <w:r>
+              <w:rPr>
+                <w:noProof/>
+                <w:webHidden/>
+              </w:rPr>
+              <w:fldChar w:fldCharType="begin"/>
+            </w:r>
+            <w:r>
+              <w:rPr>
+                <w:noProof/>
+                <w:webHidden/>
+              </w:rPr>
+              <w:instrText xml:space="preserve"> PAGEREF _Toc215651024 \h </w:instrText>
+            </w:r>
+            <w:r>
+              <w:rPr>
+                <w:noProof/>
+                <w:webHidden/>
+              </w:rPr>
+            </w:r>
+            <w:r>
+              <w:rPr>
+                <w:noProof/>
+                <w:webHidden/>
+              </w:rPr>
+              <w:fldChar w:fldCharType="separate"/>
+            </w:r>
+            <w:r>
+              <w:rPr>
+                <w:noProof/>
+                <w:webHidden/>
+              </w:rPr>
+              <w:t>10</w:t>
+            </w:r>
+            <w:r>
+              <w:rPr>
+                <w:noProof/>
+                <w:webHidden/>
+              </w:rPr>
+              <w:fldChar w:fldCharType="end"/>
+            </w:r>
+          </w:hyperlink>
+        </w:p>
+        <w:p>
+          <w:pPr>
+            <w:pStyle w:val="Obsah2"/>
+            <w:tabs>
+              <w:tab w:val="left" w:pos="960"/>
+              <w:tab w:val="right" w:leader="dot" w:pos="9628"/>
+            </w:tabs>
+            <w:rPr>
               <w:noProof/>
             </w:rPr>
           </w:pPr>
-          <w:hyperlink w:anchor="_Toc183979920" w:history="1">
+          <w:hyperlink w:anchor="_Toc215651025" w:history="1">
             <w:r>
               <w:rPr>
                 <w:rStyle w:val="Hypertextovodkaz"/>
                 <w:noProof/>
               </w:rPr>
-              <w:t>1.</w:t>
+              <w:t>1.1</w:t>
             </w:r>
             <w:r>
               <w:rPr>
@@ -1980,7 +2427,7 @@
                 <w:rStyle w:val="Hypertextovodkaz"/>
                 <w:noProof/>
               </w:rPr>
-              <w:t>Teoretická část</w:t>
+              <w:t>Angular</w:t>
             </w:r>
             <w:r>
               <w:rPr>
@@ -2001,7 +2448,253 @@
                 <w:noProof/>
                 <w:webHidden/>
               </w:rPr>
-              <w:instrText xml:space="preserve"> PAGEREF _Toc183979920 \h </w:instrText>
+              <w:instrText xml:space="preserve"> PAGEREF _Toc215651025 \h </w:instrText>
+            </w:r>
+            <w:r>
+              <w:rPr>
+                <w:noProof/>
+                <w:webHidden/>
+              </w:rPr>
+            </w:r>
+            <w:r>
+              <w:rPr>
+                <w:noProof/>
+                <w:webHidden/>
+              </w:rPr>
+              <w:fldChar w:fldCharType="separate"/>
+            </w:r>
+            <w:r>
+              <w:rPr>
+                <w:noProof/>
+                <w:webHidden/>
+              </w:rPr>
+              <w:t>10</w:t>
+            </w:r>
+            <w:r>
+              <w:rPr>
+                <w:noProof/>
+                <w:webHidden/>
+              </w:rPr>
+              <w:fldChar w:fldCharType="end"/>
+            </w:r>
+          </w:hyperlink>
+        </w:p>
+        <w:p>
+          <w:pPr>
+            <w:pStyle w:val="Obsah2"/>
+            <w:tabs>
+              <w:tab w:val="left" w:pos="960"/>
+              <w:tab w:val="right" w:leader="dot" w:pos="9628"/>
+            </w:tabs>
+            <w:rPr>
+              <w:noProof/>
+            </w:rPr>
+          </w:pPr>
+          <w:hyperlink w:anchor="_Toc215651026" w:history="1">
+            <w:r>
+              <w:rPr>
+                <w:rStyle w:val="Hypertextovodkaz"/>
+                <w:noProof/>
+              </w:rPr>
+              <w:t>1.2</w:t>
+            </w:r>
+            <w:r>
+              <w:rPr>
+                <w:noProof/>
+              </w:rPr>
+              <w:tab/>
+            </w:r>
+            <w:r>
+              <w:rPr>
+                <w:rStyle w:val="Hypertextovodkaz"/>
+                <w:noProof/>
+              </w:rPr>
+              <w:t>Angular Material</w:t>
+            </w:r>
+            <w:r>
+              <w:rPr>
+                <w:noProof/>
+                <w:webHidden/>
+              </w:rPr>
+              <w:tab/>
+            </w:r>
+            <w:r>
+              <w:rPr>
+                <w:noProof/>
+                <w:webHidden/>
+              </w:rPr>
+              <w:fldChar w:fldCharType="begin"/>
+            </w:r>
+            <w:r>
+              <w:rPr>
+                <w:noProof/>
+                <w:webHidden/>
+              </w:rPr>
+              <w:instrText xml:space="preserve"> PAGEREF _Toc215651026 \h </w:instrText>
+            </w:r>
+            <w:r>
+              <w:rPr>
+                <w:noProof/>
+                <w:webHidden/>
+              </w:rPr>
+            </w:r>
+            <w:r>
+              <w:rPr>
+                <w:noProof/>
+                <w:webHidden/>
+              </w:rPr>
+              <w:fldChar w:fldCharType="separate"/>
+            </w:r>
+            <w:r>
+              <w:rPr>
+                <w:noProof/>
+                <w:webHidden/>
+              </w:rPr>
+              <w:t>10</w:t>
+            </w:r>
+            <w:r>
+              <w:rPr>
+                <w:noProof/>
+                <w:webHidden/>
+              </w:rPr>
+              <w:fldChar w:fldCharType="end"/>
+            </w:r>
+          </w:hyperlink>
+        </w:p>
+        <w:p>
+          <w:pPr>
+            <w:pStyle w:val="Obsah2"/>
+            <w:tabs>
+              <w:tab w:val="left" w:pos="960"/>
+              <w:tab w:val="right" w:leader="dot" w:pos="9628"/>
+            </w:tabs>
+            <w:rPr>
+              <w:noProof/>
+            </w:rPr>
+          </w:pPr>
+          <w:hyperlink w:anchor="_Toc215651027" w:history="1">
+            <w:r>
+              <w:rPr>
+                <w:rStyle w:val="Hypertextovodkaz"/>
+                <w:noProof/>
+              </w:rPr>
+              <w:t>1.3</w:t>
+            </w:r>
+            <w:r>
+              <w:rPr>
+                <w:noProof/>
+              </w:rPr>
+              <w:tab/>
+            </w:r>
+            <w:r>
+              <w:rPr>
+                <w:rStyle w:val="Hypertextovodkaz"/>
+                <w:noProof/>
+              </w:rPr>
+              <w:t>Leaner Style Sheets (LESS)</w:t>
+            </w:r>
+            <w:r>
+              <w:rPr>
+                <w:noProof/>
+                <w:webHidden/>
+              </w:rPr>
+              <w:tab/>
+            </w:r>
+            <w:r>
+              <w:rPr>
+                <w:noProof/>
+                <w:webHidden/>
+              </w:rPr>
+              <w:fldChar w:fldCharType="begin"/>
+            </w:r>
+            <w:r>
+              <w:rPr>
+                <w:noProof/>
+                <w:webHidden/>
+              </w:rPr>
+              <w:instrText xml:space="preserve"> PAGEREF _Toc215651027 \h </w:instrText>
+            </w:r>
+            <w:r>
+              <w:rPr>
+                <w:noProof/>
+                <w:webHidden/>
+              </w:rPr>
+            </w:r>
+            <w:r>
+              <w:rPr>
+                <w:noProof/>
+                <w:webHidden/>
+              </w:rPr>
+              <w:fldChar w:fldCharType="separate"/>
+            </w:r>
+            <w:r>
+              <w:rPr>
+                <w:noProof/>
+                <w:webHidden/>
+              </w:rPr>
+              <w:t>10</w:t>
+            </w:r>
+            <w:r>
+              <w:rPr>
+                <w:noProof/>
+                <w:webHidden/>
+              </w:rPr>
+              <w:fldChar w:fldCharType="end"/>
+            </w:r>
+          </w:hyperlink>
+        </w:p>
+        <w:p>
+          <w:pPr>
+            <w:pStyle w:val="Obsah2"/>
+            <w:tabs>
+              <w:tab w:val="left" w:pos="960"/>
+              <w:tab w:val="right" w:leader="dot" w:pos="9628"/>
+            </w:tabs>
+            <w:rPr>
+              <w:noProof/>
+            </w:rPr>
+          </w:pPr>
+          <w:hyperlink w:anchor="_Toc215651028" w:history="1">
+            <w:r>
+              <w:rPr>
+                <w:rStyle w:val="Hypertextovodkaz"/>
+                <w:noProof/>
+              </w:rPr>
+              <w:t>1.4</w:t>
+            </w:r>
+            <w:r>
+              <w:rPr>
+                <w:noProof/>
+              </w:rPr>
+              <w:tab/>
+            </w:r>
+            <w:r>
+              <w:rPr>
+                <w:rStyle w:val="Hypertextovodkaz"/>
+                <w:noProof/>
+              </w:rPr>
+              <w:t>Vývoj Habit Trackeru</w:t>
+            </w:r>
+            <w:r>
+              <w:rPr>
+                <w:noProof/>
+                <w:webHidden/>
+              </w:rPr>
+              <w:tab/>
+            </w:r>
+            <w:r>
+              <w:rPr>
+                <w:noProof/>
+                <w:webHidden/>
+              </w:rPr>
+              <w:fldChar w:fldCharType="begin"/>
+            </w:r>
+            <w:r>
+              <w:rPr>
+                <w:noProof/>
+                <w:webHidden/>
+              </w:rPr>
+              <w:instrText xml:space="preserve"> PAGEREF _Toc215651028 \h </w:instrText>
             </w:r>
             <w:r>
               <w:rPr>
@@ -2040,16 +2733,104 @@
               <w:tab w:val="right" w:leader="dot" w:pos="9628"/>
             </w:tabs>
             <w:rPr>
+              <w:rFonts w:asciiTheme="minorHAnsi" w:eastAsiaTheme="minorEastAsia" w:hAnsiTheme="minorHAnsi"/>
+              <w:noProof/>
+              <w:sz w:val="24"/>
+              <w:lang w:eastAsia="cs-CZ"/>
+            </w:rPr>
+          </w:pPr>
+          <w:hyperlink w:anchor="_Toc215651029" w:history="1">
+            <w:r>
+              <w:rPr>
+                <w:rStyle w:val="Hypertextovodkaz"/>
+                <w:noProof/>
+              </w:rPr>
+              <w:t>2</w:t>
+            </w:r>
+            <w:r>
+              <w:rPr>
+                <w:rFonts w:asciiTheme="minorHAnsi" w:eastAsiaTheme="minorEastAsia" w:hAnsiTheme="minorHAnsi"/>
+                <w:noProof/>
+                <w:sz w:val="24"/>
+                <w:lang w:eastAsia="cs-CZ"/>
+              </w:rPr>
+              <w:tab/>
+            </w:r>
+            <w:r>
+              <w:rPr>
+                <w:rStyle w:val="Hypertextovodkaz"/>
+                <w:noProof/>
+              </w:rPr>
+              <w:t>Praktická část</w:t>
+            </w:r>
+            <w:r>
+              <w:rPr>
+                <w:noProof/>
+                <w:webHidden/>
+              </w:rPr>
+              <w:tab/>
+            </w:r>
+            <w:r>
+              <w:rPr>
+                <w:noProof/>
+                <w:webHidden/>
+              </w:rPr>
+              <w:fldChar w:fldCharType="begin"/>
+            </w:r>
+            <w:r>
+              <w:rPr>
+                <w:noProof/>
+                <w:webHidden/>
+              </w:rPr>
+              <w:instrText xml:space="preserve"> PAGEREF _Toc215651029 \h </w:instrText>
+            </w:r>
+            <w:r>
+              <w:rPr>
+                <w:noProof/>
+                <w:webHidden/>
+              </w:rPr>
+            </w:r>
+            <w:r>
+              <w:rPr>
+                <w:noProof/>
+                <w:webHidden/>
+              </w:rPr>
+              <w:fldChar w:fldCharType="separate"/>
+            </w:r>
+            <w:r>
+              <w:rPr>
+                <w:noProof/>
+                <w:webHidden/>
+              </w:rPr>
+              <w:t>11</w:t>
+            </w:r>
+            <w:r>
+              <w:rPr>
+                <w:noProof/>
+                <w:webHidden/>
+              </w:rPr>
+              <w:fldChar w:fldCharType="end"/>
+            </w:r>
+          </w:hyperlink>
+        </w:p>
+        <w:p>
+          <w:pPr>
+            <w:pStyle w:val="Obsah2"/>
+            <w:tabs>
+              <w:tab w:val="left" w:pos="960"/>
+              <w:tab w:val="right" w:leader="dot" w:pos="9628"/>
+            </w:tabs>
+            <w:rPr>
               <w:noProof/>
             </w:rPr>
           </w:pPr>
-          <w:hyperlink w:anchor="_Toc183979921" w:history="1">
+          <w:hyperlink w:anchor="_Toc215651030" w:history="1">
             <w:r>
               <w:rPr>
                 <w:rStyle w:val="Hypertextovodkaz"/>
                 <w:noProof/>
               </w:rPr>
-              <w:t>2.</w:t>
+              <w:t>2.1</w:t>
             </w:r>
             <w:r>
               <w:rPr>
@@ -2062,7 +2843,7 @@
                 <w:rStyle w:val="Hypertextovodkaz"/>
                 <w:noProof/>
               </w:rPr>
-              <w:t>Praktická část</w:t>
+              <w:t>Začátek vývoje</w:t>
             </w:r>
             <w:r>
               <w:rPr>
@@ -2083,7 +2864,89 @@
                 <w:noProof/>
                 <w:webHidden/>
               </w:rPr>
-              <w:instrText xml:space="preserve"> PAGEREF _Toc183979921 \h </w:instrText>
+              <w:instrText xml:space="preserve"> PAGEREF _Toc215651030 \h </w:instrText>
+            </w:r>
+            <w:r>
+              <w:rPr>
+                <w:noProof/>
+                <w:webHidden/>
+              </w:rPr>
+            </w:r>
+            <w:r>
+              <w:rPr>
+                <w:noProof/>
+                <w:webHidden/>
+              </w:rPr>
+              <w:fldChar w:fldCharType="separate"/>
+            </w:r>
+            <w:r>
+              <w:rPr>
+                <w:noProof/>
+                <w:webHidden/>
+              </w:rPr>
+              <w:t>11</w:t>
+            </w:r>
+            <w:r>
+              <w:rPr>
+                <w:noProof/>
+                <w:webHidden/>
+              </w:rPr>
+              <w:fldChar w:fldCharType="end"/>
+            </w:r>
+          </w:hyperlink>
+        </w:p>
+        <w:p>
+          <w:pPr>
+            <w:pStyle w:val="Obsah2"/>
+            <w:tabs>
+              <w:tab w:val="left" w:pos="960"/>
+              <w:tab w:val="right" w:leader="dot" w:pos="9628"/>
+            </w:tabs>
+            <w:rPr>
+              <w:noProof/>
+            </w:rPr>
+          </w:pPr>
+          <w:hyperlink w:anchor="_Toc215651031" w:history="1">
+            <w:r>
+              <w:rPr>
+                <w:rStyle w:val="Hypertextovodkaz"/>
+                <w:noProof/>
+              </w:rPr>
+              <w:t>2.2</w:t>
+            </w:r>
+            <w:r>
+              <w:rPr>
+                <w:noProof/>
+              </w:rPr>
+              <w:tab/>
+            </w:r>
+            <w:r>
+              <w:rPr>
+                <w:rStyle w:val="Hypertextovodkaz"/>
+                <w:noProof/>
+              </w:rPr>
+              <w:t>Problémy při začátcích</w:t>
+            </w:r>
+            <w:r>
+              <w:rPr>
+                <w:noProof/>
+                <w:webHidden/>
+              </w:rPr>
+              <w:tab/>
+            </w:r>
+            <w:r>
+              <w:rPr>
+                <w:noProof/>
+                <w:webHidden/>
+              </w:rPr>
+              <w:fldChar w:fldCharType="begin"/>
+            </w:r>
+            <w:r>
+              <w:rPr>
+                <w:noProof/>
+                <w:webHidden/>
+              </w:rPr>
+              <w:instrText xml:space="preserve"> PAGEREF _Toc215651031 \h </w:instrText>
             </w:r>
             <w:r>
               <w:rPr>
@@ -2121,10 +2984,13 @@
               <w:tab w:val="right" w:leader="dot" w:pos="9628"/>
             </w:tabs>
             <w:rPr>
+              <w:rFonts w:asciiTheme="minorHAnsi" w:eastAsiaTheme="minorEastAsia" w:hAnsiTheme="minorHAnsi"/>
               <w:noProof/>
+              <w:sz w:val="24"/>
+              <w:lang w:eastAsia="cs-CZ"/>
             </w:rPr>
           </w:pPr>
-          <w:hyperlink w:anchor="_Toc183979922" w:history="1">
+          <w:hyperlink w:anchor="_Toc215651032" w:history="1">
             <w:r>
               <w:rPr>
                 <w:rStyle w:val="Hypertextovodkaz"/>
@@ -2151,7 +3017,7 @@
                 <w:noProof/>
                 <w:webHidden/>
               </w:rPr>
-              <w:instrText xml:space="preserve"> PAGEREF _Toc183979922 \h </w:instrText>
+              <w:instrText xml:space="preserve"> PAGEREF _Toc215651032 \h </w:instrText>
             </w:r>
             <w:r>
               <w:rPr>
@@ -2189,10 +3055,13 @@
               <w:tab w:val="right" w:leader="dot" w:pos="9628"/>
             </w:tabs>
             <w:rPr>
+              <w:rFonts w:asciiTheme="minorHAnsi" w:eastAsiaTheme="minorEastAsia" w:hAnsiTheme="minorHAnsi"/>
               <w:noProof/>
+              <w:sz w:val="24"/>
+              <w:lang w:eastAsia="cs-CZ"/>
             </w:rPr>
           </w:pPr>
-          <w:hyperlink w:anchor="_Toc183979923" w:history="1">
+          <w:hyperlink w:anchor="_Toc215651033" w:history="1">
             <w:r>
               <w:rPr>
                 <w:rStyle w:val="Hypertextovodkaz"/>
@@ -2219,7 +3088,7 @@
                 <w:noProof/>
                 <w:webHidden/>
               </w:rPr>
-              <w:instrText xml:space="preserve"> PAGEREF _Toc183979923 \h </w:instrText>
+              <w:instrText xml:space="preserve"> PAGEREF _Toc215651033 \h </w:instrText>
             </w:r>
             <w:r>
               <w:rPr>
@@ -2257,10 +3126,13 @@
               <w:tab w:val="right" w:leader="dot" w:pos="9628"/>
             </w:tabs>
             <w:rPr>
+              <w:rFonts w:asciiTheme="minorHAnsi" w:eastAsiaTheme="minorEastAsia" w:hAnsiTheme="minorHAnsi"/>
               <w:noProof/>
+              <w:sz w:val="24"/>
+              <w:lang w:eastAsia="cs-CZ"/>
             </w:rPr>
           </w:pPr>
-          <w:hyperlink w:anchor="_Toc183979924" w:history="1">
+          <w:hyperlink w:anchor="_Toc215651034" w:history="1">
             <w:r>
               <w:rPr>
                 <w:rStyle w:val="Hypertextovodkaz"/>
@@ -2287,7 +3159,7 @@
                 <w:noProof/>
                 <w:webHidden/>
               </w:rPr>
-              <w:instrText xml:space="preserve"> PAGEREF _Toc183979924 \h </w:instrText>
+              <w:instrText xml:space="preserve"> PAGEREF _Toc215651034 \h </w:instrText>
             </w:r>
             <w:r>
               <w:rPr>
@@ -2325,10 +3197,13 @@
               <w:tab w:val="right" w:leader="dot" w:pos="9628"/>
             </w:tabs>
             <w:rPr>
+              <w:rFonts w:asciiTheme="minorHAnsi" w:eastAsiaTheme="minorEastAsia" w:hAnsiTheme="minorHAnsi"/>
               <w:noProof/>
+              <w:sz w:val="24"/>
+              <w:lang w:eastAsia="cs-CZ"/>
             </w:rPr>
           </w:pPr>
-          <w:hyperlink w:anchor="_Toc183979925" w:history="1">
+          <w:hyperlink w:anchor="_Toc215651035" w:history="1">
             <w:r>
               <w:rPr>
                 <w:rStyle w:val="Hypertextovodkaz"/>
@@ -2355,7 +3230,7 @@
                 <w:noProof/>
                 <w:webHidden/>
               </w:rPr>
-              <w:instrText xml:space="preserve"> PAGEREF _Toc183979925 \h </w:instrText>
+              <w:instrText xml:space="preserve"> PAGEREF _Toc215651035 \h </w:instrText>
             </w:r>
             <w:r>
               <w:rPr>
@@ -2393,10 +3268,13 @@
               <w:tab w:val="right" w:leader="dot" w:pos="9628"/>
             </w:tabs>
             <w:rPr>
+              <w:rFonts w:asciiTheme="minorHAnsi" w:eastAsiaTheme="minorEastAsia" w:hAnsiTheme="minorHAnsi"/>
               <w:noProof/>
+              <w:sz w:val="24"/>
+              <w:lang w:eastAsia="cs-CZ"/>
             </w:rPr>
           </w:pPr>
-          <w:hyperlink w:anchor="_Toc183979926" w:history="1">
+          <w:hyperlink w:anchor="_Toc215651036" w:history="1">
             <w:r>
               <w:rPr>
                 <w:rStyle w:val="Hypertextovodkaz"/>
@@ -2423,7 +3301,7 @@
                 <w:noProof/>
                 <w:webHidden/>
               </w:rPr>
-              <w:instrText xml:space="preserve"> PAGEREF _Toc183979926 \h </w:instrText>
+              <w:instrText xml:space="preserve"> PAGEREF _Toc215651036 \h </w:instrText>
             </w:r>
             <w:r>
               <w:rPr>
@@ -2461,10 +3339,13 @@
               <w:tab w:val="right" w:leader="dot" w:pos="9628"/>
             </w:tabs>
             <w:rPr>
+              <w:rFonts w:asciiTheme="minorHAnsi" w:eastAsiaTheme="minorEastAsia" w:hAnsiTheme="minorHAnsi"/>
               <w:noProof/>
+              <w:sz w:val="24"/>
+              <w:lang w:eastAsia="cs-CZ"/>
             </w:rPr>
           </w:pPr>
-          <w:hyperlink w:anchor="_Toc183979927" w:history="1">
+          <w:hyperlink w:anchor="_Toc215651037" w:history="1">
             <w:r>
               <w:rPr>
                 <w:rStyle w:val="Hypertextovodkaz"/>
@@ -2491,7 +3372,7 @@
                 <w:noProof/>
                 <w:webHidden/>
               </w:rPr>
-              <w:instrText xml:space="preserve"> PAGEREF _Toc183979927 \h </w:instrText>
+              <w:instrText xml:space="preserve"> PAGEREF _Toc215651037 \h </w:instrText>
             </w:r>
             <w:r>
               <w:rPr>
@@ -2551,12 +3432,12 @@
         </w:numPr>
         <w:ind w:left="720"/>
       </w:pPr>
-      <w:bookmarkStart w:id="7" w:name="_Toc183979919"/>
+      <w:bookmarkStart w:id="12" w:name="_Toc215651023"/>
       <w:r>
         <w:lastRenderedPageBreak/>
         <w:t>Úvod</w:t>
       </w:r>
-      <w:bookmarkEnd w:id="7"/>
+      <w:bookmarkEnd w:id="12"/>
     </w:p>
     <w:p>
       <w:r>
@@ -2576,18 +3457,14 @@
       <w:pPr>
         <w:pStyle w:val="Nadpis1"/>
       </w:pPr>
+      <w:bookmarkStart w:id="13" w:name="_Toc215651024"/>
       <w:r>
         <w:lastRenderedPageBreak/>
         <w:t>Teoretická část</w:t>
       </w:r>
+      <w:bookmarkEnd w:id="13"/>
     </w:p>
     <w:p>
-      <w:pPr>
-        <w:rPr>
-          <w:b/>
-          <w:bCs/>
-        </w:rPr>
-      </w:pPr>
       <w:r>
         <w:t xml:space="preserve">Pro </w:t>
       </w:r>
@@ -2597,11 +3474,9 @@
       <w:r>
         <w:t xml:space="preserve">využití </w:t>
       </w:r>
-      <w:proofErr w:type="spellStart"/>
-      <w:r>
-        <w:t>Angularu</w:t>
-      </w:r>
-      <w:proofErr w:type="spellEnd"/>
+      <w:r>
+        <w:t>Angular</w:t>
+      </w:r>
       <w:r>
         <w:t xml:space="preserve"> a všech z</w:t>
       </w:r>
@@ -2609,67 +3484,94 @@
         <w:t>á</w:t>
       </w:r>
       <w:r>
-        <w:t>vislostí (</w:t>
-      </w:r>
-      <w:r>
-        <w:t>1.1.</w:t>
-      </w:r>
-      <w:r>
-        <w:t xml:space="preserve">Angular, </w:t>
-      </w:r>
-      <w:r>
-        <w:t>1.2.</w:t>
-      </w:r>
-      <w:r>
-        <w:t xml:space="preserve">Angular </w:t>
-      </w:r>
-      <w:r>
-        <w:t>1.3.</w:t>
-      </w:r>
-      <w:r>
-        <w:t xml:space="preserve">Material, </w:t>
-      </w:r>
-      <w:r>
-        <w:t>1.4.</w:t>
-      </w:r>
-      <w:r>
-        <w:t>LESS</w:t>
-      </w:r>
-      <w:r>
-        <w:t xml:space="preserve">, 1.5 vývoj Habit </w:t>
-      </w:r>
-      <w:proofErr w:type="spellStart"/>
-      <w:r>
-        <w:t>Trackeru</w:t>
-      </w:r>
-      <w:proofErr w:type="spellEnd"/>
-      <w:r>
-        <w:t>)</w:t>
-      </w:r>
-      <w:r>
-        <w:rPr>
-          <w:bCs/>
-        </w:rPr>
-        <w:t xml:space="preserve"> </w:t>
-      </w:r>
-      <w:r>
-        <w:rPr>
-          <w:b/>
-          <w:bCs/>
-        </w:rPr>
-        <w:br w:type="page"/>
+        <w:t xml:space="preserve">vislostí </w:t>
+      </w:r>
+      <w:r>
+        <w:t>a vývoji této aplikace</w:t>
       </w:r>
     </w:p>
     <w:p>
       <w:pPr>
+        <w:pStyle w:val="Nadpis2"/>
+      </w:pPr>
+      <w:bookmarkStart w:id="14" w:name="_Toc215651025"/>
+      <w:r>
+        <w:t>Angular</w:t>
+      </w:r>
+      <w:bookmarkEnd w:id="14"/>
+    </w:p>
+    <w:p>
+      <w:pPr>
+        <w:pStyle w:val="Nadpis2"/>
+      </w:pPr>
+      <w:bookmarkStart w:id="15" w:name="_Toc215651026"/>
+      <w:r>
+        <w:t>Angular Material</w:t>
+      </w:r>
+      <w:bookmarkEnd w:id="15"/>
+      <w:r>
+        <w:t xml:space="preserve"> </w:t>
+      </w:r>
+    </w:p>
+    <w:p>
+      <w:pPr>
+        <w:pStyle w:val="Nadpis2"/>
+      </w:pPr>
+      <w:bookmarkStart w:id="16" w:name="_Toc215651027"/>
+      <w:r>
+        <w:t>Leaner Style Sheets (LESS)</w:t>
+      </w:r>
+      <w:bookmarkEnd w:id="16"/>
+    </w:p>
+    <w:p>
+      <w:pPr>
+        <w:pStyle w:val="Nadpis2"/>
+      </w:pPr>
+      <w:bookmarkStart w:id="17" w:name="_Toc215651028"/>
+      <w:r>
+        <w:t>Vývoj Habit Trackeru</w:t>
+      </w:r>
+      <w:bookmarkEnd w:id="17"/>
+    </w:p>
+    <w:p>
+      <w:pPr>
+        <w:spacing w:after="160" w:line="278" w:lineRule="auto"/>
+        <w:jc w:val="left"/>
+      </w:pPr>
+      <w:r>
+        <w:br w:type="page"/>
+      </w:r>
+    </w:p>
+    <w:p>
+      <w:pPr>
         <w:pStyle w:val="Nadpis1"/>
       </w:pPr>
-      <w:bookmarkStart w:id="8" w:name="_Toc183979921"/>
+      <w:bookmarkStart w:id="18" w:name="_Toc215651029"/>
       <w:r>
         <w:lastRenderedPageBreak/>
         <w:t>Praktická část</w:t>
       </w:r>
-      <w:bookmarkEnd w:id="8"/>
+      <w:bookmarkEnd w:id="18"/>
+    </w:p>
+    <w:p>
+      <w:pPr>
+        <w:pStyle w:val="Nadpis2"/>
+      </w:pPr>
+      <w:bookmarkStart w:id="19" w:name="_Toc215651030"/>
+      <w:r>
+        <w:t>Začátek vývoje</w:t>
+      </w:r>
+      <w:bookmarkEnd w:id="19"/>
+    </w:p>
+    <w:p>
+      <w:pPr>
+        <w:pStyle w:val="Nadpis2"/>
+      </w:pPr>
+      <w:bookmarkStart w:id="20" w:name="_Toc215651031"/>
+      <w:r>
+        <w:t>Problémy při začátcích</w:t>
+      </w:r>
+      <w:bookmarkEnd w:id="20"/>
     </w:p>
     <w:p>
       <w:r>
@@ -2702,12 +3604,12 @@
         </w:numPr>
         <w:ind w:left="720"/>
       </w:pPr>
-      <w:bookmarkStart w:id="9" w:name="_Toc183979922"/>
+      <w:bookmarkStart w:id="21" w:name="_Toc215651032"/>
       <w:r>
         <w:lastRenderedPageBreak/>
         <w:t>Závěr</w:t>
       </w:r>
-      <w:bookmarkEnd w:id="9"/>
+      <w:bookmarkEnd w:id="21"/>
     </w:p>
     <w:p>
       <w:pPr>
@@ -2727,12 +3629,12 @@
         </w:numPr>
         <w:ind w:left="720"/>
       </w:pPr>
-      <w:bookmarkStart w:id="10" w:name="_Toc183979923"/>
+      <w:bookmarkStart w:id="22" w:name="_Toc215651033"/>
       <w:r>
         <w:lastRenderedPageBreak/>
         <w:t>Použitá literatura</w:t>
       </w:r>
-      <w:bookmarkEnd w:id="10"/>
+      <w:bookmarkEnd w:id="22"/>
     </w:p>
     <w:p>
       <w:pPr>
@@ -2776,12 +3678,12 @@
         </w:numPr>
         <w:ind w:left="720"/>
       </w:pPr>
-      <w:bookmarkStart w:id="11" w:name="_Toc183979924"/>
+      <w:bookmarkStart w:id="23" w:name="_Toc215651034"/>
       <w:r>
         <w:lastRenderedPageBreak/>
         <w:t>Seznam obrázků</w:t>
       </w:r>
-      <w:bookmarkEnd w:id="11"/>
+      <w:bookmarkEnd w:id="23"/>
     </w:p>
     <w:p>
       <w:pPr>
@@ -2801,12 +3703,12 @@
         </w:numPr>
         <w:ind w:left="720"/>
       </w:pPr>
-      <w:bookmarkStart w:id="12" w:name="_Toc183979925"/>
+      <w:bookmarkStart w:id="24" w:name="_Toc215651035"/>
       <w:r>
         <w:lastRenderedPageBreak/>
         <w:t>Seznam tabulek</w:t>
       </w:r>
-      <w:bookmarkEnd w:id="12"/>
+      <w:bookmarkEnd w:id="24"/>
     </w:p>
     <w:p>
       <w:pPr>
@@ -2826,12 +3728,12 @@
         </w:numPr>
         <w:ind w:left="720"/>
       </w:pPr>
-      <w:bookmarkStart w:id="13" w:name="_Toc183979926"/>
+      <w:bookmarkStart w:id="25" w:name="_Toc215651036"/>
       <w:r>
         <w:lastRenderedPageBreak/>
         <w:t>Seznam příloh</w:t>
       </w:r>
-      <w:bookmarkEnd w:id="13"/>
+      <w:bookmarkEnd w:id="25"/>
     </w:p>
     <w:p>
       <w:r>
@@ -2883,12 +3785,12 @@
         </w:numPr>
         <w:ind w:left="720"/>
       </w:pPr>
-      <w:bookmarkStart w:id="14" w:name="_Toc183979927"/>
+      <w:bookmarkStart w:id="26" w:name="_Toc215651037"/>
       <w:r>
         <w:lastRenderedPageBreak/>
         <w:t>Přílohy</w:t>
       </w:r>
-      <w:bookmarkEnd w:id="14"/>
+      <w:bookmarkEnd w:id="26"/>
     </w:p>
     <w:p>
       <w:r>
@@ -3834,7 +4736,7 @@
   <w:abstractNum w:abstractNumId="3" w15:restartNumberingAfterBreak="0">
     <w:nsid w:val="16D46C5E"/>
     <w:multiLevelType w:val="multilevel"/>
-    <w:tmpl w:val="804AF7B4"/>
+    <w:tmpl w:val="4D089738"/>
     <w:lvl w:ilvl="0">
       <w:start w:val="1"/>
       <w:numFmt w:val="decimal"/>
@@ -3865,7 +4767,6 @@
     <w:lvl w:ilvl="3">
       <w:start w:val="1"/>
       <w:numFmt w:val="decimal"/>
-      <w:pStyle w:val="Nadpis4"/>
       <w:lvlText w:val="%1.%2.%3.%4."/>
       <w:lvlJc w:val="left"/>
       <w:pPr>
@@ -4098,6 +4999,92 @@
     </w:lvl>
   </w:abstractNum>
   <w:abstractNum w:abstractNumId="6" w15:restartNumberingAfterBreak="0">
+    <w:nsid w:val="208716DD"/>
+    <w:multiLevelType w:val="multilevel"/>
+    <w:tmpl w:val="0405001F"/>
+    <w:lvl w:ilvl="0">
+      <w:start w:val="1"/>
+      <w:numFmt w:val="decimal"/>
+      <w:lvlText w:val="%1."/>
+      <w:lvlJc w:val="left"/>
+      <w:pPr>
+        <w:ind w:left="360" w:hanging="360"/>
+      </w:pPr>
+    </w:lvl>
+    <w:lvl w:ilvl="1">
+      <w:start w:val="1"/>
+      <w:numFmt w:val="decimal"/>
+      <w:lvlText w:val="%1.%2."/>
+      <w:lvlJc w:val="left"/>
+      <w:pPr>
+        <w:ind w:left="792" w:hanging="432"/>
+      </w:pPr>
+    </w:lvl>
+    <w:lvl w:ilvl="2">
+      <w:start w:val="1"/>
+      <w:numFmt w:val="decimal"/>
+      <w:lvlText w:val="%1.%2.%3."/>
+      <w:lvlJc w:val="left"/>
+      <w:pPr>
+        <w:ind w:left="1224" w:hanging="504"/>
+      </w:pPr>
+    </w:lvl>
+    <w:lvl w:ilvl="3">
+      <w:start w:val="1"/>
+      <w:numFmt w:val="decimal"/>
+      <w:lvlText w:val="%1.%2.%3.%4."/>
+      <w:lvlJc w:val="left"/>
+      <w:pPr>
+        <w:ind w:left="1728" w:hanging="648"/>
+      </w:pPr>
+    </w:lvl>
+    <w:lvl w:ilvl="4">
+      <w:start w:val="1"/>
+      <w:numFmt w:val="decimal"/>
+      <w:lvlText w:val="%1.%2.%3.%4.%5."/>
+      <w:lvlJc w:val="left"/>
+      <w:pPr>
+        <w:ind w:left="2232" w:hanging="792"/>
+      </w:pPr>
+    </w:lvl>
+    <w:lvl w:ilvl="5">
+      <w:start w:val="1"/>
+      <w:numFmt w:val="decimal"/>
+      <w:lvlText w:val="%1.%2.%3.%4.%5.%6."/>
+      <w:lvlJc w:val="left"/>
+      <w:pPr>
+        <w:ind w:left="2736" w:hanging="936"/>
+      </w:pPr>
+    </w:lvl>
+    <w:lvl w:ilvl="6">
+      <w:start w:val="1"/>
+      <w:numFmt w:val="decimal"/>
+      <w:lvlText w:val="%1.%2.%3.%4.%5.%6.%7."/>
+      <w:lvlJc w:val="left"/>
+      <w:pPr>
+        <w:ind w:left="3240" w:hanging="1080"/>
+      </w:pPr>
+    </w:lvl>
+    <w:lvl w:ilvl="7">
+      <w:start w:val="1"/>
+      <w:numFmt w:val="decimal"/>
+      <w:lvlText w:val="%1.%2.%3.%4.%5.%6.%7.%8."/>
+      <w:lvlJc w:val="left"/>
+      <w:pPr>
+        <w:ind w:left="3744" w:hanging="1224"/>
+      </w:pPr>
+    </w:lvl>
+    <w:lvl w:ilvl="8">
+      <w:start w:val="1"/>
+      <w:numFmt w:val="decimal"/>
+      <w:lvlText w:val="%1.%2.%3.%4.%5.%6.%7.%8.%9."/>
+      <w:lvlJc w:val="left"/>
+      <w:pPr>
+        <w:ind w:left="4320" w:hanging="1440"/>
+      </w:pPr>
+    </w:lvl>
+  </w:abstractNum>
+  <w:abstractNum w:abstractNumId="7" w15:restartNumberingAfterBreak="0">
     <w:nsid w:val="220314F6"/>
     <w:multiLevelType w:val="multilevel"/>
     <w:tmpl w:val="4F78FE84"/>
@@ -4183,7 +5170,93 @@
       </w:pPr>
     </w:lvl>
   </w:abstractNum>
-  <w:abstractNum w:abstractNumId="7" w15:restartNumberingAfterBreak="0">
+  <w:abstractNum w:abstractNumId="8" w15:restartNumberingAfterBreak="0">
+    <w:nsid w:val="22A24D1B"/>
+    <w:multiLevelType w:val="multilevel"/>
+    <w:tmpl w:val="0405001F"/>
+    <w:lvl w:ilvl="0">
+      <w:start w:val="1"/>
+      <w:numFmt w:val="decimal"/>
+      <w:lvlText w:val="%1."/>
+      <w:lvlJc w:val="left"/>
+      <w:pPr>
+        <w:ind w:left="792" w:hanging="360"/>
+      </w:pPr>
+    </w:lvl>
+    <w:lvl w:ilvl="1">
+      <w:start w:val="1"/>
+      <w:numFmt w:val="decimal"/>
+      <w:lvlText w:val="%1.%2."/>
+      <w:lvlJc w:val="left"/>
+      <w:pPr>
+        <w:ind w:left="1224" w:hanging="432"/>
+      </w:pPr>
+    </w:lvl>
+    <w:lvl w:ilvl="2">
+      <w:start w:val="1"/>
+      <w:numFmt w:val="decimal"/>
+      <w:lvlText w:val="%1.%2.%3."/>
+      <w:lvlJc w:val="left"/>
+      <w:pPr>
+        <w:ind w:left="1656" w:hanging="504"/>
+      </w:pPr>
+    </w:lvl>
+    <w:lvl w:ilvl="3">
+      <w:start w:val="1"/>
+      <w:numFmt w:val="decimal"/>
+      <w:lvlText w:val="%1.%2.%3.%4."/>
+      <w:lvlJc w:val="left"/>
+      <w:pPr>
+        <w:ind w:left="2160" w:hanging="648"/>
+      </w:pPr>
+    </w:lvl>
+    <w:lvl w:ilvl="4">
+      <w:start w:val="1"/>
+      <w:numFmt w:val="decimal"/>
+      <w:lvlText w:val="%1.%2.%3.%4.%5."/>
+      <w:lvlJc w:val="left"/>
+      <w:pPr>
+        <w:ind w:left="2664" w:hanging="792"/>
+      </w:pPr>
+    </w:lvl>
+    <w:lvl w:ilvl="5">
+      <w:start w:val="1"/>
+      <w:numFmt w:val="decimal"/>
+      <w:lvlText w:val="%1.%2.%3.%4.%5.%6."/>
+      <w:lvlJc w:val="left"/>
+      <w:pPr>
+        <w:ind w:left="3168" w:hanging="936"/>
+      </w:pPr>
+    </w:lvl>
+    <w:lvl w:ilvl="6">
+      <w:start w:val="1"/>
+      <w:numFmt w:val="decimal"/>
+      <w:lvlText w:val="%1.%2.%3.%4.%5.%6.%7."/>
+      <w:lvlJc w:val="left"/>
+      <w:pPr>
+        <w:ind w:left="3672" w:hanging="1080"/>
+      </w:pPr>
+    </w:lvl>
+    <w:lvl w:ilvl="7">
+      <w:start w:val="1"/>
+      <w:numFmt w:val="decimal"/>
+      <w:lvlText w:val="%1.%2.%3.%4.%5.%6.%7.%8."/>
+      <w:lvlJc w:val="left"/>
+      <w:pPr>
+        <w:ind w:left="4176" w:hanging="1224"/>
+      </w:pPr>
+    </w:lvl>
+    <w:lvl w:ilvl="8">
+      <w:start w:val="1"/>
+      <w:numFmt w:val="decimal"/>
+      <w:lvlText w:val="%1.%2.%3.%4.%5.%6.%7.%8.%9."/>
+      <w:lvlJc w:val="left"/>
+      <w:pPr>
+        <w:ind w:left="4752" w:hanging="1440"/>
+      </w:pPr>
+    </w:lvl>
+  </w:abstractNum>
+  <w:abstractNum w:abstractNumId="9" w15:restartNumberingAfterBreak="0">
     <w:nsid w:val="23826154"/>
     <w:multiLevelType w:val="multilevel"/>
     <w:tmpl w:val="0405001F"/>
@@ -4269,7 +5342,7 @@
       </w:pPr>
     </w:lvl>
   </w:abstractNum>
-  <w:abstractNum w:abstractNumId="8" w15:restartNumberingAfterBreak="0">
+  <w:abstractNum w:abstractNumId="10" w15:restartNumberingAfterBreak="0">
     <w:nsid w:val="2C79568F"/>
     <w:multiLevelType w:val="multilevel"/>
     <w:tmpl w:val="62B0644E"/>
@@ -4355,7 +5428,274 @@
       </w:pPr>
     </w:lvl>
   </w:abstractNum>
-  <w:abstractNum w:abstractNumId="9" w15:restartNumberingAfterBreak="0">
+  <w:abstractNum w:abstractNumId="11" w15:restartNumberingAfterBreak="0">
+    <w:nsid w:val="301A1182"/>
+    <w:multiLevelType w:val="multilevel"/>
+    <w:tmpl w:val="04050025"/>
+    <w:lvl w:ilvl="0">
+      <w:start w:val="1"/>
+      <w:numFmt w:val="decimal"/>
+      <w:pStyle w:val="Nadpis1"/>
+      <w:lvlText w:val="%1"/>
+      <w:lvlJc w:val="left"/>
+      <w:pPr>
+        <w:ind w:left="432" w:hanging="432"/>
+      </w:pPr>
+    </w:lvl>
+    <w:lvl w:ilvl="1">
+      <w:start w:val="1"/>
+      <w:numFmt w:val="decimal"/>
+      <w:pStyle w:val="Nadpis2"/>
+      <w:lvlText w:val="%1.%2"/>
+      <w:lvlJc w:val="left"/>
+      <w:pPr>
+        <w:ind w:left="576" w:hanging="576"/>
+      </w:pPr>
+    </w:lvl>
+    <w:lvl w:ilvl="2">
+      <w:start w:val="1"/>
+      <w:numFmt w:val="decimal"/>
+      <w:pStyle w:val="Nadpis3"/>
+      <w:lvlText w:val="%1.%2.%3"/>
+      <w:lvlJc w:val="left"/>
+      <w:pPr>
+        <w:ind w:left="720" w:hanging="720"/>
+      </w:pPr>
+    </w:lvl>
+    <w:lvl w:ilvl="3">
+      <w:start w:val="1"/>
+      <w:numFmt w:val="decimal"/>
+      <w:pStyle w:val="Nadpis4"/>
+      <w:lvlText w:val="%1.%2.%3.%4"/>
+      <w:lvlJc w:val="left"/>
+      <w:pPr>
+        <w:ind w:left="864" w:hanging="864"/>
+      </w:pPr>
+    </w:lvl>
+    <w:lvl w:ilvl="4">
+      <w:start w:val="1"/>
+      <w:numFmt w:val="decimal"/>
+      <w:pStyle w:val="Nadpis5"/>
+      <w:lvlText w:val="%1.%2.%3.%4.%5"/>
+      <w:lvlJc w:val="left"/>
+      <w:pPr>
+        <w:ind w:left="1008" w:hanging="1008"/>
+      </w:pPr>
+    </w:lvl>
+    <w:lvl w:ilvl="5">
+      <w:start w:val="1"/>
+      <w:numFmt w:val="decimal"/>
+      <w:pStyle w:val="Nadpis6"/>
+      <w:lvlText w:val="%1.%2.%3.%4.%5.%6"/>
+      <w:lvlJc w:val="left"/>
+      <w:pPr>
+        <w:ind w:left="1152" w:hanging="1152"/>
+      </w:pPr>
+    </w:lvl>
+    <w:lvl w:ilvl="6">
+      <w:start w:val="1"/>
+      <w:numFmt w:val="decimal"/>
+      <w:pStyle w:val="Nadpis7"/>
+      <w:lvlText w:val="%1.%2.%3.%4.%5.%6.%7"/>
+      <w:lvlJc w:val="left"/>
+      <w:pPr>
+        <w:ind w:left="1296" w:hanging="1296"/>
+      </w:pPr>
+    </w:lvl>
+    <w:lvl w:ilvl="7">
+      <w:start w:val="1"/>
+      <w:numFmt w:val="decimal"/>
+      <w:pStyle w:val="Nadpis8"/>
+      <w:lvlText w:val="%1.%2.%3.%4.%5.%6.%7.%8"/>
+      <w:lvlJc w:val="left"/>
+      <w:pPr>
+        <w:ind w:left="1440" w:hanging="1440"/>
+      </w:pPr>
+    </w:lvl>
+    <w:lvl w:ilvl="8">
+      <w:start w:val="1"/>
+      <w:numFmt w:val="decimal"/>
+      <w:pStyle w:val="Nadpis9"/>
+      <w:lvlText w:val="%1.%2.%3.%4.%5.%6.%7.%8.%9"/>
+      <w:lvlJc w:val="left"/>
+      <w:pPr>
+        <w:ind w:left="1584" w:hanging="1584"/>
+      </w:pPr>
+    </w:lvl>
+  </w:abstractNum>
+  <w:abstractNum w:abstractNumId="12" w15:restartNumberingAfterBreak="0">
+    <w:nsid w:val="39942401"/>
+    <w:multiLevelType w:val="multilevel"/>
+    <w:tmpl w:val="0405001F"/>
+    <w:lvl w:ilvl="0">
+      <w:start w:val="1"/>
+      <w:numFmt w:val="decimal"/>
+      <w:lvlText w:val="%1."/>
+      <w:lvlJc w:val="left"/>
+      <w:pPr>
+        <w:ind w:left="360" w:hanging="360"/>
+      </w:pPr>
+    </w:lvl>
+    <w:lvl w:ilvl="1">
+      <w:start w:val="1"/>
+      <w:numFmt w:val="decimal"/>
+      <w:lvlText w:val="%1.%2."/>
+      <w:lvlJc w:val="left"/>
+      <w:pPr>
+        <w:ind w:left="792" w:hanging="432"/>
+      </w:pPr>
+    </w:lvl>
+    <w:lvl w:ilvl="2">
+      <w:start w:val="1"/>
+      <w:numFmt w:val="decimal"/>
+      <w:lvlText w:val="%1.%2.%3."/>
+      <w:lvlJc w:val="left"/>
+      <w:pPr>
+        <w:ind w:left="1224" w:hanging="504"/>
+      </w:pPr>
+    </w:lvl>
+    <w:lvl w:ilvl="3">
+      <w:start w:val="1"/>
+      <w:numFmt w:val="decimal"/>
+      <w:lvlText w:val="%1.%2.%3.%4."/>
+      <w:lvlJc w:val="left"/>
+      <w:pPr>
+        <w:ind w:left="1728" w:hanging="648"/>
+      </w:pPr>
+    </w:lvl>
+    <w:lvl w:ilvl="4">
+      <w:start w:val="1"/>
+      <w:numFmt w:val="decimal"/>
+      <w:lvlText w:val="%1.%2.%3.%4.%5."/>
+      <w:lvlJc w:val="left"/>
+      <w:pPr>
+        <w:ind w:left="2232" w:hanging="792"/>
+      </w:pPr>
+    </w:lvl>
+    <w:lvl w:ilvl="5">
+      <w:start w:val="1"/>
+      <w:numFmt w:val="decimal"/>
+      <w:lvlText w:val="%1.%2.%3.%4.%5.%6."/>
+      <w:lvlJc w:val="left"/>
+      <w:pPr>
+        <w:ind w:left="2736" w:hanging="936"/>
+      </w:pPr>
+    </w:lvl>
+    <w:lvl w:ilvl="6">
+      <w:start w:val="1"/>
+      <w:numFmt w:val="decimal"/>
+      <w:lvlText w:val="%1.%2.%3.%4.%5.%6.%7."/>
+      <w:lvlJc w:val="left"/>
+      <w:pPr>
+        <w:ind w:left="3240" w:hanging="1080"/>
+      </w:pPr>
+    </w:lvl>
+    <w:lvl w:ilvl="7">
+      <w:start w:val="1"/>
+      <w:numFmt w:val="decimal"/>
+      <w:lvlText w:val="%1.%2.%3.%4.%5.%6.%7.%8."/>
+      <w:lvlJc w:val="left"/>
+      <w:pPr>
+        <w:ind w:left="3744" w:hanging="1224"/>
+      </w:pPr>
+    </w:lvl>
+    <w:lvl w:ilvl="8">
+      <w:start w:val="1"/>
+      <w:numFmt w:val="decimal"/>
+      <w:lvlText w:val="%1.%2.%3.%4.%5.%6.%7.%8.%9."/>
+      <w:lvlJc w:val="left"/>
+      <w:pPr>
+        <w:ind w:left="4320" w:hanging="1440"/>
+      </w:pPr>
+    </w:lvl>
+  </w:abstractNum>
+  <w:abstractNum w:abstractNumId="13" w15:restartNumberingAfterBreak="0">
+    <w:nsid w:val="47FB3318"/>
+    <w:multiLevelType w:val="multilevel"/>
+    <w:tmpl w:val="0405001F"/>
+    <w:lvl w:ilvl="0">
+      <w:start w:val="1"/>
+      <w:numFmt w:val="decimal"/>
+      <w:lvlText w:val="%1."/>
+      <w:lvlJc w:val="left"/>
+      <w:pPr>
+        <w:ind w:left="360" w:hanging="360"/>
+      </w:pPr>
+    </w:lvl>
+    <w:lvl w:ilvl="1">
+      <w:start w:val="1"/>
+      <w:numFmt w:val="decimal"/>
+      <w:lvlText w:val="%1.%2."/>
+      <w:lvlJc w:val="left"/>
+      <w:pPr>
+        <w:ind w:left="792" w:hanging="432"/>
+      </w:pPr>
+    </w:lvl>
+    <w:lvl w:ilvl="2">
+      <w:start w:val="1"/>
+      <w:numFmt w:val="decimal"/>
+      <w:lvlText w:val="%1.%2.%3."/>
+      <w:lvlJc w:val="left"/>
+      <w:pPr>
+        <w:ind w:left="1224" w:hanging="504"/>
+      </w:pPr>
+    </w:lvl>
+    <w:lvl w:ilvl="3">
+      <w:start w:val="1"/>
+      <w:numFmt w:val="decimal"/>
+      <w:lvlText w:val="%1.%2.%3.%4."/>
+      <w:lvlJc w:val="left"/>
+      <w:pPr>
+        <w:ind w:left="1728" w:hanging="648"/>
+      </w:pPr>
+    </w:lvl>
+    <w:lvl w:ilvl="4">
+      <w:start w:val="1"/>
+      <w:numFmt w:val="decimal"/>
+      <w:lvlText w:val="%1.%2.%3.%4.%5."/>
+      <w:lvlJc w:val="left"/>
+      <w:pPr>
+        <w:ind w:left="2232" w:hanging="792"/>
+      </w:pPr>
+    </w:lvl>
+    <w:lvl w:ilvl="5">
+      <w:start w:val="1"/>
+      <w:numFmt w:val="decimal"/>
+      <w:lvlText w:val="%1.%2.%3.%4.%5.%6."/>
+      <w:lvlJc w:val="left"/>
+      <w:pPr>
+        <w:ind w:left="2736" w:hanging="936"/>
+      </w:pPr>
+    </w:lvl>
+    <w:lvl w:ilvl="6">
+      <w:start w:val="1"/>
+      <w:numFmt w:val="decimal"/>
+      <w:lvlText w:val="%1.%2.%3.%4.%5.%6.%7."/>
+      <w:lvlJc w:val="left"/>
+      <w:pPr>
+        <w:ind w:left="3240" w:hanging="1080"/>
+      </w:pPr>
+    </w:lvl>
+    <w:lvl w:ilvl="7">
+      <w:start w:val="1"/>
+      <w:numFmt w:val="decimal"/>
+      <w:lvlText w:val="%1.%2.%3.%4.%5.%6.%7.%8."/>
+      <w:lvlJc w:val="left"/>
+      <w:pPr>
+        <w:ind w:left="3744" w:hanging="1224"/>
+      </w:pPr>
+    </w:lvl>
+    <w:lvl w:ilvl="8">
+      <w:start w:val="1"/>
+      <w:numFmt w:val="decimal"/>
+      <w:lvlText w:val="%1.%2.%3.%4.%5.%6.%7.%8.%9."/>
+      <w:lvlJc w:val="left"/>
+      <w:pPr>
+        <w:ind w:left="4320" w:hanging="1440"/>
+      </w:pPr>
+    </w:lvl>
+  </w:abstractNum>
+  <w:abstractNum w:abstractNumId="14" w15:restartNumberingAfterBreak="0">
     <w:nsid w:val="4A1B2FC9"/>
     <w:multiLevelType w:val="multilevel"/>
     <w:tmpl w:val="1A941408"/>
@@ -4441,7 +5781,7 @@
       </w:pPr>
     </w:lvl>
   </w:abstractNum>
-  <w:abstractNum w:abstractNumId="10" w15:restartNumberingAfterBreak="0">
+  <w:abstractNum w:abstractNumId="15" w15:restartNumberingAfterBreak="0">
     <w:nsid w:val="4F5E01E7"/>
     <w:multiLevelType w:val="hybridMultilevel"/>
     <w:tmpl w:val="12BC15A2"/>
@@ -4530,7 +5870,7 @@
       </w:pPr>
     </w:lvl>
   </w:abstractNum>
-  <w:abstractNum w:abstractNumId="11" w15:restartNumberingAfterBreak="0">
+  <w:abstractNum w:abstractNumId="16" w15:restartNumberingAfterBreak="0">
     <w:nsid w:val="50AB08A6"/>
     <w:multiLevelType w:val="hybridMultilevel"/>
     <w:tmpl w:val="0924258A"/>
@@ -4644,10 +5984,96 @@
       </w:rPr>
     </w:lvl>
   </w:abstractNum>
-  <w:abstractNum w:abstractNumId="12" w15:restartNumberingAfterBreak="0">
+  <w:abstractNum w:abstractNumId="17" w15:restartNumberingAfterBreak="0">
+    <w:nsid w:val="50BD2035"/>
+    <w:multiLevelType w:val="multilevel"/>
+    <w:tmpl w:val="0405001F"/>
+    <w:lvl w:ilvl="0">
+      <w:start w:val="1"/>
+      <w:numFmt w:val="decimal"/>
+      <w:lvlText w:val="%1."/>
+      <w:lvlJc w:val="left"/>
+      <w:pPr>
+        <w:ind w:left="360" w:hanging="360"/>
+      </w:pPr>
+    </w:lvl>
+    <w:lvl w:ilvl="1">
+      <w:start w:val="1"/>
+      <w:numFmt w:val="decimal"/>
+      <w:lvlText w:val="%1.%2."/>
+      <w:lvlJc w:val="left"/>
+      <w:pPr>
+        <w:ind w:left="792" w:hanging="432"/>
+      </w:pPr>
+    </w:lvl>
+    <w:lvl w:ilvl="2">
+      <w:start w:val="1"/>
+      <w:numFmt w:val="decimal"/>
+      <w:lvlText w:val="%1.%2.%3."/>
+      <w:lvlJc w:val="left"/>
+      <w:pPr>
+        <w:ind w:left="1224" w:hanging="504"/>
+      </w:pPr>
+    </w:lvl>
+    <w:lvl w:ilvl="3">
+      <w:start w:val="1"/>
+      <w:numFmt w:val="decimal"/>
+      <w:lvlText w:val="%1.%2.%3.%4."/>
+      <w:lvlJc w:val="left"/>
+      <w:pPr>
+        <w:ind w:left="1728" w:hanging="648"/>
+      </w:pPr>
+    </w:lvl>
+    <w:lvl w:ilvl="4">
+      <w:start w:val="1"/>
+      <w:numFmt w:val="decimal"/>
+      <w:lvlText w:val="%1.%2.%3.%4.%5."/>
+      <w:lvlJc w:val="left"/>
+      <w:pPr>
+        <w:ind w:left="2232" w:hanging="792"/>
+      </w:pPr>
+    </w:lvl>
+    <w:lvl w:ilvl="5">
+      <w:start w:val="1"/>
+      <w:numFmt w:val="decimal"/>
+      <w:lvlText w:val="%1.%2.%3.%4.%5.%6."/>
+      <w:lvlJc w:val="left"/>
+      <w:pPr>
+        <w:ind w:left="2736" w:hanging="936"/>
+      </w:pPr>
+    </w:lvl>
+    <w:lvl w:ilvl="6">
+      <w:start w:val="1"/>
+      <w:numFmt w:val="decimal"/>
+      <w:lvlText w:val="%1.%2.%3.%4.%5.%6.%7."/>
+      <w:lvlJc w:val="left"/>
+      <w:pPr>
+        <w:ind w:left="3240" w:hanging="1080"/>
+      </w:pPr>
+    </w:lvl>
+    <w:lvl w:ilvl="7">
+      <w:start w:val="1"/>
+      <w:numFmt w:val="decimal"/>
+      <w:lvlText w:val="%1.%2.%3.%4.%5.%6.%7.%8."/>
+      <w:lvlJc w:val="left"/>
+      <w:pPr>
+        <w:ind w:left="3744" w:hanging="1224"/>
+      </w:pPr>
+    </w:lvl>
+    <w:lvl w:ilvl="8">
+      <w:start w:val="1"/>
+      <w:numFmt w:val="decimal"/>
+      <w:lvlText w:val="%1.%2.%3.%4.%5.%6.%7.%8.%9."/>
+      <w:lvlJc w:val="left"/>
+      <w:pPr>
+        <w:ind w:left="4320" w:hanging="1440"/>
+      </w:pPr>
+    </w:lvl>
+  </w:abstractNum>
+  <w:abstractNum w:abstractNumId="18" w15:restartNumberingAfterBreak="0">
     <w:nsid w:val="53095708"/>
     <w:multiLevelType w:val="multilevel"/>
-    <w:tmpl w:val="8D86E3CA"/>
+    <w:tmpl w:val="70F00ED8"/>
     <w:lvl w:ilvl="0">
       <w:start w:val="1"/>
       <w:numFmt w:val="decimal"/>
@@ -4660,11 +6086,10 @@
     <w:lvl w:ilvl="1">
       <w:start w:val="1"/>
       <w:numFmt w:val="decimal"/>
-      <w:pStyle w:val="Nadpis2"/>
       <w:lvlText w:val="%1.%2."/>
       <w:lvlJc w:val="left"/>
       <w:pPr>
-        <w:ind w:left="792" w:hanging="432"/>
+        <w:ind w:left="715" w:hanging="432"/>
       </w:pPr>
     </w:lvl>
     <w:lvl w:ilvl="2">
@@ -4731,14 +6156,13 @@
       </w:pPr>
     </w:lvl>
   </w:abstractNum>
-  <w:abstractNum w:abstractNumId="13" w15:restartNumberingAfterBreak="0">
+  <w:abstractNum w:abstractNumId="19" w15:restartNumberingAfterBreak="0">
     <w:nsid w:val="62F94576"/>
     <w:multiLevelType w:val="hybridMultilevel"/>
-    <w:tmpl w:val="BC2EA50E"/>
+    <w:tmpl w:val="1F1E11A6"/>
     <w:lvl w:ilvl="0" w:tplc="657CC3DA">
       <w:start w:val="1"/>
       <w:numFmt w:val="decimal"/>
-      <w:pStyle w:val="Nadpis1"/>
       <w:lvlText w:val="%1."/>
       <w:lvlJc w:val="left"/>
       <w:pPr>
@@ -4821,7 +6245,7 @@
       </w:pPr>
     </w:lvl>
   </w:abstractNum>
-  <w:abstractNum w:abstractNumId="14" w15:restartNumberingAfterBreak="0">
+  <w:abstractNum w:abstractNumId="20" w15:restartNumberingAfterBreak="0">
     <w:nsid w:val="676E2DBE"/>
     <w:multiLevelType w:val="hybridMultilevel"/>
     <w:tmpl w:val="2CB6BA6A"/>
@@ -4911,7 +6335,93 @@
       </w:pPr>
     </w:lvl>
   </w:abstractNum>
-  <w:abstractNum w:abstractNumId="15" w15:restartNumberingAfterBreak="0">
+  <w:abstractNum w:abstractNumId="21" w15:restartNumberingAfterBreak="0">
+    <w:nsid w:val="6A87061A"/>
+    <w:multiLevelType w:val="multilevel"/>
+    <w:tmpl w:val="0405001F"/>
+    <w:lvl w:ilvl="0">
+      <w:start w:val="1"/>
+      <w:numFmt w:val="decimal"/>
+      <w:lvlText w:val="%1."/>
+      <w:lvlJc w:val="left"/>
+      <w:pPr>
+        <w:ind w:left="360" w:hanging="360"/>
+      </w:pPr>
+    </w:lvl>
+    <w:lvl w:ilvl="1">
+      <w:start w:val="1"/>
+      <w:numFmt w:val="decimal"/>
+      <w:lvlText w:val="%1.%2."/>
+      <w:lvlJc w:val="left"/>
+      <w:pPr>
+        <w:ind w:left="792" w:hanging="432"/>
+      </w:pPr>
+    </w:lvl>
+    <w:lvl w:ilvl="2">
+      <w:start w:val="1"/>
+      <w:numFmt w:val="decimal"/>
+      <w:lvlText w:val="%1.%2.%3."/>
+      <w:lvlJc w:val="left"/>
+      <w:pPr>
+        <w:ind w:left="1224" w:hanging="504"/>
+      </w:pPr>
+    </w:lvl>
+    <w:lvl w:ilvl="3">
+      <w:start w:val="1"/>
+      <w:numFmt w:val="decimal"/>
+      <w:lvlText w:val="%1.%2.%3.%4."/>
+      <w:lvlJc w:val="left"/>
+      <w:pPr>
+        <w:ind w:left="1728" w:hanging="648"/>
+      </w:pPr>
+    </w:lvl>
+    <w:lvl w:ilvl="4">
+      <w:start w:val="1"/>
+      <w:numFmt w:val="decimal"/>
+      <w:lvlText w:val="%1.%2.%3.%4.%5."/>
+      <w:lvlJc w:val="left"/>
+      <w:pPr>
+        <w:ind w:left="2232" w:hanging="792"/>
+      </w:pPr>
+    </w:lvl>
+    <w:lvl w:ilvl="5">
+      <w:start w:val="1"/>
+      <w:numFmt w:val="decimal"/>
+      <w:lvlText w:val="%1.%2.%3.%4.%5.%6."/>
+      <w:lvlJc w:val="left"/>
+      <w:pPr>
+        <w:ind w:left="2736" w:hanging="936"/>
+      </w:pPr>
+    </w:lvl>
+    <w:lvl w:ilvl="6">
+      <w:start w:val="1"/>
+      <w:numFmt w:val="decimal"/>
+      <w:lvlText w:val="%1.%2.%3.%4.%5.%6.%7."/>
+      <w:lvlJc w:val="left"/>
+      <w:pPr>
+        <w:ind w:left="3240" w:hanging="1080"/>
+      </w:pPr>
+    </w:lvl>
+    <w:lvl w:ilvl="7">
+      <w:start w:val="1"/>
+      <w:numFmt w:val="decimal"/>
+      <w:lvlText w:val="%1.%2.%3.%4.%5.%6.%7.%8."/>
+      <w:lvlJc w:val="left"/>
+      <w:pPr>
+        <w:ind w:left="3744" w:hanging="1224"/>
+      </w:pPr>
+    </w:lvl>
+    <w:lvl w:ilvl="8">
+      <w:start w:val="1"/>
+      <w:numFmt w:val="decimal"/>
+      <w:lvlText w:val="%1.%2.%3.%4.%5.%6.%7.%8.%9."/>
+      <w:lvlJc w:val="left"/>
+      <w:pPr>
+        <w:ind w:left="4320" w:hanging="1440"/>
+      </w:pPr>
+    </w:lvl>
+  </w:abstractNum>
+  <w:abstractNum w:abstractNumId="22" w15:restartNumberingAfterBreak="0">
     <w:nsid w:val="6E586CB2"/>
     <w:multiLevelType w:val="multilevel"/>
     <w:tmpl w:val="DDD25F0C"/>
@@ -4997,7 +6507,7 @@
       </w:pPr>
     </w:lvl>
   </w:abstractNum>
-  <w:abstractNum w:abstractNumId="16" w15:restartNumberingAfterBreak="0">
+  <w:abstractNum w:abstractNumId="23" w15:restartNumberingAfterBreak="0">
     <w:nsid w:val="74442F24"/>
     <w:multiLevelType w:val="hybridMultilevel"/>
     <w:tmpl w:val="F5568B8C"/>
@@ -5086,10 +6596,10 @@
       </w:pPr>
     </w:lvl>
   </w:abstractNum>
-  <w:abstractNum w:abstractNumId="17" w15:restartNumberingAfterBreak="0">
+  <w:abstractNum w:abstractNumId="24" w15:restartNumberingAfterBreak="0">
     <w:nsid w:val="77124172"/>
     <w:multiLevelType w:val="multilevel"/>
-    <w:tmpl w:val="1C5092FA"/>
+    <w:tmpl w:val="D2A45E54"/>
     <w:lvl w:ilvl="0">
       <w:start w:val="1"/>
       <w:numFmt w:val="decimal"/>
@@ -5111,7 +6621,6 @@
     <w:lvl w:ilvl="2">
       <w:start w:val="1"/>
       <w:numFmt w:val="decimal"/>
-      <w:pStyle w:val="Nadpis3"/>
       <w:lvlText w:val="%1.%2.%3."/>
       <w:lvlJc w:val="left"/>
       <w:pPr>
@@ -5173,7 +6682,7 @@
       </w:pPr>
     </w:lvl>
   </w:abstractNum>
-  <w:abstractNum w:abstractNumId="18" w15:restartNumberingAfterBreak="0">
+  <w:abstractNum w:abstractNumId="25" w15:restartNumberingAfterBreak="0">
     <w:nsid w:val="77345C61"/>
     <w:multiLevelType w:val="hybridMultilevel"/>
     <w:tmpl w:val="884C3460"/>
@@ -5259,7 +6768,7 @@
       </w:pPr>
     </w:lvl>
   </w:abstractNum>
-  <w:abstractNum w:abstractNumId="19" w15:restartNumberingAfterBreak="0">
+  <w:abstractNum w:abstractNumId="26" w15:restartNumberingAfterBreak="0">
     <w:nsid w:val="7B512498"/>
     <w:multiLevelType w:val="multilevel"/>
     <w:tmpl w:val="0405001F"/>
@@ -5345,29 +6854,115 @@
       </w:pPr>
     </w:lvl>
   </w:abstractNum>
+  <w:abstractNum w:abstractNumId="27" w15:restartNumberingAfterBreak="0">
+    <w:nsid w:val="7ECB0E78"/>
+    <w:multiLevelType w:val="multilevel"/>
+    <w:tmpl w:val="0405001F"/>
+    <w:lvl w:ilvl="0">
+      <w:start w:val="1"/>
+      <w:numFmt w:val="decimal"/>
+      <w:lvlText w:val="%1."/>
+      <w:lvlJc w:val="left"/>
+      <w:pPr>
+        <w:ind w:left="360" w:hanging="360"/>
+      </w:pPr>
+    </w:lvl>
+    <w:lvl w:ilvl="1">
+      <w:start w:val="1"/>
+      <w:numFmt w:val="decimal"/>
+      <w:lvlText w:val="%1.%2."/>
+      <w:lvlJc w:val="left"/>
+      <w:pPr>
+        <w:ind w:left="792" w:hanging="432"/>
+      </w:pPr>
+    </w:lvl>
+    <w:lvl w:ilvl="2">
+      <w:start w:val="1"/>
+      <w:numFmt w:val="decimal"/>
+      <w:lvlText w:val="%1.%2.%3."/>
+      <w:lvlJc w:val="left"/>
+      <w:pPr>
+        <w:ind w:left="1224" w:hanging="504"/>
+      </w:pPr>
+    </w:lvl>
+    <w:lvl w:ilvl="3">
+      <w:start w:val="1"/>
+      <w:numFmt w:val="decimal"/>
+      <w:lvlText w:val="%1.%2.%3.%4."/>
+      <w:lvlJc w:val="left"/>
+      <w:pPr>
+        <w:ind w:left="1728" w:hanging="648"/>
+      </w:pPr>
+    </w:lvl>
+    <w:lvl w:ilvl="4">
+      <w:start w:val="1"/>
+      <w:numFmt w:val="decimal"/>
+      <w:lvlText w:val="%1.%2.%3.%4.%5."/>
+      <w:lvlJc w:val="left"/>
+      <w:pPr>
+        <w:ind w:left="2232" w:hanging="792"/>
+      </w:pPr>
+    </w:lvl>
+    <w:lvl w:ilvl="5">
+      <w:start w:val="1"/>
+      <w:numFmt w:val="decimal"/>
+      <w:lvlText w:val="%1.%2.%3.%4.%5.%6."/>
+      <w:lvlJc w:val="left"/>
+      <w:pPr>
+        <w:ind w:left="2736" w:hanging="936"/>
+      </w:pPr>
+    </w:lvl>
+    <w:lvl w:ilvl="6">
+      <w:start w:val="1"/>
+      <w:numFmt w:val="decimal"/>
+      <w:lvlText w:val="%1.%2.%3.%4.%5.%6.%7."/>
+      <w:lvlJc w:val="left"/>
+      <w:pPr>
+        <w:ind w:left="3240" w:hanging="1080"/>
+      </w:pPr>
+    </w:lvl>
+    <w:lvl w:ilvl="7">
+      <w:start w:val="1"/>
+      <w:numFmt w:val="decimal"/>
+      <w:lvlText w:val="%1.%2.%3.%4.%5.%6.%7.%8."/>
+      <w:lvlJc w:val="left"/>
+      <w:pPr>
+        <w:ind w:left="3744" w:hanging="1224"/>
+      </w:pPr>
+    </w:lvl>
+    <w:lvl w:ilvl="8">
+      <w:start w:val="1"/>
+      <w:numFmt w:val="decimal"/>
+      <w:lvlText w:val="%1.%2.%3.%4.%5.%6.%7.%8.%9."/>
+      <w:lvlJc w:val="left"/>
+      <w:pPr>
+        <w:ind w:left="4320" w:hanging="1440"/>
+      </w:pPr>
+    </w:lvl>
+  </w:abstractNum>
   <w:num w:numId="1" w16cid:durableId="1812019323">
-    <w:abstractNumId w:val="19"/>
+    <w:abstractNumId w:val="26"/>
   </w:num>
   <w:num w:numId="2" w16cid:durableId="1927224108">
-    <w:abstractNumId w:val="7"/>
+    <w:abstractNumId w:val="9"/>
   </w:num>
   <w:num w:numId="3" w16cid:durableId="1219247061">
     <w:abstractNumId w:val="5"/>
   </w:num>
   <w:num w:numId="4" w16cid:durableId="2079278213">
-    <w:abstractNumId w:val="18"/>
+    <w:abstractNumId w:val="25"/>
   </w:num>
   <w:num w:numId="5" w16cid:durableId="1254975546">
-    <w:abstractNumId w:val="9"/>
+    <w:abstractNumId w:val="14"/>
   </w:num>
   <w:num w:numId="6" w16cid:durableId="289557973">
-    <w:abstractNumId w:val="6"/>
+    <w:abstractNumId w:val="7"/>
   </w:num>
   <w:num w:numId="7" w16cid:durableId="1848790403">
-    <w:abstractNumId w:val="15"/>
+    <w:abstractNumId w:val="22"/>
   </w:num>
   <w:num w:numId="8" w16cid:durableId="1636641215">
-    <w:abstractNumId w:val="8"/>
+    <w:abstractNumId w:val="10"/>
   </w:num>
   <w:num w:numId="9" w16cid:durableId="815217641">
     <w:abstractNumId w:val="0"/>
@@ -5376,7 +6971,7 @@
     <w:abstractNumId w:val="3"/>
   </w:num>
   <w:num w:numId="11" w16cid:durableId="2046128127">
-    <w:abstractNumId w:val="11"/>
+    <w:abstractNumId w:val="16"/>
   </w:num>
   <w:num w:numId="12" w16cid:durableId="10421848">
     <w:abstractNumId w:val="2"/>
@@ -5385,25 +6980,49 @@
     <w:abstractNumId w:val="4"/>
   </w:num>
   <w:num w:numId="14" w16cid:durableId="982000337">
-    <w:abstractNumId w:val="14"/>
+    <w:abstractNumId w:val="20"/>
   </w:num>
   <w:num w:numId="15" w16cid:durableId="1813869260">
-    <w:abstractNumId w:val="13"/>
+    <w:abstractNumId w:val="19"/>
   </w:num>
   <w:num w:numId="16" w16cid:durableId="1182432290">
-    <w:abstractNumId w:val="16"/>
+    <w:abstractNumId w:val="23"/>
   </w:num>
   <w:num w:numId="17" w16cid:durableId="1880698919">
-    <w:abstractNumId w:val="17"/>
+    <w:abstractNumId w:val="24"/>
   </w:num>
   <w:num w:numId="18" w16cid:durableId="470682566">
-    <w:abstractNumId w:val="12"/>
+    <w:abstractNumId w:val="18"/>
   </w:num>
   <w:num w:numId="19" w16cid:durableId="1226799128">
     <w:abstractNumId w:val="1"/>
   </w:num>
   <w:num w:numId="20" w16cid:durableId="65539297">
-    <w:abstractNumId w:val="10"/>
+    <w:abstractNumId w:val="15"/>
+  </w:num>
+  <w:num w:numId="21" w16cid:durableId="483202828">
+    <w:abstractNumId w:val="17"/>
+  </w:num>
+  <w:num w:numId="22" w16cid:durableId="1699964632">
+    <w:abstractNumId w:val="13"/>
+  </w:num>
+  <w:num w:numId="23" w16cid:durableId="1795172458">
+    <w:abstractNumId w:val="11"/>
+  </w:num>
+  <w:num w:numId="24" w16cid:durableId="878930246">
+    <w:abstractNumId w:val="21"/>
+  </w:num>
+  <w:num w:numId="25" w16cid:durableId="1745028359">
+    <w:abstractNumId w:val="27"/>
+  </w:num>
+  <w:num w:numId="26" w16cid:durableId="1730423657">
+    <w:abstractNumId w:val="6"/>
+  </w:num>
+  <w:num w:numId="27" w16cid:durableId="1574849652">
+    <w:abstractNumId w:val="12"/>
+  </w:num>
+  <w:num w:numId="28" w16cid:durableId="363139210">
+    <w:abstractNumId w:val="8"/>
   </w:num>
 </w:numbering>
 </file>
@@ -5830,7 +7449,7 @@
       <w:keepNext/>
       <w:keepLines/>
       <w:numPr>
-        <w:numId w:val="15"/>
+        <w:numId w:val="23"/>
       </w:numPr>
       <w:spacing w:before="200"/>
       <w:outlineLvl w:val="0"/>
@@ -5856,7 +7475,7 @@
       <w:keepLines/>
       <w:numPr>
         <w:ilvl w:val="1"/>
-        <w:numId w:val="18"/>
+        <w:numId w:val="23"/>
       </w:numPr>
       <w:spacing w:before="200"/>
       <w:jc w:val="left"/>
@@ -5883,7 +7502,7 @@
       <w:keepLines/>
       <w:numPr>
         <w:ilvl w:val="2"/>
-        <w:numId w:val="17"/>
+        <w:numId w:val="23"/>
       </w:numPr>
       <w:spacing w:before="200"/>
       <w:jc w:val="left"/>
@@ -5910,7 +7529,7 @@
       <w:keepLines/>
       <w:numPr>
         <w:ilvl w:val="3"/>
-        <w:numId w:val="10"/>
+        <w:numId w:val="23"/>
       </w:numPr>
       <w:spacing w:before="80" w:after="40"/>
       <w:outlineLvl w:val="3"/>
@@ -5934,6 +7553,10 @@
     <w:pPr>
       <w:keepNext/>
       <w:keepLines/>
+      <w:numPr>
+        <w:ilvl w:val="4"/>
+        <w:numId w:val="23"/>
+      </w:numPr>
       <w:spacing w:before="80" w:after="40"/>
       <w:outlineLvl w:val="4"/>
     </w:pPr>
@@ -5955,6 +7578,10 @@
     <w:pPr>
       <w:keepNext/>
       <w:keepLines/>
+      <w:numPr>
+        <w:ilvl w:val="5"/>
+        <w:numId w:val="23"/>
+      </w:numPr>
       <w:spacing w:before="40" w:after="0"/>
       <w:outlineLvl w:val="5"/>
     </w:pPr>
@@ -5978,6 +7605,10 @@
     <w:pPr>
       <w:keepNext/>
       <w:keepLines/>
+      <w:numPr>
+        <w:ilvl w:val="6"/>
+        <w:numId w:val="23"/>
+      </w:numPr>
       <w:spacing w:before="40" w:after="0"/>
       <w:outlineLvl w:val="6"/>
     </w:pPr>
@@ -5999,6 +7630,10 @@
     <w:pPr>
       <w:keepNext/>
       <w:keepLines/>
+      <w:numPr>
+        <w:ilvl w:val="7"/>
+        <w:numId w:val="23"/>
+      </w:numPr>
       <w:spacing w:after="0"/>
       <w:outlineLvl w:val="7"/>
     </w:pPr>
@@ -6022,6 +7657,10 @@
     <w:pPr>
       <w:keepNext/>
       <w:keepLines/>
+      <w:numPr>
+        <w:ilvl w:val="8"/>
+        <w:numId w:val="23"/>
+      </w:numPr>
       <w:spacing w:after="0"/>
       <w:outlineLvl w:val="8"/>
     </w:pPr>
@@ -6576,6 +8215,19 @@
       </w:tblBorders>
     </w:tblPr>
   </w:style>
+  <w:style w:type="paragraph" w:styleId="Obsah2">
+    <w:name w:val="toc 2"/>
+    <w:basedOn w:val="Normln"/>
+    <w:next w:val="Normln"/>
+    <w:autoRedefine/>
+    <w:uiPriority w:val="39"/>
+    <w:unhideWhenUsed/>
+    <w:rsid w:val="004F6D0B"/>
+    <w:pPr>
+      <w:spacing w:after="100"/>
+      <w:ind w:left="220"/>
+    </w:pPr>
+  </w:style>
 </w:styles>
 </file>
 
@@ -6875,30 +8527,6 @@
 </file>
 
 <file path=customXml/item1.xml><?xml version="1.0" encoding="utf-8"?>
-<b:Sources xmlns:b="http://schemas.openxmlformats.org/officeDocument/2006/bibliography" xmlns="http://schemas.openxmlformats.org/officeDocument/2006/bibliography" SelectedStyle="\APASixthEditionOfficeOnline.xsl" StyleName="APA" Version="6"/>
-</file>
-
-<file path=customXml/item2.xml><?xml version="1.0" encoding="utf-8"?>
-<p:properties xmlns:p="http://schemas.microsoft.com/office/2006/metadata/properties" xmlns:xsi="http://www.w3.org/2001/XMLSchema-instance" xmlns:pc="http://schemas.microsoft.com/office/infopath/2007/PartnerControls">
-  <documentManagement>
-    <TaxCatchAll xmlns="9069f8e3-06b5-4841-af59-bd496f6fbcdc" xsi:nil="true"/>
-    <lcf76f155ced4ddcb4097134ff3c332f xmlns="ac4d9f64-92e6-40df-bbe5-cbf691cfe8ae">
-      <Terms xmlns="http://schemas.microsoft.com/office/infopath/2007/PartnerControls"/>
-    </lcf76f155ced4ddcb4097134ff3c332f>
-  </documentManagement>
-</p:properties>
-</file>
-
-<file path=customXml/item3.xml><?xml version="1.0" encoding="utf-8"?>
-<?mso-contentType ?>
-<FormTemplates xmlns="http://schemas.microsoft.com/sharepoint/v3/contenttype/forms">
-  <Display>DocumentLibraryForm</Display>
-  <Edit>DocumentLibraryForm</Edit>
-  <New>DocumentLibraryForm</New>
-</FormTemplates>
-</file>
-
-<file path=customXml/item4.xml><?xml version="1.0" encoding="utf-8"?>
 <ct:contentTypeSchema xmlns:ct="http://schemas.microsoft.com/office/2006/metadata/contentType" xmlns:ma="http://schemas.microsoft.com/office/2006/metadata/properties/metaAttributes" ct:_="" ma:_="" ma:contentTypeName="Dokument" ma:contentTypeID="0x0101007AC253A931DA3842A9467F19871E2C1B" ma:contentTypeVersion="10" ma:contentTypeDescription="Vytvoří nový dokument" ma:contentTypeScope="" ma:versionID="9dbcdc17d608927f05e31a50324249a7">
   <xsd:schema xmlns:xsd="http://www.w3.org/2001/XMLSchema" xmlns:xs="http://www.w3.org/2001/XMLSchema" xmlns:p="http://schemas.microsoft.com/office/2006/metadata/properties" xmlns:ns2="ac4d9f64-92e6-40df-bbe5-cbf691cfe8ae" xmlns:ns3="9069f8e3-06b5-4841-af59-bd496f6fbcdc" targetNamespace="http://schemas.microsoft.com/office/2006/metadata/properties" ma:root="true" ma:fieldsID="fb3d1d1e590abe5f5a4ef74e9b43408f" ns2:_="" ns3:_="">
     <xsd:import namespace="ac4d9f64-92e6-40df-bbe5-cbf691cfe8ae"/>
@@ -7087,40 +8715,31 @@
 </ct:contentTypeSchema>
 </file>
 
-<file path=customXml/itemProps1.xml><?xml version="1.0" encoding="utf-8"?>
-<ds:datastoreItem xmlns:ds="http://schemas.openxmlformats.org/officeDocument/2006/customXml" ds:itemID="{E0BB6427-4419-4C21-A0DF-4471F23995B6}">
-  <ds:schemaRefs>
-    <ds:schemaRef ds:uri="http://schemas.openxmlformats.org/officeDocument/2006/bibliography"/>
-  </ds:schemaRefs>
-</ds:datastoreItem>
+<file path=customXml/item2.xml><?xml version="1.0" encoding="utf-8"?>
+<?mso-contentType ?>
+<FormTemplates xmlns="http://schemas.microsoft.com/sharepoint/v3/contenttype/forms">
+  <Display>DocumentLibraryForm</Display>
+  <Edit>DocumentLibraryForm</Edit>
+  <New>DocumentLibraryForm</New>
+</FormTemplates>
 </file>
 
-<file path=customXml/itemProps2.xml><?xml version="1.0" encoding="utf-8"?>
-<ds:datastoreItem xmlns:ds="http://schemas.openxmlformats.org/officeDocument/2006/customXml" ds:itemID="{FB1D83C0-C8CC-4C35-B0E6-D4B15A08C6B5}">
-  <ds:schemaRefs>
-    <ds:schemaRef ds:uri="http://purl.org/dc/dcmitype/"/>
-    <ds:schemaRef ds:uri="http://schemas.microsoft.com/office/infopath/2007/PartnerControls"/>
-    <ds:schemaRef ds:uri="http://purl.org/dc/elements/1.1/"/>
-    <ds:schemaRef ds:uri="http://schemas.microsoft.com/office/2006/documentManagement/types"/>
-    <ds:schemaRef ds:uri="ac4d9f64-92e6-40df-bbe5-cbf691cfe8ae"/>
-    <ds:schemaRef ds:uri="http://www.w3.org/XML/1998/namespace"/>
-    <ds:schemaRef ds:uri="http://purl.org/dc/terms/"/>
-    <ds:schemaRef ds:uri="http://schemas.openxmlformats.org/package/2006/metadata/core-properties"/>
-    <ds:schemaRef ds:uri="9069f8e3-06b5-4841-af59-bd496f6fbcdc"/>
-    <ds:schemaRef ds:uri="http://schemas.microsoft.com/office/2006/metadata/properties"/>
-  </ds:schemaRefs>
-</ds:datastoreItem>
+<file path=customXml/item3.xml><?xml version="1.0" encoding="utf-8"?>
+<p:properties xmlns:p="http://schemas.microsoft.com/office/2006/metadata/properties" xmlns:xsi="http://www.w3.org/2001/XMLSchema-instance" xmlns:pc="http://schemas.microsoft.com/office/infopath/2007/PartnerControls">
+  <documentManagement>
+    <TaxCatchAll xmlns="9069f8e3-06b5-4841-af59-bd496f6fbcdc" xsi:nil="true"/>
+    <lcf76f155ced4ddcb4097134ff3c332f xmlns="ac4d9f64-92e6-40df-bbe5-cbf691cfe8ae">
+      <Terms xmlns="http://schemas.microsoft.com/office/infopath/2007/PartnerControls"/>
+    </lcf76f155ced4ddcb4097134ff3c332f>
+  </documentManagement>
+</p:properties>
 </file>
 
-<file path=customXml/itemProps3.xml><?xml version="1.0" encoding="utf-8"?>
-<ds:datastoreItem xmlns:ds="http://schemas.openxmlformats.org/officeDocument/2006/customXml" ds:itemID="{E8FDF9F9-0BC5-4BD9-96CC-E3BC62E19A62}">
-  <ds:schemaRefs>
-    <ds:schemaRef ds:uri="http://schemas.microsoft.com/sharepoint/v3/contenttype/forms"/>
-  </ds:schemaRefs>
-</ds:datastoreItem>
+<file path=customXml/item4.xml><?xml version="1.0" encoding="utf-8"?>
+<b:Sources xmlns:b="http://schemas.openxmlformats.org/officeDocument/2006/bibliography" xmlns="http://schemas.openxmlformats.org/officeDocument/2006/bibliography" SelectedStyle="\APASixthEditionOfficeOnline.xsl" StyleName="APA" Version="6"/>
 </file>
 
-<file path=customXml/itemProps4.xml><?xml version="1.0" encoding="utf-8"?>
+<file path=customXml/itemProps1.xml><?xml version="1.0" encoding="utf-8"?>
 <ds:datastoreItem xmlns:ds="http://schemas.openxmlformats.org/officeDocument/2006/customXml" ds:itemID="{D5874249-D0BB-47A2-ADCE-DE87B2259BE8}">
   <ds:schemaRefs>
     <ds:schemaRef ds:uri="http://schemas.microsoft.com/office/2006/metadata/contentType"/>
@@ -7137,4 +8756,31 @@
     <ds:schemaRef ds:uri="http://schemas.microsoft.com/internal/obd"/>
   </ds:schemaRefs>
 </ds:datastoreItem>
+</file>
+
+<file path=customXml/itemProps2.xml><?xml version="1.0" encoding="utf-8"?>
+<ds:datastoreItem xmlns:ds="http://schemas.openxmlformats.org/officeDocument/2006/customXml" ds:itemID="{E8FDF9F9-0BC5-4BD9-96CC-E3BC62E19A62}">
+  <ds:schemaRefs>
+    <ds:schemaRef ds:uri="http://schemas.microsoft.com/sharepoint/v3/contenttype/forms"/>
+  </ds:schemaRefs>
+</ds:datastoreItem>
+</file>
+
+<file path=customXml/itemProps3.xml><?xml version="1.0" encoding="utf-8"?>
+<ds:datastoreItem xmlns:ds="http://schemas.openxmlformats.org/officeDocument/2006/customXml" ds:itemID="{FB1D83C0-C8CC-4C35-B0E6-D4B15A08C6B5}">
+  <ds:schemaRefs>
+    <ds:schemaRef ds:uri="http://schemas.microsoft.com/office/2006/metadata/properties"/>
+    <ds:schemaRef ds:uri="http://schemas.microsoft.com/office/infopath/2007/PartnerControls"/>
+    <ds:schemaRef ds:uri="9069f8e3-06b5-4841-af59-bd496f6fbcdc"/>
+    <ds:schemaRef ds:uri="ac4d9f64-92e6-40df-bbe5-cbf691cfe8ae"/>
+  </ds:schemaRefs>
+</ds:datastoreItem>
+</file>
+
+<file path=customXml/itemProps4.xml><?xml version="1.0" encoding="utf-8"?>
+<ds:datastoreItem xmlns:ds="http://schemas.openxmlformats.org/officeDocument/2006/customXml" ds:itemID="{E0BB6427-4419-4C21-A0DF-4471F23995B6}">
+  <ds:schemaRefs>
+    <ds:schemaRef ds:uri="http://schemas.openxmlformats.org/officeDocument/2006/bibliography"/>
+  </ds:schemaRefs>
+</ds:datastoreItem>
 </file>
</xml_diff>

<commit_message>
Update: import updated word *.docx file
</commit_message>
<xml_diff>
--- a/Barta_rocnikova_prace.docx
+++ b/Barta_rocnikova_prace.docx
@@ -1,6 +1,6 @@
 
 <file path=word/document.xml><?xml version="1.0" encoding="utf-8"?>
-<w:document xmlns:wpc="http://schemas.microsoft.com/office/word/2010/wordprocessingCanvas" xmlns:cx="http://schemas.microsoft.com/office/drawing/2014/chartex" xmlns:cx1="http://schemas.microsoft.com/office/drawing/2015/9/8/chartex" xmlns:cx2="http://schemas.microsoft.com/office/drawing/2015/10/21/chartex" xmlns:cx3="http://schemas.microsoft.com/office/drawing/2016/5/9/chartex" xmlns:cx4="http://schemas.microsoft.com/office/drawing/2016/5/10/chartex" xmlns:cx5="http://schemas.microsoft.com/office/drawing/2016/5/11/chartex" xmlns:cx6="http://schemas.microsoft.com/office/drawing/2016/5/12/chartex" xmlns:cx7="http://schemas.microsoft.com/office/drawing/2016/5/13/chartex" xmlns:cx8="http://schemas.microsoft.com/office/drawing/2016/5/14/chartex" xmlns:mc="http://schemas.openxmlformats.org/markup-compatibility/2006" xmlns:aink="http://schemas.microsoft.com/office/drawing/2016/ink" xmlns:am3d="http://schemas.microsoft.com/office/drawing/2017/model3d" xmlns:o="urn:schemas-microsoft-com:office:office" xmlns:oel="http://schemas.microsoft.com/office/2019/extlst" xmlns:r="http://schemas.openxmlformats.org/officeDocument/2006/relationships" xmlns:m="http://schemas.openxmlformats.org/officeDocument/2006/math" xmlns:v="urn:schemas-microsoft-com:vml" xmlns:wp14="http://schemas.microsoft.com/office/word/2010/wordprocessingDrawing" xmlns:wp="http://schemas.openxmlformats.org/drawingml/2006/wordprocessingDrawing" xmlns:w10="urn:schemas-microsoft-com:office:word" xmlns:w="http://schemas.openxmlformats.org/wordprocessingml/2006/main" xmlns:w14="http://schemas.microsoft.com/office/word/2010/wordml" xmlns:w15="http://schemas.microsoft.com/office/word/2012/wordml" xmlns:w16cex="http://schemas.microsoft.com/office/word/2018/wordml/cex" xmlns:w16cid="http://schemas.microsoft.com/office/word/2016/wordml/cid" xmlns:w16="http://schemas.microsoft.com/office/word/2018/wordml" xmlns:w16du="http://schemas.microsoft.com/office/word/2023/wordml/word16du" xmlns:w16sdtdh="http://schemas.microsoft.com/office/word/2020/wordml/sdtdatahash" xmlns:w16sdtfl="http://schemas.microsoft.com/office/word/2024/wordml/sdtformatlock" xmlns:w16se="http://schemas.microsoft.com/office/word/2015/wordml/symex" xmlns:wpg="http://schemas.microsoft.com/office/word/2010/wordprocessingGroup" xmlns:wpi="http://schemas.microsoft.com/office/word/2010/wordprocessingInk" xmlns:wne="http://schemas.microsoft.com/office/word/2006/wordml" xmlns:wps="http://schemas.microsoft.com/office/word/2010/wordprocessingShape" mc:Ignorable="w14 w15 w16se w16cid w16 w16cex w16sdtdh w16sdtfl w16du wp14">
+<w:document xmlns:wpc="http://schemas.microsoft.com/office/word/2010/wordprocessingCanvas" xmlns:cx="http://schemas.microsoft.com/office/drawing/2014/chartex" xmlns:cx1="http://schemas.microsoft.com/office/drawing/2015/9/8/chartex" xmlns:cx2="http://schemas.microsoft.com/office/drawing/2015/10/21/chartex" xmlns:cx3="http://schemas.microsoft.com/office/drawing/2016/5/9/chartex" xmlns:cx4="http://schemas.microsoft.com/office/drawing/2016/5/10/chartex" xmlns:cx5="http://schemas.microsoft.com/office/drawing/2016/5/11/chartex" xmlns:cx6="http://schemas.microsoft.com/office/drawing/2016/5/12/chartex" xmlns:cx7="http://schemas.microsoft.com/office/drawing/2016/5/13/chartex" xmlns:cx8="http://schemas.microsoft.com/office/drawing/2016/5/14/chartex" xmlns:mc="http://schemas.openxmlformats.org/markup-compatibility/2006" xmlns:aink="http://schemas.microsoft.com/office/drawing/2016/ink" xmlns:am3d="http://schemas.microsoft.com/office/drawing/2017/model3d" xmlns:o="urn:schemas-microsoft-com:office:office" xmlns:oel="http://schemas.microsoft.com/office/2019/extlst" xmlns:r="http://schemas.openxmlformats.org/officeDocument/2006/relationships" xmlns:m="http://schemas.openxmlformats.org/officeDocument/2006/math" xmlns:v="urn:schemas-microsoft-com:vml" xmlns:wp14="http://schemas.microsoft.com/office/word/2010/wordprocessingDrawing" xmlns:wp="http://schemas.openxmlformats.org/drawingml/2006/wordprocessingDrawing" xmlns:w10="urn:schemas-microsoft-com:office:word" xmlns:w="http://schemas.openxmlformats.org/wordprocessingml/2006/main" xmlns:w14="http://schemas.microsoft.com/office/word/2010/wordml" xmlns:w15="http://schemas.microsoft.com/office/word/2012/wordml" xmlns:w16cex="http://schemas.microsoft.com/office/word/2018/wordml/cex" xmlns:w16cid="http://schemas.microsoft.com/office/word/2016/wordml/cid" xmlns:w16="http://schemas.microsoft.com/office/word/2018/wordml" xmlns:w16sdtdh="http://schemas.microsoft.com/office/word/2020/wordml/sdtdatahash" xmlns:w16se="http://schemas.microsoft.com/office/word/2015/wordml/symex" xmlns:wpg="http://schemas.microsoft.com/office/word/2010/wordprocessingGroup" xmlns:wpi="http://schemas.microsoft.com/office/word/2010/wordprocessingInk" xmlns:wne="http://schemas.microsoft.com/office/word/2006/wordml" xmlns:wps="http://schemas.microsoft.com/office/word/2010/wordprocessingShape" mc:Ignorable="w14 w15 w16se w16cid w16 w16cex w16sdtdh wp14">
   <w:body>
     <w:p>
       <w:pPr>
@@ -64,16 +64,7 @@
           <w:sz w:val="26"/>
           <w:szCs w:val="26"/>
         </w:rPr>
-        <w:t xml:space="preserve"> </w:t>
-      </w:r>
-      <w:r>
-        <w:rPr>
-          <w:b/>
-          <w:bCs/>
-          <w:sz w:val="26"/>
-          <w:szCs w:val="26"/>
-        </w:rPr>
-        <w:t>Informační technologie</w:t>
+        <w:t xml:space="preserve"> Informační technologie</w:t>
       </w:r>
     </w:p>
     <w:p>
@@ -205,7 +196,27 @@
           <w:sz w:val="40"/>
           <w:szCs w:val="40"/>
         </w:rPr>
-        <w:t>Single page webová aplikace na sledování návyků</w:t>
+        <w:t xml:space="preserve">Single </w:t>
+      </w:r>
+      <w:proofErr w:type="spellStart"/>
+      <w:r>
+        <w:rPr>
+          <w:b/>
+          <w:bCs/>
+          <w:sz w:val="40"/>
+          <w:szCs w:val="40"/>
+        </w:rPr>
+        <w:t>page</w:t>
+      </w:r>
+      <w:proofErr w:type="spellEnd"/>
+      <w:r>
+        <w:rPr>
+          <w:b/>
+          <w:bCs/>
+          <w:sz w:val="40"/>
+          <w:szCs w:val="40"/>
+        </w:rPr>
+        <w:t xml:space="preserve"> webová aplikace na sledování návyků</w:t>
       </w:r>
     </w:p>
     <w:p>
@@ -568,7 +579,27 @@
                 <w:bCs/>
                 <w:szCs w:val="22"/>
               </w:rPr>
-              <w:t>Single page webová aplikace na sledování návyků</w:t>
+              <w:t xml:space="preserve">Single </w:t>
+            </w:r>
+            <w:proofErr w:type="spellStart"/>
+            <w:r>
+              <w:rPr>
+                <w:rFonts w:cs="Calibri"/>
+                <w:b/>
+                <w:bCs/>
+                <w:szCs w:val="22"/>
+              </w:rPr>
+              <w:t>page</w:t>
+            </w:r>
+            <w:proofErr w:type="spellEnd"/>
+            <w:r>
+              <w:rPr>
+                <w:rFonts w:cs="Calibri"/>
+                <w:b/>
+                <w:bCs/>
+                <w:szCs w:val="22"/>
+              </w:rPr>
+              <w:t xml:space="preserve"> webová aplikace na sledování návyků</w:t>
             </w:r>
           </w:p>
         </w:tc>
@@ -823,25 +854,7 @@
               <w:rPr>
                 <w:szCs w:val="22"/>
               </w:rPr>
-              <w:t xml:space="preserve">Žák odevzdá práci včetně příloh elektronicky ve dvojím vyhotovení, a to v nativním formátu textového editoru a ve formátu PDF. Dále žák odevzdá praktickou část, a to ve formátu specifikovaném v charakteristice práce, popř. </w:t>
-            </w:r>
-            <w:r>
-              <w:rPr>
-                <w:szCs w:val="22"/>
-              </w:rPr>
-              <w:t xml:space="preserve">ve </w:t>
-            </w:r>
-            <w:r>
-              <w:rPr>
-                <w:szCs w:val="22"/>
-              </w:rPr>
-              <w:t>formátu</w:t>
-            </w:r>
-            <w:r>
-              <w:rPr>
-                <w:szCs w:val="22"/>
-              </w:rPr>
-              <w:t xml:space="preserve"> dohodnutém s vedoucím práce, např. fyzicky, elektronicky v podobě natočeného videa, v podobě samo spustitelného souboru atp.</w:t>
+              <w:t>Žák odevzdá práci včetně příloh elektronicky ve dvojím vyhotovení, a to v nativním formátu textového editoru a ve formátu PDF. Dále žák odevzdá praktickou část, a to ve formátu specifikovaném v charakteristice práce, popř. ve formátu dohodnutém s vedoucím práce, např. fyzicky, elektronicky v podobě natočeného videa, v podobě samo spustitelného souboru atp.</w:t>
             </w:r>
           </w:p>
         </w:tc>
@@ -1119,7 +1132,14 @@
                 <w:rFonts w:cs="Calibri"/>
                 <w:szCs w:val="22"/>
               </w:rPr>
-              <w:t>Ročníkové</w:t>
+              <w:t>Ročníkov</w:t>
+            </w:r>
+            <w:r>
+              <w:rPr>
+                <w:rFonts w:cs="Calibri"/>
+                <w:szCs w:val="22"/>
+              </w:rPr>
+              <w:t>é</w:t>
             </w:r>
             <w:r>
               <w:rPr>
@@ -1143,17 +1163,9 @@
             </w:r>
             <w:r>
               <w:rPr>
-                <w:rFonts w:ascii="Jokerman" w:hAnsi="Jokerman"/>
-                <w:color w:val="EE0000"/>
                 <w:szCs w:val="22"/>
               </w:rPr>
-              <w:t xml:space="preserve"> </w:t>
-            </w:r>
-            <w:r>
-              <w:rPr>
-                <w:szCs w:val="22"/>
-              </w:rPr>
-              <w:t>minut</w:t>
+              <w:t xml:space="preserve"> minut</w:t>
             </w:r>
           </w:p>
         </w:tc>
@@ -1287,35 +1299,7 @@
           <w:rFonts w:cs="Calibri"/>
           <w:szCs w:val="22"/>
         </w:rPr>
-        <w:t>Cílem práce je vytvořit komplexní webovou aplikaci, která uživatelům umožní zaznamenávat, sledovat a</w:t>
-      </w:r>
-      <w:r>
-        <w:rPr>
-          <w:rFonts w:cs="Calibri"/>
-          <w:szCs w:val="22"/>
-        </w:rPr>
-        <w:t xml:space="preserve"> </w:t>
-      </w:r>
-      <w:r>
-        <w:rPr>
-          <w:rFonts w:cs="Calibri"/>
-          <w:szCs w:val="22"/>
-        </w:rPr>
-        <w:t>vizualizovat plnění jejich každodenních návyků. Výsledná aplikace bude disponovat responzivním designem,</w:t>
-      </w:r>
-      <w:r>
-        <w:rPr>
-          <w:rFonts w:cs="Calibri"/>
-          <w:szCs w:val="22"/>
-        </w:rPr>
-        <w:t xml:space="preserve"> </w:t>
-      </w:r>
-      <w:r>
-        <w:rPr>
-          <w:rFonts w:cs="Calibri"/>
-          <w:szCs w:val="22"/>
-        </w:rPr>
-        <w:t xml:space="preserve">který zajistí její správné fungování na různých typech zařízení, a bude podporovat trvalé ukládání dat včetně </w:t>
+        <w:t xml:space="preserve">Cílem práce je vytvořit komplexní webovou aplikaci, která uživatelům umožní zaznamenávat, sledovat a vizualizovat plnění jejich každodenních návyků. Výsledná aplikace bude disponovat responzivním designem, který zajistí její správné fungování na různých typech zařízení, a bude podporovat trvalé ukládání dat včetně </w:t>
       </w:r>
     </w:p>
     <w:p>
@@ -1334,15 +1318,6 @@
         </w:rPr>
         <w:t>možnosti jejich importu a exportu.</w:t>
       </w:r>
-    </w:p>
-    <w:p>
-      <w:pPr>
-        <w:spacing w:after="160" w:line="278" w:lineRule="auto"/>
-        <w:jc w:val="left"/>
-        <w:rPr>
-          <w:szCs w:val="22"/>
-        </w:rPr>
-      </w:pPr>
     </w:p>
     <w:p>
       <w:pPr>
@@ -1430,15 +1405,16 @@
       <w:bookmarkStart w:id="0" w:name="_Toc136087922"/>
       <w:bookmarkStart w:id="1" w:name="_Toc163386617"/>
       <w:bookmarkStart w:id="2" w:name="_Toc183979914"/>
-      <w:bookmarkStart w:id="3" w:name="_Toc215651018"/>
-      <w:r>
-        <w:lastRenderedPageBreak/>
+      <w:bookmarkStart w:id="3" w:name="_Toc216425624"/>
+      <w:bookmarkStart w:id="4" w:name="_Toc216425782"/>
+      <w:r>
         <w:t>Prohlášení</w:t>
       </w:r>
       <w:bookmarkEnd w:id="0"/>
       <w:bookmarkEnd w:id="1"/>
       <w:bookmarkEnd w:id="2"/>
       <w:bookmarkEnd w:id="3"/>
+      <w:bookmarkEnd w:id="4"/>
       <w:r>
         <w:t xml:space="preserve"> </w:t>
       </w:r>
@@ -1453,7 +1429,6 @@
       <w:r>
         <w:rPr>
           <w:rFonts w:cs="Calibri"/>
-          <w:szCs w:val="22"/>
         </w:rPr>
         <w:t>ročníkovou</w:t>
       </w:r>
@@ -1469,9 +1444,14 @@
       <w:r>
         <w:rPr>
           <w:rFonts w:cs="Calibri"/>
-          <w:szCs w:val="22"/>
         </w:rPr>
-        <w:t>vypracoval</w:t>
+        <w:t>vypracova</w:t>
+      </w:r>
+      <w:r>
+        <w:rPr>
+          <w:rFonts w:cs="Calibri"/>
+        </w:rPr>
+        <w:t>l</w:t>
       </w:r>
       <w:r>
         <w:rPr>
@@ -1480,12 +1460,18 @@
         <w:t xml:space="preserve"> </w:t>
       </w:r>
       <w:r>
-        <w:t xml:space="preserve">samostatně a </w:t>
+        <w:t>samostatně a</w:t>
+      </w:r>
+      <w:r>
+        <w:rPr>
+          <w:rFonts w:ascii="Jokerman" w:hAnsi="Jokerman"/>
+          <w:color w:val="EE0000"/>
+        </w:rPr>
+        <w:t xml:space="preserve"> </w:t>
       </w:r>
       <w:r>
         <w:rPr>
           <w:rFonts w:cs="Calibri"/>
-          <w:szCs w:val="22"/>
         </w:rPr>
         <w:t>použil</w:t>
       </w:r>
@@ -1513,7 +1499,7 @@
         <mc:AlternateContent>
           <mc:Choice Requires="wps">
             <w:drawing>
-              <wp:anchor distT="0" distB="0" distL="114300" distR="114300" simplePos="0" relativeHeight="251658246" behindDoc="0" locked="0" layoutInCell="1" allowOverlap="1" wp14:anchorId="4F39A92E" wp14:editId="2F264C0C">
+              <wp:anchor distT="0" distB="0" distL="114300" distR="114300" simplePos="0" relativeHeight="251658246" behindDoc="0" locked="0" layoutInCell="1" allowOverlap="1" wp14:anchorId="4F39A92E" wp14:editId="040C7C45">
                 <wp:simplePos x="0" y="0"/>
                 <wp:positionH relativeFrom="column">
                   <wp:posOffset>2350770</wp:posOffset>
@@ -1546,7 +1532,15 @@
                       <wps:txbx>
                         <w:txbxContent>
                           <w:p>
+                            <w:pPr>
+                              <w:rPr>
+                                <w:lang w:val="en-US"/>
+                              </w:rPr>
+                            </w:pPr>
                             <w:r>
+                              <w:rPr>
+                                <w:lang w:val="en-US"/>
+                              </w:rPr>
                               <w:t>David Bárta</w:t>
                             </w:r>
                           </w:p>
@@ -1577,7 +1571,15 @@
                 <v:textbox>
                   <w:txbxContent>
                     <w:p>
+                      <w:pPr>
+                        <w:rPr>
+                          <w:lang w:val="en-US"/>
+                        </w:rPr>
+                      </w:pPr>
                       <w:r>
+                        <w:rPr>
+                          <w:lang w:val="en-US"/>
+                        </w:rPr>
                         <w:t>David Bárta</w:t>
                       </w:r>
                     </w:p>
@@ -1687,22 +1689,10 @@
         <w:t>[</w:t>
       </w:r>
       <w:r>
-        <w:t>12</w:t>
-      </w:r>
-      <w:r>
-        <w:t>.</w:t>
-      </w:r>
-      <w:r>
-        <w:t>1</w:t>
-      </w:r>
-      <w:r>
-        <w:t>1</w:t>
-      </w:r>
-      <w:r>
-        <w:t xml:space="preserve">. </w:t>
-      </w:r>
-      <w:r>
-        <w:t>2025</w:t>
+        <w:rPr>
+          <w:rFonts w:cs="Calibri"/>
+        </w:rPr>
+        <w:t>12.11.2025</w:t>
       </w:r>
       <w:r>
         <w:t>]</w:t>
@@ -1752,14 +1742,15 @@
         </w:numPr>
         <w:ind w:left="720"/>
       </w:pPr>
-      <w:bookmarkStart w:id="4" w:name="_Toc183979915"/>
-      <w:bookmarkStart w:id="5" w:name="_Toc215651019"/>
-      <w:r>
-        <w:lastRenderedPageBreak/>
+      <w:bookmarkStart w:id="5" w:name="_Toc183979915"/>
+      <w:bookmarkStart w:id="6" w:name="_Toc216425625"/>
+      <w:bookmarkStart w:id="7" w:name="_Toc216425783"/>
+      <w:r>
         <w:t>Poděkování</w:t>
       </w:r>
-      <w:bookmarkEnd w:id="4"/>
       <w:bookmarkEnd w:id="5"/>
+      <w:bookmarkEnd w:id="6"/>
+      <w:bookmarkEnd w:id="7"/>
     </w:p>
     <w:p>
       <w:r>
@@ -1796,14 +1787,15 @@
         </w:numPr>
         <w:ind w:left="720"/>
       </w:pPr>
-      <w:bookmarkStart w:id="6" w:name="_Toc183979916"/>
-      <w:bookmarkStart w:id="7" w:name="_Toc215651020"/>
-      <w:r>
-        <w:lastRenderedPageBreak/>
+      <w:bookmarkStart w:id="8" w:name="_Toc183979916"/>
+      <w:bookmarkStart w:id="9" w:name="_Toc216425626"/>
+      <w:bookmarkStart w:id="10" w:name="_Toc216425784"/>
+      <w:r>
         <w:t>Anotace</w:t>
       </w:r>
-      <w:bookmarkEnd w:id="6"/>
-      <w:bookmarkEnd w:id="7"/>
+      <w:bookmarkEnd w:id="8"/>
+      <w:bookmarkEnd w:id="9"/>
+      <w:bookmarkEnd w:id="10"/>
     </w:p>
     <w:p>
       <w:pPr>
@@ -1823,14 +1815,15 @@
         </w:numPr>
         <w:ind w:left="720"/>
       </w:pPr>
-      <w:bookmarkStart w:id="8" w:name="_Toc183979917"/>
-      <w:bookmarkStart w:id="9" w:name="_Toc215651021"/>
-      <w:r>
-        <w:lastRenderedPageBreak/>
+      <w:bookmarkStart w:id="11" w:name="_Toc183979917"/>
+      <w:bookmarkStart w:id="12" w:name="_Toc216425627"/>
+      <w:bookmarkStart w:id="13" w:name="_Toc216425785"/>
+      <w:r>
         <w:t>Klíčová slova</w:t>
       </w:r>
-      <w:bookmarkEnd w:id="8"/>
-      <w:bookmarkEnd w:id="9"/>
+      <w:bookmarkEnd w:id="11"/>
+      <w:bookmarkEnd w:id="12"/>
+      <w:bookmarkEnd w:id="13"/>
     </w:p>
     <w:p>
       <w:pPr>
@@ -1850,14 +1843,15 @@
         </w:numPr>
         <w:ind w:left="720"/>
       </w:pPr>
-      <w:bookmarkStart w:id="10" w:name="_Toc183979918"/>
-      <w:bookmarkStart w:id="11" w:name="_Toc215651022"/>
-      <w:r>
-        <w:lastRenderedPageBreak/>
+      <w:bookmarkStart w:id="14" w:name="_Toc183979918"/>
+      <w:bookmarkStart w:id="15" w:name="_Toc216425628"/>
+      <w:bookmarkStart w:id="16" w:name="_Toc216425786"/>
+      <w:r>
         <w:t>Obsah</w:t>
       </w:r>
-      <w:bookmarkEnd w:id="10"/>
-      <w:bookmarkEnd w:id="11"/>
+      <w:bookmarkEnd w:id="14"/>
+      <w:bookmarkEnd w:id="15"/>
+      <w:bookmarkEnd w:id="16"/>
     </w:p>
     <w:sdt>
       <w:sdtPr>
@@ -1896,13 +1890,13 @@
           <w:r>
             <w:fldChar w:fldCharType="separate"/>
           </w:r>
-          <w:hyperlink w:anchor="_Toc215651018" w:history="1">
+          <w:hyperlink w:anchor="_Toc216425787" w:history="1">
             <w:r>
               <w:rPr>
                 <w:rStyle w:val="Hypertextovodkaz"/>
                 <w:noProof/>
               </w:rPr>
-              <w:t>Prohlášení</w:t>
+              <w:t>Úvod</w:t>
             </w:r>
             <w:r>
               <w:rPr>
@@ -1923,362 +1917,7 @@
                 <w:noProof/>
                 <w:webHidden/>
               </w:rPr>
-              <w:instrText xml:space="preserve"> PAGEREF _Toc215651018 \h </w:instrText>
-            </w:r>
-            <w:r>
-              <w:rPr>
-                <w:noProof/>
-                <w:webHidden/>
-              </w:rPr>
-            </w:r>
-            <w:r>
-              <w:rPr>
-                <w:noProof/>
-                <w:webHidden/>
-              </w:rPr>
-              <w:fldChar w:fldCharType="separate"/>
-            </w:r>
-            <w:r>
-              <w:rPr>
-                <w:noProof/>
-                <w:webHidden/>
-              </w:rPr>
-              <w:t>4</w:t>
-            </w:r>
-            <w:r>
-              <w:rPr>
-                <w:noProof/>
-                <w:webHidden/>
-              </w:rPr>
-              <w:fldChar w:fldCharType="end"/>
-            </w:r>
-          </w:hyperlink>
-        </w:p>
-        <w:p>
-          <w:pPr>
-            <w:pStyle w:val="Obsah1"/>
-            <w:tabs>
-              <w:tab w:val="right" w:leader="dot" w:pos="9628"/>
-            </w:tabs>
-            <w:rPr>
-              <w:rFonts w:asciiTheme="minorHAnsi" w:eastAsiaTheme="minorEastAsia" w:hAnsiTheme="minorHAnsi"/>
-              <w:noProof/>
-              <w:sz w:val="24"/>
-              <w:lang w:eastAsia="cs-CZ"/>
-            </w:rPr>
-          </w:pPr>
-          <w:hyperlink w:anchor="_Toc215651019" w:history="1">
-            <w:r>
-              <w:rPr>
-                <w:rStyle w:val="Hypertextovodkaz"/>
-                <w:noProof/>
-              </w:rPr>
-              <w:t>Poděkování</w:t>
-            </w:r>
-            <w:r>
-              <w:rPr>
-                <w:noProof/>
-                <w:webHidden/>
-              </w:rPr>
-              <w:tab/>
-            </w:r>
-            <w:r>
-              <w:rPr>
-                <w:noProof/>
-                <w:webHidden/>
-              </w:rPr>
-              <w:fldChar w:fldCharType="begin"/>
-            </w:r>
-            <w:r>
-              <w:rPr>
-                <w:noProof/>
-                <w:webHidden/>
-              </w:rPr>
-              <w:instrText xml:space="preserve"> PAGEREF _Toc215651019 \h </w:instrText>
-            </w:r>
-            <w:r>
-              <w:rPr>
-                <w:noProof/>
-                <w:webHidden/>
-              </w:rPr>
-            </w:r>
-            <w:r>
-              <w:rPr>
-                <w:noProof/>
-                <w:webHidden/>
-              </w:rPr>
-              <w:fldChar w:fldCharType="separate"/>
-            </w:r>
-            <w:r>
-              <w:rPr>
-                <w:noProof/>
-                <w:webHidden/>
-              </w:rPr>
-              <w:t>5</w:t>
-            </w:r>
-            <w:r>
-              <w:rPr>
-                <w:noProof/>
-                <w:webHidden/>
-              </w:rPr>
-              <w:fldChar w:fldCharType="end"/>
-            </w:r>
-          </w:hyperlink>
-        </w:p>
-        <w:p>
-          <w:pPr>
-            <w:pStyle w:val="Obsah1"/>
-            <w:tabs>
-              <w:tab w:val="right" w:leader="dot" w:pos="9628"/>
-            </w:tabs>
-            <w:rPr>
-              <w:rFonts w:asciiTheme="minorHAnsi" w:eastAsiaTheme="minorEastAsia" w:hAnsiTheme="minorHAnsi"/>
-              <w:noProof/>
-              <w:sz w:val="24"/>
-              <w:lang w:eastAsia="cs-CZ"/>
-            </w:rPr>
-          </w:pPr>
-          <w:hyperlink w:anchor="_Toc215651020" w:history="1">
-            <w:r>
-              <w:rPr>
-                <w:rStyle w:val="Hypertextovodkaz"/>
-                <w:noProof/>
-              </w:rPr>
-              <w:t>Anotace</w:t>
-            </w:r>
-            <w:r>
-              <w:rPr>
-                <w:noProof/>
-                <w:webHidden/>
-              </w:rPr>
-              <w:tab/>
-            </w:r>
-            <w:r>
-              <w:rPr>
-                <w:noProof/>
-                <w:webHidden/>
-              </w:rPr>
-              <w:fldChar w:fldCharType="begin"/>
-            </w:r>
-            <w:r>
-              <w:rPr>
-                <w:noProof/>
-                <w:webHidden/>
-              </w:rPr>
-              <w:instrText xml:space="preserve"> PAGEREF _Toc215651020 \h </w:instrText>
-            </w:r>
-            <w:r>
-              <w:rPr>
-                <w:noProof/>
-                <w:webHidden/>
-              </w:rPr>
-            </w:r>
-            <w:r>
-              <w:rPr>
-                <w:noProof/>
-                <w:webHidden/>
-              </w:rPr>
-              <w:fldChar w:fldCharType="separate"/>
-            </w:r>
-            <w:r>
-              <w:rPr>
-                <w:noProof/>
-                <w:webHidden/>
-              </w:rPr>
-              <w:t>6</w:t>
-            </w:r>
-            <w:r>
-              <w:rPr>
-                <w:noProof/>
-                <w:webHidden/>
-              </w:rPr>
-              <w:fldChar w:fldCharType="end"/>
-            </w:r>
-          </w:hyperlink>
-        </w:p>
-        <w:p>
-          <w:pPr>
-            <w:pStyle w:val="Obsah1"/>
-            <w:tabs>
-              <w:tab w:val="right" w:leader="dot" w:pos="9628"/>
-            </w:tabs>
-            <w:rPr>
-              <w:rFonts w:asciiTheme="minorHAnsi" w:eastAsiaTheme="minorEastAsia" w:hAnsiTheme="minorHAnsi"/>
-              <w:noProof/>
-              <w:sz w:val="24"/>
-              <w:lang w:eastAsia="cs-CZ"/>
-            </w:rPr>
-          </w:pPr>
-          <w:hyperlink w:anchor="_Toc215651021" w:history="1">
-            <w:r>
-              <w:rPr>
-                <w:rStyle w:val="Hypertextovodkaz"/>
-                <w:noProof/>
-              </w:rPr>
-              <w:t>Klíčová slova</w:t>
-            </w:r>
-            <w:r>
-              <w:rPr>
-                <w:noProof/>
-                <w:webHidden/>
-              </w:rPr>
-              <w:tab/>
-            </w:r>
-            <w:r>
-              <w:rPr>
-                <w:noProof/>
-                <w:webHidden/>
-              </w:rPr>
-              <w:fldChar w:fldCharType="begin"/>
-            </w:r>
-            <w:r>
-              <w:rPr>
-                <w:noProof/>
-                <w:webHidden/>
-              </w:rPr>
-              <w:instrText xml:space="preserve"> PAGEREF _Toc215651021 \h </w:instrText>
-            </w:r>
-            <w:r>
-              <w:rPr>
-                <w:noProof/>
-                <w:webHidden/>
-              </w:rPr>
-            </w:r>
-            <w:r>
-              <w:rPr>
-                <w:noProof/>
-                <w:webHidden/>
-              </w:rPr>
-              <w:fldChar w:fldCharType="separate"/>
-            </w:r>
-            <w:r>
-              <w:rPr>
-                <w:noProof/>
-                <w:webHidden/>
-              </w:rPr>
-              <w:t>7</w:t>
-            </w:r>
-            <w:r>
-              <w:rPr>
-                <w:noProof/>
-                <w:webHidden/>
-              </w:rPr>
-              <w:fldChar w:fldCharType="end"/>
-            </w:r>
-          </w:hyperlink>
-        </w:p>
-        <w:p>
-          <w:pPr>
-            <w:pStyle w:val="Obsah1"/>
-            <w:tabs>
-              <w:tab w:val="right" w:leader="dot" w:pos="9628"/>
-            </w:tabs>
-            <w:rPr>
-              <w:rFonts w:asciiTheme="minorHAnsi" w:eastAsiaTheme="minorEastAsia" w:hAnsiTheme="minorHAnsi"/>
-              <w:noProof/>
-              <w:sz w:val="24"/>
-              <w:lang w:eastAsia="cs-CZ"/>
-            </w:rPr>
-          </w:pPr>
-          <w:hyperlink w:anchor="_Toc215651022" w:history="1">
-            <w:r>
-              <w:rPr>
-                <w:rStyle w:val="Hypertextovodkaz"/>
-                <w:noProof/>
-              </w:rPr>
-              <w:t>Obsah</w:t>
-            </w:r>
-            <w:r>
-              <w:rPr>
-                <w:noProof/>
-                <w:webHidden/>
-              </w:rPr>
-              <w:tab/>
-            </w:r>
-            <w:r>
-              <w:rPr>
-                <w:noProof/>
-                <w:webHidden/>
-              </w:rPr>
-              <w:fldChar w:fldCharType="begin"/>
-            </w:r>
-            <w:r>
-              <w:rPr>
-                <w:noProof/>
-                <w:webHidden/>
-              </w:rPr>
-              <w:instrText xml:space="preserve"> PAGEREF _Toc215651022 \h </w:instrText>
-            </w:r>
-            <w:r>
-              <w:rPr>
-                <w:noProof/>
-                <w:webHidden/>
-              </w:rPr>
-            </w:r>
-            <w:r>
-              <w:rPr>
-                <w:noProof/>
-                <w:webHidden/>
-              </w:rPr>
-              <w:fldChar w:fldCharType="separate"/>
-            </w:r>
-            <w:r>
-              <w:rPr>
-                <w:noProof/>
-                <w:webHidden/>
-              </w:rPr>
-              <w:t>8</w:t>
-            </w:r>
-            <w:r>
-              <w:rPr>
-                <w:noProof/>
-                <w:webHidden/>
-              </w:rPr>
-              <w:fldChar w:fldCharType="end"/>
-            </w:r>
-          </w:hyperlink>
-        </w:p>
-        <w:p>
-          <w:pPr>
-            <w:pStyle w:val="Obsah1"/>
-            <w:tabs>
-              <w:tab w:val="right" w:leader="dot" w:pos="9628"/>
-            </w:tabs>
-            <w:rPr>
-              <w:rFonts w:asciiTheme="minorHAnsi" w:eastAsiaTheme="minorEastAsia" w:hAnsiTheme="minorHAnsi"/>
-              <w:noProof/>
-              <w:sz w:val="24"/>
-              <w:lang w:eastAsia="cs-CZ"/>
-            </w:rPr>
-          </w:pPr>
-          <w:hyperlink w:anchor="_Toc215651023" w:history="1">
-            <w:r>
-              <w:rPr>
-                <w:rStyle w:val="Hypertextovodkaz"/>
-                <w:noProof/>
-              </w:rPr>
-              <w:t>Úvod</w:t>
-            </w:r>
-            <w:r>
-              <w:rPr>
-                <w:noProof/>
-                <w:webHidden/>
-              </w:rPr>
-              <w:tab/>
-            </w:r>
-            <w:r>
-              <w:rPr>
-                <w:noProof/>
-                <w:webHidden/>
-              </w:rPr>
-              <w:fldChar w:fldCharType="begin"/>
-            </w:r>
-            <w:r>
-              <w:rPr>
-                <w:noProof/>
-                <w:webHidden/>
-              </w:rPr>
-              <w:instrText xml:space="preserve"> PAGEREF _Toc215651023 \h </w:instrText>
+              <w:instrText xml:space="preserve"> PAGEREF _Toc216425787 \h </w:instrText>
             </w:r>
             <w:r>
               <w:rPr>
@@ -2323,13 +1962,13 @@
               <w:lang w:eastAsia="cs-CZ"/>
             </w:rPr>
           </w:pPr>
-          <w:hyperlink w:anchor="_Toc215651024" w:history="1">
+          <w:hyperlink w:anchor="_Toc216425788" w:history="1">
             <w:r>
               <w:rPr>
                 <w:rStyle w:val="Hypertextovodkaz"/>
                 <w:noProof/>
               </w:rPr>
-              <w:t>1</w:t>
+              <w:t>1.</w:t>
             </w:r>
             <w:r>
               <w:rPr>
@@ -2366,7 +2005,7 @@
                 <w:noProof/>
                 <w:webHidden/>
               </w:rPr>
-              <w:instrText xml:space="preserve"> PAGEREF _Toc215651024 \h </w:instrText>
+              <w:instrText xml:space="preserve"> PAGEREF _Toc216425788 \h </w:instrText>
             </w:r>
             <w:r>
               <w:rPr>
@@ -2405,20 +2044,26 @@
               <w:tab w:val="right" w:leader="dot" w:pos="9628"/>
             </w:tabs>
             <w:rPr>
+              <w:rFonts w:asciiTheme="minorHAnsi" w:eastAsiaTheme="minorEastAsia" w:hAnsiTheme="minorHAnsi"/>
               <w:noProof/>
+              <w:sz w:val="24"/>
+              <w:lang w:eastAsia="cs-CZ"/>
             </w:rPr>
           </w:pPr>
-          <w:hyperlink w:anchor="_Toc215651025" w:history="1">
+          <w:hyperlink w:anchor="_Toc216425789" w:history="1">
             <w:r>
               <w:rPr>
                 <w:rStyle w:val="Hypertextovodkaz"/>
                 <w:noProof/>
               </w:rPr>
-              <w:t>1.1</w:t>
-            </w:r>
-            <w:r>
-              <w:rPr>
-                <w:noProof/>
+              <w:t>1.1.</w:t>
+            </w:r>
+            <w:r>
+              <w:rPr>
+                <w:rFonts w:asciiTheme="minorHAnsi" w:eastAsiaTheme="minorEastAsia" w:hAnsiTheme="minorHAnsi"/>
+                <w:noProof/>
+                <w:sz w:val="24"/>
+                <w:lang w:eastAsia="cs-CZ"/>
               </w:rPr>
               <w:tab/>
             </w:r>
@@ -2448,7 +2093,7 @@
                 <w:noProof/>
                 <w:webHidden/>
               </w:rPr>
-              <w:instrText xml:space="preserve"> PAGEREF _Toc215651025 \h </w:instrText>
+              <w:instrText xml:space="preserve"> PAGEREF _Toc216425789 \h </w:instrText>
             </w:r>
             <w:r>
               <w:rPr>
@@ -2487,20 +2132,26 @@
               <w:tab w:val="right" w:leader="dot" w:pos="9628"/>
             </w:tabs>
             <w:rPr>
+              <w:rFonts w:asciiTheme="minorHAnsi" w:eastAsiaTheme="minorEastAsia" w:hAnsiTheme="minorHAnsi"/>
               <w:noProof/>
+              <w:sz w:val="24"/>
+              <w:lang w:eastAsia="cs-CZ"/>
             </w:rPr>
           </w:pPr>
-          <w:hyperlink w:anchor="_Toc215651026" w:history="1">
+          <w:hyperlink w:anchor="_Toc216425790" w:history="1">
             <w:r>
               <w:rPr>
                 <w:rStyle w:val="Hypertextovodkaz"/>
                 <w:noProof/>
               </w:rPr>
-              <w:t>1.2</w:t>
-            </w:r>
-            <w:r>
-              <w:rPr>
-                <w:noProof/>
+              <w:t>1.2.</w:t>
+            </w:r>
+            <w:r>
+              <w:rPr>
+                <w:rFonts w:asciiTheme="minorHAnsi" w:eastAsiaTheme="minorEastAsia" w:hAnsiTheme="minorHAnsi"/>
+                <w:noProof/>
+                <w:sz w:val="24"/>
+                <w:lang w:eastAsia="cs-CZ"/>
               </w:rPr>
               <w:tab/>
             </w:r>
@@ -2530,7 +2181,7 @@
                 <w:noProof/>
                 <w:webHidden/>
               </w:rPr>
-              <w:instrText xml:space="preserve"> PAGEREF _Toc215651026 \h </w:instrText>
+              <w:instrText xml:space="preserve"> PAGEREF _Toc216425790 \h </w:instrText>
             </w:r>
             <w:r>
               <w:rPr>
@@ -2569,20 +2220,26 @@
               <w:tab w:val="right" w:leader="dot" w:pos="9628"/>
             </w:tabs>
             <w:rPr>
+              <w:rFonts w:asciiTheme="minorHAnsi" w:eastAsiaTheme="minorEastAsia" w:hAnsiTheme="minorHAnsi"/>
               <w:noProof/>
+              <w:sz w:val="24"/>
+              <w:lang w:eastAsia="cs-CZ"/>
             </w:rPr>
           </w:pPr>
-          <w:hyperlink w:anchor="_Toc215651027" w:history="1">
+          <w:hyperlink w:anchor="_Toc216425791" w:history="1">
             <w:r>
               <w:rPr>
                 <w:rStyle w:val="Hypertextovodkaz"/>
                 <w:noProof/>
               </w:rPr>
-              <w:t>1.3</w:t>
-            </w:r>
-            <w:r>
-              <w:rPr>
-                <w:noProof/>
+              <w:t>1.3.</w:t>
+            </w:r>
+            <w:r>
+              <w:rPr>
+                <w:rFonts w:asciiTheme="minorHAnsi" w:eastAsiaTheme="minorEastAsia" w:hAnsiTheme="minorHAnsi"/>
+                <w:noProof/>
+                <w:sz w:val="24"/>
+                <w:lang w:eastAsia="cs-CZ"/>
               </w:rPr>
               <w:tab/>
             </w:r>
@@ -2612,7 +2269,7 @@
                 <w:noProof/>
                 <w:webHidden/>
               </w:rPr>
-              <w:instrText xml:space="preserve"> PAGEREF _Toc215651027 \h </w:instrText>
+              <w:instrText xml:space="preserve"> PAGEREF _Toc216425791 \h </w:instrText>
             </w:r>
             <w:r>
               <w:rPr>
@@ -2651,20 +2308,26 @@
               <w:tab w:val="right" w:leader="dot" w:pos="9628"/>
             </w:tabs>
             <w:rPr>
+              <w:rFonts w:asciiTheme="minorHAnsi" w:eastAsiaTheme="minorEastAsia" w:hAnsiTheme="minorHAnsi"/>
               <w:noProof/>
+              <w:sz w:val="24"/>
+              <w:lang w:eastAsia="cs-CZ"/>
             </w:rPr>
           </w:pPr>
-          <w:hyperlink w:anchor="_Toc215651028" w:history="1">
+          <w:hyperlink w:anchor="_Toc216425792" w:history="1">
             <w:r>
               <w:rPr>
                 <w:rStyle w:val="Hypertextovodkaz"/>
                 <w:noProof/>
               </w:rPr>
-              <w:t>1.4</w:t>
-            </w:r>
-            <w:r>
-              <w:rPr>
-                <w:noProof/>
+              <w:t>1.4.</w:t>
+            </w:r>
+            <w:r>
+              <w:rPr>
+                <w:rFonts w:asciiTheme="minorHAnsi" w:eastAsiaTheme="minorEastAsia" w:hAnsiTheme="minorHAnsi"/>
+                <w:noProof/>
+                <w:sz w:val="24"/>
+                <w:lang w:eastAsia="cs-CZ"/>
               </w:rPr>
               <w:tab/>
             </w:r>
@@ -2694,7 +2357,7 @@
                 <w:noProof/>
                 <w:webHidden/>
               </w:rPr>
-              <w:instrText xml:space="preserve"> PAGEREF _Toc215651028 \h </w:instrText>
+              <w:instrText xml:space="preserve"> PAGEREF _Toc216425792 \h </w:instrText>
             </w:r>
             <w:r>
               <w:rPr>
@@ -2739,13 +2402,13 @@
               <w:lang w:eastAsia="cs-CZ"/>
             </w:rPr>
           </w:pPr>
-          <w:hyperlink w:anchor="_Toc215651029" w:history="1">
+          <w:hyperlink w:anchor="_Toc216425793" w:history="1">
             <w:r>
               <w:rPr>
                 <w:rStyle w:val="Hypertextovodkaz"/>
                 <w:noProof/>
               </w:rPr>
-              <w:t>2</w:t>
+              <w:t>2.</w:t>
             </w:r>
             <w:r>
               <w:rPr>
@@ -2782,7 +2445,7 @@
                 <w:noProof/>
                 <w:webHidden/>
               </w:rPr>
-              <w:instrText xml:space="preserve"> PAGEREF _Toc215651029 \h </w:instrText>
+              <w:instrText xml:space="preserve"> PAGEREF _Toc216425793 \h </w:instrText>
             </w:r>
             <w:r>
               <w:rPr>
@@ -2821,20 +2484,26 @@
               <w:tab w:val="right" w:leader="dot" w:pos="9628"/>
             </w:tabs>
             <w:rPr>
+              <w:rFonts w:asciiTheme="minorHAnsi" w:eastAsiaTheme="minorEastAsia" w:hAnsiTheme="minorHAnsi"/>
               <w:noProof/>
+              <w:sz w:val="24"/>
+              <w:lang w:eastAsia="cs-CZ"/>
             </w:rPr>
           </w:pPr>
-          <w:hyperlink w:anchor="_Toc215651030" w:history="1">
+          <w:hyperlink w:anchor="_Toc216425794" w:history="1">
             <w:r>
               <w:rPr>
                 <w:rStyle w:val="Hypertextovodkaz"/>
                 <w:noProof/>
               </w:rPr>
-              <w:t>2.1</w:t>
-            </w:r>
-            <w:r>
-              <w:rPr>
-                <w:noProof/>
+              <w:t>2.1.</w:t>
+            </w:r>
+            <w:r>
+              <w:rPr>
+                <w:rFonts w:asciiTheme="minorHAnsi" w:eastAsiaTheme="minorEastAsia" w:hAnsiTheme="minorHAnsi"/>
+                <w:noProof/>
+                <w:sz w:val="24"/>
+                <w:lang w:eastAsia="cs-CZ"/>
               </w:rPr>
               <w:tab/>
             </w:r>
@@ -2864,7 +2533,7 @@
                 <w:noProof/>
                 <w:webHidden/>
               </w:rPr>
-              <w:instrText xml:space="preserve"> PAGEREF _Toc215651030 \h </w:instrText>
+              <w:instrText xml:space="preserve"> PAGEREF _Toc216425794 \h </w:instrText>
             </w:r>
             <w:r>
               <w:rPr>
@@ -2903,20 +2572,26 @@
               <w:tab w:val="right" w:leader="dot" w:pos="9628"/>
             </w:tabs>
             <w:rPr>
+              <w:rFonts w:asciiTheme="minorHAnsi" w:eastAsiaTheme="minorEastAsia" w:hAnsiTheme="minorHAnsi"/>
               <w:noProof/>
+              <w:sz w:val="24"/>
+              <w:lang w:eastAsia="cs-CZ"/>
             </w:rPr>
           </w:pPr>
-          <w:hyperlink w:anchor="_Toc215651031" w:history="1">
+          <w:hyperlink w:anchor="_Toc216425795" w:history="1">
             <w:r>
               <w:rPr>
                 <w:rStyle w:val="Hypertextovodkaz"/>
                 <w:noProof/>
               </w:rPr>
-              <w:t>2.2</w:t>
-            </w:r>
-            <w:r>
-              <w:rPr>
-                <w:noProof/>
+              <w:t>2.2.</w:t>
+            </w:r>
+            <w:r>
+              <w:rPr>
+                <w:rFonts w:asciiTheme="minorHAnsi" w:eastAsiaTheme="minorEastAsia" w:hAnsiTheme="minorHAnsi"/>
+                <w:noProof/>
+                <w:sz w:val="24"/>
+                <w:lang w:eastAsia="cs-CZ"/>
               </w:rPr>
               <w:tab/>
             </w:r>
@@ -2946,7 +2621,7 @@
                 <w:noProof/>
                 <w:webHidden/>
               </w:rPr>
-              <w:instrText xml:space="preserve"> PAGEREF _Toc215651031 \h </w:instrText>
+              <w:instrText xml:space="preserve"> PAGEREF _Toc216425795 \h </w:instrText>
             </w:r>
             <w:r>
               <w:rPr>
@@ -2990,7 +2665,7 @@
               <w:lang w:eastAsia="cs-CZ"/>
             </w:rPr>
           </w:pPr>
-          <w:hyperlink w:anchor="_Toc215651032" w:history="1">
+          <w:hyperlink w:anchor="_Toc216425796" w:history="1">
             <w:r>
               <w:rPr>
                 <w:rStyle w:val="Hypertextovodkaz"/>
@@ -3017,7 +2692,7 @@
                 <w:noProof/>
                 <w:webHidden/>
               </w:rPr>
-              <w:instrText xml:space="preserve"> PAGEREF _Toc215651032 \h </w:instrText>
+              <w:instrText xml:space="preserve"> PAGEREF _Toc216425796 \h </w:instrText>
             </w:r>
             <w:r>
               <w:rPr>
@@ -3061,7 +2736,7 @@
               <w:lang w:eastAsia="cs-CZ"/>
             </w:rPr>
           </w:pPr>
-          <w:hyperlink w:anchor="_Toc215651033" w:history="1">
+          <w:hyperlink w:anchor="_Toc216425797" w:history="1">
             <w:r>
               <w:rPr>
                 <w:rStyle w:val="Hypertextovodkaz"/>
@@ -3088,7 +2763,7 @@
                 <w:noProof/>
                 <w:webHidden/>
               </w:rPr>
-              <w:instrText xml:space="preserve"> PAGEREF _Toc215651033 \h </w:instrText>
+              <w:instrText xml:space="preserve"> PAGEREF _Toc216425797 \h </w:instrText>
             </w:r>
             <w:r>
               <w:rPr>
@@ -3132,7 +2807,7 @@
               <w:lang w:eastAsia="cs-CZ"/>
             </w:rPr>
           </w:pPr>
-          <w:hyperlink w:anchor="_Toc215651034" w:history="1">
+          <w:hyperlink w:anchor="_Toc216425798" w:history="1">
             <w:r>
               <w:rPr>
                 <w:rStyle w:val="Hypertextovodkaz"/>
@@ -3159,7 +2834,7 @@
                 <w:noProof/>
                 <w:webHidden/>
               </w:rPr>
-              <w:instrText xml:space="preserve"> PAGEREF _Toc215651034 \h </w:instrText>
+              <w:instrText xml:space="preserve"> PAGEREF _Toc216425798 \h </w:instrText>
             </w:r>
             <w:r>
               <w:rPr>
@@ -3203,7 +2878,7 @@
               <w:lang w:eastAsia="cs-CZ"/>
             </w:rPr>
           </w:pPr>
-          <w:hyperlink w:anchor="_Toc215651035" w:history="1">
+          <w:hyperlink w:anchor="_Toc216425799" w:history="1">
             <w:r>
               <w:rPr>
                 <w:rStyle w:val="Hypertextovodkaz"/>
@@ -3230,7 +2905,7 @@
                 <w:noProof/>
                 <w:webHidden/>
               </w:rPr>
-              <w:instrText xml:space="preserve"> PAGEREF _Toc215651035 \h </w:instrText>
+              <w:instrText xml:space="preserve"> PAGEREF _Toc216425799 \h </w:instrText>
             </w:r>
             <w:r>
               <w:rPr>
@@ -3274,7 +2949,7 @@
               <w:lang w:eastAsia="cs-CZ"/>
             </w:rPr>
           </w:pPr>
-          <w:hyperlink w:anchor="_Toc215651036" w:history="1">
+          <w:hyperlink w:anchor="_Toc216425800" w:history="1">
             <w:r>
               <w:rPr>
                 <w:rStyle w:val="Hypertextovodkaz"/>
@@ -3301,7 +2976,7 @@
                 <w:noProof/>
                 <w:webHidden/>
               </w:rPr>
-              <w:instrText xml:space="preserve"> PAGEREF _Toc215651036 \h </w:instrText>
+              <w:instrText xml:space="preserve"> PAGEREF _Toc216425800 \h </w:instrText>
             </w:r>
             <w:r>
               <w:rPr>
@@ -3345,7 +3020,7 @@
               <w:lang w:eastAsia="cs-CZ"/>
             </w:rPr>
           </w:pPr>
-          <w:hyperlink w:anchor="_Toc215651037" w:history="1">
+          <w:hyperlink w:anchor="_Toc216425801" w:history="1">
             <w:r>
               <w:rPr>
                 <w:rStyle w:val="Hypertextovodkaz"/>
@@ -3372,7 +3047,7 @@
                 <w:noProof/>
                 <w:webHidden/>
               </w:rPr>
-              <w:instrText xml:space="preserve"> PAGEREF _Toc215651037 \h </w:instrText>
+              <w:instrText xml:space="preserve"> PAGEREF _Toc216425801 \h </w:instrText>
             </w:r>
             <w:r>
               <w:rPr>
@@ -3432,104 +3107,9 @@
         </w:numPr>
         <w:ind w:left="720"/>
       </w:pPr>
-      <w:bookmarkStart w:id="12" w:name="_Toc215651023"/>
-      <w:r>
-        <w:lastRenderedPageBreak/>
+      <w:bookmarkStart w:id="17" w:name="_Toc216425787"/>
+      <w:r>
         <w:t>Úvod</w:t>
-      </w:r>
-      <w:bookmarkEnd w:id="12"/>
-    </w:p>
-    <w:p>
-      <w:r>
-        <w:t>O co v aplikaci přesně půjde.</w:t>
-      </w:r>
-    </w:p>
-    <w:p>
-      <w:pPr>
-        <w:spacing w:after="160" w:line="278" w:lineRule="auto"/>
-        <w:jc w:val="left"/>
-      </w:pPr>
-      <w:r>
-        <w:br w:type="page"/>
-      </w:r>
-    </w:p>
-    <w:p>
-      <w:pPr>
-        <w:pStyle w:val="Nadpis1"/>
-      </w:pPr>
-      <w:bookmarkStart w:id="13" w:name="_Toc215651024"/>
-      <w:r>
-        <w:lastRenderedPageBreak/>
-        <w:t>Teoretická část</w:t>
-      </w:r>
-      <w:bookmarkEnd w:id="13"/>
-    </w:p>
-    <w:p>
-      <w:r>
-        <w:t xml:space="preserve">Pro </w:t>
-      </w:r>
-      <w:r>
-        <w:t xml:space="preserve">vysvětlení </w:t>
-      </w:r>
-      <w:r>
-        <w:t xml:space="preserve">využití </w:t>
-      </w:r>
-      <w:r>
-        <w:t>Angular</w:t>
-      </w:r>
-      <w:r>
-        <w:t xml:space="preserve"> a všech z</w:t>
-      </w:r>
-      <w:r>
-        <w:t>á</w:t>
-      </w:r>
-      <w:r>
-        <w:t xml:space="preserve">vislostí </w:t>
-      </w:r>
-      <w:r>
-        <w:t>a vývoji této aplikace</w:t>
-      </w:r>
-    </w:p>
-    <w:p>
-      <w:pPr>
-        <w:pStyle w:val="Nadpis2"/>
-      </w:pPr>
-      <w:bookmarkStart w:id="14" w:name="_Toc215651025"/>
-      <w:r>
-        <w:t>Angular</w:t>
-      </w:r>
-      <w:bookmarkEnd w:id="14"/>
-    </w:p>
-    <w:p>
-      <w:pPr>
-        <w:pStyle w:val="Nadpis2"/>
-      </w:pPr>
-      <w:bookmarkStart w:id="15" w:name="_Toc215651026"/>
-      <w:r>
-        <w:t>Angular Material</w:t>
-      </w:r>
-      <w:bookmarkEnd w:id="15"/>
-      <w:r>
-        <w:t xml:space="preserve"> </w:t>
-      </w:r>
-    </w:p>
-    <w:p>
-      <w:pPr>
-        <w:pStyle w:val="Nadpis2"/>
-      </w:pPr>
-      <w:bookmarkStart w:id="16" w:name="_Toc215651027"/>
-      <w:r>
-        <w:t>Leaner Style Sheets (LESS)</w:t>
-      </w:r>
-      <w:bookmarkEnd w:id="16"/>
-    </w:p>
-    <w:p>
-      <w:pPr>
-        <w:pStyle w:val="Nadpis2"/>
-      </w:pPr>
-      <w:bookmarkStart w:id="17" w:name="_Toc215651028"/>
-      <w:r>
-        <w:t>Vývoj Habit Trackeru</w:t>
       </w:r>
       <w:bookmarkEnd w:id="17"/>
     </w:p>
@@ -3546,10 +3126,12 @@
       <w:pPr>
         <w:pStyle w:val="Nadpis1"/>
       </w:pPr>
-      <w:bookmarkStart w:id="18" w:name="_Toc215651029"/>
-      <w:r>
-        <w:lastRenderedPageBreak/>
-        <w:t>Praktická část</w:t>
+      <w:bookmarkStart w:id="18" w:name="_Toc216425788"/>
+      <w:r>
+        <w:t>Teoretická čás</w:t>
+      </w:r>
+      <w:r>
+        <w:t>t</w:t>
       </w:r>
       <w:bookmarkEnd w:id="18"/>
     </w:p>
@@ -3557,9 +3139,9 @@
       <w:pPr>
         <w:pStyle w:val="Nadpis2"/>
       </w:pPr>
-      <w:bookmarkStart w:id="19" w:name="_Toc215651030"/>
-      <w:r>
-        <w:t>Začátek vývoje</w:t>
+      <w:bookmarkStart w:id="19" w:name="_Toc216425789"/>
+      <w:r>
+        <w:t>Angular</w:t>
       </w:r>
       <w:bookmarkEnd w:id="19"/>
     </w:p>
@@ -3567,30 +3149,73 @@
       <w:pPr>
         <w:pStyle w:val="Nadpis2"/>
       </w:pPr>
-      <w:bookmarkStart w:id="20" w:name="_Toc215651031"/>
-      <w:r>
-        <w:t>Problémy při začátcích</w:t>
+      <w:bookmarkStart w:id="20" w:name="_Toc216425790"/>
+      <w:r>
+        <w:t>Angular Material</w:t>
       </w:r>
       <w:bookmarkEnd w:id="20"/>
     </w:p>
     <w:p>
-      <w:r>
-        <w:t>To samé</w:t>
-      </w:r>
-      <w:r>
-        <w:t>,</w:t>
-      </w:r>
-      <w:r>
-        <w:t xml:space="preserve"> </w:t>
-      </w:r>
-      <w:r>
-        <w:t>co u teoretické části</w:t>
-      </w:r>
-      <w:r>
-        <w:t>.</w:t>
-      </w:r>
+      <w:pPr>
+        <w:pStyle w:val="Nadpis2"/>
+      </w:pPr>
+      <w:bookmarkStart w:id="21" w:name="_Toc216425791"/>
+      <w:r>
+        <w:t>Leaner Style Sheets (LESS)</w:t>
+      </w:r>
+      <w:bookmarkEnd w:id="21"/>
     </w:p>
     <w:p>
+      <w:pPr>
+        <w:pStyle w:val="Nadpis2"/>
+      </w:pPr>
+      <w:bookmarkStart w:id="22" w:name="_Toc216425792"/>
+      <w:r>
+        <w:t>Vývoj Habit Trackeru</w:t>
+      </w:r>
+      <w:bookmarkEnd w:id="22"/>
+      <w:r>
+        <w:br w:type="page"/>
+      </w:r>
+    </w:p>
+    <w:p>
+      <w:pPr>
+        <w:pStyle w:val="Nadpis1"/>
+      </w:pPr>
+      <w:bookmarkStart w:id="23" w:name="_Toc216425793"/>
+      <w:r>
+        <w:t>Praktická</w:t>
+      </w:r>
+      <w:r>
+        <w:t xml:space="preserve"> část</w:t>
+      </w:r>
+      <w:bookmarkEnd w:id="23"/>
+    </w:p>
+    <w:p>
+      <w:pPr>
+        <w:pStyle w:val="Nadpis2"/>
+      </w:pPr>
+      <w:bookmarkStart w:id="24" w:name="_Toc216425794"/>
+      <w:r>
+        <w:t>Začátek vývoje</w:t>
+      </w:r>
+      <w:bookmarkEnd w:id="24"/>
+    </w:p>
+    <w:p>
+      <w:pPr>
+        <w:pStyle w:val="Nadpis2"/>
+      </w:pPr>
+      <w:bookmarkStart w:id="25" w:name="_Toc216425795"/>
+      <w:r>
+        <w:t>Problémy při začátcích</w:t>
+      </w:r>
+      <w:bookmarkEnd w:id="25"/>
+    </w:p>
+    <w:p>
+      <w:pPr>
+        <w:spacing w:after="160" w:line="278" w:lineRule="auto"/>
+        <w:jc w:val="left"/>
+      </w:pPr>
       <w:r>
         <w:br w:type="page"/>
       </w:r>
@@ -3604,18 +3229,11 @@
         </w:numPr>
         <w:ind w:left="720"/>
       </w:pPr>
-      <w:bookmarkStart w:id="21" w:name="_Toc215651032"/>
-      <w:r>
-        <w:lastRenderedPageBreak/>
+      <w:bookmarkStart w:id="26" w:name="_Toc216425796"/>
+      <w:r>
         <w:t>Závěr</w:t>
       </w:r>
-      <w:bookmarkEnd w:id="21"/>
-    </w:p>
-    <w:p>
-      <w:pPr>
-        <w:spacing w:after="160" w:line="278" w:lineRule="auto"/>
-        <w:jc w:val="left"/>
-      </w:pPr>
+      <w:bookmarkEnd w:id="26"/>
       <w:r>
         <w:br w:type="page"/>
       </w:r>
@@ -3629,12 +3247,11 @@
         </w:numPr>
         <w:ind w:left="720"/>
       </w:pPr>
-      <w:bookmarkStart w:id="22" w:name="_Toc215651033"/>
-      <w:r>
-        <w:lastRenderedPageBreak/>
+      <w:bookmarkStart w:id="27" w:name="_Toc216425797"/>
+      <w:r>
         <w:t>Použitá literatura</w:t>
       </w:r>
-      <w:bookmarkEnd w:id="22"/>
+      <w:bookmarkEnd w:id="27"/>
     </w:p>
     <w:p>
       <w:pPr>
@@ -3678,12 +3295,11 @@
         </w:numPr>
         <w:ind w:left="720"/>
       </w:pPr>
-      <w:bookmarkStart w:id="23" w:name="_Toc215651034"/>
-      <w:r>
-        <w:lastRenderedPageBreak/>
+      <w:bookmarkStart w:id="28" w:name="_Toc216425798"/>
+      <w:r>
         <w:t>Seznam obrázků</w:t>
       </w:r>
-      <w:bookmarkEnd w:id="23"/>
+      <w:bookmarkEnd w:id="28"/>
     </w:p>
     <w:p>
       <w:pPr>
@@ -3703,12 +3319,11 @@
         </w:numPr>
         <w:ind w:left="720"/>
       </w:pPr>
-      <w:bookmarkStart w:id="24" w:name="_Toc215651035"/>
-      <w:r>
-        <w:lastRenderedPageBreak/>
+      <w:bookmarkStart w:id="29" w:name="_Toc216425799"/>
+      <w:r>
         <w:t>Seznam tabulek</w:t>
       </w:r>
-      <w:bookmarkEnd w:id="24"/>
+      <w:bookmarkEnd w:id="29"/>
     </w:p>
     <w:p>
       <w:pPr>
@@ -3728,12 +3343,11 @@
         </w:numPr>
         <w:ind w:left="720"/>
       </w:pPr>
-      <w:bookmarkStart w:id="25" w:name="_Toc215651036"/>
-      <w:r>
-        <w:lastRenderedPageBreak/>
+      <w:bookmarkStart w:id="30" w:name="_Toc216425800"/>
+      <w:r>
         <w:t>Seznam příloh</w:t>
       </w:r>
-      <w:bookmarkEnd w:id="25"/>
+      <w:bookmarkEnd w:id="30"/>
     </w:p>
     <w:p>
       <w:r>
@@ -3785,12 +3399,11 @@
         </w:numPr>
         <w:ind w:left="720"/>
       </w:pPr>
-      <w:bookmarkStart w:id="26" w:name="_Toc215651037"/>
-      <w:r>
-        <w:lastRenderedPageBreak/>
+      <w:bookmarkStart w:id="31" w:name="_Toc216425801"/>
+      <w:r>
         <w:t>Přílohy</w:t>
       </w:r>
-      <w:bookmarkEnd w:id="26"/>
+      <w:bookmarkEnd w:id="31"/>
     </w:p>
     <w:p>
       <w:r>
@@ -3818,7 +3431,7 @@
 </file>
 
 <file path=word/endnotes.xml><?xml version="1.0" encoding="utf-8"?>
-<w:endnotes xmlns:wpc="http://schemas.microsoft.com/office/word/2010/wordprocessingCanvas" xmlns:cx="http://schemas.microsoft.com/office/drawing/2014/chartex" xmlns:cx1="http://schemas.microsoft.com/office/drawing/2015/9/8/chartex" xmlns:cx2="http://schemas.microsoft.com/office/drawing/2015/10/21/chartex" xmlns:cx3="http://schemas.microsoft.com/office/drawing/2016/5/9/chartex" xmlns:cx4="http://schemas.microsoft.com/office/drawing/2016/5/10/chartex" xmlns:cx5="http://schemas.microsoft.com/office/drawing/2016/5/11/chartex" xmlns:cx6="http://schemas.microsoft.com/office/drawing/2016/5/12/chartex" xmlns:cx7="http://schemas.microsoft.com/office/drawing/2016/5/13/chartex" xmlns:cx8="http://schemas.microsoft.com/office/drawing/2016/5/14/chartex" xmlns:mc="http://schemas.openxmlformats.org/markup-compatibility/2006" xmlns:aink="http://schemas.microsoft.com/office/drawing/2016/ink" xmlns:am3d="http://schemas.microsoft.com/office/drawing/2017/model3d" xmlns:o="urn:schemas-microsoft-com:office:office" xmlns:oel="http://schemas.microsoft.com/office/2019/extlst" xmlns:r="http://schemas.openxmlformats.org/officeDocument/2006/relationships" xmlns:m="http://schemas.openxmlformats.org/officeDocument/2006/math" xmlns:v="urn:schemas-microsoft-com:vml" xmlns:wp14="http://schemas.microsoft.com/office/word/2010/wordprocessingDrawing" xmlns:wp="http://schemas.openxmlformats.org/drawingml/2006/wordprocessingDrawing" xmlns:w10="urn:schemas-microsoft-com:office:word" xmlns:w="http://schemas.openxmlformats.org/wordprocessingml/2006/main" xmlns:w14="http://schemas.microsoft.com/office/word/2010/wordml" xmlns:w15="http://schemas.microsoft.com/office/word/2012/wordml" xmlns:w16cex="http://schemas.microsoft.com/office/word/2018/wordml/cex" xmlns:w16cid="http://schemas.microsoft.com/office/word/2016/wordml/cid" xmlns:w16="http://schemas.microsoft.com/office/word/2018/wordml" xmlns:w16du="http://schemas.microsoft.com/office/word/2023/wordml/word16du" xmlns:w16sdtdh="http://schemas.microsoft.com/office/word/2020/wordml/sdtdatahash" xmlns:w16sdtfl="http://schemas.microsoft.com/office/word/2024/wordml/sdtformatlock" xmlns:w16se="http://schemas.microsoft.com/office/word/2015/wordml/symex" xmlns:wpg="http://schemas.microsoft.com/office/word/2010/wordprocessingGroup" xmlns:wpi="http://schemas.microsoft.com/office/word/2010/wordprocessingInk" xmlns:wne="http://schemas.microsoft.com/office/word/2006/wordml" xmlns:wps="http://schemas.microsoft.com/office/word/2010/wordprocessingShape" mc:Ignorable="w14 w15 w16se w16cid w16 w16cex w16sdtdh w16sdtfl w16du wp14">
+<w:endnotes xmlns:wpc="http://schemas.microsoft.com/office/word/2010/wordprocessingCanvas" xmlns:cx="http://schemas.microsoft.com/office/drawing/2014/chartex" xmlns:cx1="http://schemas.microsoft.com/office/drawing/2015/9/8/chartex" xmlns:cx2="http://schemas.microsoft.com/office/drawing/2015/10/21/chartex" xmlns:cx3="http://schemas.microsoft.com/office/drawing/2016/5/9/chartex" xmlns:cx4="http://schemas.microsoft.com/office/drawing/2016/5/10/chartex" xmlns:cx5="http://schemas.microsoft.com/office/drawing/2016/5/11/chartex" xmlns:cx6="http://schemas.microsoft.com/office/drawing/2016/5/12/chartex" xmlns:cx7="http://schemas.microsoft.com/office/drawing/2016/5/13/chartex" xmlns:cx8="http://schemas.microsoft.com/office/drawing/2016/5/14/chartex" xmlns:mc="http://schemas.openxmlformats.org/markup-compatibility/2006" xmlns:aink="http://schemas.microsoft.com/office/drawing/2016/ink" xmlns:am3d="http://schemas.microsoft.com/office/drawing/2017/model3d" xmlns:o="urn:schemas-microsoft-com:office:office" xmlns:oel="http://schemas.microsoft.com/office/2019/extlst" xmlns:r="http://schemas.openxmlformats.org/officeDocument/2006/relationships" xmlns:m="http://schemas.openxmlformats.org/officeDocument/2006/math" xmlns:v="urn:schemas-microsoft-com:vml" xmlns:wp14="http://schemas.microsoft.com/office/word/2010/wordprocessingDrawing" xmlns:wp="http://schemas.openxmlformats.org/drawingml/2006/wordprocessingDrawing" xmlns:w10="urn:schemas-microsoft-com:office:word" xmlns:w="http://schemas.openxmlformats.org/wordprocessingml/2006/main" xmlns:w14="http://schemas.microsoft.com/office/word/2010/wordml" xmlns:w15="http://schemas.microsoft.com/office/word/2012/wordml" xmlns:w16cex="http://schemas.microsoft.com/office/word/2018/wordml/cex" xmlns:w16cid="http://schemas.microsoft.com/office/word/2016/wordml/cid" xmlns:w16="http://schemas.microsoft.com/office/word/2018/wordml" xmlns:w16sdtdh="http://schemas.microsoft.com/office/word/2020/wordml/sdtdatahash" xmlns:w16se="http://schemas.microsoft.com/office/word/2015/wordml/symex" xmlns:wpg="http://schemas.microsoft.com/office/word/2010/wordprocessingGroup" xmlns:wpi="http://schemas.microsoft.com/office/word/2010/wordprocessingInk" xmlns:wne="http://schemas.microsoft.com/office/word/2006/wordml" xmlns:wps="http://schemas.microsoft.com/office/word/2010/wordprocessingShape" mc:Ignorable="w14 w15 w16se w16cid w16 w16cex w16sdtdh wp14">
   <w:endnote w:type="separator" w:id="-1">
     <w:p>
       <w:pPr>
@@ -3850,7 +3463,7 @@
 </file>
 
 <file path=word/footer1.xml><?xml version="1.0" encoding="utf-8"?>
-<w:ftr xmlns:wpc="http://schemas.microsoft.com/office/word/2010/wordprocessingCanvas" xmlns:cx="http://schemas.microsoft.com/office/drawing/2014/chartex" xmlns:cx1="http://schemas.microsoft.com/office/drawing/2015/9/8/chartex" xmlns:cx2="http://schemas.microsoft.com/office/drawing/2015/10/21/chartex" xmlns:cx3="http://schemas.microsoft.com/office/drawing/2016/5/9/chartex" xmlns:cx4="http://schemas.microsoft.com/office/drawing/2016/5/10/chartex" xmlns:cx5="http://schemas.microsoft.com/office/drawing/2016/5/11/chartex" xmlns:cx6="http://schemas.microsoft.com/office/drawing/2016/5/12/chartex" xmlns:cx7="http://schemas.microsoft.com/office/drawing/2016/5/13/chartex" xmlns:cx8="http://schemas.microsoft.com/office/drawing/2016/5/14/chartex" xmlns:mc="http://schemas.openxmlformats.org/markup-compatibility/2006" xmlns:aink="http://schemas.microsoft.com/office/drawing/2016/ink" xmlns:am3d="http://schemas.microsoft.com/office/drawing/2017/model3d" xmlns:o="urn:schemas-microsoft-com:office:office" xmlns:oel="http://schemas.microsoft.com/office/2019/extlst" xmlns:r="http://schemas.openxmlformats.org/officeDocument/2006/relationships" xmlns:m="http://schemas.openxmlformats.org/officeDocument/2006/math" xmlns:v="urn:schemas-microsoft-com:vml" xmlns:wp14="http://schemas.microsoft.com/office/word/2010/wordprocessingDrawing" xmlns:wp="http://schemas.openxmlformats.org/drawingml/2006/wordprocessingDrawing" xmlns:w10="urn:schemas-microsoft-com:office:word" xmlns:w="http://schemas.openxmlformats.org/wordprocessingml/2006/main" xmlns:w14="http://schemas.microsoft.com/office/word/2010/wordml" xmlns:w15="http://schemas.microsoft.com/office/word/2012/wordml" xmlns:w16cex="http://schemas.microsoft.com/office/word/2018/wordml/cex" xmlns:w16cid="http://schemas.microsoft.com/office/word/2016/wordml/cid" xmlns:w16="http://schemas.microsoft.com/office/word/2018/wordml" xmlns:w16du="http://schemas.microsoft.com/office/word/2023/wordml/word16du" xmlns:w16sdtdh="http://schemas.microsoft.com/office/word/2020/wordml/sdtdatahash" xmlns:w16sdtfl="http://schemas.microsoft.com/office/word/2024/wordml/sdtformatlock" xmlns:w16se="http://schemas.microsoft.com/office/word/2015/wordml/symex" xmlns:wpg="http://schemas.microsoft.com/office/word/2010/wordprocessingGroup" xmlns:wpi="http://schemas.microsoft.com/office/word/2010/wordprocessingInk" xmlns:wne="http://schemas.microsoft.com/office/word/2006/wordml" xmlns:wps="http://schemas.microsoft.com/office/word/2010/wordprocessingShape" mc:Ignorable="w14 w15 w16se w16cid w16 w16cex w16sdtdh w16sdtfl w16du wp14">
+<w:ftr xmlns:wpc="http://schemas.microsoft.com/office/word/2010/wordprocessingCanvas" xmlns:cx="http://schemas.microsoft.com/office/drawing/2014/chartex" xmlns:cx1="http://schemas.microsoft.com/office/drawing/2015/9/8/chartex" xmlns:cx2="http://schemas.microsoft.com/office/drawing/2015/10/21/chartex" xmlns:cx3="http://schemas.microsoft.com/office/drawing/2016/5/9/chartex" xmlns:cx4="http://schemas.microsoft.com/office/drawing/2016/5/10/chartex" xmlns:cx5="http://schemas.microsoft.com/office/drawing/2016/5/11/chartex" xmlns:cx6="http://schemas.microsoft.com/office/drawing/2016/5/12/chartex" xmlns:cx7="http://schemas.microsoft.com/office/drawing/2016/5/13/chartex" xmlns:cx8="http://schemas.microsoft.com/office/drawing/2016/5/14/chartex" xmlns:mc="http://schemas.openxmlformats.org/markup-compatibility/2006" xmlns:aink="http://schemas.microsoft.com/office/drawing/2016/ink" xmlns:am3d="http://schemas.microsoft.com/office/drawing/2017/model3d" xmlns:o="urn:schemas-microsoft-com:office:office" xmlns:oel="http://schemas.microsoft.com/office/2019/extlst" xmlns:r="http://schemas.openxmlformats.org/officeDocument/2006/relationships" xmlns:m="http://schemas.openxmlformats.org/officeDocument/2006/math" xmlns:v="urn:schemas-microsoft-com:vml" xmlns:wp14="http://schemas.microsoft.com/office/word/2010/wordprocessingDrawing" xmlns:wp="http://schemas.openxmlformats.org/drawingml/2006/wordprocessingDrawing" xmlns:w10="urn:schemas-microsoft-com:office:word" xmlns:w="http://schemas.openxmlformats.org/wordprocessingml/2006/main" xmlns:w14="http://schemas.microsoft.com/office/word/2010/wordml" xmlns:w15="http://schemas.microsoft.com/office/word/2012/wordml" xmlns:w16cex="http://schemas.microsoft.com/office/word/2018/wordml/cex" xmlns:w16cid="http://schemas.microsoft.com/office/word/2016/wordml/cid" xmlns:w16="http://schemas.microsoft.com/office/word/2018/wordml" xmlns:w16sdtdh="http://schemas.microsoft.com/office/word/2020/wordml/sdtdatahash" xmlns:w16se="http://schemas.microsoft.com/office/word/2015/wordml/symex" xmlns:wpg="http://schemas.microsoft.com/office/word/2010/wordprocessingGroup" xmlns:wpi="http://schemas.microsoft.com/office/word/2010/wordprocessingInk" xmlns:wne="http://schemas.microsoft.com/office/word/2006/wordml" xmlns:wps="http://schemas.microsoft.com/office/word/2010/wordprocessingShape" mc:Ignorable="w14 w15 w16se w16cid w16 w16cex w16sdtdh wp14">
   <w:p>
     <w:pPr>
       <w:pStyle w:val="Zpat"/>
@@ -3879,17 +3492,27 @@
     <w:r>
       <w:t xml:space="preserve"> / </w:t>
     </w:r>
-    <w:fldSimple w:instr="NUMPAGES  \* Arabic  \* MERGEFORMAT">
-      <w:r>
-        <w:t>2</w:t>
-      </w:r>
-    </w:fldSimple>
+    <w:r>
+      <w:fldChar w:fldCharType="begin"/>
+    </w:r>
+    <w:r>
+      <w:instrText>NUMPAGES  \* Arabic  \* MERGEFORMAT</w:instrText>
+    </w:r>
+    <w:r>
+      <w:fldChar w:fldCharType="separate"/>
+    </w:r>
+    <w:r>
+      <w:t>2</w:t>
+    </w:r>
+    <w:r>
+      <w:fldChar w:fldCharType="end"/>
+    </w:r>
   </w:p>
 </w:ftr>
 </file>
 
 <file path=word/footnotes.xml><?xml version="1.0" encoding="utf-8"?>
-<w:footnotes xmlns:wpc="http://schemas.microsoft.com/office/word/2010/wordprocessingCanvas" xmlns:cx="http://schemas.microsoft.com/office/drawing/2014/chartex" xmlns:cx1="http://schemas.microsoft.com/office/drawing/2015/9/8/chartex" xmlns:cx2="http://schemas.microsoft.com/office/drawing/2015/10/21/chartex" xmlns:cx3="http://schemas.microsoft.com/office/drawing/2016/5/9/chartex" xmlns:cx4="http://schemas.microsoft.com/office/drawing/2016/5/10/chartex" xmlns:cx5="http://schemas.microsoft.com/office/drawing/2016/5/11/chartex" xmlns:cx6="http://schemas.microsoft.com/office/drawing/2016/5/12/chartex" xmlns:cx7="http://schemas.microsoft.com/office/drawing/2016/5/13/chartex" xmlns:cx8="http://schemas.microsoft.com/office/drawing/2016/5/14/chartex" xmlns:mc="http://schemas.openxmlformats.org/markup-compatibility/2006" xmlns:aink="http://schemas.microsoft.com/office/drawing/2016/ink" xmlns:am3d="http://schemas.microsoft.com/office/drawing/2017/model3d" xmlns:o="urn:schemas-microsoft-com:office:office" xmlns:oel="http://schemas.microsoft.com/office/2019/extlst" xmlns:r="http://schemas.openxmlformats.org/officeDocument/2006/relationships" xmlns:m="http://schemas.openxmlformats.org/officeDocument/2006/math" xmlns:v="urn:schemas-microsoft-com:vml" xmlns:wp14="http://schemas.microsoft.com/office/word/2010/wordprocessingDrawing" xmlns:wp="http://schemas.openxmlformats.org/drawingml/2006/wordprocessingDrawing" xmlns:w10="urn:schemas-microsoft-com:office:word" xmlns:w="http://schemas.openxmlformats.org/wordprocessingml/2006/main" xmlns:w14="http://schemas.microsoft.com/office/word/2010/wordml" xmlns:w15="http://schemas.microsoft.com/office/word/2012/wordml" xmlns:w16cex="http://schemas.microsoft.com/office/word/2018/wordml/cex" xmlns:w16cid="http://schemas.microsoft.com/office/word/2016/wordml/cid" xmlns:w16="http://schemas.microsoft.com/office/word/2018/wordml" xmlns:w16du="http://schemas.microsoft.com/office/word/2023/wordml/word16du" xmlns:w16sdtdh="http://schemas.microsoft.com/office/word/2020/wordml/sdtdatahash" xmlns:w16sdtfl="http://schemas.microsoft.com/office/word/2024/wordml/sdtformatlock" xmlns:w16se="http://schemas.microsoft.com/office/word/2015/wordml/symex" xmlns:wpg="http://schemas.microsoft.com/office/word/2010/wordprocessingGroup" xmlns:wpi="http://schemas.microsoft.com/office/word/2010/wordprocessingInk" xmlns:wne="http://schemas.microsoft.com/office/word/2006/wordml" xmlns:wps="http://schemas.microsoft.com/office/word/2010/wordprocessingShape" mc:Ignorable="w14 w15 w16se w16cid w16 w16cex w16sdtdh w16sdtfl w16du wp14">
+<w:footnotes xmlns:wpc="http://schemas.microsoft.com/office/word/2010/wordprocessingCanvas" xmlns:cx="http://schemas.microsoft.com/office/drawing/2014/chartex" xmlns:cx1="http://schemas.microsoft.com/office/drawing/2015/9/8/chartex" xmlns:cx2="http://schemas.microsoft.com/office/drawing/2015/10/21/chartex" xmlns:cx3="http://schemas.microsoft.com/office/drawing/2016/5/9/chartex" xmlns:cx4="http://schemas.microsoft.com/office/drawing/2016/5/10/chartex" xmlns:cx5="http://schemas.microsoft.com/office/drawing/2016/5/11/chartex" xmlns:cx6="http://schemas.microsoft.com/office/drawing/2016/5/12/chartex" xmlns:cx7="http://schemas.microsoft.com/office/drawing/2016/5/13/chartex" xmlns:cx8="http://schemas.microsoft.com/office/drawing/2016/5/14/chartex" xmlns:mc="http://schemas.openxmlformats.org/markup-compatibility/2006" xmlns:aink="http://schemas.microsoft.com/office/drawing/2016/ink" xmlns:am3d="http://schemas.microsoft.com/office/drawing/2017/model3d" xmlns:o="urn:schemas-microsoft-com:office:office" xmlns:oel="http://schemas.microsoft.com/office/2019/extlst" xmlns:r="http://schemas.openxmlformats.org/officeDocument/2006/relationships" xmlns:m="http://schemas.openxmlformats.org/officeDocument/2006/math" xmlns:v="urn:schemas-microsoft-com:vml" xmlns:wp14="http://schemas.microsoft.com/office/word/2010/wordprocessingDrawing" xmlns:wp="http://schemas.openxmlformats.org/drawingml/2006/wordprocessingDrawing" xmlns:w10="urn:schemas-microsoft-com:office:word" xmlns:w="http://schemas.openxmlformats.org/wordprocessingml/2006/main" xmlns:w14="http://schemas.microsoft.com/office/word/2010/wordml" xmlns:w15="http://schemas.microsoft.com/office/word/2012/wordml" xmlns:w16cex="http://schemas.microsoft.com/office/word/2018/wordml/cex" xmlns:w16cid="http://schemas.microsoft.com/office/word/2016/wordml/cid" xmlns:w16="http://schemas.microsoft.com/office/word/2018/wordml" xmlns:w16sdtdh="http://schemas.microsoft.com/office/word/2020/wordml/sdtdatahash" xmlns:w16se="http://schemas.microsoft.com/office/word/2015/wordml/symex" xmlns:wpg="http://schemas.microsoft.com/office/word/2010/wordprocessingGroup" xmlns:wpi="http://schemas.microsoft.com/office/word/2010/wordprocessingInk" xmlns:wne="http://schemas.microsoft.com/office/word/2006/wordml" xmlns:wps="http://schemas.microsoft.com/office/word/2010/wordprocessingShape" mc:Ignorable="w14 w15 w16se w16cid w16 w16cex w16sdtdh wp14">
   <w:footnote w:type="separator" w:id="-1">
     <w:p>
       <w:pPr>
@@ -3921,7 +3544,7 @@
 </file>
 
 <file path=word/header1.xml><?xml version="1.0" encoding="utf-8"?>
-<w:hdr xmlns:wpc="http://schemas.microsoft.com/office/word/2010/wordprocessingCanvas" xmlns:cx="http://schemas.microsoft.com/office/drawing/2014/chartex" xmlns:cx1="http://schemas.microsoft.com/office/drawing/2015/9/8/chartex" xmlns:cx2="http://schemas.microsoft.com/office/drawing/2015/10/21/chartex" xmlns:cx3="http://schemas.microsoft.com/office/drawing/2016/5/9/chartex" xmlns:cx4="http://schemas.microsoft.com/office/drawing/2016/5/10/chartex" xmlns:cx5="http://schemas.microsoft.com/office/drawing/2016/5/11/chartex" xmlns:cx6="http://schemas.microsoft.com/office/drawing/2016/5/12/chartex" xmlns:cx7="http://schemas.microsoft.com/office/drawing/2016/5/13/chartex" xmlns:cx8="http://schemas.microsoft.com/office/drawing/2016/5/14/chartex" xmlns:mc="http://schemas.openxmlformats.org/markup-compatibility/2006" xmlns:aink="http://schemas.microsoft.com/office/drawing/2016/ink" xmlns:am3d="http://schemas.microsoft.com/office/drawing/2017/model3d" xmlns:o="urn:schemas-microsoft-com:office:office" xmlns:oel="http://schemas.microsoft.com/office/2019/extlst" xmlns:r="http://schemas.openxmlformats.org/officeDocument/2006/relationships" xmlns:m="http://schemas.openxmlformats.org/officeDocument/2006/math" xmlns:v="urn:schemas-microsoft-com:vml" xmlns:wp14="http://schemas.microsoft.com/office/word/2010/wordprocessingDrawing" xmlns:wp="http://schemas.openxmlformats.org/drawingml/2006/wordprocessingDrawing" xmlns:w10="urn:schemas-microsoft-com:office:word" xmlns:w="http://schemas.openxmlformats.org/wordprocessingml/2006/main" xmlns:w14="http://schemas.microsoft.com/office/word/2010/wordml" xmlns:w15="http://schemas.microsoft.com/office/word/2012/wordml" xmlns:w16cex="http://schemas.microsoft.com/office/word/2018/wordml/cex" xmlns:w16cid="http://schemas.microsoft.com/office/word/2016/wordml/cid" xmlns:w16="http://schemas.microsoft.com/office/word/2018/wordml" xmlns:w16du="http://schemas.microsoft.com/office/word/2023/wordml/word16du" xmlns:w16sdtdh="http://schemas.microsoft.com/office/word/2020/wordml/sdtdatahash" xmlns:w16sdtfl="http://schemas.microsoft.com/office/word/2024/wordml/sdtformatlock" xmlns:w16se="http://schemas.microsoft.com/office/word/2015/wordml/symex" xmlns:wpg="http://schemas.microsoft.com/office/word/2010/wordprocessingGroup" xmlns:wpi="http://schemas.microsoft.com/office/word/2010/wordprocessingInk" xmlns:wne="http://schemas.microsoft.com/office/word/2006/wordml" xmlns:wps="http://schemas.microsoft.com/office/word/2010/wordprocessingShape" mc:Ignorable="w14 w15 w16se w16cid w16 w16cex w16sdtdh w16sdtfl w16du wp14">
+<w:hdr xmlns:wpc="http://schemas.microsoft.com/office/word/2010/wordprocessingCanvas" xmlns:cx="http://schemas.microsoft.com/office/drawing/2014/chartex" xmlns:cx1="http://schemas.microsoft.com/office/drawing/2015/9/8/chartex" xmlns:cx2="http://schemas.microsoft.com/office/drawing/2015/10/21/chartex" xmlns:cx3="http://schemas.microsoft.com/office/drawing/2016/5/9/chartex" xmlns:cx4="http://schemas.microsoft.com/office/drawing/2016/5/10/chartex" xmlns:cx5="http://schemas.microsoft.com/office/drawing/2016/5/11/chartex" xmlns:cx6="http://schemas.microsoft.com/office/drawing/2016/5/12/chartex" xmlns:cx7="http://schemas.microsoft.com/office/drawing/2016/5/13/chartex" xmlns:cx8="http://schemas.microsoft.com/office/drawing/2016/5/14/chartex" xmlns:mc="http://schemas.openxmlformats.org/markup-compatibility/2006" xmlns:aink="http://schemas.microsoft.com/office/drawing/2016/ink" xmlns:am3d="http://schemas.microsoft.com/office/drawing/2017/model3d" xmlns:o="urn:schemas-microsoft-com:office:office" xmlns:oel="http://schemas.microsoft.com/office/2019/extlst" xmlns:r="http://schemas.openxmlformats.org/officeDocument/2006/relationships" xmlns:m="http://schemas.openxmlformats.org/officeDocument/2006/math" xmlns:v="urn:schemas-microsoft-com:vml" xmlns:wp14="http://schemas.microsoft.com/office/word/2010/wordprocessingDrawing" xmlns:wp="http://schemas.openxmlformats.org/drawingml/2006/wordprocessingDrawing" xmlns:w10="urn:schemas-microsoft-com:office:word" xmlns:w="http://schemas.openxmlformats.org/wordprocessingml/2006/main" xmlns:w14="http://schemas.microsoft.com/office/word/2010/wordml" xmlns:w15="http://schemas.microsoft.com/office/word/2012/wordml" xmlns:w16cex="http://schemas.microsoft.com/office/word/2018/wordml/cex" xmlns:w16cid="http://schemas.microsoft.com/office/word/2016/wordml/cid" xmlns:w16="http://schemas.microsoft.com/office/word/2018/wordml" xmlns:w16sdtdh="http://schemas.microsoft.com/office/word/2020/wordml/sdtdatahash" xmlns:w16se="http://schemas.microsoft.com/office/word/2015/wordml/symex" xmlns:wpg="http://schemas.microsoft.com/office/word/2010/wordprocessingGroup" xmlns:wpi="http://schemas.microsoft.com/office/word/2010/wordprocessingInk" xmlns:wne="http://schemas.microsoft.com/office/word/2006/wordml" xmlns:wps="http://schemas.microsoft.com/office/word/2010/wordprocessingShape" mc:Ignorable="w14 w15 w16se w16cid w16 w16cex w16sdtdh wp14">
   <w:p>
     <w:pPr>
       <w:pStyle w:val="Zhlav"/>
@@ -4126,7 +3749,7 @@
 </file>
 
 <file path=word/header2.xml><?xml version="1.0" encoding="utf-8"?>
-<w:hdr xmlns:wpc="http://schemas.microsoft.com/office/word/2010/wordprocessingCanvas" xmlns:cx="http://schemas.microsoft.com/office/drawing/2014/chartex" xmlns:cx1="http://schemas.microsoft.com/office/drawing/2015/9/8/chartex" xmlns:cx2="http://schemas.microsoft.com/office/drawing/2015/10/21/chartex" xmlns:cx3="http://schemas.microsoft.com/office/drawing/2016/5/9/chartex" xmlns:cx4="http://schemas.microsoft.com/office/drawing/2016/5/10/chartex" xmlns:cx5="http://schemas.microsoft.com/office/drawing/2016/5/11/chartex" xmlns:cx6="http://schemas.microsoft.com/office/drawing/2016/5/12/chartex" xmlns:cx7="http://schemas.microsoft.com/office/drawing/2016/5/13/chartex" xmlns:cx8="http://schemas.microsoft.com/office/drawing/2016/5/14/chartex" xmlns:mc="http://schemas.openxmlformats.org/markup-compatibility/2006" xmlns:aink="http://schemas.microsoft.com/office/drawing/2016/ink" xmlns:am3d="http://schemas.microsoft.com/office/drawing/2017/model3d" xmlns:o="urn:schemas-microsoft-com:office:office" xmlns:oel="http://schemas.microsoft.com/office/2019/extlst" xmlns:r="http://schemas.openxmlformats.org/officeDocument/2006/relationships" xmlns:m="http://schemas.openxmlformats.org/officeDocument/2006/math" xmlns:v="urn:schemas-microsoft-com:vml" xmlns:wp14="http://schemas.microsoft.com/office/word/2010/wordprocessingDrawing" xmlns:wp="http://schemas.openxmlformats.org/drawingml/2006/wordprocessingDrawing" xmlns:w10="urn:schemas-microsoft-com:office:word" xmlns:w="http://schemas.openxmlformats.org/wordprocessingml/2006/main" xmlns:w14="http://schemas.microsoft.com/office/word/2010/wordml" xmlns:w15="http://schemas.microsoft.com/office/word/2012/wordml" xmlns:w16cex="http://schemas.microsoft.com/office/word/2018/wordml/cex" xmlns:w16cid="http://schemas.microsoft.com/office/word/2016/wordml/cid" xmlns:w16="http://schemas.microsoft.com/office/word/2018/wordml" xmlns:w16du="http://schemas.microsoft.com/office/word/2023/wordml/word16du" xmlns:w16sdtdh="http://schemas.microsoft.com/office/word/2020/wordml/sdtdatahash" xmlns:w16sdtfl="http://schemas.microsoft.com/office/word/2024/wordml/sdtformatlock" xmlns:w16se="http://schemas.microsoft.com/office/word/2015/wordml/symex" xmlns:wpg="http://schemas.microsoft.com/office/word/2010/wordprocessingGroup" xmlns:wpi="http://schemas.microsoft.com/office/word/2010/wordprocessingInk" xmlns:wne="http://schemas.microsoft.com/office/word/2006/wordml" xmlns:wps="http://schemas.microsoft.com/office/word/2010/wordprocessingShape" mc:Ignorable="w14 w15 w16se w16cid w16 w16cex w16sdtdh w16sdtfl w16du wp14">
+<w:hdr xmlns:wpc="http://schemas.microsoft.com/office/word/2010/wordprocessingCanvas" xmlns:cx="http://schemas.microsoft.com/office/drawing/2014/chartex" xmlns:cx1="http://schemas.microsoft.com/office/drawing/2015/9/8/chartex" xmlns:cx2="http://schemas.microsoft.com/office/drawing/2015/10/21/chartex" xmlns:cx3="http://schemas.microsoft.com/office/drawing/2016/5/9/chartex" xmlns:cx4="http://schemas.microsoft.com/office/drawing/2016/5/10/chartex" xmlns:cx5="http://schemas.microsoft.com/office/drawing/2016/5/11/chartex" xmlns:cx6="http://schemas.microsoft.com/office/drawing/2016/5/12/chartex" xmlns:cx7="http://schemas.microsoft.com/office/drawing/2016/5/13/chartex" xmlns:cx8="http://schemas.microsoft.com/office/drawing/2016/5/14/chartex" xmlns:mc="http://schemas.openxmlformats.org/markup-compatibility/2006" xmlns:aink="http://schemas.microsoft.com/office/drawing/2016/ink" xmlns:am3d="http://schemas.microsoft.com/office/drawing/2017/model3d" xmlns:o="urn:schemas-microsoft-com:office:office" xmlns:oel="http://schemas.microsoft.com/office/2019/extlst" xmlns:r="http://schemas.openxmlformats.org/officeDocument/2006/relationships" xmlns:m="http://schemas.openxmlformats.org/officeDocument/2006/math" xmlns:v="urn:schemas-microsoft-com:vml" xmlns:wp14="http://schemas.microsoft.com/office/word/2010/wordprocessingDrawing" xmlns:wp="http://schemas.openxmlformats.org/drawingml/2006/wordprocessingDrawing" xmlns:w10="urn:schemas-microsoft-com:office:word" xmlns:w="http://schemas.openxmlformats.org/wordprocessingml/2006/main" xmlns:w14="http://schemas.microsoft.com/office/word/2010/wordml" xmlns:w15="http://schemas.microsoft.com/office/word/2012/wordml" xmlns:w16cex="http://schemas.microsoft.com/office/word/2018/wordml/cex" xmlns:w16cid="http://schemas.microsoft.com/office/word/2016/wordml/cid" xmlns:w16="http://schemas.microsoft.com/office/word/2018/wordml" xmlns:w16sdtdh="http://schemas.microsoft.com/office/word/2020/wordml/sdtdatahash" xmlns:w16se="http://schemas.microsoft.com/office/word/2015/wordml/symex" xmlns:wpg="http://schemas.microsoft.com/office/word/2010/wordprocessingGroup" xmlns:wpi="http://schemas.microsoft.com/office/word/2010/wordprocessingInk" xmlns:wne="http://schemas.microsoft.com/office/word/2006/wordml" xmlns:wps="http://schemas.microsoft.com/office/word/2010/wordprocessingShape" mc:Ignorable="w14 w15 w16se w16cid w16 w16cex w16sdtdh wp14">
   <w:p>
     <w:pPr>
       <w:pStyle w:val="Zhlav"/>
@@ -4212,7 +3835,7 @@
 </file>
 
 <file path=word/header3.xml><?xml version="1.0" encoding="utf-8"?>
-<w:hdr xmlns:wpc="http://schemas.microsoft.com/office/word/2010/wordprocessingCanvas" xmlns:cx="http://schemas.microsoft.com/office/drawing/2014/chartex" xmlns:cx1="http://schemas.microsoft.com/office/drawing/2015/9/8/chartex" xmlns:cx2="http://schemas.microsoft.com/office/drawing/2015/10/21/chartex" xmlns:cx3="http://schemas.microsoft.com/office/drawing/2016/5/9/chartex" xmlns:cx4="http://schemas.microsoft.com/office/drawing/2016/5/10/chartex" xmlns:cx5="http://schemas.microsoft.com/office/drawing/2016/5/11/chartex" xmlns:cx6="http://schemas.microsoft.com/office/drawing/2016/5/12/chartex" xmlns:cx7="http://schemas.microsoft.com/office/drawing/2016/5/13/chartex" xmlns:cx8="http://schemas.microsoft.com/office/drawing/2016/5/14/chartex" xmlns:mc="http://schemas.openxmlformats.org/markup-compatibility/2006" xmlns:aink="http://schemas.microsoft.com/office/drawing/2016/ink" xmlns:am3d="http://schemas.microsoft.com/office/drawing/2017/model3d" xmlns:o="urn:schemas-microsoft-com:office:office" xmlns:oel="http://schemas.microsoft.com/office/2019/extlst" xmlns:r="http://schemas.openxmlformats.org/officeDocument/2006/relationships" xmlns:m="http://schemas.openxmlformats.org/officeDocument/2006/math" xmlns:v="urn:schemas-microsoft-com:vml" xmlns:wp14="http://schemas.microsoft.com/office/word/2010/wordprocessingDrawing" xmlns:wp="http://schemas.openxmlformats.org/drawingml/2006/wordprocessingDrawing" xmlns:w10="urn:schemas-microsoft-com:office:word" xmlns:w="http://schemas.openxmlformats.org/wordprocessingml/2006/main" xmlns:w14="http://schemas.microsoft.com/office/word/2010/wordml" xmlns:w15="http://schemas.microsoft.com/office/word/2012/wordml" xmlns:w16cex="http://schemas.microsoft.com/office/word/2018/wordml/cex" xmlns:w16cid="http://schemas.microsoft.com/office/word/2016/wordml/cid" xmlns:w16="http://schemas.microsoft.com/office/word/2018/wordml" xmlns:w16du="http://schemas.microsoft.com/office/word/2023/wordml/word16du" xmlns:w16sdtdh="http://schemas.microsoft.com/office/word/2020/wordml/sdtdatahash" xmlns:w16sdtfl="http://schemas.microsoft.com/office/word/2024/wordml/sdtformatlock" xmlns:w16se="http://schemas.microsoft.com/office/word/2015/wordml/symex" xmlns:wpg="http://schemas.microsoft.com/office/word/2010/wordprocessingGroup" xmlns:wpi="http://schemas.microsoft.com/office/word/2010/wordprocessingInk" xmlns:wne="http://schemas.microsoft.com/office/word/2006/wordml" xmlns:wps="http://schemas.microsoft.com/office/word/2010/wordprocessingShape" mc:Ignorable="w14 w15 w16se w16cid w16 w16cex w16sdtdh w16sdtfl w16du wp14">
+<w:hdr xmlns:wpc="http://schemas.microsoft.com/office/word/2010/wordprocessingCanvas" xmlns:cx="http://schemas.microsoft.com/office/drawing/2014/chartex" xmlns:cx1="http://schemas.microsoft.com/office/drawing/2015/9/8/chartex" xmlns:cx2="http://schemas.microsoft.com/office/drawing/2015/10/21/chartex" xmlns:cx3="http://schemas.microsoft.com/office/drawing/2016/5/9/chartex" xmlns:cx4="http://schemas.microsoft.com/office/drawing/2016/5/10/chartex" xmlns:cx5="http://schemas.microsoft.com/office/drawing/2016/5/11/chartex" xmlns:cx6="http://schemas.microsoft.com/office/drawing/2016/5/12/chartex" xmlns:cx7="http://schemas.microsoft.com/office/drawing/2016/5/13/chartex" xmlns:cx8="http://schemas.microsoft.com/office/drawing/2016/5/14/chartex" xmlns:mc="http://schemas.openxmlformats.org/markup-compatibility/2006" xmlns:aink="http://schemas.microsoft.com/office/drawing/2016/ink" xmlns:am3d="http://schemas.microsoft.com/office/drawing/2017/model3d" xmlns:o="urn:schemas-microsoft-com:office:office" xmlns:oel="http://schemas.microsoft.com/office/2019/extlst" xmlns:r="http://schemas.openxmlformats.org/officeDocument/2006/relationships" xmlns:m="http://schemas.openxmlformats.org/officeDocument/2006/math" xmlns:v="urn:schemas-microsoft-com:vml" xmlns:wp14="http://schemas.microsoft.com/office/word/2010/wordprocessingDrawing" xmlns:wp="http://schemas.openxmlformats.org/drawingml/2006/wordprocessingDrawing" xmlns:w10="urn:schemas-microsoft-com:office:word" xmlns:w="http://schemas.openxmlformats.org/wordprocessingml/2006/main" xmlns:w14="http://schemas.microsoft.com/office/word/2010/wordml" xmlns:w15="http://schemas.microsoft.com/office/word/2012/wordml" xmlns:w16cex="http://schemas.microsoft.com/office/word/2018/wordml/cex" xmlns:w16cid="http://schemas.microsoft.com/office/word/2016/wordml/cid" xmlns:w16="http://schemas.microsoft.com/office/word/2018/wordml" xmlns:w16sdtdh="http://schemas.microsoft.com/office/word/2020/wordml/sdtdatahash" xmlns:w16se="http://schemas.microsoft.com/office/word/2015/wordml/symex" xmlns:wpg="http://schemas.microsoft.com/office/word/2010/wordprocessingGroup" xmlns:wpi="http://schemas.microsoft.com/office/word/2010/wordprocessingInk" xmlns:wne="http://schemas.microsoft.com/office/word/2006/wordml" xmlns:wps="http://schemas.microsoft.com/office/word/2010/wordprocessingShape" mc:Ignorable="w14 w15 w16se w16cid w16 w16cex w16sdtdh wp14">
   <w:p>
     <w:pPr>
       <w:pStyle w:val="Zhlav"/>
@@ -4422,7 +4045,7 @@
 </file>
 
 <file path=word/header4.xml><?xml version="1.0" encoding="utf-8"?>
-<w:hdr xmlns:wpc="http://schemas.microsoft.com/office/word/2010/wordprocessingCanvas" xmlns:cx="http://schemas.microsoft.com/office/drawing/2014/chartex" xmlns:cx1="http://schemas.microsoft.com/office/drawing/2015/9/8/chartex" xmlns:cx2="http://schemas.microsoft.com/office/drawing/2015/10/21/chartex" xmlns:cx3="http://schemas.microsoft.com/office/drawing/2016/5/9/chartex" xmlns:cx4="http://schemas.microsoft.com/office/drawing/2016/5/10/chartex" xmlns:cx5="http://schemas.microsoft.com/office/drawing/2016/5/11/chartex" xmlns:cx6="http://schemas.microsoft.com/office/drawing/2016/5/12/chartex" xmlns:cx7="http://schemas.microsoft.com/office/drawing/2016/5/13/chartex" xmlns:cx8="http://schemas.microsoft.com/office/drawing/2016/5/14/chartex" xmlns:mc="http://schemas.openxmlformats.org/markup-compatibility/2006" xmlns:aink="http://schemas.microsoft.com/office/drawing/2016/ink" xmlns:am3d="http://schemas.microsoft.com/office/drawing/2017/model3d" xmlns:o="urn:schemas-microsoft-com:office:office" xmlns:oel="http://schemas.microsoft.com/office/2019/extlst" xmlns:r="http://schemas.openxmlformats.org/officeDocument/2006/relationships" xmlns:m="http://schemas.openxmlformats.org/officeDocument/2006/math" xmlns:v="urn:schemas-microsoft-com:vml" xmlns:wp14="http://schemas.microsoft.com/office/word/2010/wordprocessingDrawing" xmlns:wp="http://schemas.openxmlformats.org/drawingml/2006/wordprocessingDrawing" xmlns:w10="urn:schemas-microsoft-com:office:word" xmlns:w="http://schemas.openxmlformats.org/wordprocessingml/2006/main" xmlns:w14="http://schemas.microsoft.com/office/word/2010/wordml" xmlns:w15="http://schemas.microsoft.com/office/word/2012/wordml" xmlns:w16cex="http://schemas.microsoft.com/office/word/2018/wordml/cex" xmlns:w16cid="http://schemas.microsoft.com/office/word/2016/wordml/cid" xmlns:w16="http://schemas.microsoft.com/office/word/2018/wordml" xmlns:w16du="http://schemas.microsoft.com/office/word/2023/wordml/word16du" xmlns:w16sdtdh="http://schemas.microsoft.com/office/word/2020/wordml/sdtdatahash" xmlns:w16sdtfl="http://schemas.microsoft.com/office/word/2024/wordml/sdtformatlock" xmlns:w16se="http://schemas.microsoft.com/office/word/2015/wordml/symex" xmlns:wpg="http://schemas.microsoft.com/office/word/2010/wordprocessingGroup" xmlns:wpi="http://schemas.microsoft.com/office/word/2010/wordprocessingInk" xmlns:wne="http://schemas.microsoft.com/office/word/2006/wordml" xmlns:wps="http://schemas.microsoft.com/office/word/2010/wordprocessingShape" mc:Ignorable="w14 w15 w16se w16cid w16 w16cex w16sdtdh w16sdtfl w16du wp14">
+<w:hdr xmlns:wpc="http://schemas.microsoft.com/office/word/2010/wordprocessingCanvas" xmlns:cx="http://schemas.microsoft.com/office/drawing/2014/chartex" xmlns:cx1="http://schemas.microsoft.com/office/drawing/2015/9/8/chartex" xmlns:cx2="http://schemas.microsoft.com/office/drawing/2015/10/21/chartex" xmlns:cx3="http://schemas.microsoft.com/office/drawing/2016/5/9/chartex" xmlns:cx4="http://schemas.microsoft.com/office/drawing/2016/5/10/chartex" xmlns:cx5="http://schemas.microsoft.com/office/drawing/2016/5/11/chartex" xmlns:cx6="http://schemas.microsoft.com/office/drawing/2016/5/12/chartex" xmlns:cx7="http://schemas.microsoft.com/office/drawing/2016/5/13/chartex" xmlns:cx8="http://schemas.microsoft.com/office/drawing/2016/5/14/chartex" xmlns:mc="http://schemas.openxmlformats.org/markup-compatibility/2006" xmlns:aink="http://schemas.microsoft.com/office/drawing/2016/ink" xmlns:am3d="http://schemas.microsoft.com/office/drawing/2017/model3d" xmlns:o="urn:schemas-microsoft-com:office:office" xmlns:oel="http://schemas.microsoft.com/office/2019/extlst" xmlns:r="http://schemas.openxmlformats.org/officeDocument/2006/relationships" xmlns:m="http://schemas.openxmlformats.org/officeDocument/2006/math" xmlns:v="urn:schemas-microsoft-com:vml" xmlns:wp14="http://schemas.microsoft.com/office/word/2010/wordprocessingDrawing" xmlns:wp="http://schemas.openxmlformats.org/drawingml/2006/wordprocessingDrawing" xmlns:w10="urn:schemas-microsoft-com:office:word" xmlns:w="http://schemas.openxmlformats.org/wordprocessingml/2006/main" xmlns:w14="http://schemas.microsoft.com/office/word/2010/wordml" xmlns:w15="http://schemas.microsoft.com/office/word/2012/wordml" xmlns:w16cex="http://schemas.microsoft.com/office/word/2018/wordml/cex" xmlns:w16cid="http://schemas.microsoft.com/office/word/2016/wordml/cid" xmlns:w16="http://schemas.microsoft.com/office/word/2018/wordml" xmlns:w16sdtdh="http://schemas.microsoft.com/office/word/2020/wordml/sdtdatahash" xmlns:w16se="http://schemas.microsoft.com/office/word/2015/wordml/symex" xmlns:wpg="http://schemas.microsoft.com/office/word/2010/wordprocessingGroup" xmlns:wpi="http://schemas.microsoft.com/office/word/2010/wordprocessingInk" xmlns:wne="http://schemas.microsoft.com/office/word/2006/wordml" xmlns:wps="http://schemas.microsoft.com/office/word/2010/wordprocessingShape" mc:Ignorable="w14 w15 w16se w16cid w16 w16cex w16sdtdh wp14">
   <w:p>
     <w:pPr>
       <w:pStyle w:val="Zhlav"/>
@@ -4432,7 +4055,7 @@
 </file>
 
 <file path=word/header5.xml><?xml version="1.0" encoding="utf-8"?>
-<w:hdr xmlns:wpc="http://schemas.microsoft.com/office/word/2010/wordprocessingCanvas" xmlns:cx="http://schemas.microsoft.com/office/drawing/2014/chartex" xmlns:cx1="http://schemas.microsoft.com/office/drawing/2015/9/8/chartex" xmlns:cx2="http://schemas.microsoft.com/office/drawing/2015/10/21/chartex" xmlns:cx3="http://schemas.microsoft.com/office/drawing/2016/5/9/chartex" xmlns:cx4="http://schemas.microsoft.com/office/drawing/2016/5/10/chartex" xmlns:cx5="http://schemas.microsoft.com/office/drawing/2016/5/11/chartex" xmlns:cx6="http://schemas.microsoft.com/office/drawing/2016/5/12/chartex" xmlns:cx7="http://schemas.microsoft.com/office/drawing/2016/5/13/chartex" xmlns:cx8="http://schemas.microsoft.com/office/drawing/2016/5/14/chartex" xmlns:mc="http://schemas.openxmlformats.org/markup-compatibility/2006" xmlns:aink="http://schemas.microsoft.com/office/drawing/2016/ink" xmlns:am3d="http://schemas.microsoft.com/office/drawing/2017/model3d" xmlns:o="urn:schemas-microsoft-com:office:office" xmlns:oel="http://schemas.microsoft.com/office/2019/extlst" xmlns:r="http://schemas.openxmlformats.org/officeDocument/2006/relationships" xmlns:m="http://schemas.openxmlformats.org/officeDocument/2006/math" xmlns:v="urn:schemas-microsoft-com:vml" xmlns:wp14="http://schemas.microsoft.com/office/word/2010/wordprocessingDrawing" xmlns:wp="http://schemas.openxmlformats.org/drawingml/2006/wordprocessingDrawing" xmlns:w10="urn:schemas-microsoft-com:office:word" xmlns:w="http://schemas.openxmlformats.org/wordprocessingml/2006/main" xmlns:w14="http://schemas.microsoft.com/office/word/2010/wordml" xmlns:w15="http://schemas.microsoft.com/office/word/2012/wordml" xmlns:w16cex="http://schemas.microsoft.com/office/word/2018/wordml/cex" xmlns:w16cid="http://schemas.microsoft.com/office/word/2016/wordml/cid" xmlns:w16="http://schemas.microsoft.com/office/word/2018/wordml" xmlns:w16du="http://schemas.microsoft.com/office/word/2023/wordml/word16du" xmlns:w16sdtdh="http://schemas.microsoft.com/office/word/2020/wordml/sdtdatahash" xmlns:w16sdtfl="http://schemas.microsoft.com/office/word/2024/wordml/sdtformatlock" xmlns:w16se="http://schemas.microsoft.com/office/word/2015/wordml/symex" xmlns:wpg="http://schemas.microsoft.com/office/word/2010/wordprocessingGroup" xmlns:wpi="http://schemas.microsoft.com/office/word/2010/wordprocessingInk" xmlns:wne="http://schemas.microsoft.com/office/word/2006/wordml" xmlns:wps="http://schemas.microsoft.com/office/word/2010/wordprocessingShape" mc:Ignorable="w14 w15 w16se w16cid w16 w16cex w16sdtdh w16sdtfl w16du wp14">
+<w:hdr xmlns:wpc="http://schemas.microsoft.com/office/word/2010/wordprocessingCanvas" xmlns:cx="http://schemas.microsoft.com/office/drawing/2014/chartex" xmlns:cx1="http://schemas.microsoft.com/office/drawing/2015/9/8/chartex" xmlns:cx2="http://schemas.microsoft.com/office/drawing/2015/10/21/chartex" xmlns:cx3="http://schemas.microsoft.com/office/drawing/2016/5/9/chartex" xmlns:cx4="http://schemas.microsoft.com/office/drawing/2016/5/10/chartex" xmlns:cx5="http://schemas.microsoft.com/office/drawing/2016/5/11/chartex" xmlns:cx6="http://schemas.microsoft.com/office/drawing/2016/5/12/chartex" xmlns:cx7="http://schemas.microsoft.com/office/drawing/2016/5/13/chartex" xmlns:cx8="http://schemas.microsoft.com/office/drawing/2016/5/14/chartex" xmlns:mc="http://schemas.openxmlformats.org/markup-compatibility/2006" xmlns:aink="http://schemas.microsoft.com/office/drawing/2016/ink" xmlns:am3d="http://schemas.microsoft.com/office/drawing/2017/model3d" xmlns:o="urn:schemas-microsoft-com:office:office" xmlns:oel="http://schemas.microsoft.com/office/2019/extlst" xmlns:r="http://schemas.openxmlformats.org/officeDocument/2006/relationships" xmlns:m="http://schemas.openxmlformats.org/officeDocument/2006/math" xmlns:v="urn:schemas-microsoft-com:vml" xmlns:wp14="http://schemas.microsoft.com/office/word/2010/wordprocessingDrawing" xmlns:wp="http://schemas.openxmlformats.org/drawingml/2006/wordprocessingDrawing" xmlns:w10="urn:schemas-microsoft-com:office:word" xmlns:w="http://schemas.openxmlformats.org/wordprocessingml/2006/main" xmlns:w14="http://schemas.microsoft.com/office/word/2010/wordml" xmlns:w15="http://schemas.microsoft.com/office/word/2012/wordml" xmlns:w16cex="http://schemas.microsoft.com/office/word/2018/wordml/cex" xmlns:w16cid="http://schemas.microsoft.com/office/word/2016/wordml/cid" xmlns:w16="http://schemas.microsoft.com/office/word/2018/wordml" xmlns:w16sdtdh="http://schemas.microsoft.com/office/word/2020/wordml/sdtdatahash" xmlns:w16se="http://schemas.microsoft.com/office/word/2015/wordml/symex" xmlns:wpg="http://schemas.microsoft.com/office/word/2010/wordprocessingGroup" xmlns:wpi="http://schemas.microsoft.com/office/word/2010/wordprocessingInk" xmlns:wne="http://schemas.microsoft.com/office/word/2006/wordml" xmlns:wps="http://schemas.microsoft.com/office/word/2010/wordprocessingShape" mc:Ignorable="w14 w15 w16se w16cid w16 w16cex w16sdtdh wp14">
   <w:p>
     <w:pPr>
       <w:pStyle w:val="Zhlav"/>
@@ -4452,9 +4075,17 @@
     <w:r>
       <w:t>3.</w:t>
     </w:r>
+    <w:proofErr w:type="gramStart"/>
     <w:r>
-      <w:t>E–2025</w:t>
+      <w:t>E</w:t>
     </w:r>
+    <w:r>
+      <w:t xml:space="preserve"> – </w:t>
+    </w:r>
+    <w:r>
+      <w:t>2025</w:t>
+    </w:r>
+    <w:proofErr w:type="gramEnd"/>
     <w:r>
       <w:t>/2026</w:t>
     </w:r>
@@ -4463,7 +4094,7 @@
 </file>
 
 <file path=word/header6.xml><?xml version="1.0" encoding="utf-8"?>
-<w:hdr xmlns:wpc="http://schemas.microsoft.com/office/word/2010/wordprocessingCanvas" xmlns:cx="http://schemas.microsoft.com/office/drawing/2014/chartex" xmlns:cx1="http://schemas.microsoft.com/office/drawing/2015/9/8/chartex" xmlns:cx2="http://schemas.microsoft.com/office/drawing/2015/10/21/chartex" xmlns:cx3="http://schemas.microsoft.com/office/drawing/2016/5/9/chartex" xmlns:cx4="http://schemas.microsoft.com/office/drawing/2016/5/10/chartex" xmlns:cx5="http://schemas.microsoft.com/office/drawing/2016/5/11/chartex" xmlns:cx6="http://schemas.microsoft.com/office/drawing/2016/5/12/chartex" xmlns:cx7="http://schemas.microsoft.com/office/drawing/2016/5/13/chartex" xmlns:cx8="http://schemas.microsoft.com/office/drawing/2016/5/14/chartex" xmlns:mc="http://schemas.openxmlformats.org/markup-compatibility/2006" xmlns:aink="http://schemas.microsoft.com/office/drawing/2016/ink" xmlns:am3d="http://schemas.microsoft.com/office/drawing/2017/model3d" xmlns:o="urn:schemas-microsoft-com:office:office" xmlns:oel="http://schemas.microsoft.com/office/2019/extlst" xmlns:r="http://schemas.openxmlformats.org/officeDocument/2006/relationships" xmlns:m="http://schemas.openxmlformats.org/officeDocument/2006/math" xmlns:v="urn:schemas-microsoft-com:vml" xmlns:wp14="http://schemas.microsoft.com/office/word/2010/wordprocessingDrawing" xmlns:wp="http://schemas.openxmlformats.org/drawingml/2006/wordprocessingDrawing" xmlns:w10="urn:schemas-microsoft-com:office:word" xmlns:w="http://schemas.openxmlformats.org/wordprocessingml/2006/main" xmlns:w14="http://schemas.microsoft.com/office/word/2010/wordml" xmlns:w15="http://schemas.microsoft.com/office/word/2012/wordml" xmlns:w16cex="http://schemas.microsoft.com/office/word/2018/wordml/cex" xmlns:w16cid="http://schemas.microsoft.com/office/word/2016/wordml/cid" xmlns:w16="http://schemas.microsoft.com/office/word/2018/wordml" xmlns:w16du="http://schemas.microsoft.com/office/word/2023/wordml/word16du" xmlns:w16sdtdh="http://schemas.microsoft.com/office/word/2020/wordml/sdtdatahash" xmlns:w16sdtfl="http://schemas.microsoft.com/office/word/2024/wordml/sdtformatlock" xmlns:w16se="http://schemas.microsoft.com/office/word/2015/wordml/symex" xmlns:wpg="http://schemas.microsoft.com/office/word/2010/wordprocessingGroup" xmlns:wpi="http://schemas.microsoft.com/office/word/2010/wordprocessingInk" xmlns:wne="http://schemas.microsoft.com/office/word/2006/wordml" xmlns:wps="http://schemas.microsoft.com/office/word/2010/wordprocessingShape" mc:Ignorable="w14 w15 w16se w16cid w16 w16cex w16sdtdh w16sdtfl w16du wp14">
+<w:hdr xmlns:wpc="http://schemas.microsoft.com/office/word/2010/wordprocessingCanvas" xmlns:cx="http://schemas.microsoft.com/office/drawing/2014/chartex" xmlns:cx1="http://schemas.microsoft.com/office/drawing/2015/9/8/chartex" xmlns:cx2="http://schemas.microsoft.com/office/drawing/2015/10/21/chartex" xmlns:cx3="http://schemas.microsoft.com/office/drawing/2016/5/9/chartex" xmlns:cx4="http://schemas.microsoft.com/office/drawing/2016/5/10/chartex" xmlns:cx5="http://schemas.microsoft.com/office/drawing/2016/5/11/chartex" xmlns:cx6="http://schemas.microsoft.com/office/drawing/2016/5/12/chartex" xmlns:cx7="http://schemas.microsoft.com/office/drawing/2016/5/13/chartex" xmlns:cx8="http://schemas.microsoft.com/office/drawing/2016/5/14/chartex" xmlns:mc="http://schemas.openxmlformats.org/markup-compatibility/2006" xmlns:aink="http://schemas.microsoft.com/office/drawing/2016/ink" xmlns:am3d="http://schemas.microsoft.com/office/drawing/2017/model3d" xmlns:o="urn:schemas-microsoft-com:office:office" xmlns:oel="http://schemas.microsoft.com/office/2019/extlst" xmlns:r="http://schemas.openxmlformats.org/officeDocument/2006/relationships" xmlns:m="http://schemas.openxmlformats.org/officeDocument/2006/math" xmlns:v="urn:schemas-microsoft-com:vml" xmlns:wp14="http://schemas.microsoft.com/office/word/2010/wordprocessingDrawing" xmlns:wp="http://schemas.openxmlformats.org/drawingml/2006/wordprocessingDrawing" xmlns:w10="urn:schemas-microsoft-com:office:word" xmlns:w="http://schemas.openxmlformats.org/wordprocessingml/2006/main" xmlns:w14="http://schemas.microsoft.com/office/word/2010/wordml" xmlns:w15="http://schemas.microsoft.com/office/word/2012/wordml" xmlns:w16cex="http://schemas.microsoft.com/office/word/2018/wordml/cex" xmlns:w16cid="http://schemas.microsoft.com/office/word/2016/wordml/cid" xmlns:w16="http://schemas.microsoft.com/office/word/2018/wordml" xmlns:w16sdtdh="http://schemas.microsoft.com/office/word/2020/wordml/sdtdatahash" xmlns:w16se="http://schemas.microsoft.com/office/word/2015/wordml/symex" xmlns:wpg="http://schemas.microsoft.com/office/word/2010/wordprocessingGroup" xmlns:wpi="http://schemas.microsoft.com/office/word/2010/wordprocessingInk" xmlns:wne="http://schemas.microsoft.com/office/word/2006/wordml" xmlns:wps="http://schemas.microsoft.com/office/word/2010/wordprocessingShape" mc:Ignorable="w14 w15 w16se w16cid w16 w16cex w16sdtdh wp14">
   <w:p>
     <w:pPr>
       <w:pStyle w:val="Zhlav"/>
@@ -4473,7 +4104,7 @@
 </file>
 
 <file path=word/numbering.xml><?xml version="1.0" encoding="utf-8"?>
-<w:numbering xmlns:wpc="http://schemas.microsoft.com/office/word/2010/wordprocessingCanvas" xmlns:cx="http://schemas.microsoft.com/office/drawing/2014/chartex" xmlns:cx1="http://schemas.microsoft.com/office/drawing/2015/9/8/chartex" xmlns:cx2="http://schemas.microsoft.com/office/drawing/2015/10/21/chartex" xmlns:cx3="http://schemas.microsoft.com/office/drawing/2016/5/9/chartex" xmlns:cx4="http://schemas.microsoft.com/office/drawing/2016/5/10/chartex" xmlns:cx5="http://schemas.microsoft.com/office/drawing/2016/5/11/chartex" xmlns:cx6="http://schemas.microsoft.com/office/drawing/2016/5/12/chartex" xmlns:cx7="http://schemas.microsoft.com/office/drawing/2016/5/13/chartex" xmlns:cx8="http://schemas.microsoft.com/office/drawing/2016/5/14/chartex" xmlns:mc="http://schemas.openxmlformats.org/markup-compatibility/2006" xmlns:aink="http://schemas.microsoft.com/office/drawing/2016/ink" xmlns:am3d="http://schemas.microsoft.com/office/drawing/2017/model3d" xmlns:o="urn:schemas-microsoft-com:office:office" xmlns:oel="http://schemas.microsoft.com/office/2019/extlst" xmlns:r="http://schemas.openxmlformats.org/officeDocument/2006/relationships" xmlns:m="http://schemas.openxmlformats.org/officeDocument/2006/math" xmlns:v="urn:schemas-microsoft-com:vml" xmlns:wp14="http://schemas.microsoft.com/office/word/2010/wordprocessingDrawing" xmlns:wp="http://schemas.openxmlformats.org/drawingml/2006/wordprocessingDrawing" xmlns:w10="urn:schemas-microsoft-com:office:word" xmlns:w="http://schemas.openxmlformats.org/wordprocessingml/2006/main" xmlns:w14="http://schemas.microsoft.com/office/word/2010/wordml" xmlns:w15="http://schemas.microsoft.com/office/word/2012/wordml" xmlns:w16cex="http://schemas.microsoft.com/office/word/2018/wordml/cex" xmlns:w16cid="http://schemas.microsoft.com/office/word/2016/wordml/cid" xmlns:w16="http://schemas.microsoft.com/office/word/2018/wordml" xmlns:w16du="http://schemas.microsoft.com/office/word/2023/wordml/word16du" xmlns:w16sdtdh="http://schemas.microsoft.com/office/word/2020/wordml/sdtdatahash" xmlns:w16sdtfl="http://schemas.microsoft.com/office/word/2024/wordml/sdtformatlock" xmlns:w16se="http://schemas.microsoft.com/office/word/2015/wordml/symex" xmlns:wpg="http://schemas.microsoft.com/office/word/2010/wordprocessingGroup" xmlns:wpi="http://schemas.microsoft.com/office/word/2010/wordprocessingInk" xmlns:wne="http://schemas.microsoft.com/office/word/2006/wordml" xmlns:wps="http://schemas.microsoft.com/office/word/2010/wordprocessingShape" mc:Ignorable="w14 w15 w16se w16cid w16 w16cex w16sdtdh w16sdtfl w16du wp14">
+<w:numbering xmlns:wpc="http://schemas.microsoft.com/office/word/2010/wordprocessingCanvas" xmlns:cx="http://schemas.microsoft.com/office/drawing/2014/chartex" xmlns:cx1="http://schemas.microsoft.com/office/drawing/2015/9/8/chartex" xmlns:cx2="http://schemas.microsoft.com/office/drawing/2015/10/21/chartex" xmlns:cx3="http://schemas.microsoft.com/office/drawing/2016/5/9/chartex" xmlns:cx4="http://schemas.microsoft.com/office/drawing/2016/5/10/chartex" xmlns:cx5="http://schemas.microsoft.com/office/drawing/2016/5/11/chartex" xmlns:cx6="http://schemas.microsoft.com/office/drawing/2016/5/12/chartex" xmlns:cx7="http://schemas.microsoft.com/office/drawing/2016/5/13/chartex" xmlns:cx8="http://schemas.microsoft.com/office/drawing/2016/5/14/chartex" xmlns:mc="http://schemas.openxmlformats.org/markup-compatibility/2006" xmlns:aink="http://schemas.microsoft.com/office/drawing/2016/ink" xmlns:am3d="http://schemas.microsoft.com/office/drawing/2017/model3d" xmlns:o="urn:schemas-microsoft-com:office:office" xmlns:oel="http://schemas.microsoft.com/office/2019/extlst" xmlns:r="http://schemas.openxmlformats.org/officeDocument/2006/relationships" xmlns:m="http://schemas.openxmlformats.org/officeDocument/2006/math" xmlns:v="urn:schemas-microsoft-com:vml" xmlns:wp14="http://schemas.microsoft.com/office/word/2010/wordprocessingDrawing" xmlns:wp="http://schemas.openxmlformats.org/drawingml/2006/wordprocessingDrawing" xmlns:w10="urn:schemas-microsoft-com:office:word" xmlns:w="http://schemas.openxmlformats.org/wordprocessingml/2006/main" xmlns:w14="http://schemas.microsoft.com/office/word/2010/wordml" xmlns:w15="http://schemas.microsoft.com/office/word/2012/wordml" xmlns:w16cex="http://schemas.microsoft.com/office/word/2018/wordml/cex" xmlns:w16cid="http://schemas.microsoft.com/office/word/2016/wordml/cid" xmlns:w16="http://schemas.microsoft.com/office/word/2018/wordml" xmlns:w16sdtdh="http://schemas.microsoft.com/office/word/2020/wordml/sdtdatahash" xmlns:w16se="http://schemas.microsoft.com/office/word/2015/wordml/symex" xmlns:wpg="http://schemas.microsoft.com/office/word/2010/wordprocessingGroup" xmlns:wpi="http://schemas.microsoft.com/office/word/2010/wordprocessingInk" xmlns:wne="http://schemas.microsoft.com/office/word/2006/wordml" xmlns:wps="http://schemas.microsoft.com/office/word/2010/wordprocessingShape" mc:Ignorable="w14 w15 w16se w16cid w16 w16cex w16sdtdh wp14">
   <w:abstractNum w:abstractNumId="0" w15:restartNumberingAfterBreak="0">
     <w:nsid w:val="0D187AAA"/>
     <w:multiLevelType w:val="multilevel"/>
@@ -4736,7 +4367,7 @@
   <w:abstractNum w:abstractNumId="3" w15:restartNumberingAfterBreak="0">
     <w:nsid w:val="16D46C5E"/>
     <w:multiLevelType w:val="multilevel"/>
-    <w:tmpl w:val="4D089738"/>
+    <w:tmpl w:val="804AF7B4"/>
     <w:lvl w:ilvl="0">
       <w:start w:val="1"/>
       <w:numFmt w:val="decimal"/>
@@ -4767,6 +4398,7 @@
     <w:lvl w:ilvl="3">
       <w:start w:val="1"/>
       <w:numFmt w:val="decimal"/>
+      <w:pStyle w:val="Nadpis4"/>
       <w:lvlText w:val="%1.%2.%3.%4."/>
       <w:lvlJc w:val="left"/>
       <w:pPr>
@@ -4999,89 +4631,113 @@
     </w:lvl>
   </w:abstractNum>
   <w:abstractNum w:abstractNumId="6" w15:restartNumberingAfterBreak="0">
-    <w:nsid w:val="208716DD"/>
+    <w:nsid w:val="199B0204"/>
     <w:multiLevelType w:val="multilevel"/>
-    <w:tmpl w:val="0405001F"/>
+    <w:tmpl w:val="8BBC1ACC"/>
     <w:lvl w:ilvl="0">
-      <w:start w:val="1"/>
-      <w:numFmt w:val="decimal"/>
-      <w:lvlText w:val="%1."/>
-      <w:lvlJc w:val="left"/>
-      <w:pPr>
-        <w:ind w:left="360" w:hanging="360"/>
-      </w:pPr>
+      <w:start w:val="3"/>
+      <w:numFmt w:val="decimal"/>
+      <w:lvlText w:val="%1"/>
+      <w:lvlJc w:val="left"/>
+      <w:pPr>
+        <w:ind w:left="525" w:hanging="525"/>
+      </w:pPr>
+      <w:rPr>
+        <w:rFonts w:hint="default"/>
+      </w:rPr>
     </w:lvl>
     <w:lvl w:ilvl="1">
       <w:start w:val="1"/>
       <w:numFmt w:val="decimal"/>
-      <w:lvlText w:val="%1.%2."/>
-      <w:lvlJc w:val="left"/>
-      <w:pPr>
-        <w:ind w:left="792" w:hanging="432"/>
-      </w:pPr>
+      <w:lvlText w:val="%1.%2"/>
+      <w:lvlJc w:val="left"/>
+      <w:pPr>
+        <w:ind w:left="885" w:hanging="525"/>
+      </w:pPr>
+      <w:rPr>
+        <w:rFonts w:hint="default"/>
+      </w:rPr>
     </w:lvl>
     <w:lvl w:ilvl="2">
       <w:start w:val="1"/>
       <w:numFmt w:val="decimal"/>
-      <w:lvlText w:val="%1.%2.%3."/>
-      <w:lvlJc w:val="left"/>
-      <w:pPr>
-        <w:ind w:left="1224" w:hanging="504"/>
+      <w:lvlText w:val="%1.%2.%3"/>
+      <w:lvlJc w:val="left"/>
+      <w:pPr>
+        <w:ind w:left="1440" w:hanging="720"/>
       </w:pPr>
     </w:lvl>
     <w:lvl w:ilvl="3">
       <w:start w:val="1"/>
       <w:numFmt w:val="decimal"/>
-      <w:lvlText w:val="%1.%2.%3.%4."/>
-      <w:lvlJc w:val="left"/>
-      <w:pPr>
-        <w:ind w:left="1728" w:hanging="648"/>
-      </w:pPr>
+      <w:lvlText w:val="%1.%2.%3.%4"/>
+      <w:lvlJc w:val="left"/>
+      <w:pPr>
+        <w:ind w:left="2160" w:hanging="1080"/>
+      </w:pPr>
+      <w:rPr>
+        <w:rFonts w:hint="default"/>
+      </w:rPr>
     </w:lvl>
     <w:lvl w:ilvl="4">
       <w:start w:val="1"/>
       <w:numFmt w:val="decimal"/>
-      <w:lvlText w:val="%1.%2.%3.%4.%5."/>
-      <w:lvlJc w:val="left"/>
-      <w:pPr>
-        <w:ind w:left="2232" w:hanging="792"/>
-      </w:pPr>
+      <w:lvlText w:val="%1.%2.%3.%4.%5"/>
+      <w:lvlJc w:val="left"/>
+      <w:pPr>
+        <w:ind w:left="2520" w:hanging="1080"/>
+      </w:pPr>
+      <w:rPr>
+        <w:rFonts w:hint="default"/>
+      </w:rPr>
     </w:lvl>
     <w:lvl w:ilvl="5">
       <w:start w:val="1"/>
       <w:numFmt w:val="decimal"/>
-      <w:lvlText w:val="%1.%2.%3.%4.%5.%6."/>
-      <w:lvlJc w:val="left"/>
-      <w:pPr>
-        <w:ind w:left="2736" w:hanging="936"/>
-      </w:pPr>
+      <w:lvlText w:val="%1.%2.%3.%4.%5.%6"/>
+      <w:lvlJc w:val="left"/>
+      <w:pPr>
+        <w:ind w:left="3240" w:hanging="1440"/>
+      </w:pPr>
+      <w:rPr>
+        <w:rFonts w:hint="default"/>
+      </w:rPr>
     </w:lvl>
     <w:lvl w:ilvl="6">
       <w:start w:val="1"/>
       <w:numFmt w:val="decimal"/>
-      <w:lvlText w:val="%1.%2.%3.%4.%5.%6.%7."/>
-      <w:lvlJc w:val="left"/>
-      <w:pPr>
-        <w:ind w:left="3240" w:hanging="1080"/>
-      </w:pPr>
+      <w:lvlText w:val="%1.%2.%3.%4.%5.%6.%7"/>
+      <w:lvlJc w:val="left"/>
+      <w:pPr>
+        <w:ind w:left="3600" w:hanging="1440"/>
+      </w:pPr>
+      <w:rPr>
+        <w:rFonts w:hint="default"/>
+      </w:rPr>
     </w:lvl>
     <w:lvl w:ilvl="7">
       <w:start w:val="1"/>
       <w:numFmt w:val="decimal"/>
-      <w:lvlText w:val="%1.%2.%3.%4.%5.%6.%7.%8."/>
-      <w:lvlJc w:val="left"/>
-      <w:pPr>
-        <w:ind w:left="3744" w:hanging="1224"/>
-      </w:pPr>
+      <w:lvlText w:val="%1.%2.%3.%4.%5.%6.%7.%8"/>
+      <w:lvlJc w:val="left"/>
+      <w:pPr>
+        <w:ind w:left="4320" w:hanging="1800"/>
+      </w:pPr>
+      <w:rPr>
+        <w:rFonts w:hint="default"/>
+      </w:rPr>
     </w:lvl>
     <w:lvl w:ilvl="8">
       <w:start w:val="1"/>
       <w:numFmt w:val="decimal"/>
-      <w:lvlText w:val="%1.%2.%3.%4.%5.%6.%7.%8.%9."/>
-      <w:lvlJc w:val="left"/>
-      <w:pPr>
-        <w:ind w:left="4320" w:hanging="1440"/>
-      </w:pPr>
+      <w:lvlText w:val="%1.%2.%3.%4.%5.%6.%7.%8.%9"/>
+      <w:lvlJc w:val="left"/>
+      <w:pPr>
+        <w:ind w:left="4680" w:hanging="1800"/>
+      </w:pPr>
+      <w:rPr>
+        <w:rFonts w:hint="default"/>
+      </w:rPr>
     </w:lvl>
   </w:abstractNum>
   <w:abstractNum w:abstractNumId="7" w15:restartNumberingAfterBreak="0">
@@ -5171,92 +4827,6 @@
     </w:lvl>
   </w:abstractNum>
   <w:abstractNum w:abstractNumId="8" w15:restartNumberingAfterBreak="0">
-    <w:nsid w:val="22A24D1B"/>
-    <w:multiLevelType w:val="multilevel"/>
-    <w:tmpl w:val="0405001F"/>
-    <w:lvl w:ilvl="0">
-      <w:start w:val="1"/>
-      <w:numFmt w:val="decimal"/>
-      <w:lvlText w:val="%1."/>
-      <w:lvlJc w:val="left"/>
-      <w:pPr>
-        <w:ind w:left="792" w:hanging="360"/>
-      </w:pPr>
-    </w:lvl>
-    <w:lvl w:ilvl="1">
-      <w:start w:val="1"/>
-      <w:numFmt w:val="decimal"/>
-      <w:lvlText w:val="%1.%2."/>
-      <w:lvlJc w:val="left"/>
-      <w:pPr>
-        <w:ind w:left="1224" w:hanging="432"/>
-      </w:pPr>
-    </w:lvl>
-    <w:lvl w:ilvl="2">
-      <w:start w:val="1"/>
-      <w:numFmt w:val="decimal"/>
-      <w:lvlText w:val="%1.%2.%3."/>
-      <w:lvlJc w:val="left"/>
-      <w:pPr>
-        <w:ind w:left="1656" w:hanging="504"/>
-      </w:pPr>
-    </w:lvl>
-    <w:lvl w:ilvl="3">
-      <w:start w:val="1"/>
-      <w:numFmt w:val="decimal"/>
-      <w:lvlText w:val="%1.%2.%3.%4."/>
-      <w:lvlJc w:val="left"/>
-      <w:pPr>
-        <w:ind w:left="2160" w:hanging="648"/>
-      </w:pPr>
-    </w:lvl>
-    <w:lvl w:ilvl="4">
-      <w:start w:val="1"/>
-      <w:numFmt w:val="decimal"/>
-      <w:lvlText w:val="%1.%2.%3.%4.%5."/>
-      <w:lvlJc w:val="left"/>
-      <w:pPr>
-        <w:ind w:left="2664" w:hanging="792"/>
-      </w:pPr>
-    </w:lvl>
-    <w:lvl w:ilvl="5">
-      <w:start w:val="1"/>
-      <w:numFmt w:val="decimal"/>
-      <w:lvlText w:val="%1.%2.%3.%4.%5.%6."/>
-      <w:lvlJc w:val="left"/>
-      <w:pPr>
-        <w:ind w:left="3168" w:hanging="936"/>
-      </w:pPr>
-    </w:lvl>
-    <w:lvl w:ilvl="6">
-      <w:start w:val="1"/>
-      <w:numFmt w:val="decimal"/>
-      <w:lvlText w:val="%1.%2.%3.%4.%5.%6.%7."/>
-      <w:lvlJc w:val="left"/>
-      <w:pPr>
-        <w:ind w:left="3672" w:hanging="1080"/>
-      </w:pPr>
-    </w:lvl>
-    <w:lvl w:ilvl="7">
-      <w:start w:val="1"/>
-      <w:numFmt w:val="decimal"/>
-      <w:lvlText w:val="%1.%2.%3.%4.%5.%6.%7.%8."/>
-      <w:lvlJc w:val="left"/>
-      <w:pPr>
-        <w:ind w:left="4176" w:hanging="1224"/>
-      </w:pPr>
-    </w:lvl>
-    <w:lvl w:ilvl="8">
-      <w:start w:val="1"/>
-      <w:numFmt w:val="decimal"/>
-      <w:lvlText w:val="%1.%2.%3.%4.%5.%6.%7.%8.%9."/>
-      <w:lvlJc w:val="left"/>
-      <w:pPr>
-        <w:ind w:left="4752" w:hanging="1440"/>
-      </w:pPr>
-    </w:lvl>
-  </w:abstractNum>
-  <w:abstractNum w:abstractNumId="9" w15:restartNumberingAfterBreak="0">
     <w:nsid w:val="23826154"/>
     <w:multiLevelType w:val="multilevel"/>
     <w:tmpl w:val="0405001F"/>
@@ -5342,7 +4912,7 @@
       </w:pPr>
     </w:lvl>
   </w:abstractNum>
-  <w:abstractNum w:abstractNumId="10" w15:restartNumberingAfterBreak="0">
+  <w:abstractNum w:abstractNumId="9" w15:restartNumberingAfterBreak="0">
     <w:nsid w:val="2C79568F"/>
     <w:multiLevelType w:val="multilevel"/>
     <w:tmpl w:val="62B0644E"/>
@@ -5428,274 +4998,7 @@
       </w:pPr>
     </w:lvl>
   </w:abstractNum>
-  <w:abstractNum w:abstractNumId="11" w15:restartNumberingAfterBreak="0">
-    <w:nsid w:val="301A1182"/>
-    <w:multiLevelType w:val="multilevel"/>
-    <w:tmpl w:val="04050025"/>
-    <w:lvl w:ilvl="0">
-      <w:start w:val="1"/>
-      <w:numFmt w:val="decimal"/>
-      <w:pStyle w:val="Nadpis1"/>
-      <w:lvlText w:val="%1"/>
-      <w:lvlJc w:val="left"/>
-      <w:pPr>
-        <w:ind w:left="432" w:hanging="432"/>
-      </w:pPr>
-    </w:lvl>
-    <w:lvl w:ilvl="1">
-      <w:start w:val="1"/>
-      <w:numFmt w:val="decimal"/>
-      <w:pStyle w:val="Nadpis2"/>
-      <w:lvlText w:val="%1.%2"/>
-      <w:lvlJc w:val="left"/>
-      <w:pPr>
-        <w:ind w:left="576" w:hanging="576"/>
-      </w:pPr>
-    </w:lvl>
-    <w:lvl w:ilvl="2">
-      <w:start w:val="1"/>
-      <w:numFmt w:val="decimal"/>
-      <w:pStyle w:val="Nadpis3"/>
-      <w:lvlText w:val="%1.%2.%3"/>
-      <w:lvlJc w:val="left"/>
-      <w:pPr>
-        <w:ind w:left="720" w:hanging="720"/>
-      </w:pPr>
-    </w:lvl>
-    <w:lvl w:ilvl="3">
-      <w:start w:val="1"/>
-      <w:numFmt w:val="decimal"/>
-      <w:pStyle w:val="Nadpis4"/>
-      <w:lvlText w:val="%1.%2.%3.%4"/>
-      <w:lvlJc w:val="left"/>
-      <w:pPr>
-        <w:ind w:left="864" w:hanging="864"/>
-      </w:pPr>
-    </w:lvl>
-    <w:lvl w:ilvl="4">
-      <w:start w:val="1"/>
-      <w:numFmt w:val="decimal"/>
-      <w:pStyle w:val="Nadpis5"/>
-      <w:lvlText w:val="%1.%2.%3.%4.%5"/>
-      <w:lvlJc w:val="left"/>
-      <w:pPr>
-        <w:ind w:left="1008" w:hanging="1008"/>
-      </w:pPr>
-    </w:lvl>
-    <w:lvl w:ilvl="5">
-      <w:start w:val="1"/>
-      <w:numFmt w:val="decimal"/>
-      <w:pStyle w:val="Nadpis6"/>
-      <w:lvlText w:val="%1.%2.%3.%4.%5.%6"/>
-      <w:lvlJc w:val="left"/>
-      <w:pPr>
-        <w:ind w:left="1152" w:hanging="1152"/>
-      </w:pPr>
-    </w:lvl>
-    <w:lvl w:ilvl="6">
-      <w:start w:val="1"/>
-      <w:numFmt w:val="decimal"/>
-      <w:pStyle w:val="Nadpis7"/>
-      <w:lvlText w:val="%1.%2.%3.%4.%5.%6.%7"/>
-      <w:lvlJc w:val="left"/>
-      <w:pPr>
-        <w:ind w:left="1296" w:hanging="1296"/>
-      </w:pPr>
-    </w:lvl>
-    <w:lvl w:ilvl="7">
-      <w:start w:val="1"/>
-      <w:numFmt w:val="decimal"/>
-      <w:pStyle w:val="Nadpis8"/>
-      <w:lvlText w:val="%1.%2.%3.%4.%5.%6.%7.%8"/>
-      <w:lvlJc w:val="left"/>
-      <w:pPr>
-        <w:ind w:left="1440" w:hanging="1440"/>
-      </w:pPr>
-    </w:lvl>
-    <w:lvl w:ilvl="8">
-      <w:start w:val="1"/>
-      <w:numFmt w:val="decimal"/>
-      <w:pStyle w:val="Nadpis9"/>
-      <w:lvlText w:val="%1.%2.%3.%4.%5.%6.%7.%8.%9"/>
-      <w:lvlJc w:val="left"/>
-      <w:pPr>
-        <w:ind w:left="1584" w:hanging="1584"/>
-      </w:pPr>
-    </w:lvl>
-  </w:abstractNum>
-  <w:abstractNum w:abstractNumId="12" w15:restartNumberingAfterBreak="0">
-    <w:nsid w:val="39942401"/>
-    <w:multiLevelType w:val="multilevel"/>
-    <w:tmpl w:val="0405001F"/>
-    <w:lvl w:ilvl="0">
-      <w:start w:val="1"/>
-      <w:numFmt w:val="decimal"/>
-      <w:lvlText w:val="%1."/>
-      <w:lvlJc w:val="left"/>
-      <w:pPr>
-        <w:ind w:left="360" w:hanging="360"/>
-      </w:pPr>
-    </w:lvl>
-    <w:lvl w:ilvl="1">
-      <w:start w:val="1"/>
-      <w:numFmt w:val="decimal"/>
-      <w:lvlText w:val="%1.%2."/>
-      <w:lvlJc w:val="left"/>
-      <w:pPr>
-        <w:ind w:left="792" w:hanging="432"/>
-      </w:pPr>
-    </w:lvl>
-    <w:lvl w:ilvl="2">
-      <w:start w:val="1"/>
-      <w:numFmt w:val="decimal"/>
-      <w:lvlText w:val="%1.%2.%3."/>
-      <w:lvlJc w:val="left"/>
-      <w:pPr>
-        <w:ind w:left="1224" w:hanging="504"/>
-      </w:pPr>
-    </w:lvl>
-    <w:lvl w:ilvl="3">
-      <w:start w:val="1"/>
-      <w:numFmt w:val="decimal"/>
-      <w:lvlText w:val="%1.%2.%3.%4."/>
-      <w:lvlJc w:val="left"/>
-      <w:pPr>
-        <w:ind w:left="1728" w:hanging="648"/>
-      </w:pPr>
-    </w:lvl>
-    <w:lvl w:ilvl="4">
-      <w:start w:val="1"/>
-      <w:numFmt w:val="decimal"/>
-      <w:lvlText w:val="%1.%2.%3.%4.%5."/>
-      <w:lvlJc w:val="left"/>
-      <w:pPr>
-        <w:ind w:left="2232" w:hanging="792"/>
-      </w:pPr>
-    </w:lvl>
-    <w:lvl w:ilvl="5">
-      <w:start w:val="1"/>
-      <w:numFmt w:val="decimal"/>
-      <w:lvlText w:val="%1.%2.%3.%4.%5.%6."/>
-      <w:lvlJc w:val="left"/>
-      <w:pPr>
-        <w:ind w:left="2736" w:hanging="936"/>
-      </w:pPr>
-    </w:lvl>
-    <w:lvl w:ilvl="6">
-      <w:start w:val="1"/>
-      <w:numFmt w:val="decimal"/>
-      <w:lvlText w:val="%1.%2.%3.%4.%5.%6.%7."/>
-      <w:lvlJc w:val="left"/>
-      <w:pPr>
-        <w:ind w:left="3240" w:hanging="1080"/>
-      </w:pPr>
-    </w:lvl>
-    <w:lvl w:ilvl="7">
-      <w:start w:val="1"/>
-      <w:numFmt w:val="decimal"/>
-      <w:lvlText w:val="%1.%2.%3.%4.%5.%6.%7.%8."/>
-      <w:lvlJc w:val="left"/>
-      <w:pPr>
-        <w:ind w:left="3744" w:hanging="1224"/>
-      </w:pPr>
-    </w:lvl>
-    <w:lvl w:ilvl="8">
-      <w:start w:val="1"/>
-      <w:numFmt w:val="decimal"/>
-      <w:lvlText w:val="%1.%2.%3.%4.%5.%6.%7.%8.%9."/>
-      <w:lvlJc w:val="left"/>
-      <w:pPr>
-        <w:ind w:left="4320" w:hanging="1440"/>
-      </w:pPr>
-    </w:lvl>
-  </w:abstractNum>
-  <w:abstractNum w:abstractNumId="13" w15:restartNumberingAfterBreak="0">
-    <w:nsid w:val="47FB3318"/>
-    <w:multiLevelType w:val="multilevel"/>
-    <w:tmpl w:val="0405001F"/>
-    <w:lvl w:ilvl="0">
-      <w:start w:val="1"/>
-      <w:numFmt w:val="decimal"/>
-      <w:lvlText w:val="%1."/>
-      <w:lvlJc w:val="left"/>
-      <w:pPr>
-        <w:ind w:left="360" w:hanging="360"/>
-      </w:pPr>
-    </w:lvl>
-    <w:lvl w:ilvl="1">
-      <w:start w:val="1"/>
-      <w:numFmt w:val="decimal"/>
-      <w:lvlText w:val="%1.%2."/>
-      <w:lvlJc w:val="left"/>
-      <w:pPr>
-        <w:ind w:left="792" w:hanging="432"/>
-      </w:pPr>
-    </w:lvl>
-    <w:lvl w:ilvl="2">
-      <w:start w:val="1"/>
-      <w:numFmt w:val="decimal"/>
-      <w:lvlText w:val="%1.%2.%3."/>
-      <w:lvlJc w:val="left"/>
-      <w:pPr>
-        <w:ind w:left="1224" w:hanging="504"/>
-      </w:pPr>
-    </w:lvl>
-    <w:lvl w:ilvl="3">
-      <w:start w:val="1"/>
-      <w:numFmt w:val="decimal"/>
-      <w:lvlText w:val="%1.%2.%3.%4."/>
-      <w:lvlJc w:val="left"/>
-      <w:pPr>
-        <w:ind w:left="1728" w:hanging="648"/>
-      </w:pPr>
-    </w:lvl>
-    <w:lvl w:ilvl="4">
-      <w:start w:val="1"/>
-      <w:numFmt w:val="decimal"/>
-      <w:lvlText w:val="%1.%2.%3.%4.%5."/>
-      <w:lvlJc w:val="left"/>
-      <w:pPr>
-        <w:ind w:left="2232" w:hanging="792"/>
-      </w:pPr>
-    </w:lvl>
-    <w:lvl w:ilvl="5">
-      <w:start w:val="1"/>
-      <w:numFmt w:val="decimal"/>
-      <w:lvlText w:val="%1.%2.%3.%4.%5.%6."/>
-      <w:lvlJc w:val="left"/>
-      <w:pPr>
-        <w:ind w:left="2736" w:hanging="936"/>
-      </w:pPr>
-    </w:lvl>
-    <w:lvl w:ilvl="6">
-      <w:start w:val="1"/>
-      <w:numFmt w:val="decimal"/>
-      <w:lvlText w:val="%1.%2.%3.%4.%5.%6.%7."/>
-      <w:lvlJc w:val="left"/>
-      <w:pPr>
-        <w:ind w:left="3240" w:hanging="1080"/>
-      </w:pPr>
-    </w:lvl>
-    <w:lvl w:ilvl="7">
-      <w:start w:val="1"/>
-      <w:numFmt w:val="decimal"/>
-      <w:lvlText w:val="%1.%2.%3.%4.%5.%6.%7.%8."/>
-      <w:lvlJc w:val="left"/>
-      <w:pPr>
-        <w:ind w:left="3744" w:hanging="1224"/>
-      </w:pPr>
-    </w:lvl>
-    <w:lvl w:ilvl="8">
-      <w:start w:val="1"/>
-      <w:numFmt w:val="decimal"/>
-      <w:lvlText w:val="%1.%2.%3.%4.%5.%6.%7.%8.%9."/>
-      <w:lvlJc w:val="left"/>
-      <w:pPr>
-        <w:ind w:left="4320" w:hanging="1440"/>
-      </w:pPr>
-    </w:lvl>
-  </w:abstractNum>
-  <w:abstractNum w:abstractNumId="14" w15:restartNumberingAfterBreak="0">
+  <w:abstractNum w:abstractNumId="10" w15:restartNumberingAfterBreak="0">
     <w:nsid w:val="4A1B2FC9"/>
     <w:multiLevelType w:val="multilevel"/>
     <w:tmpl w:val="1A941408"/>
@@ -5781,7 +5084,7 @@
       </w:pPr>
     </w:lvl>
   </w:abstractNum>
-  <w:abstractNum w:abstractNumId="15" w15:restartNumberingAfterBreak="0">
+  <w:abstractNum w:abstractNumId="11" w15:restartNumberingAfterBreak="0">
     <w:nsid w:val="4F5E01E7"/>
     <w:multiLevelType w:val="hybridMultilevel"/>
     <w:tmpl w:val="12BC15A2"/>
@@ -5870,7 +5173,7 @@
       </w:pPr>
     </w:lvl>
   </w:abstractNum>
-  <w:abstractNum w:abstractNumId="16" w15:restartNumberingAfterBreak="0">
+  <w:abstractNum w:abstractNumId="12" w15:restartNumberingAfterBreak="0">
     <w:nsid w:val="50AB08A6"/>
     <w:multiLevelType w:val="hybridMultilevel"/>
     <w:tmpl w:val="0924258A"/>
@@ -5984,96 +5287,10 @@
       </w:rPr>
     </w:lvl>
   </w:abstractNum>
-  <w:abstractNum w:abstractNumId="17" w15:restartNumberingAfterBreak="0">
-    <w:nsid w:val="50BD2035"/>
-    <w:multiLevelType w:val="multilevel"/>
-    <w:tmpl w:val="0405001F"/>
-    <w:lvl w:ilvl="0">
-      <w:start w:val="1"/>
-      <w:numFmt w:val="decimal"/>
-      <w:lvlText w:val="%1."/>
-      <w:lvlJc w:val="left"/>
-      <w:pPr>
-        <w:ind w:left="360" w:hanging="360"/>
-      </w:pPr>
-    </w:lvl>
-    <w:lvl w:ilvl="1">
-      <w:start w:val="1"/>
-      <w:numFmt w:val="decimal"/>
-      <w:lvlText w:val="%1.%2."/>
-      <w:lvlJc w:val="left"/>
-      <w:pPr>
-        <w:ind w:left="792" w:hanging="432"/>
-      </w:pPr>
-    </w:lvl>
-    <w:lvl w:ilvl="2">
-      <w:start w:val="1"/>
-      <w:numFmt w:val="decimal"/>
-      <w:lvlText w:val="%1.%2.%3."/>
-      <w:lvlJc w:val="left"/>
-      <w:pPr>
-        <w:ind w:left="1224" w:hanging="504"/>
-      </w:pPr>
-    </w:lvl>
-    <w:lvl w:ilvl="3">
-      <w:start w:val="1"/>
-      <w:numFmt w:val="decimal"/>
-      <w:lvlText w:val="%1.%2.%3.%4."/>
-      <w:lvlJc w:val="left"/>
-      <w:pPr>
-        <w:ind w:left="1728" w:hanging="648"/>
-      </w:pPr>
-    </w:lvl>
-    <w:lvl w:ilvl="4">
-      <w:start w:val="1"/>
-      <w:numFmt w:val="decimal"/>
-      <w:lvlText w:val="%1.%2.%3.%4.%5."/>
-      <w:lvlJc w:val="left"/>
-      <w:pPr>
-        <w:ind w:left="2232" w:hanging="792"/>
-      </w:pPr>
-    </w:lvl>
-    <w:lvl w:ilvl="5">
-      <w:start w:val="1"/>
-      <w:numFmt w:val="decimal"/>
-      <w:lvlText w:val="%1.%2.%3.%4.%5.%6."/>
-      <w:lvlJc w:val="left"/>
-      <w:pPr>
-        <w:ind w:left="2736" w:hanging="936"/>
-      </w:pPr>
-    </w:lvl>
-    <w:lvl w:ilvl="6">
-      <w:start w:val="1"/>
-      <w:numFmt w:val="decimal"/>
-      <w:lvlText w:val="%1.%2.%3.%4.%5.%6.%7."/>
-      <w:lvlJc w:val="left"/>
-      <w:pPr>
-        <w:ind w:left="3240" w:hanging="1080"/>
-      </w:pPr>
-    </w:lvl>
-    <w:lvl w:ilvl="7">
-      <w:start w:val="1"/>
-      <w:numFmt w:val="decimal"/>
-      <w:lvlText w:val="%1.%2.%3.%4.%5.%6.%7.%8."/>
-      <w:lvlJc w:val="left"/>
-      <w:pPr>
-        <w:ind w:left="3744" w:hanging="1224"/>
-      </w:pPr>
-    </w:lvl>
-    <w:lvl w:ilvl="8">
-      <w:start w:val="1"/>
-      <w:numFmt w:val="decimal"/>
-      <w:lvlText w:val="%1.%2.%3.%4.%5.%6.%7.%8.%9."/>
-      <w:lvlJc w:val="left"/>
-      <w:pPr>
-        <w:ind w:left="4320" w:hanging="1440"/>
-      </w:pPr>
-    </w:lvl>
-  </w:abstractNum>
-  <w:abstractNum w:abstractNumId="18" w15:restartNumberingAfterBreak="0">
+  <w:abstractNum w:abstractNumId="13" w15:restartNumberingAfterBreak="0">
     <w:nsid w:val="53095708"/>
     <w:multiLevelType w:val="multilevel"/>
-    <w:tmpl w:val="70F00ED8"/>
+    <w:tmpl w:val="A210B8D2"/>
     <w:lvl w:ilvl="0">
       <w:start w:val="1"/>
       <w:numFmt w:val="decimal"/>
@@ -6089,7 +5306,7 @@
       <w:lvlText w:val="%1.%2."/>
       <w:lvlJc w:val="left"/>
       <w:pPr>
-        <w:ind w:left="715" w:hanging="432"/>
+        <w:ind w:left="792" w:hanging="432"/>
       </w:pPr>
     </w:lvl>
     <w:lvl w:ilvl="2">
@@ -6156,13 +5373,14 @@
       </w:pPr>
     </w:lvl>
   </w:abstractNum>
-  <w:abstractNum w:abstractNumId="19" w15:restartNumberingAfterBreak="0">
+  <w:abstractNum w:abstractNumId="14" w15:restartNumberingAfterBreak="0">
     <w:nsid w:val="62F94576"/>
-    <w:multiLevelType w:val="hybridMultilevel"/>
-    <w:tmpl w:val="1F1E11A6"/>
-    <w:lvl w:ilvl="0" w:tplc="657CC3DA">
-      <w:start w:val="1"/>
-      <w:numFmt w:val="decimal"/>
+    <w:multiLevelType w:val="multilevel"/>
+    <w:tmpl w:val="01600AA2"/>
+    <w:lvl w:ilvl="0">
+      <w:start w:val="1"/>
+      <w:numFmt w:val="decimal"/>
+      <w:pStyle w:val="Nadpis1"/>
       <w:lvlText w:val="%1."/>
       <w:lvlJc w:val="left"/>
       <w:pPr>
@@ -6172,80 +5390,108 @@
         <w:rFonts w:hint="default"/>
       </w:rPr>
     </w:lvl>
-    <w:lvl w:ilvl="1" w:tplc="04050019">
-      <w:start w:val="1"/>
-      <w:numFmt w:val="lowerLetter"/>
-      <w:lvlText w:val="%2."/>
-      <w:lvlJc w:val="left"/>
-      <w:pPr>
-        <w:ind w:left="1440" w:hanging="360"/>
-      </w:pPr>
-    </w:lvl>
-    <w:lvl w:ilvl="2" w:tplc="0405001B" w:tentative="1">
-      <w:start w:val="1"/>
-      <w:numFmt w:val="lowerRoman"/>
-      <w:lvlText w:val="%3."/>
-      <w:lvlJc w:val="right"/>
-      <w:pPr>
-        <w:ind w:left="2160" w:hanging="180"/>
-      </w:pPr>
-    </w:lvl>
-    <w:lvl w:ilvl="3" w:tplc="0405000F" w:tentative="1">
-      <w:start w:val="1"/>
-      <w:numFmt w:val="decimal"/>
-      <w:lvlText w:val="%4."/>
-      <w:lvlJc w:val="left"/>
-      <w:pPr>
-        <w:ind w:left="2880" w:hanging="360"/>
-      </w:pPr>
-    </w:lvl>
-    <w:lvl w:ilvl="4" w:tplc="04050019" w:tentative="1">
-      <w:start w:val="1"/>
-      <w:numFmt w:val="lowerLetter"/>
-      <w:lvlText w:val="%5."/>
-      <w:lvlJc w:val="left"/>
-      <w:pPr>
-        <w:ind w:left="3600" w:hanging="360"/>
-      </w:pPr>
-    </w:lvl>
-    <w:lvl w:ilvl="5" w:tplc="0405001B" w:tentative="1">
-      <w:start w:val="1"/>
-      <w:numFmt w:val="lowerRoman"/>
-      <w:lvlText w:val="%6."/>
-      <w:lvlJc w:val="right"/>
-      <w:pPr>
-        <w:ind w:left="4320" w:hanging="180"/>
-      </w:pPr>
-    </w:lvl>
-    <w:lvl w:ilvl="6" w:tplc="0405000F" w:tentative="1">
-      <w:start w:val="1"/>
-      <w:numFmt w:val="decimal"/>
-      <w:lvlText w:val="%7."/>
-      <w:lvlJc w:val="left"/>
-      <w:pPr>
-        <w:ind w:left="5040" w:hanging="360"/>
-      </w:pPr>
-    </w:lvl>
-    <w:lvl w:ilvl="7" w:tplc="04050019" w:tentative="1">
-      <w:start w:val="1"/>
-      <w:numFmt w:val="lowerLetter"/>
-      <w:lvlText w:val="%8."/>
-      <w:lvlJc w:val="left"/>
-      <w:pPr>
-        <w:ind w:left="5760" w:hanging="360"/>
-      </w:pPr>
-    </w:lvl>
-    <w:lvl w:ilvl="8" w:tplc="0405001B" w:tentative="1">
-      <w:start w:val="1"/>
-      <w:numFmt w:val="lowerRoman"/>
-      <w:lvlText w:val="%9."/>
-      <w:lvlJc w:val="right"/>
-      <w:pPr>
-        <w:ind w:left="6480" w:hanging="180"/>
-      </w:pPr>
+    <w:lvl w:ilvl="1">
+      <w:start w:val="1"/>
+      <w:numFmt w:val="decimal"/>
+      <w:pStyle w:val="Nadpis2"/>
+      <w:isLgl/>
+      <w:lvlText w:val="%1.%2."/>
+      <w:lvlJc w:val="left"/>
+      <w:pPr>
+        <w:ind w:left="1080" w:hanging="720"/>
+      </w:pPr>
+    </w:lvl>
+    <w:lvl w:ilvl="2">
+      <w:start w:val="1"/>
+      <w:numFmt w:val="decimal"/>
+      <w:pStyle w:val="Nadpis3"/>
+      <w:isLgl/>
+      <w:lvlText w:val="%1.%2.%3."/>
+      <w:lvlJc w:val="left"/>
+      <w:pPr>
+        <w:ind w:left="1080" w:hanging="720"/>
+      </w:pPr>
+    </w:lvl>
+    <w:lvl w:ilvl="3">
+      <w:start w:val="1"/>
+      <w:numFmt w:val="decimal"/>
+      <w:isLgl/>
+      <w:lvlText w:val="%1.%2.%3.%4."/>
+      <w:lvlJc w:val="left"/>
+      <w:pPr>
+        <w:ind w:left="1440" w:hanging="1080"/>
+      </w:pPr>
+      <w:rPr>
+        <w:rFonts w:hint="default"/>
+      </w:rPr>
+    </w:lvl>
+    <w:lvl w:ilvl="4">
+      <w:start w:val="1"/>
+      <w:numFmt w:val="decimal"/>
+      <w:isLgl/>
+      <w:lvlText w:val="%1.%2.%3.%4.%5."/>
+      <w:lvlJc w:val="left"/>
+      <w:pPr>
+        <w:ind w:left="1800" w:hanging="1440"/>
+      </w:pPr>
+      <w:rPr>
+        <w:rFonts w:hint="default"/>
+      </w:rPr>
+    </w:lvl>
+    <w:lvl w:ilvl="5">
+      <w:start w:val="1"/>
+      <w:numFmt w:val="decimal"/>
+      <w:isLgl/>
+      <w:lvlText w:val="%1.%2.%3.%4.%5.%6."/>
+      <w:lvlJc w:val="left"/>
+      <w:pPr>
+        <w:ind w:left="1800" w:hanging="1440"/>
+      </w:pPr>
+      <w:rPr>
+        <w:rFonts w:hint="default"/>
+      </w:rPr>
+    </w:lvl>
+    <w:lvl w:ilvl="6">
+      <w:start w:val="1"/>
+      <w:numFmt w:val="decimal"/>
+      <w:isLgl/>
+      <w:lvlText w:val="%1.%2.%3.%4.%5.%6.%7."/>
+      <w:lvlJc w:val="left"/>
+      <w:pPr>
+        <w:ind w:left="2160" w:hanging="1800"/>
+      </w:pPr>
+      <w:rPr>
+        <w:rFonts w:hint="default"/>
+      </w:rPr>
+    </w:lvl>
+    <w:lvl w:ilvl="7">
+      <w:start w:val="1"/>
+      <w:numFmt w:val="decimal"/>
+      <w:isLgl/>
+      <w:lvlText w:val="%1.%2.%3.%4.%5.%6.%7.%8."/>
+      <w:lvlJc w:val="left"/>
+      <w:pPr>
+        <w:ind w:left="2160" w:hanging="1800"/>
+      </w:pPr>
+      <w:rPr>
+        <w:rFonts w:hint="default"/>
+      </w:rPr>
+    </w:lvl>
+    <w:lvl w:ilvl="8">
+      <w:start w:val="1"/>
+      <w:numFmt w:val="decimal"/>
+      <w:isLgl/>
+      <w:lvlText w:val="%1.%2.%3.%4.%5.%6.%7.%8.%9."/>
+      <w:lvlJc w:val="left"/>
+      <w:pPr>
+        <w:ind w:left="2520" w:hanging="2160"/>
+      </w:pPr>
+      <w:rPr>
+        <w:rFonts w:hint="default"/>
+      </w:rPr>
     </w:lvl>
   </w:abstractNum>
-  <w:abstractNum w:abstractNumId="20" w15:restartNumberingAfterBreak="0">
+  <w:abstractNum w:abstractNumId="15" w15:restartNumberingAfterBreak="0">
     <w:nsid w:val="676E2DBE"/>
     <w:multiLevelType w:val="hybridMultilevel"/>
     <w:tmpl w:val="2CB6BA6A"/>
@@ -6335,93 +5581,7 @@
       </w:pPr>
     </w:lvl>
   </w:abstractNum>
-  <w:abstractNum w:abstractNumId="21" w15:restartNumberingAfterBreak="0">
-    <w:nsid w:val="6A87061A"/>
-    <w:multiLevelType w:val="multilevel"/>
-    <w:tmpl w:val="0405001F"/>
-    <w:lvl w:ilvl="0">
-      <w:start w:val="1"/>
-      <w:numFmt w:val="decimal"/>
-      <w:lvlText w:val="%1."/>
-      <w:lvlJc w:val="left"/>
-      <w:pPr>
-        <w:ind w:left="360" w:hanging="360"/>
-      </w:pPr>
-    </w:lvl>
-    <w:lvl w:ilvl="1">
-      <w:start w:val="1"/>
-      <w:numFmt w:val="decimal"/>
-      <w:lvlText w:val="%1.%2."/>
-      <w:lvlJc w:val="left"/>
-      <w:pPr>
-        <w:ind w:left="792" w:hanging="432"/>
-      </w:pPr>
-    </w:lvl>
-    <w:lvl w:ilvl="2">
-      <w:start w:val="1"/>
-      <w:numFmt w:val="decimal"/>
-      <w:lvlText w:val="%1.%2.%3."/>
-      <w:lvlJc w:val="left"/>
-      <w:pPr>
-        <w:ind w:left="1224" w:hanging="504"/>
-      </w:pPr>
-    </w:lvl>
-    <w:lvl w:ilvl="3">
-      <w:start w:val="1"/>
-      <w:numFmt w:val="decimal"/>
-      <w:lvlText w:val="%1.%2.%3.%4."/>
-      <w:lvlJc w:val="left"/>
-      <w:pPr>
-        <w:ind w:left="1728" w:hanging="648"/>
-      </w:pPr>
-    </w:lvl>
-    <w:lvl w:ilvl="4">
-      <w:start w:val="1"/>
-      <w:numFmt w:val="decimal"/>
-      <w:lvlText w:val="%1.%2.%3.%4.%5."/>
-      <w:lvlJc w:val="left"/>
-      <w:pPr>
-        <w:ind w:left="2232" w:hanging="792"/>
-      </w:pPr>
-    </w:lvl>
-    <w:lvl w:ilvl="5">
-      <w:start w:val="1"/>
-      <w:numFmt w:val="decimal"/>
-      <w:lvlText w:val="%1.%2.%3.%4.%5.%6."/>
-      <w:lvlJc w:val="left"/>
-      <w:pPr>
-        <w:ind w:left="2736" w:hanging="936"/>
-      </w:pPr>
-    </w:lvl>
-    <w:lvl w:ilvl="6">
-      <w:start w:val="1"/>
-      <w:numFmt w:val="decimal"/>
-      <w:lvlText w:val="%1.%2.%3.%4.%5.%6.%7."/>
-      <w:lvlJc w:val="left"/>
-      <w:pPr>
-        <w:ind w:left="3240" w:hanging="1080"/>
-      </w:pPr>
-    </w:lvl>
-    <w:lvl w:ilvl="7">
-      <w:start w:val="1"/>
-      <w:numFmt w:val="decimal"/>
-      <w:lvlText w:val="%1.%2.%3.%4.%5.%6.%7.%8."/>
-      <w:lvlJc w:val="left"/>
-      <w:pPr>
-        <w:ind w:left="3744" w:hanging="1224"/>
-      </w:pPr>
-    </w:lvl>
-    <w:lvl w:ilvl="8">
-      <w:start w:val="1"/>
-      <w:numFmt w:val="decimal"/>
-      <w:lvlText w:val="%1.%2.%3.%4.%5.%6.%7.%8.%9."/>
-      <w:lvlJc w:val="left"/>
-      <w:pPr>
-        <w:ind w:left="4320" w:hanging="1440"/>
-      </w:pPr>
-    </w:lvl>
-  </w:abstractNum>
-  <w:abstractNum w:abstractNumId="22" w15:restartNumberingAfterBreak="0">
+  <w:abstractNum w:abstractNumId="16" w15:restartNumberingAfterBreak="0">
     <w:nsid w:val="6E586CB2"/>
     <w:multiLevelType w:val="multilevel"/>
     <w:tmpl w:val="DDD25F0C"/>
@@ -6507,7 +5667,7 @@
       </w:pPr>
     </w:lvl>
   </w:abstractNum>
-  <w:abstractNum w:abstractNumId="23" w15:restartNumberingAfterBreak="0">
+  <w:abstractNum w:abstractNumId="17" w15:restartNumberingAfterBreak="0">
     <w:nsid w:val="74442F24"/>
     <w:multiLevelType w:val="hybridMultilevel"/>
     <w:tmpl w:val="F5568B8C"/>
@@ -6596,10 +5756,10 @@
       </w:pPr>
     </w:lvl>
   </w:abstractNum>
-  <w:abstractNum w:abstractNumId="24" w15:restartNumberingAfterBreak="0">
+  <w:abstractNum w:abstractNumId="18" w15:restartNumberingAfterBreak="0">
     <w:nsid w:val="77124172"/>
     <w:multiLevelType w:val="multilevel"/>
-    <w:tmpl w:val="D2A45E54"/>
+    <w:tmpl w:val="1C5092FA"/>
     <w:lvl w:ilvl="0">
       <w:start w:val="1"/>
       <w:numFmt w:val="decimal"/>
@@ -6682,7 +5842,7 @@
       </w:pPr>
     </w:lvl>
   </w:abstractNum>
-  <w:abstractNum w:abstractNumId="25" w15:restartNumberingAfterBreak="0">
+  <w:abstractNum w:abstractNumId="19" w15:restartNumberingAfterBreak="0">
     <w:nsid w:val="77345C61"/>
     <w:multiLevelType w:val="hybridMultilevel"/>
     <w:tmpl w:val="884C3460"/>
@@ -6768,7 +5928,7 @@
       </w:pPr>
     </w:lvl>
   </w:abstractNum>
-  <w:abstractNum w:abstractNumId="26" w15:restartNumberingAfterBreak="0">
+  <w:abstractNum w:abstractNumId="20" w15:restartNumberingAfterBreak="0">
     <w:nsid w:val="7B512498"/>
     <w:multiLevelType w:val="multilevel"/>
     <w:tmpl w:val="0405001F"/>
@@ -6854,115 +6014,29 @@
       </w:pPr>
     </w:lvl>
   </w:abstractNum>
-  <w:abstractNum w:abstractNumId="27" w15:restartNumberingAfterBreak="0">
-    <w:nsid w:val="7ECB0E78"/>
-    <w:multiLevelType w:val="multilevel"/>
-    <w:tmpl w:val="0405001F"/>
-    <w:lvl w:ilvl="0">
-      <w:start w:val="1"/>
-      <w:numFmt w:val="decimal"/>
-      <w:lvlText w:val="%1."/>
-      <w:lvlJc w:val="left"/>
-      <w:pPr>
-        <w:ind w:left="360" w:hanging="360"/>
-      </w:pPr>
-    </w:lvl>
-    <w:lvl w:ilvl="1">
-      <w:start w:val="1"/>
-      <w:numFmt w:val="decimal"/>
-      <w:lvlText w:val="%1.%2."/>
-      <w:lvlJc w:val="left"/>
-      <w:pPr>
-        <w:ind w:left="792" w:hanging="432"/>
-      </w:pPr>
-    </w:lvl>
-    <w:lvl w:ilvl="2">
-      <w:start w:val="1"/>
-      <w:numFmt w:val="decimal"/>
-      <w:lvlText w:val="%1.%2.%3."/>
-      <w:lvlJc w:val="left"/>
-      <w:pPr>
-        <w:ind w:left="1224" w:hanging="504"/>
-      </w:pPr>
-    </w:lvl>
-    <w:lvl w:ilvl="3">
-      <w:start w:val="1"/>
-      <w:numFmt w:val="decimal"/>
-      <w:lvlText w:val="%1.%2.%3.%4."/>
-      <w:lvlJc w:val="left"/>
-      <w:pPr>
-        <w:ind w:left="1728" w:hanging="648"/>
-      </w:pPr>
-    </w:lvl>
-    <w:lvl w:ilvl="4">
-      <w:start w:val="1"/>
-      <w:numFmt w:val="decimal"/>
-      <w:lvlText w:val="%1.%2.%3.%4.%5."/>
-      <w:lvlJc w:val="left"/>
-      <w:pPr>
-        <w:ind w:left="2232" w:hanging="792"/>
-      </w:pPr>
-    </w:lvl>
-    <w:lvl w:ilvl="5">
-      <w:start w:val="1"/>
-      <w:numFmt w:val="decimal"/>
-      <w:lvlText w:val="%1.%2.%3.%4.%5.%6."/>
-      <w:lvlJc w:val="left"/>
-      <w:pPr>
-        <w:ind w:left="2736" w:hanging="936"/>
-      </w:pPr>
-    </w:lvl>
-    <w:lvl w:ilvl="6">
-      <w:start w:val="1"/>
-      <w:numFmt w:val="decimal"/>
-      <w:lvlText w:val="%1.%2.%3.%4.%5.%6.%7."/>
-      <w:lvlJc w:val="left"/>
-      <w:pPr>
-        <w:ind w:left="3240" w:hanging="1080"/>
-      </w:pPr>
-    </w:lvl>
-    <w:lvl w:ilvl="7">
-      <w:start w:val="1"/>
-      <w:numFmt w:val="decimal"/>
-      <w:lvlText w:val="%1.%2.%3.%4.%5.%6.%7.%8."/>
-      <w:lvlJc w:val="left"/>
-      <w:pPr>
-        <w:ind w:left="3744" w:hanging="1224"/>
-      </w:pPr>
-    </w:lvl>
-    <w:lvl w:ilvl="8">
-      <w:start w:val="1"/>
-      <w:numFmt w:val="decimal"/>
-      <w:lvlText w:val="%1.%2.%3.%4.%5.%6.%7.%8.%9."/>
-      <w:lvlJc w:val="left"/>
-      <w:pPr>
-        <w:ind w:left="4320" w:hanging="1440"/>
-      </w:pPr>
-    </w:lvl>
-  </w:abstractNum>
   <w:num w:numId="1" w16cid:durableId="1812019323">
-    <w:abstractNumId w:val="26"/>
+    <w:abstractNumId w:val="20"/>
   </w:num>
   <w:num w:numId="2" w16cid:durableId="1927224108">
-    <w:abstractNumId w:val="9"/>
+    <w:abstractNumId w:val="8"/>
   </w:num>
   <w:num w:numId="3" w16cid:durableId="1219247061">
     <w:abstractNumId w:val="5"/>
   </w:num>
   <w:num w:numId="4" w16cid:durableId="2079278213">
-    <w:abstractNumId w:val="25"/>
+    <w:abstractNumId w:val="19"/>
   </w:num>
   <w:num w:numId="5" w16cid:durableId="1254975546">
-    <w:abstractNumId w:val="14"/>
+    <w:abstractNumId w:val="10"/>
   </w:num>
   <w:num w:numId="6" w16cid:durableId="289557973">
     <w:abstractNumId w:val="7"/>
   </w:num>
   <w:num w:numId="7" w16cid:durableId="1848790403">
-    <w:abstractNumId w:val="22"/>
+    <w:abstractNumId w:val="16"/>
   </w:num>
   <w:num w:numId="8" w16cid:durableId="1636641215">
-    <w:abstractNumId w:val="10"/>
+    <w:abstractNumId w:val="9"/>
   </w:num>
   <w:num w:numId="9" w16cid:durableId="815217641">
     <w:abstractNumId w:val="0"/>
@@ -6971,7 +6045,7 @@
     <w:abstractNumId w:val="3"/>
   </w:num>
   <w:num w:numId="11" w16cid:durableId="2046128127">
-    <w:abstractNumId w:val="16"/>
+    <w:abstractNumId w:val="12"/>
   </w:num>
   <w:num w:numId="12" w16cid:durableId="10421848">
     <w:abstractNumId w:val="2"/>
@@ -6980,55 +6054,34 @@
     <w:abstractNumId w:val="4"/>
   </w:num>
   <w:num w:numId="14" w16cid:durableId="982000337">
-    <w:abstractNumId w:val="20"/>
+    <w:abstractNumId w:val="15"/>
   </w:num>
   <w:num w:numId="15" w16cid:durableId="1813869260">
-    <w:abstractNumId w:val="19"/>
+    <w:abstractNumId w:val="14"/>
   </w:num>
   <w:num w:numId="16" w16cid:durableId="1182432290">
-    <w:abstractNumId w:val="23"/>
+    <w:abstractNumId w:val="17"/>
   </w:num>
   <w:num w:numId="17" w16cid:durableId="1880698919">
-    <w:abstractNumId w:val="24"/>
+    <w:abstractNumId w:val="18"/>
   </w:num>
   <w:num w:numId="18" w16cid:durableId="470682566">
-    <w:abstractNumId w:val="18"/>
+    <w:abstractNumId w:val="13"/>
   </w:num>
   <w:num w:numId="19" w16cid:durableId="1226799128">
     <w:abstractNumId w:val="1"/>
   </w:num>
   <w:num w:numId="20" w16cid:durableId="65539297">
-    <w:abstractNumId w:val="15"/>
-  </w:num>
-  <w:num w:numId="21" w16cid:durableId="483202828">
-    <w:abstractNumId w:val="17"/>
-  </w:num>
-  <w:num w:numId="22" w16cid:durableId="1699964632">
-    <w:abstractNumId w:val="13"/>
-  </w:num>
-  <w:num w:numId="23" w16cid:durableId="1795172458">
     <w:abstractNumId w:val="11"/>
   </w:num>
-  <w:num w:numId="24" w16cid:durableId="878930246">
-    <w:abstractNumId w:val="21"/>
-  </w:num>
-  <w:num w:numId="25" w16cid:durableId="1745028359">
-    <w:abstractNumId w:val="27"/>
-  </w:num>
-  <w:num w:numId="26" w16cid:durableId="1730423657">
+  <w:num w:numId="21" w16cid:durableId="999692615">
     <w:abstractNumId w:val="6"/>
-  </w:num>
-  <w:num w:numId="27" w16cid:durableId="1574849652">
-    <w:abstractNumId w:val="12"/>
-  </w:num>
-  <w:num w:numId="28" w16cid:durableId="363139210">
-    <w:abstractNumId w:val="8"/>
   </w:num>
 </w:numbering>
 </file>
 
 <file path=word/styles.xml><?xml version="1.0" encoding="utf-8"?>
-<w:styles xmlns:mc="http://schemas.openxmlformats.org/markup-compatibility/2006" xmlns:r="http://schemas.openxmlformats.org/officeDocument/2006/relationships" xmlns:w="http://schemas.openxmlformats.org/wordprocessingml/2006/main" xmlns:w14="http://schemas.microsoft.com/office/word/2010/wordml" xmlns:w15="http://schemas.microsoft.com/office/word/2012/wordml" xmlns:w16cex="http://schemas.microsoft.com/office/word/2018/wordml/cex" xmlns:w16cid="http://schemas.microsoft.com/office/word/2016/wordml/cid" xmlns:w16="http://schemas.microsoft.com/office/word/2018/wordml" xmlns:w16du="http://schemas.microsoft.com/office/word/2023/wordml/word16du" xmlns:w16sdtdh="http://schemas.microsoft.com/office/word/2020/wordml/sdtdatahash" xmlns:w16sdtfl="http://schemas.microsoft.com/office/word/2024/wordml/sdtformatlock" xmlns:w16se="http://schemas.microsoft.com/office/word/2015/wordml/symex" mc:Ignorable="w14 w15 w16se w16cid w16 w16cex w16sdtdh w16sdtfl w16du">
+<w:styles xmlns:mc="http://schemas.openxmlformats.org/markup-compatibility/2006" xmlns:r="http://schemas.openxmlformats.org/officeDocument/2006/relationships" xmlns:w="http://schemas.openxmlformats.org/wordprocessingml/2006/main" xmlns:w14="http://schemas.microsoft.com/office/word/2010/wordml" xmlns:w15="http://schemas.microsoft.com/office/word/2012/wordml" xmlns:w16cex="http://schemas.microsoft.com/office/word/2018/wordml/cex" xmlns:w16cid="http://schemas.microsoft.com/office/word/2016/wordml/cid" xmlns:w16="http://schemas.microsoft.com/office/word/2018/wordml" xmlns:w16sdtdh="http://schemas.microsoft.com/office/word/2020/wordml/sdtdatahash" xmlns:w16se="http://schemas.microsoft.com/office/word/2015/wordml/symex" mc:Ignorable="w14 w15 w16se w16cid w16 w16cex w16sdtdh">
   <w:docDefaults>
     <w:rPrDefault>
       <w:rPr>
@@ -7449,7 +6502,7 @@
       <w:keepNext/>
       <w:keepLines/>
       <w:numPr>
-        <w:numId w:val="23"/>
+        <w:numId w:val="15"/>
       </w:numPr>
       <w:spacing w:before="200"/>
       <w:outlineLvl w:val="0"/>
@@ -7469,13 +6522,13 @@
     <w:uiPriority w:val="9"/>
     <w:unhideWhenUsed/>
     <w:qFormat/>
-    <w:rsid w:val="00B27C0B"/>
+    <w:rsid w:val="0008399A"/>
     <w:pPr>
       <w:keepNext/>
       <w:keepLines/>
       <w:numPr>
         <w:ilvl w:val="1"/>
-        <w:numId w:val="23"/>
+        <w:numId w:val="15"/>
       </w:numPr>
       <w:spacing w:before="200"/>
       <w:jc w:val="left"/>
@@ -7496,13 +6549,13 @@
     <w:uiPriority w:val="9"/>
     <w:unhideWhenUsed/>
     <w:qFormat/>
-    <w:rsid w:val="00716104"/>
+    <w:rsid w:val="0008399A"/>
     <w:pPr>
       <w:keepNext/>
       <w:keepLines/>
       <w:numPr>
         <w:ilvl w:val="2"/>
-        <w:numId w:val="23"/>
+        <w:numId w:val="15"/>
       </w:numPr>
       <w:spacing w:before="200"/>
       <w:jc w:val="left"/>
@@ -7511,6 +6564,7 @@
     <w:rPr>
       <w:rFonts w:ascii="Cambria" w:eastAsiaTheme="majorEastAsia" w:hAnsi="Cambria" w:cstheme="majorBidi"/>
       <w:b/>
+      <w:bCs/>
       <w:sz w:val="24"/>
       <w:szCs w:val="28"/>
     </w:rPr>
@@ -7529,7 +6583,7 @@
       <w:keepLines/>
       <w:numPr>
         <w:ilvl w:val="3"/>
-        <w:numId w:val="23"/>
+        <w:numId w:val="10"/>
       </w:numPr>
       <w:spacing w:before="80" w:after="40"/>
       <w:outlineLvl w:val="3"/>
@@ -7553,10 +6607,6 @@
     <w:pPr>
       <w:keepNext/>
       <w:keepLines/>
-      <w:numPr>
-        <w:ilvl w:val="4"/>
-        <w:numId w:val="23"/>
-      </w:numPr>
       <w:spacing w:before="80" w:after="40"/>
       <w:outlineLvl w:val="4"/>
     </w:pPr>
@@ -7578,10 +6628,6 @@
     <w:pPr>
       <w:keepNext/>
       <w:keepLines/>
-      <w:numPr>
-        <w:ilvl w:val="5"/>
-        <w:numId w:val="23"/>
-      </w:numPr>
       <w:spacing w:before="40" w:after="0"/>
       <w:outlineLvl w:val="5"/>
     </w:pPr>
@@ -7605,10 +6651,6 @@
     <w:pPr>
       <w:keepNext/>
       <w:keepLines/>
-      <w:numPr>
-        <w:ilvl w:val="6"/>
-        <w:numId w:val="23"/>
-      </w:numPr>
       <w:spacing w:before="40" w:after="0"/>
       <w:outlineLvl w:val="6"/>
     </w:pPr>
@@ -7630,10 +6672,6 @@
     <w:pPr>
       <w:keepNext/>
       <w:keepLines/>
-      <w:numPr>
-        <w:ilvl w:val="7"/>
-        <w:numId w:val="23"/>
-      </w:numPr>
       <w:spacing w:after="0"/>
       <w:outlineLvl w:val="7"/>
     </w:pPr>
@@ -7657,10 +6695,6 @@
     <w:pPr>
       <w:keepNext/>
       <w:keepLines/>
-      <w:numPr>
-        <w:ilvl w:val="8"/>
-        <w:numId w:val="23"/>
-      </w:numPr>
       <w:spacing w:after="0"/>
       <w:outlineLvl w:val="8"/>
     </w:pPr>
@@ -7714,7 +6748,7 @@
     <w:basedOn w:val="Standardnpsmoodstavce"/>
     <w:link w:val="Nadpis2"/>
     <w:uiPriority w:val="9"/>
-    <w:rsid w:val="00B27C0B"/>
+    <w:rsid w:val="0008399A"/>
     <w:rPr>
       <w:rFonts w:ascii="Cambria" w:eastAsiaTheme="majorEastAsia" w:hAnsi="Cambria" w:cstheme="majorBidi"/>
       <w:b/>
@@ -7727,10 +6761,11 @@
     <w:basedOn w:val="Standardnpsmoodstavce"/>
     <w:link w:val="Nadpis3"/>
     <w:uiPriority w:val="9"/>
-    <w:rsid w:val="00716104"/>
+    <w:rsid w:val="0008399A"/>
     <w:rPr>
       <w:rFonts w:ascii="Cambria" w:eastAsiaTheme="majorEastAsia" w:hAnsi="Cambria" w:cstheme="majorBidi"/>
       <w:b/>
+      <w:bCs/>
       <w:szCs w:val="28"/>
     </w:rPr>
   </w:style>
@@ -8222,7 +7257,7 @@
     <w:autoRedefine/>
     <w:uiPriority w:val="39"/>
     <w:unhideWhenUsed/>
-    <w:rsid w:val="004F6D0B"/>
+    <w:rsid w:val="00CB02CF"/>
     <w:pPr>
       <w:spacing w:after="100"/>
       <w:ind w:left="220"/>
@@ -8716,12 +7751,7 @@
 </file>
 
 <file path=customXml/item2.xml><?xml version="1.0" encoding="utf-8"?>
-<?mso-contentType ?>
-<FormTemplates xmlns="http://schemas.microsoft.com/sharepoint/v3/contenttype/forms">
-  <Display>DocumentLibraryForm</Display>
-  <Edit>DocumentLibraryForm</Edit>
-  <New>DocumentLibraryForm</New>
-</FormTemplates>
+<b:Sources xmlns:b="http://schemas.openxmlformats.org/officeDocument/2006/bibliography" xmlns="http://schemas.openxmlformats.org/officeDocument/2006/bibliography" SelectedStyle="\APASixthEditionOfficeOnline.xsl" StyleName="APA" Version="6"/>
 </file>
 
 <file path=customXml/item3.xml><?xml version="1.0" encoding="utf-8"?>
@@ -8736,7 +7766,12 @@
 </file>
 
 <file path=customXml/item4.xml><?xml version="1.0" encoding="utf-8"?>
-<b:Sources xmlns:b="http://schemas.openxmlformats.org/officeDocument/2006/bibliography" xmlns="http://schemas.openxmlformats.org/officeDocument/2006/bibliography" SelectedStyle="\APASixthEditionOfficeOnline.xsl" StyleName="APA" Version="6"/>
+<?mso-contentType ?>
+<FormTemplates xmlns="http://schemas.microsoft.com/sharepoint/v3/contenttype/forms">
+  <Display>DocumentLibraryForm</Display>
+  <Edit>DocumentLibraryForm</Edit>
+  <New>DocumentLibraryForm</New>
+</FormTemplates>
 </file>
 
 <file path=customXml/itemProps1.xml><?xml version="1.0" encoding="utf-8"?>
@@ -8759,9 +7794,9 @@
 </file>
 
 <file path=customXml/itemProps2.xml><?xml version="1.0" encoding="utf-8"?>
-<ds:datastoreItem xmlns:ds="http://schemas.openxmlformats.org/officeDocument/2006/customXml" ds:itemID="{E8FDF9F9-0BC5-4BD9-96CC-E3BC62E19A62}">
+<ds:datastoreItem xmlns:ds="http://schemas.openxmlformats.org/officeDocument/2006/customXml" ds:itemID="{E0BB6427-4419-4C21-A0DF-4471F23995B6}">
   <ds:schemaRefs>
-    <ds:schemaRef ds:uri="http://schemas.microsoft.com/sharepoint/v3/contenttype/forms"/>
+    <ds:schemaRef ds:uri="http://schemas.openxmlformats.org/officeDocument/2006/bibliography"/>
   </ds:schemaRefs>
 </ds:datastoreItem>
 </file>
@@ -8778,9 +7813,9 @@
 </file>
 
 <file path=customXml/itemProps4.xml><?xml version="1.0" encoding="utf-8"?>
-<ds:datastoreItem xmlns:ds="http://schemas.openxmlformats.org/officeDocument/2006/customXml" ds:itemID="{E0BB6427-4419-4C21-A0DF-4471F23995B6}">
+<ds:datastoreItem xmlns:ds="http://schemas.openxmlformats.org/officeDocument/2006/customXml" ds:itemID="{E8FDF9F9-0BC5-4BD9-96CC-E3BC62E19A62}">
   <ds:schemaRefs>
-    <ds:schemaRef ds:uri="http://schemas.openxmlformats.org/officeDocument/2006/bibliography"/>
+    <ds:schemaRef ds:uri="http://schemas.microsoft.com/sharepoint/v3/contenttype/forms"/>
   </ds:schemaRefs>
 </ds:datastoreItem>
 </file>
</xml_diff>

<commit_message>
feat: migrate from LESS to SCSS for styling and update related configurations (I forgot Angular Material uses SCSS)
</commit_message>
<xml_diff>
--- a/Barta_rocnikova_prace.docx
+++ b/Barta_rocnikova_prace.docx
@@ -1,6 +1,6 @@
 
 <file path=word/document.xml><?xml version="1.0" encoding="utf-8"?>
-<w:document xmlns:wpc="http://schemas.microsoft.com/office/word/2010/wordprocessingCanvas" xmlns:cx="http://schemas.microsoft.com/office/drawing/2014/chartex" xmlns:cx1="http://schemas.microsoft.com/office/drawing/2015/9/8/chartex" xmlns:cx2="http://schemas.microsoft.com/office/drawing/2015/10/21/chartex" xmlns:cx3="http://schemas.microsoft.com/office/drawing/2016/5/9/chartex" xmlns:cx4="http://schemas.microsoft.com/office/drawing/2016/5/10/chartex" xmlns:cx5="http://schemas.microsoft.com/office/drawing/2016/5/11/chartex" xmlns:cx6="http://schemas.microsoft.com/office/drawing/2016/5/12/chartex" xmlns:cx7="http://schemas.microsoft.com/office/drawing/2016/5/13/chartex" xmlns:cx8="http://schemas.microsoft.com/office/drawing/2016/5/14/chartex" xmlns:mc="http://schemas.openxmlformats.org/markup-compatibility/2006" xmlns:aink="http://schemas.microsoft.com/office/drawing/2016/ink" xmlns:am3d="http://schemas.microsoft.com/office/drawing/2017/model3d" xmlns:o="urn:schemas-microsoft-com:office:office" xmlns:oel="http://schemas.microsoft.com/office/2019/extlst" xmlns:r="http://schemas.openxmlformats.org/officeDocument/2006/relationships" xmlns:m="http://schemas.openxmlformats.org/officeDocument/2006/math" xmlns:v="urn:schemas-microsoft-com:vml" xmlns:wp14="http://schemas.microsoft.com/office/word/2010/wordprocessingDrawing" xmlns:wp="http://schemas.openxmlformats.org/drawingml/2006/wordprocessingDrawing" xmlns:w10="urn:schemas-microsoft-com:office:word" xmlns:w="http://schemas.openxmlformats.org/wordprocessingml/2006/main" xmlns:w14="http://schemas.microsoft.com/office/word/2010/wordml" xmlns:w15="http://schemas.microsoft.com/office/word/2012/wordml" xmlns:w16cex="http://schemas.microsoft.com/office/word/2018/wordml/cex" xmlns:w16cid="http://schemas.microsoft.com/office/word/2016/wordml/cid" xmlns:w16="http://schemas.microsoft.com/office/word/2018/wordml" xmlns:w16sdtdh="http://schemas.microsoft.com/office/word/2020/wordml/sdtdatahash" xmlns:w16se="http://schemas.microsoft.com/office/word/2015/wordml/symex" xmlns:wpg="http://schemas.microsoft.com/office/word/2010/wordprocessingGroup" xmlns:wpi="http://schemas.microsoft.com/office/word/2010/wordprocessingInk" xmlns:wne="http://schemas.microsoft.com/office/word/2006/wordml" xmlns:wps="http://schemas.microsoft.com/office/word/2010/wordprocessingShape" mc:Ignorable="w14 w15 w16se w16cid w16 w16cex w16sdtdh wp14">
+<w:document xmlns:wpc="http://schemas.microsoft.com/office/word/2010/wordprocessingCanvas" xmlns:cx="http://schemas.microsoft.com/office/drawing/2014/chartex" xmlns:cx1="http://schemas.microsoft.com/office/drawing/2015/9/8/chartex" xmlns:cx2="http://schemas.microsoft.com/office/drawing/2015/10/21/chartex" xmlns:cx3="http://schemas.microsoft.com/office/drawing/2016/5/9/chartex" xmlns:cx4="http://schemas.microsoft.com/office/drawing/2016/5/10/chartex" xmlns:cx5="http://schemas.microsoft.com/office/drawing/2016/5/11/chartex" xmlns:cx6="http://schemas.microsoft.com/office/drawing/2016/5/12/chartex" xmlns:cx7="http://schemas.microsoft.com/office/drawing/2016/5/13/chartex" xmlns:cx8="http://schemas.microsoft.com/office/drawing/2016/5/14/chartex" xmlns:mc="http://schemas.openxmlformats.org/markup-compatibility/2006" xmlns:aink="http://schemas.microsoft.com/office/drawing/2016/ink" xmlns:am3d="http://schemas.microsoft.com/office/drawing/2017/model3d" xmlns:o="urn:schemas-microsoft-com:office:office" xmlns:oel="http://schemas.microsoft.com/office/2019/extlst" xmlns:r="http://schemas.openxmlformats.org/officeDocument/2006/relationships" xmlns:m="http://schemas.openxmlformats.org/officeDocument/2006/math" xmlns:v="urn:schemas-microsoft-com:vml" xmlns:wp14="http://schemas.microsoft.com/office/word/2010/wordprocessingDrawing" xmlns:wp="http://schemas.openxmlformats.org/drawingml/2006/wordprocessingDrawing" xmlns:w10="urn:schemas-microsoft-com:office:word" xmlns:w="http://schemas.openxmlformats.org/wordprocessingml/2006/main" xmlns:w14="http://schemas.microsoft.com/office/word/2010/wordml" xmlns:w15="http://schemas.microsoft.com/office/word/2012/wordml" xmlns:w16cex="http://schemas.microsoft.com/office/word/2018/wordml/cex" xmlns:w16cid="http://schemas.microsoft.com/office/word/2016/wordml/cid" xmlns:w16="http://schemas.microsoft.com/office/word/2018/wordml" xmlns:w16du="http://schemas.microsoft.com/office/word/2023/wordml/word16du" xmlns:w16sdtdh="http://schemas.microsoft.com/office/word/2020/wordml/sdtdatahash" xmlns:w16sdtfl="http://schemas.microsoft.com/office/word/2024/wordml/sdtformatlock" xmlns:w16se="http://schemas.microsoft.com/office/word/2015/wordml/symex" xmlns:wpg="http://schemas.microsoft.com/office/word/2010/wordprocessingGroup" xmlns:wpi="http://schemas.microsoft.com/office/word/2010/wordprocessingInk" xmlns:wne="http://schemas.microsoft.com/office/word/2006/wordml" xmlns:wps="http://schemas.microsoft.com/office/word/2010/wordprocessingShape" mc:Ignorable="w14 w15 w16se w16cid w16 w16cex w16sdtdh w16sdtfl w16du wp14">
   <w:body>
     <w:p>
       <w:pPr>
@@ -1243,6 +1243,7 @@
           <w:sz w:val="26"/>
           <w:szCs w:val="26"/>
         </w:rPr>
+        <w:lastRenderedPageBreak/>
         <w:br w:type="page"/>
       </w:r>
     </w:p>
@@ -1408,6 +1409,7 @@
       <w:bookmarkStart w:id="3" w:name="_Toc216425624"/>
       <w:bookmarkStart w:id="4" w:name="_Toc216425782"/>
       <w:r>
+        <w:lastRenderedPageBreak/>
         <w:t>Prohlášení</w:t>
       </w:r>
       <w:bookmarkEnd w:id="0"/>
@@ -1746,6 +1748,7 @@
       <w:bookmarkStart w:id="6" w:name="_Toc216425625"/>
       <w:bookmarkStart w:id="7" w:name="_Toc216425783"/>
       <w:r>
+        <w:lastRenderedPageBreak/>
         <w:t>Poděkování</w:t>
       </w:r>
       <w:bookmarkEnd w:id="5"/>
@@ -1791,6 +1794,7 @@
       <w:bookmarkStart w:id="9" w:name="_Toc216425626"/>
       <w:bookmarkStart w:id="10" w:name="_Toc216425784"/>
       <w:r>
+        <w:lastRenderedPageBreak/>
         <w:t>Anotace</w:t>
       </w:r>
       <w:bookmarkEnd w:id="8"/>
@@ -1819,6 +1823,7 @@
       <w:bookmarkStart w:id="12" w:name="_Toc216425627"/>
       <w:bookmarkStart w:id="13" w:name="_Toc216425785"/>
       <w:r>
+        <w:lastRenderedPageBreak/>
         <w:t>Klíčová slova</w:t>
       </w:r>
       <w:bookmarkEnd w:id="11"/>
@@ -1847,6 +1852,7 @@
       <w:bookmarkStart w:id="15" w:name="_Toc216425628"/>
       <w:bookmarkStart w:id="16" w:name="_Toc216425786"/>
       <w:r>
+        <w:lastRenderedPageBreak/>
         <w:t>Obsah</w:t>
       </w:r>
       <w:bookmarkEnd w:id="14"/>
@@ -2248,7 +2254,56 @@
                 <w:rStyle w:val="Hypertextovodkaz"/>
                 <w:noProof/>
               </w:rPr>
-              <w:t>Leaner Style Sheets (LESS)</w:t>
+              <w:t>Sass</w:t>
+            </w:r>
+            <w:r>
+              <w:rPr>
+                <w:rStyle w:val="Hypertextovodkaz"/>
+                <w:noProof/>
+              </w:rPr>
+              <w:t xml:space="preserve"> </w:t>
+            </w:r>
+            <w:r>
+              <w:rPr>
+                <w:rStyle w:val="Hypertextovodkaz"/>
+                <w:noProof/>
+              </w:rPr>
+              <w:t>C</w:t>
+            </w:r>
+            <w:r>
+              <w:rPr>
+                <w:rStyle w:val="Hypertextovodkaz"/>
+                <w:noProof/>
+              </w:rPr>
+              <w:t>S</w:t>
+            </w:r>
+            <w:r>
+              <w:rPr>
+                <w:rStyle w:val="Hypertextovodkaz"/>
+                <w:noProof/>
+              </w:rPr>
+              <w:t>S</w:t>
+            </w:r>
+            <w:r>
+              <w:rPr>
+                <w:rStyle w:val="Hypertextovodkaz"/>
+                <w:noProof/>
+              </w:rPr>
+              <w:t xml:space="preserve"> (</w:t>
+            </w:r>
+            <w:r>
+              <w:rPr>
+                <w:rStyle w:val="Hypertextovodkaz"/>
+                <w:noProof/>
+              </w:rPr>
+              <w:t>SCSS</w:t>
+            </w:r>
+            <w:r>
+              <w:rPr>
+                <w:rStyle w:val="Hypertextovodkaz"/>
+                <w:noProof/>
+              </w:rPr>
+              <w:t>)</w:t>
             </w:r>
             <w:r>
               <w:rPr>
@@ -3109,6 +3164,7 @@
       </w:pPr>
       <w:bookmarkStart w:id="17" w:name="_Toc216425787"/>
       <w:r>
+        <w:lastRenderedPageBreak/>
         <w:t>Úvod</w:t>
       </w:r>
       <w:bookmarkEnd w:id="17"/>
@@ -3128,6 +3184,7 @@
       </w:pPr>
       <w:bookmarkStart w:id="18" w:name="_Toc216425788"/>
       <w:r>
+        <w:lastRenderedPageBreak/>
         <w:t>Teoretická čás</w:t>
       </w:r>
       <w:r>
@@ -3160,8 +3217,22 @@
         <w:pStyle w:val="Nadpis2"/>
       </w:pPr>
       <w:bookmarkStart w:id="21" w:name="_Toc216425791"/>
-      <w:r>
-        <w:t>Leaner Style Sheets (LESS)</w:t>
+      <w:proofErr w:type="spellStart"/>
+      <w:r>
+        <w:t>Sass</w:t>
+      </w:r>
+      <w:proofErr w:type="spellEnd"/>
+      <w:r>
+        <w:t xml:space="preserve"> CSS</w:t>
+      </w:r>
+      <w:r>
+        <w:t xml:space="preserve"> (</w:t>
+      </w:r>
+      <w:r>
+        <w:t>SCSS</w:t>
+      </w:r>
+      <w:r>
+        <w:t>)</w:t>
       </w:r>
       <w:bookmarkEnd w:id="21"/>
     </w:p>
@@ -3184,6 +3255,7 @@
       </w:pPr>
       <w:bookmarkStart w:id="23" w:name="_Toc216425793"/>
       <w:r>
+        <w:lastRenderedPageBreak/>
         <w:t>Praktická</w:t>
       </w:r>
       <w:r>
@@ -3231,6 +3303,7 @@
       </w:pPr>
       <w:bookmarkStart w:id="26" w:name="_Toc216425796"/>
       <w:r>
+        <w:lastRenderedPageBreak/>
         <w:t>Závěr</w:t>
       </w:r>
       <w:bookmarkEnd w:id="26"/>
@@ -3249,6 +3322,7 @@
       </w:pPr>
       <w:bookmarkStart w:id="27" w:name="_Toc216425797"/>
       <w:r>
+        <w:lastRenderedPageBreak/>
         <w:t>Použitá literatura</w:t>
       </w:r>
       <w:bookmarkEnd w:id="27"/>
@@ -3297,6 +3371,7 @@
       </w:pPr>
       <w:bookmarkStart w:id="28" w:name="_Toc216425798"/>
       <w:r>
+        <w:lastRenderedPageBreak/>
         <w:t>Seznam obrázků</w:t>
       </w:r>
       <w:bookmarkEnd w:id="28"/>
@@ -3321,6 +3396,7 @@
       </w:pPr>
       <w:bookmarkStart w:id="29" w:name="_Toc216425799"/>
       <w:r>
+        <w:lastRenderedPageBreak/>
         <w:t>Seznam tabulek</w:t>
       </w:r>
       <w:bookmarkEnd w:id="29"/>
@@ -3345,6 +3421,7 @@
       </w:pPr>
       <w:bookmarkStart w:id="30" w:name="_Toc216425800"/>
       <w:r>
+        <w:lastRenderedPageBreak/>
         <w:t>Seznam příloh</w:t>
       </w:r>
       <w:bookmarkEnd w:id="30"/>
@@ -3401,6 +3478,7 @@
       </w:pPr>
       <w:bookmarkStart w:id="31" w:name="_Toc216425801"/>
       <w:r>
+        <w:lastRenderedPageBreak/>
         <w:t>Přílohy</w:t>
       </w:r>
       <w:bookmarkEnd w:id="31"/>
@@ -3431,7 +3509,7 @@
 </file>
 
 <file path=word/endnotes.xml><?xml version="1.0" encoding="utf-8"?>
-<w:endnotes xmlns:wpc="http://schemas.microsoft.com/office/word/2010/wordprocessingCanvas" xmlns:cx="http://schemas.microsoft.com/office/drawing/2014/chartex" xmlns:cx1="http://schemas.microsoft.com/office/drawing/2015/9/8/chartex" xmlns:cx2="http://schemas.microsoft.com/office/drawing/2015/10/21/chartex" xmlns:cx3="http://schemas.microsoft.com/office/drawing/2016/5/9/chartex" xmlns:cx4="http://schemas.microsoft.com/office/drawing/2016/5/10/chartex" xmlns:cx5="http://schemas.microsoft.com/office/drawing/2016/5/11/chartex" xmlns:cx6="http://schemas.microsoft.com/office/drawing/2016/5/12/chartex" xmlns:cx7="http://schemas.microsoft.com/office/drawing/2016/5/13/chartex" xmlns:cx8="http://schemas.microsoft.com/office/drawing/2016/5/14/chartex" xmlns:mc="http://schemas.openxmlformats.org/markup-compatibility/2006" xmlns:aink="http://schemas.microsoft.com/office/drawing/2016/ink" xmlns:am3d="http://schemas.microsoft.com/office/drawing/2017/model3d" xmlns:o="urn:schemas-microsoft-com:office:office" xmlns:oel="http://schemas.microsoft.com/office/2019/extlst" xmlns:r="http://schemas.openxmlformats.org/officeDocument/2006/relationships" xmlns:m="http://schemas.openxmlformats.org/officeDocument/2006/math" xmlns:v="urn:schemas-microsoft-com:vml" xmlns:wp14="http://schemas.microsoft.com/office/word/2010/wordprocessingDrawing" xmlns:wp="http://schemas.openxmlformats.org/drawingml/2006/wordprocessingDrawing" xmlns:w10="urn:schemas-microsoft-com:office:word" xmlns:w="http://schemas.openxmlformats.org/wordprocessingml/2006/main" xmlns:w14="http://schemas.microsoft.com/office/word/2010/wordml" xmlns:w15="http://schemas.microsoft.com/office/word/2012/wordml" xmlns:w16cex="http://schemas.microsoft.com/office/word/2018/wordml/cex" xmlns:w16cid="http://schemas.microsoft.com/office/word/2016/wordml/cid" xmlns:w16="http://schemas.microsoft.com/office/word/2018/wordml" xmlns:w16sdtdh="http://schemas.microsoft.com/office/word/2020/wordml/sdtdatahash" xmlns:w16se="http://schemas.microsoft.com/office/word/2015/wordml/symex" xmlns:wpg="http://schemas.microsoft.com/office/word/2010/wordprocessingGroup" xmlns:wpi="http://schemas.microsoft.com/office/word/2010/wordprocessingInk" xmlns:wne="http://schemas.microsoft.com/office/word/2006/wordml" xmlns:wps="http://schemas.microsoft.com/office/word/2010/wordprocessingShape" mc:Ignorable="w14 w15 w16se w16cid w16 w16cex w16sdtdh wp14">
+<w:endnotes xmlns:wpc="http://schemas.microsoft.com/office/word/2010/wordprocessingCanvas" xmlns:cx="http://schemas.microsoft.com/office/drawing/2014/chartex" xmlns:cx1="http://schemas.microsoft.com/office/drawing/2015/9/8/chartex" xmlns:cx2="http://schemas.microsoft.com/office/drawing/2015/10/21/chartex" xmlns:cx3="http://schemas.microsoft.com/office/drawing/2016/5/9/chartex" xmlns:cx4="http://schemas.microsoft.com/office/drawing/2016/5/10/chartex" xmlns:cx5="http://schemas.microsoft.com/office/drawing/2016/5/11/chartex" xmlns:cx6="http://schemas.microsoft.com/office/drawing/2016/5/12/chartex" xmlns:cx7="http://schemas.microsoft.com/office/drawing/2016/5/13/chartex" xmlns:cx8="http://schemas.microsoft.com/office/drawing/2016/5/14/chartex" xmlns:mc="http://schemas.openxmlformats.org/markup-compatibility/2006" xmlns:aink="http://schemas.microsoft.com/office/drawing/2016/ink" xmlns:am3d="http://schemas.microsoft.com/office/drawing/2017/model3d" xmlns:o="urn:schemas-microsoft-com:office:office" xmlns:oel="http://schemas.microsoft.com/office/2019/extlst" xmlns:r="http://schemas.openxmlformats.org/officeDocument/2006/relationships" xmlns:m="http://schemas.openxmlformats.org/officeDocument/2006/math" xmlns:v="urn:schemas-microsoft-com:vml" xmlns:wp14="http://schemas.microsoft.com/office/word/2010/wordprocessingDrawing" xmlns:wp="http://schemas.openxmlformats.org/drawingml/2006/wordprocessingDrawing" xmlns:w10="urn:schemas-microsoft-com:office:word" xmlns:w="http://schemas.openxmlformats.org/wordprocessingml/2006/main" xmlns:w14="http://schemas.microsoft.com/office/word/2010/wordml" xmlns:w15="http://schemas.microsoft.com/office/word/2012/wordml" xmlns:w16cex="http://schemas.microsoft.com/office/word/2018/wordml/cex" xmlns:w16cid="http://schemas.microsoft.com/office/word/2016/wordml/cid" xmlns:w16="http://schemas.microsoft.com/office/word/2018/wordml" xmlns:w16du="http://schemas.microsoft.com/office/word/2023/wordml/word16du" xmlns:w16sdtdh="http://schemas.microsoft.com/office/word/2020/wordml/sdtdatahash" xmlns:w16sdtfl="http://schemas.microsoft.com/office/word/2024/wordml/sdtformatlock" xmlns:w16se="http://schemas.microsoft.com/office/word/2015/wordml/symex" xmlns:wpg="http://schemas.microsoft.com/office/word/2010/wordprocessingGroup" xmlns:wpi="http://schemas.microsoft.com/office/word/2010/wordprocessingInk" xmlns:wne="http://schemas.microsoft.com/office/word/2006/wordml" xmlns:wps="http://schemas.microsoft.com/office/word/2010/wordprocessingShape" mc:Ignorable="w14 w15 w16se w16cid w16 w16cex w16sdtdh w16sdtfl w16du wp14">
   <w:endnote w:type="separator" w:id="-1">
     <w:p>
       <w:pPr>
@@ -3463,7 +3541,7 @@
 </file>
 
 <file path=word/footer1.xml><?xml version="1.0" encoding="utf-8"?>
-<w:ftr xmlns:wpc="http://schemas.microsoft.com/office/word/2010/wordprocessingCanvas" xmlns:cx="http://schemas.microsoft.com/office/drawing/2014/chartex" xmlns:cx1="http://schemas.microsoft.com/office/drawing/2015/9/8/chartex" xmlns:cx2="http://schemas.microsoft.com/office/drawing/2015/10/21/chartex" xmlns:cx3="http://schemas.microsoft.com/office/drawing/2016/5/9/chartex" xmlns:cx4="http://schemas.microsoft.com/office/drawing/2016/5/10/chartex" xmlns:cx5="http://schemas.microsoft.com/office/drawing/2016/5/11/chartex" xmlns:cx6="http://schemas.microsoft.com/office/drawing/2016/5/12/chartex" xmlns:cx7="http://schemas.microsoft.com/office/drawing/2016/5/13/chartex" xmlns:cx8="http://schemas.microsoft.com/office/drawing/2016/5/14/chartex" xmlns:mc="http://schemas.openxmlformats.org/markup-compatibility/2006" xmlns:aink="http://schemas.microsoft.com/office/drawing/2016/ink" xmlns:am3d="http://schemas.microsoft.com/office/drawing/2017/model3d" xmlns:o="urn:schemas-microsoft-com:office:office" xmlns:oel="http://schemas.microsoft.com/office/2019/extlst" xmlns:r="http://schemas.openxmlformats.org/officeDocument/2006/relationships" xmlns:m="http://schemas.openxmlformats.org/officeDocument/2006/math" xmlns:v="urn:schemas-microsoft-com:vml" xmlns:wp14="http://schemas.microsoft.com/office/word/2010/wordprocessingDrawing" xmlns:wp="http://schemas.openxmlformats.org/drawingml/2006/wordprocessingDrawing" xmlns:w10="urn:schemas-microsoft-com:office:word" xmlns:w="http://schemas.openxmlformats.org/wordprocessingml/2006/main" xmlns:w14="http://schemas.microsoft.com/office/word/2010/wordml" xmlns:w15="http://schemas.microsoft.com/office/word/2012/wordml" xmlns:w16cex="http://schemas.microsoft.com/office/word/2018/wordml/cex" xmlns:w16cid="http://schemas.microsoft.com/office/word/2016/wordml/cid" xmlns:w16="http://schemas.microsoft.com/office/word/2018/wordml" xmlns:w16sdtdh="http://schemas.microsoft.com/office/word/2020/wordml/sdtdatahash" xmlns:w16se="http://schemas.microsoft.com/office/word/2015/wordml/symex" xmlns:wpg="http://schemas.microsoft.com/office/word/2010/wordprocessingGroup" xmlns:wpi="http://schemas.microsoft.com/office/word/2010/wordprocessingInk" xmlns:wne="http://schemas.microsoft.com/office/word/2006/wordml" xmlns:wps="http://schemas.microsoft.com/office/word/2010/wordprocessingShape" mc:Ignorable="w14 w15 w16se w16cid w16 w16cex w16sdtdh wp14">
+<w:ftr xmlns:wpc="http://schemas.microsoft.com/office/word/2010/wordprocessingCanvas" xmlns:cx="http://schemas.microsoft.com/office/drawing/2014/chartex" xmlns:cx1="http://schemas.microsoft.com/office/drawing/2015/9/8/chartex" xmlns:cx2="http://schemas.microsoft.com/office/drawing/2015/10/21/chartex" xmlns:cx3="http://schemas.microsoft.com/office/drawing/2016/5/9/chartex" xmlns:cx4="http://schemas.microsoft.com/office/drawing/2016/5/10/chartex" xmlns:cx5="http://schemas.microsoft.com/office/drawing/2016/5/11/chartex" xmlns:cx6="http://schemas.microsoft.com/office/drawing/2016/5/12/chartex" xmlns:cx7="http://schemas.microsoft.com/office/drawing/2016/5/13/chartex" xmlns:cx8="http://schemas.microsoft.com/office/drawing/2016/5/14/chartex" xmlns:mc="http://schemas.openxmlformats.org/markup-compatibility/2006" xmlns:aink="http://schemas.microsoft.com/office/drawing/2016/ink" xmlns:am3d="http://schemas.microsoft.com/office/drawing/2017/model3d" xmlns:o="urn:schemas-microsoft-com:office:office" xmlns:oel="http://schemas.microsoft.com/office/2019/extlst" xmlns:r="http://schemas.openxmlformats.org/officeDocument/2006/relationships" xmlns:m="http://schemas.openxmlformats.org/officeDocument/2006/math" xmlns:v="urn:schemas-microsoft-com:vml" xmlns:wp14="http://schemas.microsoft.com/office/word/2010/wordprocessingDrawing" xmlns:wp="http://schemas.openxmlformats.org/drawingml/2006/wordprocessingDrawing" xmlns:w10="urn:schemas-microsoft-com:office:word" xmlns:w="http://schemas.openxmlformats.org/wordprocessingml/2006/main" xmlns:w14="http://schemas.microsoft.com/office/word/2010/wordml" xmlns:w15="http://schemas.microsoft.com/office/word/2012/wordml" xmlns:w16cex="http://schemas.microsoft.com/office/word/2018/wordml/cex" xmlns:w16cid="http://schemas.microsoft.com/office/word/2016/wordml/cid" xmlns:w16="http://schemas.microsoft.com/office/word/2018/wordml" xmlns:w16du="http://schemas.microsoft.com/office/word/2023/wordml/word16du" xmlns:w16sdtdh="http://schemas.microsoft.com/office/word/2020/wordml/sdtdatahash" xmlns:w16sdtfl="http://schemas.microsoft.com/office/word/2024/wordml/sdtformatlock" xmlns:w16se="http://schemas.microsoft.com/office/word/2015/wordml/symex" xmlns:wpg="http://schemas.microsoft.com/office/word/2010/wordprocessingGroup" xmlns:wpi="http://schemas.microsoft.com/office/word/2010/wordprocessingInk" xmlns:wne="http://schemas.microsoft.com/office/word/2006/wordml" xmlns:wps="http://schemas.microsoft.com/office/word/2010/wordprocessingShape" mc:Ignorable="w14 w15 w16se w16cid w16 w16cex w16sdtdh w16sdtfl w16du wp14">
   <w:p>
     <w:pPr>
       <w:pStyle w:val="Zpat"/>
@@ -3492,27 +3570,17 @@
     <w:r>
       <w:t xml:space="preserve"> / </w:t>
     </w:r>
-    <w:r>
-      <w:fldChar w:fldCharType="begin"/>
-    </w:r>
-    <w:r>
-      <w:instrText>NUMPAGES  \* Arabic  \* MERGEFORMAT</w:instrText>
-    </w:r>
-    <w:r>
-      <w:fldChar w:fldCharType="separate"/>
-    </w:r>
-    <w:r>
-      <w:t>2</w:t>
-    </w:r>
-    <w:r>
-      <w:fldChar w:fldCharType="end"/>
-    </w:r>
+    <w:fldSimple w:instr="NUMPAGES  \* Arabic  \* MERGEFORMAT">
+      <w:r>
+        <w:t>2</w:t>
+      </w:r>
+    </w:fldSimple>
   </w:p>
 </w:ftr>
 </file>
 
 <file path=word/footnotes.xml><?xml version="1.0" encoding="utf-8"?>
-<w:footnotes xmlns:wpc="http://schemas.microsoft.com/office/word/2010/wordprocessingCanvas" xmlns:cx="http://schemas.microsoft.com/office/drawing/2014/chartex" xmlns:cx1="http://schemas.microsoft.com/office/drawing/2015/9/8/chartex" xmlns:cx2="http://schemas.microsoft.com/office/drawing/2015/10/21/chartex" xmlns:cx3="http://schemas.microsoft.com/office/drawing/2016/5/9/chartex" xmlns:cx4="http://schemas.microsoft.com/office/drawing/2016/5/10/chartex" xmlns:cx5="http://schemas.microsoft.com/office/drawing/2016/5/11/chartex" xmlns:cx6="http://schemas.microsoft.com/office/drawing/2016/5/12/chartex" xmlns:cx7="http://schemas.microsoft.com/office/drawing/2016/5/13/chartex" xmlns:cx8="http://schemas.microsoft.com/office/drawing/2016/5/14/chartex" xmlns:mc="http://schemas.openxmlformats.org/markup-compatibility/2006" xmlns:aink="http://schemas.microsoft.com/office/drawing/2016/ink" xmlns:am3d="http://schemas.microsoft.com/office/drawing/2017/model3d" xmlns:o="urn:schemas-microsoft-com:office:office" xmlns:oel="http://schemas.microsoft.com/office/2019/extlst" xmlns:r="http://schemas.openxmlformats.org/officeDocument/2006/relationships" xmlns:m="http://schemas.openxmlformats.org/officeDocument/2006/math" xmlns:v="urn:schemas-microsoft-com:vml" xmlns:wp14="http://schemas.microsoft.com/office/word/2010/wordprocessingDrawing" xmlns:wp="http://schemas.openxmlformats.org/drawingml/2006/wordprocessingDrawing" xmlns:w10="urn:schemas-microsoft-com:office:word" xmlns:w="http://schemas.openxmlformats.org/wordprocessingml/2006/main" xmlns:w14="http://schemas.microsoft.com/office/word/2010/wordml" xmlns:w15="http://schemas.microsoft.com/office/word/2012/wordml" xmlns:w16cex="http://schemas.microsoft.com/office/word/2018/wordml/cex" xmlns:w16cid="http://schemas.microsoft.com/office/word/2016/wordml/cid" xmlns:w16="http://schemas.microsoft.com/office/word/2018/wordml" xmlns:w16sdtdh="http://schemas.microsoft.com/office/word/2020/wordml/sdtdatahash" xmlns:w16se="http://schemas.microsoft.com/office/word/2015/wordml/symex" xmlns:wpg="http://schemas.microsoft.com/office/word/2010/wordprocessingGroup" xmlns:wpi="http://schemas.microsoft.com/office/word/2010/wordprocessingInk" xmlns:wne="http://schemas.microsoft.com/office/word/2006/wordml" xmlns:wps="http://schemas.microsoft.com/office/word/2010/wordprocessingShape" mc:Ignorable="w14 w15 w16se w16cid w16 w16cex w16sdtdh wp14">
+<w:footnotes xmlns:wpc="http://schemas.microsoft.com/office/word/2010/wordprocessingCanvas" xmlns:cx="http://schemas.microsoft.com/office/drawing/2014/chartex" xmlns:cx1="http://schemas.microsoft.com/office/drawing/2015/9/8/chartex" xmlns:cx2="http://schemas.microsoft.com/office/drawing/2015/10/21/chartex" xmlns:cx3="http://schemas.microsoft.com/office/drawing/2016/5/9/chartex" xmlns:cx4="http://schemas.microsoft.com/office/drawing/2016/5/10/chartex" xmlns:cx5="http://schemas.microsoft.com/office/drawing/2016/5/11/chartex" xmlns:cx6="http://schemas.microsoft.com/office/drawing/2016/5/12/chartex" xmlns:cx7="http://schemas.microsoft.com/office/drawing/2016/5/13/chartex" xmlns:cx8="http://schemas.microsoft.com/office/drawing/2016/5/14/chartex" xmlns:mc="http://schemas.openxmlformats.org/markup-compatibility/2006" xmlns:aink="http://schemas.microsoft.com/office/drawing/2016/ink" xmlns:am3d="http://schemas.microsoft.com/office/drawing/2017/model3d" xmlns:o="urn:schemas-microsoft-com:office:office" xmlns:oel="http://schemas.microsoft.com/office/2019/extlst" xmlns:r="http://schemas.openxmlformats.org/officeDocument/2006/relationships" xmlns:m="http://schemas.openxmlformats.org/officeDocument/2006/math" xmlns:v="urn:schemas-microsoft-com:vml" xmlns:wp14="http://schemas.microsoft.com/office/word/2010/wordprocessingDrawing" xmlns:wp="http://schemas.openxmlformats.org/drawingml/2006/wordprocessingDrawing" xmlns:w10="urn:schemas-microsoft-com:office:word" xmlns:w="http://schemas.openxmlformats.org/wordprocessingml/2006/main" xmlns:w14="http://schemas.microsoft.com/office/word/2010/wordml" xmlns:w15="http://schemas.microsoft.com/office/word/2012/wordml" xmlns:w16cex="http://schemas.microsoft.com/office/word/2018/wordml/cex" xmlns:w16cid="http://schemas.microsoft.com/office/word/2016/wordml/cid" xmlns:w16="http://schemas.microsoft.com/office/word/2018/wordml" xmlns:w16du="http://schemas.microsoft.com/office/word/2023/wordml/word16du" xmlns:w16sdtdh="http://schemas.microsoft.com/office/word/2020/wordml/sdtdatahash" xmlns:w16sdtfl="http://schemas.microsoft.com/office/word/2024/wordml/sdtformatlock" xmlns:w16se="http://schemas.microsoft.com/office/word/2015/wordml/symex" xmlns:wpg="http://schemas.microsoft.com/office/word/2010/wordprocessingGroup" xmlns:wpi="http://schemas.microsoft.com/office/word/2010/wordprocessingInk" xmlns:wne="http://schemas.microsoft.com/office/word/2006/wordml" xmlns:wps="http://schemas.microsoft.com/office/word/2010/wordprocessingShape" mc:Ignorable="w14 w15 w16se w16cid w16 w16cex w16sdtdh w16sdtfl w16du wp14">
   <w:footnote w:type="separator" w:id="-1">
     <w:p>
       <w:pPr>
@@ -3544,7 +3612,7 @@
 </file>
 
 <file path=word/header1.xml><?xml version="1.0" encoding="utf-8"?>
-<w:hdr xmlns:wpc="http://schemas.microsoft.com/office/word/2010/wordprocessingCanvas" xmlns:cx="http://schemas.microsoft.com/office/drawing/2014/chartex" xmlns:cx1="http://schemas.microsoft.com/office/drawing/2015/9/8/chartex" xmlns:cx2="http://schemas.microsoft.com/office/drawing/2015/10/21/chartex" xmlns:cx3="http://schemas.microsoft.com/office/drawing/2016/5/9/chartex" xmlns:cx4="http://schemas.microsoft.com/office/drawing/2016/5/10/chartex" xmlns:cx5="http://schemas.microsoft.com/office/drawing/2016/5/11/chartex" xmlns:cx6="http://schemas.microsoft.com/office/drawing/2016/5/12/chartex" xmlns:cx7="http://schemas.microsoft.com/office/drawing/2016/5/13/chartex" xmlns:cx8="http://schemas.microsoft.com/office/drawing/2016/5/14/chartex" xmlns:mc="http://schemas.openxmlformats.org/markup-compatibility/2006" xmlns:aink="http://schemas.microsoft.com/office/drawing/2016/ink" xmlns:am3d="http://schemas.microsoft.com/office/drawing/2017/model3d" xmlns:o="urn:schemas-microsoft-com:office:office" xmlns:oel="http://schemas.microsoft.com/office/2019/extlst" xmlns:r="http://schemas.openxmlformats.org/officeDocument/2006/relationships" xmlns:m="http://schemas.openxmlformats.org/officeDocument/2006/math" xmlns:v="urn:schemas-microsoft-com:vml" xmlns:wp14="http://schemas.microsoft.com/office/word/2010/wordprocessingDrawing" xmlns:wp="http://schemas.openxmlformats.org/drawingml/2006/wordprocessingDrawing" xmlns:w10="urn:schemas-microsoft-com:office:word" xmlns:w="http://schemas.openxmlformats.org/wordprocessingml/2006/main" xmlns:w14="http://schemas.microsoft.com/office/word/2010/wordml" xmlns:w15="http://schemas.microsoft.com/office/word/2012/wordml" xmlns:w16cex="http://schemas.microsoft.com/office/word/2018/wordml/cex" xmlns:w16cid="http://schemas.microsoft.com/office/word/2016/wordml/cid" xmlns:w16="http://schemas.microsoft.com/office/word/2018/wordml" xmlns:w16sdtdh="http://schemas.microsoft.com/office/word/2020/wordml/sdtdatahash" xmlns:w16se="http://schemas.microsoft.com/office/word/2015/wordml/symex" xmlns:wpg="http://schemas.microsoft.com/office/word/2010/wordprocessingGroup" xmlns:wpi="http://schemas.microsoft.com/office/word/2010/wordprocessingInk" xmlns:wne="http://schemas.microsoft.com/office/word/2006/wordml" xmlns:wps="http://schemas.microsoft.com/office/word/2010/wordprocessingShape" mc:Ignorable="w14 w15 w16se w16cid w16 w16cex w16sdtdh wp14">
+<w:hdr xmlns:wpc="http://schemas.microsoft.com/office/word/2010/wordprocessingCanvas" xmlns:cx="http://schemas.microsoft.com/office/drawing/2014/chartex" xmlns:cx1="http://schemas.microsoft.com/office/drawing/2015/9/8/chartex" xmlns:cx2="http://schemas.microsoft.com/office/drawing/2015/10/21/chartex" xmlns:cx3="http://schemas.microsoft.com/office/drawing/2016/5/9/chartex" xmlns:cx4="http://schemas.microsoft.com/office/drawing/2016/5/10/chartex" xmlns:cx5="http://schemas.microsoft.com/office/drawing/2016/5/11/chartex" xmlns:cx6="http://schemas.microsoft.com/office/drawing/2016/5/12/chartex" xmlns:cx7="http://schemas.microsoft.com/office/drawing/2016/5/13/chartex" xmlns:cx8="http://schemas.microsoft.com/office/drawing/2016/5/14/chartex" xmlns:mc="http://schemas.openxmlformats.org/markup-compatibility/2006" xmlns:aink="http://schemas.microsoft.com/office/drawing/2016/ink" xmlns:am3d="http://schemas.microsoft.com/office/drawing/2017/model3d" xmlns:o="urn:schemas-microsoft-com:office:office" xmlns:oel="http://schemas.microsoft.com/office/2019/extlst" xmlns:r="http://schemas.openxmlformats.org/officeDocument/2006/relationships" xmlns:m="http://schemas.openxmlformats.org/officeDocument/2006/math" xmlns:v="urn:schemas-microsoft-com:vml" xmlns:wp14="http://schemas.microsoft.com/office/word/2010/wordprocessingDrawing" xmlns:wp="http://schemas.openxmlformats.org/drawingml/2006/wordprocessingDrawing" xmlns:w10="urn:schemas-microsoft-com:office:word" xmlns:w="http://schemas.openxmlformats.org/wordprocessingml/2006/main" xmlns:w14="http://schemas.microsoft.com/office/word/2010/wordml" xmlns:w15="http://schemas.microsoft.com/office/word/2012/wordml" xmlns:w16cex="http://schemas.microsoft.com/office/word/2018/wordml/cex" xmlns:w16cid="http://schemas.microsoft.com/office/word/2016/wordml/cid" xmlns:w16="http://schemas.microsoft.com/office/word/2018/wordml" xmlns:w16du="http://schemas.microsoft.com/office/word/2023/wordml/word16du" xmlns:w16sdtdh="http://schemas.microsoft.com/office/word/2020/wordml/sdtdatahash" xmlns:w16sdtfl="http://schemas.microsoft.com/office/word/2024/wordml/sdtformatlock" xmlns:w16se="http://schemas.microsoft.com/office/word/2015/wordml/symex" xmlns:wpg="http://schemas.microsoft.com/office/word/2010/wordprocessingGroup" xmlns:wpi="http://schemas.microsoft.com/office/word/2010/wordprocessingInk" xmlns:wne="http://schemas.microsoft.com/office/word/2006/wordml" xmlns:wps="http://schemas.microsoft.com/office/word/2010/wordprocessingShape" mc:Ignorable="w14 w15 w16se w16cid w16 w16cex w16sdtdh w16sdtfl w16du wp14">
   <w:p>
     <w:pPr>
       <w:pStyle w:val="Zhlav"/>
@@ -3749,7 +3817,7 @@
 </file>
 
 <file path=word/header2.xml><?xml version="1.0" encoding="utf-8"?>
-<w:hdr xmlns:wpc="http://schemas.microsoft.com/office/word/2010/wordprocessingCanvas" xmlns:cx="http://schemas.microsoft.com/office/drawing/2014/chartex" xmlns:cx1="http://schemas.microsoft.com/office/drawing/2015/9/8/chartex" xmlns:cx2="http://schemas.microsoft.com/office/drawing/2015/10/21/chartex" xmlns:cx3="http://schemas.microsoft.com/office/drawing/2016/5/9/chartex" xmlns:cx4="http://schemas.microsoft.com/office/drawing/2016/5/10/chartex" xmlns:cx5="http://schemas.microsoft.com/office/drawing/2016/5/11/chartex" xmlns:cx6="http://schemas.microsoft.com/office/drawing/2016/5/12/chartex" xmlns:cx7="http://schemas.microsoft.com/office/drawing/2016/5/13/chartex" xmlns:cx8="http://schemas.microsoft.com/office/drawing/2016/5/14/chartex" xmlns:mc="http://schemas.openxmlformats.org/markup-compatibility/2006" xmlns:aink="http://schemas.microsoft.com/office/drawing/2016/ink" xmlns:am3d="http://schemas.microsoft.com/office/drawing/2017/model3d" xmlns:o="urn:schemas-microsoft-com:office:office" xmlns:oel="http://schemas.microsoft.com/office/2019/extlst" xmlns:r="http://schemas.openxmlformats.org/officeDocument/2006/relationships" xmlns:m="http://schemas.openxmlformats.org/officeDocument/2006/math" xmlns:v="urn:schemas-microsoft-com:vml" xmlns:wp14="http://schemas.microsoft.com/office/word/2010/wordprocessingDrawing" xmlns:wp="http://schemas.openxmlformats.org/drawingml/2006/wordprocessingDrawing" xmlns:w10="urn:schemas-microsoft-com:office:word" xmlns:w="http://schemas.openxmlformats.org/wordprocessingml/2006/main" xmlns:w14="http://schemas.microsoft.com/office/word/2010/wordml" xmlns:w15="http://schemas.microsoft.com/office/word/2012/wordml" xmlns:w16cex="http://schemas.microsoft.com/office/word/2018/wordml/cex" xmlns:w16cid="http://schemas.microsoft.com/office/word/2016/wordml/cid" xmlns:w16="http://schemas.microsoft.com/office/word/2018/wordml" xmlns:w16sdtdh="http://schemas.microsoft.com/office/word/2020/wordml/sdtdatahash" xmlns:w16se="http://schemas.microsoft.com/office/word/2015/wordml/symex" xmlns:wpg="http://schemas.microsoft.com/office/word/2010/wordprocessingGroup" xmlns:wpi="http://schemas.microsoft.com/office/word/2010/wordprocessingInk" xmlns:wne="http://schemas.microsoft.com/office/word/2006/wordml" xmlns:wps="http://schemas.microsoft.com/office/word/2010/wordprocessingShape" mc:Ignorable="w14 w15 w16se w16cid w16 w16cex w16sdtdh wp14">
+<w:hdr xmlns:wpc="http://schemas.microsoft.com/office/word/2010/wordprocessingCanvas" xmlns:cx="http://schemas.microsoft.com/office/drawing/2014/chartex" xmlns:cx1="http://schemas.microsoft.com/office/drawing/2015/9/8/chartex" xmlns:cx2="http://schemas.microsoft.com/office/drawing/2015/10/21/chartex" xmlns:cx3="http://schemas.microsoft.com/office/drawing/2016/5/9/chartex" xmlns:cx4="http://schemas.microsoft.com/office/drawing/2016/5/10/chartex" xmlns:cx5="http://schemas.microsoft.com/office/drawing/2016/5/11/chartex" xmlns:cx6="http://schemas.microsoft.com/office/drawing/2016/5/12/chartex" xmlns:cx7="http://schemas.microsoft.com/office/drawing/2016/5/13/chartex" xmlns:cx8="http://schemas.microsoft.com/office/drawing/2016/5/14/chartex" xmlns:mc="http://schemas.openxmlformats.org/markup-compatibility/2006" xmlns:aink="http://schemas.microsoft.com/office/drawing/2016/ink" xmlns:am3d="http://schemas.microsoft.com/office/drawing/2017/model3d" xmlns:o="urn:schemas-microsoft-com:office:office" xmlns:oel="http://schemas.microsoft.com/office/2019/extlst" xmlns:r="http://schemas.openxmlformats.org/officeDocument/2006/relationships" xmlns:m="http://schemas.openxmlformats.org/officeDocument/2006/math" xmlns:v="urn:schemas-microsoft-com:vml" xmlns:wp14="http://schemas.microsoft.com/office/word/2010/wordprocessingDrawing" xmlns:wp="http://schemas.openxmlformats.org/drawingml/2006/wordprocessingDrawing" xmlns:w10="urn:schemas-microsoft-com:office:word" xmlns:w="http://schemas.openxmlformats.org/wordprocessingml/2006/main" xmlns:w14="http://schemas.microsoft.com/office/word/2010/wordml" xmlns:w15="http://schemas.microsoft.com/office/word/2012/wordml" xmlns:w16cex="http://schemas.microsoft.com/office/word/2018/wordml/cex" xmlns:w16cid="http://schemas.microsoft.com/office/word/2016/wordml/cid" xmlns:w16="http://schemas.microsoft.com/office/word/2018/wordml" xmlns:w16du="http://schemas.microsoft.com/office/word/2023/wordml/word16du" xmlns:w16sdtdh="http://schemas.microsoft.com/office/word/2020/wordml/sdtdatahash" xmlns:w16sdtfl="http://schemas.microsoft.com/office/word/2024/wordml/sdtformatlock" xmlns:w16se="http://schemas.microsoft.com/office/word/2015/wordml/symex" xmlns:wpg="http://schemas.microsoft.com/office/word/2010/wordprocessingGroup" xmlns:wpi="http://schemas.microsoft.com/office/word/2010/wordprocessingInk" xmlns:wne="http://schemas.microsoft.com/office/word/2006/wordml" xmlns:wps="http://schemas.microsoft.com/office/word/2010/wordprocessingShape" mc:Ignorable="w14 w15 w16se w16cid w16 w16cex w16sdtdh w16sdtfl w16du wp14">
   <w:p>
     <w:pPr>
       <w:pStyle w:val="Zhlav"/>
@@ -3835,7 +3903,7 @@
 </file>
 
 <file path=word/header3.xml><?xml version="1.0" encoding="utf-8"?>
-<w:hdr xmlns:wpc="http://schemas.microsoft.com/office/word/2010/wordprocessingCanvas" xmlns:cx="http://schemas.microsoft.com/office/drawing/2014/chartex" xmlns:cx1="http://schemas.microsoft.com/office/drawing/2015/9/8/chartex" xmlns:cx2="http://schemas.microsoft.com/office/drawing/2015/10/21/chartex" xmlns:cx3="http://schemas.microsoft.com/office/drawing/2016/5/9/chartex" xmlns:cx4="http://schemas.microsoft.com/office/drawing/2016/5/10/chartex" xmlns:cx5="http://schemas.microsoft.com/office/drawing/2016/5/11/chartex" xmlns:cx6="http://schemas.microsoft.com/office/drawing/2016/5/12/chartex" xmlns:cx7="http://schemas.microsoft.com/office/drawing/2016/5/13/chartex" xmlns:cx8="http://schemas.microsoft.com/office/drawing/2016/5/14/chartex" xmlns:mc="http://schemas.openxmlformats.org/markup-compatibility/2006" xmlns:aink="http://schemas.microsoft.com/office/drawing/2016/ink" xmlns:am3d="http://schemas.microsoft.com/office/drawing/2017/model3d" xmlns:o="urn:schemas-microsoft-com:office:office" xmlns:oel="http://schemas.microsoft.com/office/2019/extlst" xmlns:r="http://schemas.openxmlformats.org/officeDocument/2006/relationships" xmlns:m="http://schemas.openxmlformats.org/officeDocument/2006/math" xmlns:v="urn:schemas-microsoft-com:vml" xmlns:wp14="http://schemas.microsoft.com/office/word/2010/wordprocessingDrawing" xmlns:wp="http://schemas.openxmlformats.org/drawingml/2006/wordprocessingDrawing" xmlns:w10="urn:schemas-microsoft-com:office:word" xmlns:w="http://schemas.openxmlformats.org/wordprocessingml/2006/main" xmlns:w14="http://schemas.microsoft.com/office/word/2010/wordml" xmlns:w15="http://schemas.microsoft.com/office/word/2012/wordml" xmlns:w16cex="http://schemas.microsoft.com/office/word/2018/wordml/cex" xmlns:w16cid="http://schemas.microsoft.com/office/word/2016/wordml/cid" xmlns:w16="http://schemas.microsoft.com/office/word/2018/wordml" xmlns:w16sdtdh="http://schemas.microsoft.com/office/word/2020/wordml/sdtdatahash" xmlns:w16se="http://schemas.microsoft.com/office/word/2015/wordml/symex" xmlns:wpg="http://schemas.microsoft.com/office/word/2010/wordprocessingGroup" xmlns:wpi="http://schemas.microsoft.com/office/word/2010/wordprocessingInk" xmlns:wne="http://schemas.microsoft.com/office/word/2006/wordml" xmlns:wps="http://schemas.microsoft.com/office/word/2010/wordprocessingShape" mc:Ignorable="w14 w15 w16se w16cid w16 w16cex w16sdtdh wp14">
+<w:hdr xmlns:wpc="http://schemas.microsoft.com/office/word/2010/wordprocessingCanvas" xmlns:cx="http://schemas.microsoft.com/office/drawing/2014/chartex" xmlns:cx1="http://schemas.microsoft.com/office/drawing/2015/9/8/chartex" xmlns:cx2="http://schemas.microsoft.com/office/drawing/2015/10/21/chartex" xmlns:cx3="http://schemas.microsoft.com/office/drawing/2016/5/9/chartex" xmlns:cx4="http://schemas.microsoft.com/office/drawing/2016/5/10/chartex" xmlns:cx5="http://schemas.microsoft.com/office/drawing/2016/5/11/chartex" xmlns:cx6="http://schemas.microsoft.com/office/drawing/2016/5/12/chartex" xmlns:cx7="http://schemas.microsoft.com/office/drawing/2016/5/13/chartex" xmlns:cx8="http://schemas.microsoft.com/office/drawing/2016/5/14/chartex" xmlns:mc="http://schemas.openxmlformats.org/markup-compatibility/2006" xmlns:aink="http://schemas.microsoft.com/office/drawing/2016/ink" xmlns:am3d="http://schemas.microsoft.com/office/drawing/2017/model3d" xmlns:o="urn:schemas-microsoft-com:office:office" xmlns:oel="http://schemas.microsoft.com/office/2019/extlst" xmlns:r="http://schemas.openxmlformats.org/officeDocument/2006/relationships" xmlns:m="http://schemas.openxmlformats.org/officeDocument/2006/math" xmlns:v="urn:schemas-microsoft-com:vml" xmlns:wp14="http://schemas.microsoft.com/office/word/2010/wordprocessingDrawing" xmlns:wp="http://schemas.openxmlformats.org/drawingml/2006/wordprocessingDrawing" xmlns:w10="urn:schemas-microsoft-com:office:word" xmlns:w="http://schemas.openxmlformats.org/wordprocessingml/2006/main" xmlns:w14="http://schemas.microsoft.com/office/word/2010/wordml" xmlns:w15="http://schemas.microsoft.com/office/word/2012/wordml" xmlns:w16cex="http://schemas.microsoft.com/office/word/2018/wordml/cex" xmlns:w16cid="http://schemas.microsoft.com/office/word/2016/wordml/cid" xmlns:w16="http://schemas.microsoft.com/office/word/2018/wordml" xmlns:w16du="http://schemas.microsoft.com/office/word/2023/wordml/word16du" xmlns:w16sdtdh="http://schemas.microsoft.com/office/word/2020/wordml/sdtdatahash" xmlns:w16sdtfl="http://schemas.microsoft.com/office/word/2024/wordml/sdtformatlock" xmlns:w16se="http://schemas.microsoft.com/office/word/2015/wordml/symex" xmlns:wpg="http://schemas.microsoft.com/office/word/2010/wordprocessingGroup" xmlns:wpi="http://schemas.microsoft.com/office/word/2010/wordprocessingInk" xmlns:wne="http://schemas.microsoft.com/office/word/2006/wordml" xmlns:wps="http://schemas.microsoft.com/office/word/2010/wordprocessingShape" mc:Ignorable="w14 w15 w16se w16cid w16 w16cex w16sdtdh w16sdtfl w16du wp14">
   <w:p>
     <w:pPr>
       <w:pStyle w:val="Zhlav"/>
@@ -4045,7 +4113,7 @@
 </file>
 
 <file path=word/header4.xml><?xml version="1.0" encoding="utf-8"?>
-<w:hdr xmlns:wpc="http://schemas.microsoft.com/office/word/2010/wordprocessingCanvas" xmlns:cx="http://schemas.microsoft.com/office/drawing/2014/chartex" xmlns:cx1="http://schemas.microsoft.com/office/drawing/2015/9/8/chartex" xmlns:cx2="http://schemas.microsoft.com/office/drawing/2015/10/21/chartex" xmlns:cx3="http://schemas.microsoft.com/office/drawing/2016/5/9/chartex" xmlns:cx4="http://schemas.microsoft.com/office/drawing/2016/5/10/chartex" xmlns:cx5="http://schemas.microsoft.com/office/drawing/2016/5/11/chartex" xmlns:cx6="http://schemas.microsoft.com/office/drawing/2016/5/12/chartex" xmlns:cx7="http://schemas.microsoft.com/office/drawing/2016/5/13/chartex" xmlns:cx8="http://schemas.microsoft.com/office/drawing/2016/5/14/chartex" xmlns:mc="http://schemas.openxmlformats.org/markup-compatibility/2006" xmlns:aink="http://schemas.microsoft.com/office/drawing/2016/ink" xmlns:am3d="http://schemas.microsoft.com/office/drawing/2017/model3d" xmlns:o="urn:schemas-microsoft-com:office:office" xmlns:oel="http://schemas.microsoft.com/office/2019/extlst" xmlns:r="http://schemas.openxmlformats.org/officeDocument/2006/relationships" xmlns:m="http://schemas.openxmlformats.org/officeDocument/2006/math" xmlns:v="urn:schemas-microsoft-com:vml" xmlns:wp14="http://schemas.microsoft.com/office/word/2010/wordprocessingDrawing" xmlns:wp="http://schemas.openxmlformats.org/drawingml/2006/wordprocessingDrawing" xmlns:w10="urn:schemas-microsoft-com:office:word" xmlns:w="http://schemas.openxmlformats.org/wordprocessingml/2006/main" xmlns:w14="http://schemas.microsoft.com/office/word/2010/wordml" xmlns:w15="http://schemas.microsoft.com/office/word/2012/wordml" xmlns:w16cex="http://schemas.microsoft.com/office/word/2018/wordml/cex" xmlns:w16cid="http://schemas.microsoft.com/office/word/2016/wordml/cid" xmlns:w16="http://schemas.microsoft.com/office/word/2018/wordml" xmlns:w16sdtdh="http://schemas.microsoft.com/office/word/2020/wordml/sdtdatahash" xmlns:w16se="http://schemas.microsoft.com/office/word/2015/wordml/symex" xmlns:wpg="http://schemas.microsoft.com/office/word/2010/wordprocessingGroup" xmlns:wpi="http://schemas.microsoft.com/office/word/2010/wordprocessingInk" xmlns:wne="http://schemas.microsoft.com/office/word/2006/wordml" xmlns:wps="http://schemas.microsoft.com/office/word/2010/wordprocessingShape" mc:Ignorable="w14 w15 w16se w16cid w16 w16cex w16sdtdh wp14">
+<w:hdr xmlns:wpc="http://schemas.microsoft.com/office/word/2010/wordprocessingCanvas" xmlns:cx="http://schemas.microsoft.com/office/drawing/2014/chartex" xmlns:cx1="http://schemas.microsoft.com/office/drawing/2015/9/8/chartex" xmlns:cx2="http://schemas.microsoft.com/office/drawing/2015/10/21/chartex" xmlns:cx3="http://schemas.microsoft.com/office/drawing/2016/5/9/chartex" xmlns:cx4="http://schemas.microsoft.com/office/drawing/2016/5/10/chartex" xmlns:cx5="http://schemas.microsoft.com/office/drawing/2016/5/11/chartex" xmlns:cx6="http://schemas.microsoft.com/office/drawing/2016/5/12/chartex" xmlns:cx7="http://schemas.microsoft.com/office/drawing/2016/5/13/chartex" xmlns:cx8="http://schemas.microsoft.com/office/drawing/2016/5/14/chartex" xmlns:mc="http://schemas.openxmlformats.org/markup-compatibility/2006" xmlns:aink="http://schemas.microsoft.com/office/drawing/2016/ink" xmlns:am3d="http://schemas.microsoft.com/office/drawing/2017/model3d" xmlns:o="urn:schemas-microsoft-com:office:office" xmlns:oel="http://schemas.microsoft.com/office/2019/extlst" xmlns:r="http://schemas.openxmlformats.org/officeDocument/2006/relationships" xmlns:m="http://schemas.openxmlformats.org/officeDocument/2006/math" xmlns:v="urn:schemas-microsoft-com:vml" xmlns:wp14="http://schemas.microsoft.com/office/word/2010/wordprocessingDrawing" xmlns:wp="http://schemas.openxmlformats.org/drawingml/2006/wordprocessingDrawing" xmlns:w10="urn:schemas-microsoft-com:office:word" xmlns:w="http://schemas.openxmlformats.org/wordprocessingml/2006/main" xmlns:w14="http://schemas.microsoft.com/office/word/2010/wordml" xmlns:w15="http://schemas.microsoft.com/office/word/2012/wordml" xmlns:w16cex="http://schemas.microsoft.com/office/word/2018/wordml/cex" xmlns:w16cid="http://schemas.microsoft.com/office/word/2016/wordml/cid" xmlns:w16="http://schemas.microsoft.com/office/word/2018/wordml" xmlns:w16du="http://schemas.microsoft.com/office/word/2023/wordml/word16du" xmlns:w16sdtdh="http://schemas.microsoft.com/office/word/2020/wordml/sdtdatahash" xmlns:w16sdtfl="http://schemas.microsoft.com/office/word/2024/wordml/sdtformatlock" xmlns:w16se="http://schemas.microsoft.com/office/word/2015/wordml/symex" xmlns:wpg="http://schemas.microsoft.com/office/word/2010/wordprocessingGroup" xmlns:wpi="http://schemas.microsoft.com/office/word/2010/wordprocessingInk" xmlns:wne="http://schemas.microsoft.com/office/word/2006/wordml" xmlns:wps="http://schemas.microsoft.com/office/word/2010/wordprocessingShape" mc:Ignorable="w14 w15 w16se w16cid w16 w16cex w16sdtdh w16sdtfl w16du wp14">
   <w:p>
     <w:pPr>
       <w:pStyle w:val="Zhlav"/>
@@ -4055,7 +4123,7 @@
 </file>
 
 <file path=word/header5.xml><?xml version="1.0" encoding="utf-8"?>
-<w:hdr xmlns:wpc="http://schemas.microsoft.com/office/word/2010/wordprocessingCanvas" xmlns:cx="http://schemas.microsoft.com/office/drawing/2014/chartex" xmlns:cx1="http://schemas.microsoft.com/office/drawing/2015/9/8/chartex" xmlns:cx2="http://schemas.microsoft.com/office/drawing/2015/10/21/chartex" xmlns:cx3="http://schemas.microsoft.com/office/drawing/2016/5/9/chartex" xmlns:cx4="http://schemas.microsoft.com/office/drawing/2016/5/10/chartex" xmlns:cx5="http://schemas.microsoft.com/office/drawing/2016/5/11/chartex" xmlns:cx6="http://schemas.microsoft.com/office/drawing/2016/5/12/chartex" xmlns:cx7="http://schemas.microsoft.com/office/drawing/2016/5/13/chartex" xmlns:cx8="http://schemas.microsoft.com/office/drawing/2016/5/14/chartex" xmlns:mc="http://schemas.openxmlformats.org/markup-compatibility/2006" xmlns:aink="http://schemas.microsoft.com/office/drawing/2016/ink" xmlns:am3d="http://schemas.microsoft.com/office/drawing/2017/model3d" xmlns:o="urn:schemas-microsoft-com:office:office" xmlns:oel="http://schemas.microsoft.com/office/2019/extlst" xmlns:r="http://schemas.openxmlformats.org/officeDocument/2006/relationships" xmlns:m="http://schemas.openxmlformats.org/officeDocument/2006/math" xmlns:v="urn:schemas-microsoft-com:vml" xmlns:wp14="http://schemas.microsoft.com/office/word/2010/wordprocessingDrawing" xmlns:wp="http://schemas.openxmlformats.org/drawingml/2006/wordprocessingDrawing" xmlns:w10="urn:schemas-microsoft-com:office:word" xmlns:w="http://schemas.openxmlformats.org/wordprocessingml/2006/main" xmlns:w14="http://schemas.microsoft.com/office/word/2010/wordml" xmlns:w15="http://schemas.microsoft.com/office/word/2012/wordml" xmlns:w16cex="http://schemas.microsoft.com/office/word/2018/wordml/cex" xmlns:w16cid="http://schemas.microsoft.com/office/word/2016/wordml/cid" xmlns:w16="http://schemas.microsoft.com/office/word/2018/wordml" xmlns:w16sdtdh="http://schemas.microsoft.com/office/word/2020/wordml/sdtdatahash" xmlns:w16se="http://schemas.microsoft.com/office/word/2015/wordml/symex" xmlns:wpg="http://schemas.microsoft.com/office/word/2010/wordprocessingGroup" xmlns:wpi="http://schemas.microsoft.com/office/word/2010/wordprocessingInk" xmlns:wne="http://schemas.microsoft.com/office/word/2006/wordml" xmlns:wps="http://schemas.microsoft.com/office/word/2010/wordprocessingShape" mc:Ignorable="w14 w15 w16se w16cid w16 w16cex w16sdtdh wp14">
+<w:hdr xmlns:wpc="http://schemas.microsoft.com/office/word/2010/wordprocessingCanvas" xmlns:cx="http://schemas.microsoft.com/office/drawing/2014/chartex" xmlns:cx1="http://schemas.microsoft.com/office/drawing/2015/9/8/chartex" xmlns:cx2="http://schemas.microsoft.com/office/drawing/2015/10/21/chartex" xmlns:cx3="http://schemas.microsoft.com/office/drawing/2016/5/9/chartex" xmlns:cx4="http://schemas.microsoft.com/office/drawing/2016/5/10/chartex" xmlns:cx5="http://schemas.microsoft.com/office/drawing/2016/5/11/chartex" xmlns:cx6="http://schemas.microsoft.com/office/drawing/2016/5/12/chartex" xmlns:cx7="http://schemas.microsoft.com/office/drawing/2016/5/13/chartex" xmlns:cx8="http://schemas.microsoft.com/office/drawing/2016/5/14/chartex" xmlns:mc="http://schemas.openxmlformats.org/markup-compatibility/2006" xmlns:aink="http://schemas.microsoft.com/office/drawing/2016/ink" xmlns:am3d="http://schemas.microsoft.com/office/drawing/2017/model3d" xmlns:o="urn:schemas-microsoft-com:office:office" xmlns:oel="http://schemas.microsoft.com/office/2019/extlst" xmlns:r="http://schemas.openxmlformats.org/officeDocument/2006/relationships" xmlns:m="http://schemas.openxmlformats.org/officeDocument/2006/math" xmlns:v="urn:schemas-microsoft-com:vml" xmlns:wp14="http://schemas.microsoft.com/office/word/2010/wordprocessingDrawing" xmlns:wp="http://schemas.openxmlformats.org/drawingml/2006/wordprocessingDrawing" xmlns:w10="urn:schemas-microsoft-com:office:word" xmlns:w="http://schemas.openxmlformats.org/wordprocessingml/2006/main" xmlns:w14="http://schemas.microsoft.com/office/word/2010/wordml" xmlns:w15="http://schemas.microsoft.com/office/word/2012/wordml" xmlns:w16cex="http://schemas.microsoft.com/office/word/2018/wordml/cex" xmlns:w16cid="http://schemas.microsoft.com/office/word/2016/wordml/cid" xmlns:w16="http://schemas.microsoft.com/office/word/2018/wordml" xmlns:w16du="http://schemas.microsoft.com/office/word/2023/wordml/word16du" xmlns:w16sdtdh="http://schemas.microsoft.com/office/word/2020/wordml/sdtdatahash" xmlns:w16sdtfl="http://schemas.microsoft.com/office/word/2024/wordml/sdtformatlock" xmlns:w16se="http://schemas.microsoft.com/office/word/2015/wordml/symex" xmlns:wpg="http://schemas.microsoft.com/office/word/2010/wordprocessingGroup" xmlns:wpi="http://schemas.microsoft.com/office/word/2010/wordprocessingInk" xmlns:wne="http://schemas.microsoft.com/office/word/2006/wordml" xmlns:wps="http://schemas.microsoft.com/office/word/2010/wordprocessingShape" mc:Ignorable="w14 w15 w16se w16cid w16 w16cex w16sdtdh w16sdtfl w16du wp14">
   <w:p>
     <w:pPr>
       <w:pStyle w:val="Zhlav"/>
@@ -4094,7 +4162,7 @@
 </file>
 
 <file path=word/header6.xml><?xml version="1.0" encoding="utf-8"?>
-<w:hdr xmlns:wpc="http://schemas.microsoft.com/office/word/2010/wordprocessingCanvas" xmlns:cx="http://schemas.microsoft.com/office/drawing/2014/chartex" xmlns:cx1="http://schemas.microsoft.com/office/drawing/2015/9/8/chartex" xmlns:cx2="http://schemas.microsoft.com/office/drawing/2015/10/21/chartex" xmlns:cx3="http://schemas.microsoft.com/office/drawing/2016/5/9/chartex" xmlns:cx4="http://schemas.microsoft.com/office/drawing/2016/5/10/chartex" xmlns:cx5="http://schemas.microsoft.com/office/drawing/2016/5/11/chartex" xmlns:cx6="http://schemas.microsoft.com/office/drawing/2016/5/12/chartex" xmlns:cx7="http://schemas.microsoft.com/office/drawing/2016/5/13/chartex" xmlns:cx8="http://schemas.microsoft.com/office/drawing/2016/5/14/chartex" xmlns:mc="http://schemas.openxmlformats.org/markup-compatibility/2006" xmlns:aink="http://schemas.microsoft.com/office/drawing/2016/ink" xmlns:am3d="http://schemas.microsoft.com/office/drawing/2017/model3d" xmlns:o="urn:schemas-microsoft-com:office:office" xmlns:oel="http://schemas.microsoft.com/office/2019/extlst" xmlns:r="http://schemas.openxmlformats.org/officeDocument/2006/relationships" xmlns:m="http://schemas.openxmlformats.org/officeDocument/2006/math" xmlns:v="urn:schemas-microsoft-com:vml" xmlns:wp14="http://schemas.microsoft.com/office/word/2010/wordprocessingDrawing" xmlns:wp="http://schemas.openxmlformats.org/drawingml/2006/wordprocessingDrawing" xmlns:w10="urn:schemas-microsoft-com:office:word" xmlns:w="http://schemas.openxmlformats.org/wordprocessingml/2006/main" xmlns:w14="http://schemas.microsoft.com/office/word/2010/wordml" xmlns:w15="http://schemas.microsoft.com/office/word/2012/wordml" xmlns:w16cex="http://schemas.microsoft.com/office/word/2018/wordml/cex" xmlns:w16cid="http://schemas.microsoft.com/office/word/2016/wordml/cid" xmlns:w16="http://schemas.microsoft.com/office/word/2018/wordml" xmlns:w16sdtdh="http://schemas.microsoft.com/office/word/2020/wordml/sdtdatahash" xmlns:w16se="http://schemas.microsoft.com/office/word/2015/wordml/symex" xmlns:wpg="http://schemas.microsoft.com/office/word/2010/wordprocessingGroup" xmlns:wpi="http://schemas.microsoft.com/office/word/2010/wordprocessingInk" xmlns:wne="http://schemas.microsoft.com/office/word/2006/wordml" xmlns:wps="http://schemas.microsoft.com/office/word/2010/wordprocessingShape" mc:Ignorable="w14 w15 w16se w16cid w16 w16cex w16sdtdh wp14">
+<w:hdr xmlns:wpc="http://schemas.microsoft.com/office/word/2010/wordprocessingCanvas" xmlns:cx="http://schemas.microsoft.com/office/drawing/2014/chartex" xmlns:cx1="http://schemas.microsoft.com/office/drawing/2015/9/8/chartex" xmlns:cx2="http://schemas.microsoft.com/office/drawing/2015/10/21/chartex" xmlns:cx3="http://schemas.microsoft.com/office/drawing/2016/5/9/chartex" xmlns:cx4="http://schemas.microsoft.com/office/drawing/2016/5/10/chartex" xmlns:cx5="http://schemas.microsoft.com/office/drawing/2016/5/11/chartex" xmlns:cx6="http://schemas.microsoft.com/office/drawing/2016/5/12/chartex" xmlns:cx7="http://schemas.microsoft.com/office/drawing/2016/5/13/chartex" xmlns:cx8="http://schemas.microsoft.com/office/drawing/2016/5/14/chartex" xmlns:mc="http://schemas.openxmlformats.org/markup-compatibility/2006" xmlns:aink="http://schemas.microsoft.com/office/drawing/2016/ink" xmlns:am3d="http://schemas.microsoft.com/office/drawing/2017/model3d" xmlns:o="urn:schemas-microsoft-com:office:office" xmlns:oel="http://schemas.microsoft.com/office/2019/extlst" xmlns:r="http://schemas.openxmlformats.org/officeDocument/2006/relationships" xmlns:m="http://schemas.openxmlformats.org/officeDocument/2006/math" xmlns:v="urn:schemas-microsoft-com:vml" xmlns:wp14="http://schemas.microsoft.com/office/word/2010/wordprocessingDrawing" xmlns:wp="http://schemas.openxmlformats.org/drawingml/2006/wordprocessingDrawing" xmlns:w10="urn:schemas-microsoft-com:office:word" xmlns:w="http://schemas.openxmlformats.org/wordprocessingml/2006/main" xmlns:w14="http://schemas.microsoft.com/office/word/2010/wordml" xmlns:w15="http://schemas.microsoft.com/office/word/2012/wordml" xmlns:w16cex="http://schemas.microsoft.com/office/word/2018/wordml/cex" xmlns:w16cid="http://schemas.microsoft.com/office/word/2016/wordml/cid" xmlns:w16="http://schemas.microsoft.com/office/word/2018/wordml" xmlns:w16du="http://schemas.microsoft.com/office/word/2023/wordml/word16du" xmlns:w16sdtdh="http://schemas.microsoft.com/office/word/2020/wordml/sdtdatahash" xmlns:w16sdtfl="http://schemas.microsoft.com/office/word/2024/wordml/sdtformatlock" xmlns:w16se="http://schemas.microsoft.com/office/word/2015/wordml/symex" xmlns:wpg="http://schemas.microsoft.com/office/word/2010/wordprocessingGroup" xmlns:wpi="http://schemas.microsoft.com/office/word/2010/wordprocessingInk" xmlns:wne="http://schemas.microsoft.com/office/word/2006/wordml" xmlns:wps="http://schemas.microsoft.com/office/word/2010/wordprocessingShape" mc:Ignorable="w14 w15 w16se w16cid w16 w16cex w16sdtdh w16sdtfl w16du wp14">
   <w:p>
     <w:pPr>
       <w:pStyle w:val="Zhlav"/>
@@ -4104,7 +4172,7 @@
 </file>
 
 <file path=word/numbering.xml><?xml version="1.0" encoding="utf-8"?>
-<w:numbering xmlns:wpc="http://schemas.microsoft.com/office/word/2010/wordprocessingCanvas" xmlns:cx="http://schemas.microsoft.com/office/drawing/2014/chartex" xmlns:cx1="http://schemas.microsoft.com/office/drawing/2015/9/8/chartex" xmlns:cx2="http://schemas.microsoft.com/office/drawing/2015/10/21/chartex" xmlns:cx3="http://schemas.microsoft.com/office/drawing/2016/5/9/chartex" xmlns:cx4="http://schemas.microsoft.com/office/drawing/2016/5/10/chartex" xmlns:cx5="http://schemas.microsoft.com/office/drawing/2016/5/11/chartex" xmlns:cx6="http://schemas.microsoft.com/office/drawing/2016/5/12/chartex" xmlns:cx7="http://schemas.microsoft.com/office/drawing/2016/5/13/chartex" xmlns:cx8="http://schemas.microsoft.com/office/drawing/2016/5/14/chartex" xmlns:mc="http://schemas.openxmlformats.org/markup-compatibility/2006" xmlns:aink="http://schemas.microsoft.com/office/drawing/2016/ink" xmlns:am3d="http://schemas.microsoft.com/office/drawing/2017/model3d" xmlns:o="urn:schemas-microsoft-com:office:office" xmlns:oel="http://schemas.microsoft.com/office/2019/extlst" xmlns:r="http://schemas.openxmlformats.org/officeDocument/2006/relationships" xmlns:m="http://schemas.openxmlformats.org/officeDocument/2006/math" xmlns:v="urn:schemas-microsoft-com:vml" xmlns:wp14="http://schemas.microsoft.com/office/word/2010/wordprocessingDrawing" xmlns:wp="http://schemas.openxmlformats.org/drawingml/2006/wordprocessingDrawing" xmlns:w10="urn:schemas-microsoft-com:office:word" xmlns:w="http://schemas.openxmlformats.org/wordprocessingml/2006/main" xmlns:w14="http://schemas.microsoft.com/office/word/2010/wordml" xmlns:w15="http://schemas.microsoft.com/office/word/2012/wordml" xmlns:w16cex="http://schemas.microsoft.com/office/word/2018/wordml/cex" xmlns:w16cid="http://schemas.microsoft.com/office/word/2016/wordml/cid" xmlns:w16="http://schemas.microsoft.com/office/word/2018/wordml" xmlns:w16sdtdh="http://schemas.microsoft.com/office/word/2020/wordml/sdtdatahash" xmlns:w16se="http://schemas.microsoft.com/office/word/2015/wordml/symex" xmlns:wpg="http://schemas.microsoft.com/office/word/2010/wordprocessingGroup" xmlns:wpi="http://schemas.microsoft.com/office/word/2010/wordprocessingInk" xmlns:wne="http://schemas.microsoft.com/office/word/2006/wordml" xmlns:wps="http://schemas.microsoft.com/office/word/2010/wordprocessingShape" mc:Ignorable="w14 w15 w16se w16cid w16 w16cex w16sdtdh wp14">
+<w:numbering xmlns:wpc="http://schemas.microsoft.com/office/word/2010/wordprocessingCanvas" xmlns:cx="http://schemas.microsoft.com/office/drawing/2014/chartex" xmlns:cx1="http://schemas.microsoft.com/office/drawing/2015/9/8/chartex" xmlns:cx2="http://schemas.microsoft.com/office/drawing/2015/10/21/chartex" xmlns:cx3="http://schemas.microsoft.com/office/drawing/2016/5/9/chartex" xmlns:cx4="http://schemas.microsoft.com/office/drawing/2016/5/10/chartex" xmlns:cx5="http://schemas.microsoft.com/office/drawing/2016/5/11/chartex" xmlns:cx6="http://schemas.microsoft.com/office/drawing/2016/5/12/chartex" xmlns:cx7="http://schemas.microsoft.com/office/drawing/2016/5/13/chartex" xmlns:cx8="http://schemas.microsoft.com/office/drawing/2016/5/14/chartex" xmlns:mc="http://schemas.openxmlformats.org/markup-compatibility/2006" xmlns:aink="http://schemas.microsoft.com/office/drawing/2016/ink" xmlns:am3d="http://schemas.microsoft.com/office/drawing/2017/model3d" xmlns:o="urn:schemas-microsoft-com:office:office" xmlns:oel="http://schemas.microsoft.com/office/2019/extlst" xmlns:r="http://schemas.openxmlformats.org/officeDocument/2006/relationships" xmlns:m="http://schemas.openxmlformats.org/officeDocument/2006/math" xmlns:v="urn:schemas-microsoft-com:vml" xmlns:wp14="http://schemas.microsoft.com/office/word/2010/wordprocessingDrawing" xmlns:wp="http://schemas.openxmlformats.org/drawingml/2006/wordprocessingDrawing" xmlns:w10="urn:schemas-microsoft-com:office:word" xmlns:w="http://schemas.openxmlformats.org/wordprocessingml/2006/main" xmlns:w14="http://schemas.microsoft.com/office/word/2010/wordml" xmlns:w15="http://schemas.microsoft.com/office/word/2012/wordml" xmlns:w16cex="http://schemas.microsoft.com/office/word/2018/wordml/cex" xmlns:w16cid="http://schemas.microsoft.com/office/word/2016/wordml/cid" xmlns:w16="http://schemas.microsoft.com/office/word/2018/wordml" xmlns:w16du="http://schemas.microsoft.com/office/word/2023/wordml/word16du" xmlns:w16sdtdh="http://schemas.microsoft.com/office/word/2020/wordml/sdtdatahash" xmlns:w16sdtfl="http://schemas.microsoft.com/office/word/2024/wordml/sdtformatlock" xmlns:w16se="http://schemas.microsoft.com/office/word/2015/wordml/symex" xmlns:wpg="http://schemas.microsoft.com/office/word/2010/wordprocessingGroup" xmlns:wpi="http://schemas.microsoft.com/office/word/2010/wordprocessingInk" xmlns:wne="http://schemas.microsoft.com/office/word/2006/wordml" xmlns:wps="http://schemas.microsoft.com/office/word/2010/wordprocessingShape" mc:Ignorable="w14 w15 w16se w16cid w16 w16cex w16sdtdh w16sdtfl w16du wp14">
   <w:abstractNum w:abstractNumId="0" w15:restartNumberingAfterBreak="0">
     <w:nsid w:val="0D187AAA"/>
     <w:multiLevelType w:val="multilevel"/>
@@ -6081,7 +6149,7 @@
 </file>
 
 <file path=word/styles.xml><?xml version="1.0" encoding="utf-8"?>
-<w:styles xmlns:mc="http://schemas.openxmlformats.org/markup-compatibility/2006" xmlns:r="http://schemas.openxmlformats.org/officeDocument/2006/relationships" xmlns:w="http://schemas.openxmlformats.org/wordprocessingml/2006/main" xmlns:w14="http://schemas.microsoft.com/office/word/2010/wordml" xmlns:w15="http://schemas.microsoft.com/office/word/2012/wordml" xmlns:w16cex="http://schemas.microsoft.com/office/word/2018/wordml/cex" xmlns:w16cid="http://schemas.microsoft.com/office/word/2016/wordml/cid" xmlns:w16="http://schemas.microsoft.com/office/word/2018/wordml" xmlns:w16sdtdh="http://schemas.microsoft.com/office/word/2020/wordml/sdtdatahash" xmlns:w16se="http://schemas.microsoft.com/office/word/2015/wordml/symex" mc:Ignorable="w14 w15 w16se w16cid w16 w16cex w16sdtdh">
+<w:styles xmlns:mc="http://schemas.openxmlformats.org/markup-compatibility/2006" xmlns:r="http://schemas.openxmlformats.org/officeDocument/2006/relationships" xmlns:w="http://schemas.openxmlformats.org/wordprocessingml/2006/main" xmlns:w14="http://schemas.microsoft.com/office/word/2010/wordml" xmlns:w15="http://schemas.microsoft.com/office/word/2012/wordml" xmlns:w16cex="http://schemas.microsoft.com/office/word/2018/wordml/cex" xmlns:w16cid="http://schemas.microsoft.com/office/word/2016/wordml/cid" xmlns:w16="http://schemas.microsoft.com/office/word/2018/wordml" xmlns:w16du="http://schemas.microsoft.com/office/word/2023/wordml/word16du" xmlns:w16sdtdh="http://schemas.microsoft.com/office/word/2020/wordml/sdtdatahash" xmlns:w16sdtfl="http://schemas.microsoft.com/office/word/2024/wordml/sdtformatlock" xmlns:w16se="http://schemas.microsoft.com/office/word/2015/wordml/symex" mc:Ignorable="w14 w15 w16se w16cid w16 w16cex w16sdtdh w16sdtfl w16du">
   <w:docDefaults>
     <w:rPrDefault>
       <w:rPr>
@@ -7562,6 +7630,30 @@
 </file>
 
 <file path=customXml/item1.xml><?xml version="1.0" encoding="utf-8"?>
+<?mso-contentType ?>
+<FormTemplates xmlns="http://schemas.microsoft.com/sharepoint/v3/contenttype/forms">
+  <Display>DocumentLibraryForm</Display>
+  <Edit>DocumentLibraryForm</Edit>
+  <New>DocumentLibraryForm</New>
+</FormTemplates>
+</file>
+
+<file path=customXml/item2.xml><?xml version="1.0" encoding="utf-8"?>
+<p:properties xmlns:p="http://schemas.microsoft.com/office/2006/metadata/properties" xmlns:xsi="http://www.w3.org/2001/XMLSchema-instance" xmlns:pc="http://schemas.microsoft.com/office/infopath/2007/PartnerControls">
+  <documentManagement>
+    <TaxCatchAll xmlns="9069f8e3-06b5-4841-af59-bd496f6fbcdc" xsi:nil="true"/>
+    <lcf76f155ced4ddcb4097134ff3c332f xmlns="ac4d9f64-92e6-40df-bbe5-cbf691cfe8ae">
+      <Terms xmlns="http://schemas.microsoft.com/office/infopath/2007/PartnerControls"/>
+    </lcf76f155ced4ddcb4097134ff3c332f>
+  </documentManagement>
+</p:properties>
+</file>
+
+<file path=customXml/item3.xml><?xml version="1.0" encoding="utf-8"?>
+<b:Sources xmlns:b="http://schemas.openxmlformats.org/officeDocument/2006/bibliography" xmlns="http://schemas.openxmlformats.org/officeDocument/2006/bibliography" SelectedStyle="\APASixthEditionOfficeOnline.xsl" StyleName="APA" Version="6"/>
+</file>
+
+<file path=customXml/item4.xml><?xml version="1.0" encoding="utf-8"?>
 <ct:contentTypeSchema xmlns:ct="http://schemas.microsoft.com/office/2006/metadata/contentType" xmlns:ma="http://schemas.microsoft.com/office/2006/metadata/properties/metaAttributes" ct:_="" ma:_="" ma:contentTypeName="Dokument" ma:contentTypeID="0x0101007AC253A931DA3842A9467F19871E2C1B" ma:contentTypeVersion="10" ma:contentTypeDescription="Vytvoří nový dokument" ma:contentTypeScope="" ma:versionID="9dbcdc17d608927f05e31a50324249a7">
   <xsd:schema xmlns:xsd="http://www.w3.org/2001/XMLSchema" xmlns:xs="http://www.w3.org/2001/XMLSchema" xmlns:p="http://schemas.microsoft.com/office/2006/metadata/properties" xmlns:ns2="ac4d9f64-92e6-40df-bbe5-cbf691cfe8ae" xmlns:ns3="9069f8e3-06b5-4841-af59-bd496f6fbcdc" targetNamespace="http://schemas.microsoft.com/office/2006/metadata/properties" ma:root="true" ma:fieldsID="fb3d1d1e590abe5f5a4ef74e9b43408f" ns2:_="" ns3:_="">
     <xsd:import namespace="ac4d9f64-92e6-40df-bbe5-cbf691cfe8ae"/>
@@ -7750,31 +7842,34 @@
 </ct:contentTypeSchema>
 </file>
 
-<file path=customXml/item2.xml><?xml version="1.0" encoding="utf-8"?>
-<b:Sources xmlns:b="http://schemas.openxmlformats.org/officeDocument/2006/bibliography" xmlns="http://schemas.openxmlformats.org/officeDocument/2006/bibliography" SelectedStyle="\APASixthEditionOfficeOnline.xsl" StyleName="APA" Version="6"/>
+<file path=customXml/itemProps1.xml><?xml version="1.0" encoding="utf-8"?>
+<ds:datastoreItem xmlns:ds="http://schemas.openxmlformats.org/officeDocument/2006/customXml" ds:itemID="{E8FDF9F9-0BC5-4BD9-96CC-E3BC62E19A62}">
+  <ds:schemaRefs>
+    <ds:schemaRef ds:uri="http://schemas.microsoft.com/sharepoint/v3/contenttype/forms"/>
+  </ds:schemaRefs>
+</ds:datastoreItem>
 </file>
 
-<file path=customXml/item3.xml><?xml version="1.0" encoding="utf-8"?>
-<p:properties xmlns:p="http://schemas.microsoft.com/office/2006/metadata/properties" xmlns:xsi="http://www.w3.org/2001/XMLSchema-instance" xmlns:pc="http://schemas.microsoft.com/office/infopath/2007/PartnerControls">
-  <documentManagement>
-    <TaxCatchAll xmlns="9069f8e3-06b5-4841-af59-bd496f6fbcdc" xsi:nil="true"/>
-    <lcf76f155ced4ddcb4097134ff3c332f xmlns="ac4d9f64-92e6-40df-bbe5-cbf691cfe8ae">
-      <Terms xmlns="http://schemas.microsoft.com/office/infopath/2007/PartnerControls"/>
-    </lcf76f155ced4ddcb4097134ff3c332f>
-  </documentManagement>
-</p:properties>
+<file path=customXml/itemProps2.xml><?xml version="1.0" encoding="utf-8"?>
+<ds:datastoreItem xmlns:ds="http://schemas.openxmlformats.org/officeDocument/2006/customXml" ds:itemID="{FB1D83C0-C8CC-4C35-B0E6-D4B15A08C6B5}">
+  <ds:schemaRefs>
+    <ds:schemaRef ds:uri="http://schemas.microsoft.com/office/2006/metadata/properties"/>
+    <ds:schemaRef ds:uri="http://schemas.microsoft.com/office/infopath/2007/PartnerControls"/>
+    <ds:schemaRef ds:uri="9069f8e3-06b5-4841-af59-bd496f6fbcdc"/>
+    <ds:schemaRef ds:uri="ac4d9f64-92e6-40df-bbe5-cbf691cfe8ae"/>
+  </ds:schemaRefs>
+</ds:datastoreItem>
 </file>
 
-<file path=customXml/item4.xml><?xml version="1.0" encoding="utf-8"?>
-<?mso-contentType ?>
-<FormTemplates xmlns="http://schemas.microsoft.com/sharepoint/v3/contenttype/forms">
-  <Display>DocumentLibraryForm</Display>
-  <Edit>DocumentLibraryForm</Edit>
-  <New>DocumentLibraryForm</New>
-</FormTemplates>
+<file path=customXml/itemProps3.xml><?xml version="1.0" encoding="utf-8"?>
+<ds:datastoreItem xmlns:ds="http://schemas.openxmlformats.org/officeDocument/2006/customXml" ds:itemID="{E0BB6427-4419-4C21-A0DF-4471F23995B6}">
+  <ds:schemaRefs>
+    <ds:schemaRef ds:uri="http://schemas.openxmlformats.org/officeDocument/2006/bibliography"/>
+  </ds:schemaRefs>
+</ds:datastoreItem>
 </file>
 
-<file path=customXml/itemProps1.xml><?xml version="1.0" encoding="utf-8"?>
+<file path=customXml/itemProps4.xml><?xml version="1.0" encoding="utf-8"?>
 <ds:datastoreItem xmlns:ds="http://schemas.openxmlformats.org/officeDocument/2006/customXml" ds:itemID="{D5874249-D0BB-47A2-ADCE-DE87B2259BE8}">
   <ds:schemaRefs>
     <ds:schemaRef ds:uri="http://schemas.microsoft.com/office/2006/metadata/contentType"/>
@@ -7791,31 +7886,4 @@
     <ds:schemaRef ds:uri="http://schemas.microsoft.com/internal/obd"/>
   </ds:schemaRefs>
 </ds:datastoreItem>
-</file>
-
-<file path=customXml/itemProps2.xml><?xml version="1.0" encoding="utf-8"?>
-<ds:datastoreItem xmlns:ds="http://schemas.openxmlformats.org/officeDocument/2006/customXml" ds:itemID="{E0BB6427-4419-4C21-A0DF-4471F23995B6}">
-  <ds:schemaRefs>
-    <ds:schemaRef ds:uri="http://schemas.openxmlformats.org/officeDocument/2006/bibliography"/>
-  </ds:schemaRefs>
-</ds:datastoreItem>
-</file>
-
-<file path=customXml/itemProps3.xml><?xml version="1.0" encoding="utf-8"?>
-<ds:datastoreItem xmlns:ds="http://schemas.openxmlformats.org/officeDocument/2006/customXml" ds:itemID="{FB1D83C0-C8CC-4C35-B0E6-D4B15A08C6B5}">
-  <ds:schemaRefs>
-    <ds:schemaRef ds:uri="http://schemas.microsoft.com/office/2006/metadata/properties"/>
-    <ds:schemaRef ds:uri="http://schemas.microsoft.com/office/infopath/2007/PartnerControls"/>
-    <ds:schemaRef ds:uri="9069f8e3-06b5-4841-af59-bd496f6fbcdc"/>
-    <ds:schemaRef ds:uri="ac4d9f64-92e6-40df-bbe5-cbf691cfe8ae"/>
-  </ds:schemaRefs>
-</ds:datastoreItem>
-</file>
-
-<file path=customXml/itemProps4.xml><?xml version="1.0" encoding="utf-8"?>
-<ds:datastoreItem xmlns:ds="http://schemas.openxmlformats.org/officeDocument/2006/customXml" ds:itemID="{E8FDF9F9-0BC5-4BD9-96CC-E3BC62E19A62}">
-  <ds:schemaRefs>
-    <ds:schemaRef ds:uri="http://schemas.microsoft.com/sharepoint/v3/contenttype/forms"/>
-  </ds:schemaRefs>
-</ds:datastoreItem>
 </file>
</xml_diff>

<commit_message>
feat: remove temporary file of the MS Word document
</commit_message>
<xml_diff>
--- a/Barta_rocnikova_prace.docx
+++ b/Barta_rocnikova_prace.docx
@@ -1408,6 +1408,7 @@
       <w:bookmarkStart w:id="2" w:name="_Toc183979914"/>
       <w:bookmarkStart w:id="3" w:name="_Toc216425624"/>
       <w:bookmarkStart w:id="4" w:name="_Toc216425782"/>
+      <w:bookmarkStart w:id="5" w:name="_Toc222315287"/>
       <w:r>
         <w:lastRenderedPageBreak/>
         <w:t>Prohlášení</w:t>
@@ -1417,6 +1418,7 @@
       <w:bookmarkEnd w:id="2"/>
       <w:bookmarkEnd w:id="3"/>
       <w:bookmarkEnd w:id="4"/>
+      <w:bookmarkEnd w:id="5"/>
       <w:r>
         <w:t xml:space="preserve"> </w:t>
       </w:r>
@@ -1744,16 +1746,18 @@
         </w:numPr>
         <w:ind w:left="720"/>
       </w:pPr>
-      <w:bookmarkStart w:id="5" w:name="_Toc183979915"/>
-      <w:bookmarkStart w:id="6" w:name="_Toc216425625"/>
-      <w:bookmarkStart w:id="7" w:name="_Toc216425783"/>
+      <w:bookmarkStart w:id="6" w:name="_Toc183979915"/>
+      <w:bookmarkStart w:id="7" w:name="_Toc216425625"/>
+      <w:bookmarkStart w:id="8" w:name="_Toc216425783"/>
+      <w:bookmarkStart w:id="9" w:name="_Toc222315288"/>
       <w:r>
         <w:lastRenderedPageBreak/>
         <w:t>Poděkování</w:t>
       </w:r>
-      <w:bookmarkEnd w:id="5"/>
       <w:bookmarkEnd w:id="6"/>
       <w:bookmarkEnd w:id="7"/>
+      <w:bookmarkEnd w:id="8"/>
+      <w:bookmarkEnd w:id="9"/>
     </w:p>
     <w:p>
       <w:r>
@@ -1790,16 +1794,18 @@
         </w:numPr>
         <w:ind w:left="720"/>
       </w:pPr>
-      <w:bookmarkStart w:id="8" w:name="_Toc183979916"/>
-      <w:bookmarkStart w:id="9" w:name="_Toc216425626"/>
-      <w:bookmarkStart w:id="10" w:name="_Toc216425784"/>
+      <w:bookmarkStart w:id="10" w:name="_Toc183979916"/>
+      <w:bookmarkStart w:id="11" w:name="_Toc216425626"/>
+      <w:bookmarkStart w:id="12" w:name="_Toc216425784"/>
+      <w:bookmarkStart w:id="13" w:name="_Toc222315289"/>
       <w:r>
         <w:lastRenderedPageBreak/>
         <w:t>Anotace</w:t>
       </w:r>
-      <w:bookmarkEnd w:id="8"/>
-      <w:bookmarkEnd w:id="9"/>
       <w:bookmarkEnd w:id="10"/>
+      <w:bookmarkEnd w:id="11"/>
+      <w:bookmarkEnd w:id="12"/>
+      <w:bookmarkEnd w:id="13"/>
     </w:p>
     <w:p>
       <w:pPr>
@@ -1819,16 +1825,18 @@
         </w:numPr>
         <w:ind w:left="720"/>
       </w:pPr>
-      <w:bookmarkStart w:id="11" w:name="_Toc183979917"/>
-      <w:bookmarkStart w:id="12" w:name="_Toc216425627"/>
-      <w:bookmarkStart w:id="13" w:name="_Toc216425785"/>
+      <w:bookmarkStart w:id="14" w:name="_Toc183979917"/>
+      <w:bookmarkStart w:id="15" w:name="_Toc216425627"/>
+      <w:bookmarkStart w:id="16" w:name="_Toc216425785"/>
+      <w:bookmarkStart w:id="17" w:name="_Toc222315290"/>
       <w:r>
         <w:lastRenderedPageBreak/>
         <w:t>Klíčová slova</w:t>
       </w:r>
-      <w:bookmarkEnd w:id="11"/>
-      <w:bookmarkEnd w:id="12"/>
-      <w:bookmarkEnd w:id="13"/>
+      <w:bookmarkEnd w:id="14"/>
+      <w:bookmarkEnd w:id="15"/>
+      <w:bookmarkEnd w:id="16"/>
+      <w:bookmarkEnd w:id="17"/>
     </w:p>
     <w:p>
       <w:pPr>
@@ -1848,16 +1856,18 @@
         </w:numPr>
         <w:ind w:left="720"/>
       </w:pPr>
-      <w:bookmarkStart w:id="14" w:name="_Toc183979918"/>
-      <w:bookmarkStart w:id="15" w:name="_Toc216425628"/>
-      <w:bookmarkStart w:id="16" w:name="_Toc216425786"/>
+      <w:bookmarkStart w:id="18" w:name="_Toc183979918"/>
+      <w:bookmarkStart w:id="19" w:name="_Toc216425628"/>
+      <w:bookmarkStart w:id="20" w:name="_Toc216425786"/>
+      <w:bookmarkStart w:id="21" w:name="_Toc222315291"/>
       <w:r>
         <w:lastRenderedPageBreak/>
         <w:t>Obsah</w:t>
       </w:r>
-      <w:bookmarkEnd w:id="14"/>
-      <w:bookmarkEnd w:id="15"/>
-      <w:bookmarkEnd w:id="16"/>
+      <w:bookmarkEnd w:id="18"/>
+      <w:bookmarkEnd w:id="19"/>
+      <w:bookmarkEnd w:id="20"/>
+      <w:bookmarkEnd w:id="21"/>
     </w:p>
     <w:sdt>
       <w:sdtPr>
@@ -1896,7 +1906,7 @@
           <w:r>
             <w:fldChar w:fldCharType="separate"/>
           </w:r>
-          <w:hyperlink w:anchor="_Toc216425787" w:history="1">
+          <w:hyperlink w:anchor="_Toc222315292" w:history="1">
             <w:r>
               <w:rPr>
                 <w:rStyle w:val="Hypertextovodkaz"/>
@@ -1923,7 +1933,7 @@
                 <w:noProof/>
                 <w:webHidden/>
               </w:rPr>
-              <w:instrText xml:space="preserve"> PAGEREF _Toc216425787 \h </w:instrText>
+              <w:instrText xml:space="preserve"> PAGEREF _Toc222315292 \h </w:instrText>
             </w:r>
             <w:r>
               <w:rPr>
@@ -1943,7 +1953,7 @@
                 <w:noProof/>
                 <w:webHidden/>
               </w:rPr>
-              <w:t>9</w:t>
+              <w:t>10</w:t>
             </w:r>
             <w:r>
               <w:rPr>
@@ -1968,7 +1978,7 @@
               <w:lang w:eastAsia="cs-CZ"/>
             </w:rPr>
           </w:pPr>
-          <w:hyperlink w:anchor="_Toc216425788" w:history="1">
+          <w:hyperlink w:anchor="_Toc222315293" w:history="1">
             <w:r>
               <w:rPr>
                 <w:rStyle w:val="Hypertextovodkaz"/>
@@ -2011,7 +2021,7 @@
                 <w:noProof/>
                 <w:webHidden/>
               </w:rPr>
-              <w:instrText xml:space="preserve"> PAGEREF _Toc216425788 \h </w:instrText>
+              <w:instrText xml:space="preserve"> PAGEREF _Toc222315293 \h </w:instrText>
             </w:r>
             <w:r>
               <w:rPr>
@@ -2031,7 +2041,7 @@
                 <w:noProof/>
                 <w:webHidden/>
               </w:rPr>
-              <w:t>10</w:t>
+              <w:t>11</w:t>
             </w:r>
             <w:r>
               <w:rPr>
@@ -2056,7 +2066,7 @@
               <w:lang w:eastAsia="cs-CZ"/>
             </w:rPr>
           </w:pPr>
-          <w:hyperlink w:anchor="_Toc216425789" w:history="1">
+          <w:hyperlink w:anchor="_Toc222315294" w:history="1">
             <w:r>
               <w:rPr>
                 <w:rStyle w:val="Hypertextovodkaz"/>
@@ -2099,7 +2109,7 @@
                 <w:noProof/>
                 <w:webHidden/>
               </w:rPr>
-              <w:instrText xml:space="preserve"> PAGEREF _Toc216425789 \h </w:instrText>
+              <w:instrText xml:space="preserve"> PAGEREF _Toc222315294 \h </w:instrText>
             </w:r>
             <w:r>
               <w:rPr>
@@ -2119,7 +2129,7 @@
                 <w:noProof/>
                 <w:webHidden/>
               </w:rPr>
-              <w:t>10</w:t>
+              <w:t>11</w:t>
             </w:r>
             <w:r>
               <w:rPr>
@@ -2144,7 +2154,7 @@
               <w:lang w:eastAsia="cs-CZ"/>
             </w:rPr>
           </w:pPr>
-          <w:hyperlink w:anchor="_Toc216425790" w:history="1">
+          <w:hyperlink w:anchor="_Toc222315295" w:history="1">
             <w:r>
               <w:rPr>
                 <w:rStyle w:val="Hypertextovodkaz"/>
@@ -2187,7 +2197,7 @@
                 <w:noProof/>
                 <w:webHidden/>
               </w:rPr>
-              <w:instrText xml:space="preserve"> PAGEREF _Toc216425790 \h </w:instrText>
+              <w:instrText xml:space="preserve"> PAGEREF _Toc222315295 \h </w:instrText>
             </w:r>
             <w:r>
               <w:rPr>
@@ -2207,7 +2217,7 @@
                 <w:noProof/>
                 <w:webHidden/>
               </w:rPr>
-              <w:t>10</w:t>
+              <w:t>11</w:t>
             </w:r>
             <w:r>
               <w:rPr>
@@ -2232,7 +2242,7 @@
               <w:lang w:eastAsia="cs-CZ"/>
             </w:rPr>
           </w:pPr>
-          <w:hyperlink w:anchor="_Toc216425791" w:history="1">
+          <w:hyperlink w:anchor="_Toc222315296" w:history="1">
             <w:r>
               <w:rPr>
                 <w:rStyle w:val="Hypertextovodkaz"/>
@@ -2254,56 +2264,7 @@
                 <w:rStyle w:val="Hypertextovodkaz"/>
                 <w:noProof/>
               </w:rPr>
-              <w:t>Sass</w:t>
-            </w:r>
-            <w:r>
-              <w:rPr>
-                <w:rStyle w:val="Hypertextovodkaz"/>
-                <w:noProof/>
-              </w:rPr>
-              <w:t xml:space="preserve"> </w:t>
-            </w:r>
-            <w:r>
-              <w:rPr>
-                <w:rStyle w:val="Hypertextovodkaz"/>
-                <w:noProof/>
-              </w:rPr>
-              <w:t>C</w:t>
-            </w:r>
-            <w:r>
-              <w:rPr>
-                <w:rStyle w:val="Hypertextovodkaz"/>
-                <w:noProof/>
-              </w:rPr>
-              <w:t>S</w:t>
-            </w:r>
-            <w:r>
-              <w:rPr>
-                <w:rStyle w:val="Hypertextovodkaz"/>
-                <w:noProof/>
-              </w:rPr>
-              <w:t>S</w:t>
-            </w:r>
-            <w:r>
-              <w:rPr>
-                <w:rStyle w:val="Hypertextovodkaz"/>
-                <w:noProof/>
-              </w:rPr>
-              <w:t xml:space="preserve"> (</w:t>
-            </w:r>
-            <w:r>
-              <w:rPr>
-                <w:rStyle w:val="Hypertextovodkaz"/>
-                <w:noProof/>
-              </w:rPr>
-              <w:t>SCSS</w:t>
-            </w:r>
-            <w:r>
-              <w:rPr>
-                <w:rStyle w:val="Hypertextovodkaz"/>
-                <w:noProof/>
-              </w:rPr>
-              <w:t>)</w:t>
+              <w:t>Sass CSS (SCSS)</w:t>
             </w:r>
             <w:r>
               <w:rPr>
@@ -2324,7 +2285,7 @@
                 <w:noProof/>
                 <w:webHidden/>
               </w:rPr>
-              <w:instrText xml:space="preserve"> PAGEREF _Toc216425791 \h </w:instrText>
+              <w:instrText xml:space="preserve"> PAGEREF _Toc222315296 \h </w:instrText>
             </w:r>
             <w:r>
               <w:rPr>
@@ -2344,7 +2305,7 @@
                 <w:noProof/>
                 <w:webHidden/>
               </w:rPr>
-              <w:t>10</w:t>
+              <w:t>11</w:t>
             </w:r>
             <w:r>
               <w:rPr>
@@ -2369,7 +2330,7 @@
               <w:lang w:eastAsia="cs-CZ"/>
             </w:rPr>
           </w:pPr>
-          <w:hyperlink w:anchor="_Toc216425792" w:history="1">
+          <w:hyperlink w:anchor="_Toc222315297" w:history="1">
             <w:r>
               <w:rPr>
                 <w:rStyle w:val="Hypertextovodkaz"/>
@@ -2412,7 +2373,7 @@
                 <w:noProof/>
                 <w:webHidden/>
               </w:rPr>
-              <w:instrText xml:space="preserve"> PAGEREF _Toc216425792 \h </w:instrText>
+              <w:instrText xml:space="preserve"> PAGEREF _Toc222315297 \h </w:instrText>
             </w:r>
             <w:r>
               <w:rPr>
@@ -2432,7 +2393,7 @@
                 <w:noProof/>
                 <w:webHidden/>
               </w:rPr>
-              <w:t>10</w:t>
+              <w:t>11</w:t>
             </w:r>
             <w:r>
               <w:rPr>
@@ -2457,7 +2418,7 @@
               <w:lang w:eastAsia="cs-CZ"/>
             </w:rPr>
           </w:pPr>
-          <w:hyperlink w:anchor="_Toc216425793" w:history="1">
+          <w:hyperlink w:anchor="_Toc222315298" w:history="1">
             <w:r>
               <w:rPr>
                 <w:rStyle w:val="Hypertextovodkaz"/>
@@ -2500,7 +2461,7 @@
                 <w:noProof/>
                 <w:webHidden/>
               </w:rPr>
-              <w:instrText xml:space="preserve"> PAGEREF _Toc216425793 \h </w:instrText>
+              <w:instrText xml:space="preserve"> PAGEREF _Toc222315298 \h </w:instrText>
             </w:r>
             <w:r>
               <w:rPr>
@@ -2520,7 +2481,7 @@
                 <w:noProof/>
                 <w:webHidden/>
               </w:rPr>
-              <w:t>11</w:t>
+              <w:t>12</w:t>
             </w:r>
             <w:r>
               <w:rPr>
@@ -2545,7 +2506,7 @@
               <w:lang w:eastAsia="cs-CZ"/>
             </w:rPr>
           </w:pPr>
-          <w:hyperlink w:anchor="_Toc216425794" w:history="1">
+          <w:hyperlink w:anchor="_Toc222315299" w:history="1">
             <w:r>
               <w:rPr>
                 <w:rStyle w:val="Hypertextovodkaz"/>
@@ -2588,7 +2549,7 @@
                 <w:noProof/>
                 <w:webHidden/>
               </w:rPr>
-              <w:instrText xml:space="preserve"> PAGEREF _Toc216425794 \h </w:instrText>
+              <w:instrText xml:space="preserve"> PAGEREF _Toc222315299 \h </w:instrText>
             </w:r>
             <w:r>
               <w:rPr>
@@ -2608,7 +2569,7 @@
                 <w:noProof/>
                 <w:webHidden/>
               </w:rPr>
-              <w:t>11</w:t>
+              <w:t>12</w:t>
             </w:r>
             <w:r>
               <w:rPr>
@@ -2633,7 +2594,7 @@
               <w:lang w:eastAsia="cs-CZ"/>
             </w:rPr>
           </w:pPr>
-          <w:hyperlink w:anchor="_Toc216425795" w:history="1">
+          <w:hyperlink w:anchor="_Toc222315300" w:history="1">
             <w:r>
               <w:rPr>
                 <w:rStyle w:val="Hypertextovodkaz"/>
@@ -2676,7 +2637,7 @@
                 <w:noProof/>
                 <w:webHidden/>
               </w:rPr>
-              <w:instrText xml:space="preserve"> PAGEREF _Toc216425795 \h </w:instrText>
+              <w:instrText xml:space="preserve"> PAGEREF _Toc222315300 \h </w:instrText>
             </w:r>
             <w:r>
               <w:rPr>
@@ -2696,7 +2657,7 @@
                 <w:noProof/>
                 <w:webHidden/>
               </w:rPr>
-              <w:t>11</w:t>
+              <w:t>12</w:t>
             </w:r>
             <w:r>
               <w:rPr>
@@ -2720,7 +2681,7 @@
               <w:lang w:eastAsia="cs-CZ"/>
             </w:rPr>
           </w:pPr>
-          <w:hyperlink w:anchor="_Toc216425796" w:history="1">
+          <w:hyperlink w:anchor="_Toc222315301" w:history="1">
             <w:r>
               <w:rPr>
                 <w:rStyle w:val="Hypertextovodkaz"/>
@@ -2747,7 +2708,7 @@
                 <w:noProof/>
                 <w:webHidden/>
               </w:rPr>
-              <w:instrText xml:space="preserve"> PAGEREF _Toc216425796 \h </w:instrText>
+              <w:instrText xml:space="preserve"> PAGEREF _Toc222315301 \h </w:instrText>
             </w:r>
             <w:r>
               <w:rPr>
@@ -2767,362 +2728,7 @@
                 <w:noProof/>
                 <w:webHidden/>
               </w:rPr>
-              <w:t>12</w:t>
-            </w:r>
-            <w:r>
-              <w:rPr>
-                <w:noProof/>
-                <w:webHidden/>
-              </w:rPr>
-              <w:fldChar w:fldCharType="end"/>
-            </w:r>
-          </w:hyperlink>
-        </w:p>
-        <w:p>
-          <w:pPr>
-            <w:pStyle w:val="Obsah1"/>
-            <w:tabs>
-              <w:tab w:val="right" w:leader="dot" w:pos="9628"/>
-            </w:tabs>
-            <w:rPr>
-              <w:rFonts w:asciiTheme="minorHAnsi" w:eastAsiaTheme="minorEastAsia" w:hAnsiTheme="minorHAnsi"/>
-              <w:noProof/>
-              <w:sz w:val="24"/>
-              <w:lang w:eastAsia="cs-CZ"/>
-            </w:rPr>
-          </w:pPr>
-          <w:hyperlink w:anchor="_Toc216425797" w:history="1">
-            <w:r>
-              <w:rPr>
-                <w:rStyle w:val="Hypertextovodkaz"/>
-                <w:noProof/>
-              </w:rPr>
-              <w:t>Použitá literatura</w:t>
-            </w:r>
-            <w:r>
-              <w:rPr>
-                <w:noProof/>
-                <w:webHidden/>
-              </w:rPr>
-              <w:tab/>
-            </w:r>
-            <w:r>
-              <w:rPr>
-                <w:noProof/>
-                <w:webHidden/>
-              </w:rPr>
-              <w:fldChar w:fldCharType="begin"/>
-            </w:r>
-            <w:r>
-              <w:rPr>
-                <w:noProof/>
-                <w:webHidden/>
-              </w:rPr>
-              <w:instrText xml:space="preserve"> PAGEREF _Toc216425797 \h </w:instrText>
-            </w:r>
-            <w:r>
-              <w:rPr>
-                <w:noProof/>
-                <w:webHidden/>
-              </w:rPr>
-            </w:r>
-            <w:r>
-              <w:rPr>
-                <w:noProof/>
-                <w:webHidden/>
-              </w:rPr>
-              <w:fldChar w:fldCharType="separate"/>
-            </w:r>
-            <w:r>
-              <w:rPr>
-                <w:noProof/>
-                <w:webHidden/>
-              </w:rPr>
               <w:t>13</w:t>
-            </w:r>
-            <w:r>
-              <w:rPr>
-                <w:noProof/>
-                <w:webHidden/>
-              </w:rPr>
-              <w:fldChar w:fldCharType="end"/>
-            </w:r>
-          </w:hyperlink>
-        </w:p>
-        <w:p>
-          <w:pPr>
-            <w:pStyle w:val="Obsah1"/>
-            <w:tabs>
-              <w:tab w:val="right" w:leader="dot" w:pos="9628"/>
-            </w:tabs>
-            <w:rPr>
-              <w:rFonts w:asciiTheme="minorHAnsi" w:eastAsiaTheme="minorEastAsia" w:hAnsiTheme="minorHAnsi"/>
-              <w:noProof/>
-              <w:sz w:val="24"/>
-              <w:lang w:eastAsia="cs-CZ"/>
-            </w:rPr>
-          </w:pPr>
-          <w:hyperlink w:anchor="_Toc216425798" w:history="1">
-            <w:r>
-              <w:rPr>
-                <w:rStyle w:val="Hypertextovodkaz"/>
-                <w:noProof/>
-              </w:rPr>
-              <w:t>Seznam obrázků</w:t>
-            </w:r>
-            <w:r>
-              <w:rPr>
-                <w:noProof/>
-                <w:webHidden/>
-              </w:rPr>
-              <w:tab/>
-            </w:r>
-            <w:r>
-              <w:rPr>
-                <w:noProof/>
-                <w:webHidden/>
-              </w:rPr>
-              <w:fldChar w:fldCharType="begin"/>
-            </w:r>
-            <w:r>
-              <w:rPr>
-                <w:noProof/>
-                <w:webHidden/>
-              </w:rPr>
-              <w:instrText xml:space="preserve"> PAGEREF _Toc216425798 \h </w:instrText>
-            </w:r>
-            <w:r>
-              <w:rPr>
-                <w:noProof/>
-                <w:webHidden/>
-              </w:rPr>
-            </w:r>
-            <w:r>
-              <w:rPr>
-                <w:noProof/>
-                <w:webHidden/>
-              </w:rPr>
-              <w:fldChar w:fldCharType="separate"/>
-            </w:r>
-            <w:r>
-              <w:rPr>
-                <w:noProof/>
-                <w:webHidden/>
-              </w:rPr>
-              <w:t>14</w:t>
-            </w:r>
-            <w:r>
-              <w:rPr>
-                <w:noProof/>
-                <w:webHidden/>
-              </w:rPr>
-              <w:fldChar w:fldCharType="end"/>
-            </w:r>
-          </w:hyperlink>
-        </w:p>
-        <w:p>
-          <w:pPr>
-            <w:pStyle w:val="Obsah1"/>
-            <w:tabs>
-              <w:tab w:val="right" w:leader="dot" w:pos="9628"/>
-            </w:tabs>
-            <w:rPr>
-              <w:rFonts w:asciiTheme="minorHAnsi" w:eastAsiaTheme="minorEastAsia" w:hAnsiTheme="minorHAnsi"/>
-              <w:noProof/>
-              <w:sz w:val="24"/>
-              <w:lang w:eastAsia="cs-CZ"/>
-            </w:rPr>
-          </w:pPr>
-          <w:hyperlink w:anchor="_Toc216425799" w:history="1">
-            <w:r>
-              <w:rPr>
-                <w:rStyle w:val="Hypertextovodkaz"/>
-                <w:noProof/>
-              </w:rPr>
-              <w:t>Seznam tabulek</w:t>
-            </w:r>
-            <w:r>
-              <w:rPr>
-                <w:noProof/>
-                <w:webHidden/>
-              </w:rPr>
-              <w:tab/>
-            </w:r>
-            <w:r>
-              <w:rPr>
-                <w:noProof/>
-                <w:webHidden/>
-              </w:rPr>
-              <w:fldChar w:fldCharType="begin"/>
-            </w:r>
-            <w:r>
-              <w:rPr>
-                <w:noProof/>
-                <w:webHidden/>
-              </w:rPr>
-              <w:instrText xml:space="preserve"> PAGEREF _Toc216425799 \h </w:instrText>
-            </w:r>
-            <w:r>
-              <w:rPr>
-                <w:noProof/>
-                <w:webHidden/>
-              </w:rPr>
-            </w:r>
-            <w:r>
-              <w:rPr>
-                <w:noProof/>
-                <w:webHidden/>
-              </w:rPr>
-              <w:fldChar w:fldCharType="separate"/>
-            </w:r>
-            <w:r>
-              <w:rPr>
-                <w:noProof/>
-                <w:webHidden/>
-              </w:rPr>
-              <w:t>15</w:t>
-            </w:r>
-            <w:r>
-              <w:rPr>
-                <w:noProof/>
-                <w:webHidden/>
-              </w:rPr>
-              <w:fldChar w:fldCharType="end"/>
-            </w:r>
-          </w:hyperlink>
-        </w:p>
-        <w:p>
-          <w:pPr>
-            <w:pStyle w:val="Obsah1"/>
-            <w:tabs>
-              <w:tab w:val="right" w:leader="dot" w:pos="9628"/>
-            </w:tabs>
-            <w:rPr>
-              <w:rFonts w:asciiTheme="minorHAnsi" w:eastAsiaTheme="minorEastAsia" w:hAnsiTheme="minorHAnsi"/>
-              <w:noProof/>
-              <w:sz w:val="24"/>
-              <w:lang w:eastAsia="cs-CZ"/>
-            </w:rPr>
-          </w:pPr>
-          <w:hyperlink w:anchor="_Toc216425800" w:history="1">
-            <w:r>
-              <w:rPr>
-                <w:rStyle w:val="Hypertextovodkaz"/>
-                <w:noProof/>
-              </w:rPr>
-              <w:t>Seznam příloh</w:t>
-            </w:r>
-            <w:r>
-              <w:rPr>
-                <w:noProof/>
-                <w:webHidden/>
-              </w:rPr>
-              <w:tab/>
-            </w:r>
-            <w:r>
-              <w:rPr>
-                <w:noProof/>
-                <w:webHidden/>
-              </w:rPr>
-              <w:fldChar w:fldCharType="begin"/>
-            </w:r>
-            <w:r>
-              <w:rPr>
-                <w:noProof/>
-                <w:webHidden/>
-              </w:rPr>
-              <w:instrText xml:space="preserve"> PAGEREF _Toc216425800 \h </w:instrText>
-            </w:r>
-            <w:r>
-              <w:rPr>
-                <w:noProof/>
-                <w:webHidden/>
-              </w:rPr>
-            </w:r>
-            <w:r>
-              <w:rPr>
-                <w:noProof/>
-                <w:webHidden/>
-              </w:rPr>
-              <w:fldChar w:fldCharType="separate"/>
-            </w:r>
-            <w:r>
-              <w:rPr>
-                <w:noProof/>
-                <w:webHidden/>
-              </w:rPr>
-              <w:t>16</w:t>
-            </w:r>
-            <w:r>
-              <w:rPr>
-                <w:noProof/>
-                <w:webHidden/>
-              </w:rPr>
-              <w:fldChar w:fldCharType="end"/>
-            </w:r>
-          </w:hyperlink>
-        </w:p>
-        <w:p>
-          <w:pPr>
-            <w:pStyle w:val="Obsah1"/>
-            <w:tabs>
-              <w:tab w:val="right" w:leader="dot" w:pos="9628"/>
-            </w:tabs>
-            <w:rPr>
-              <w:rFonts w:asciiTheme="minorHAnsi" w:eastAsiaTheme="minorEastAsia" w:hAnsiTheme="minorHAnsi"/>
-              <w:noProof/>
-              <w:sz w:val="24"/>
-              <w:lang w:eastAsia="cs-CZ"/>
-            </w:rPr>
-          </w:pPr>
-          <w:hyperlink w:anchor="_Toc216425801" w:history="1">
-            <w:r>
-              <w:rPr>
-                <w:rStyle w:val="Hypertextovodkaz"/>
-                <w:noProof/>
-              </w:rPr>
-              <w:t>Přílohy</w:t>
-            </w:r>
-            <w:r>
-              <w:rPr>
-                <w:noProof/>
-                <w:webHidden/>
-              </w:rPr>
-              <w:tab/>
-            </w:r>
-            <w:r>
-              <w:rPr>
-                <w:noProof/>
-                <w:webHidden/>
-              </w:rPr>
-              <w:fldChar w:fldCharType="begin"/>
-            </w:r>
-            <w:r>
-              <w:rPr>
-                <w:noProof/>
-                <w:webHidden/>
-              </w:rPr>
-              <w:instrText xml:space="preserve"> PAGEREF _Toc216425801 \h </w:instrText>
-            </w:r>
-            <w:r>
-              <w:rPr>
-                <w:noProof/>
-                <w:webHidden/>
-              </w:rPr>
-            </w:r>
-            <w:r>
-              <w:rPr>
-                <w:noProof/>
-                <w:webHidden/>
-              </w:rPr>
-              <w:fldChar w:fldCharType="separate"/>
-            </w:r>
-            <w:r>
-              <w:rPr>
-                <w:noProof/>
-                <w:webHidden/>
-              </w:rPr>
-              <w:t>17</w:t>
             </w:r>
             <w:r>
               <w:rPr>
@@ -3162,12 +2768,12 @@
         </w:numPr>
         <w:ind w:left="720"/>
       </w:pPr>
-      <w:bookmarkStart w:id="17" w:name="_Toc216425787"/>
+      <w:bookmarkStart w:id="22" w:name="_Toc222315292"/>
       <w:r>
         <w:lastRenderedPageBreak/>
         <w:t>Úvod</w:t>
       </w:r>
-      <w:bookmarkEnd w:id="17"/>
+      <w:bookmarkEnd w:id="22"/>
     </w:p>
     <w:p>
       <w:pPr>
@@ -3182,84 +2788,13 @@
       <w:pPr>
         <w:pStyle w:val="Nadpis1"/>
       </w:pPr>
-      <w:bookmarkStart w:id="18" w:name="_Toc216425788"/>
+      <w:bookmarkStart w:id="23" w:name="_Toc222315293"/>
       <w:r>
         <w:lastRenderedPageBreak/>
         <w:t>Teoretická čás</w:t>
       </w:r>
       <w:r>
         <w:t>t</w:t>
-      </w:r>
-      <w:bookmarkEnd w:id="18"/>
-    </w:p>
-    <w:p>
-      <w:pPr>
-        <w:pStyle w:val="Nadpis2"/>
-      </w:pPr>
-      <w:bookmarkStart w:id="19" w:name="_Toc216425789"/>
-      <w:r>
-        <w:t>Angular</w:t>
-      </w:r>
-      <w:bookmarkEnd w:id="19"/>
-    </w:p>
-    <w:p>
-      <w:pPr>
-        <w:pStyle w:val="Nadpis2"/>
-      </w:pPr>
-      <w:bookmarkStart w:id="20" w:name="_Toc216425790"/>
-      <w:r>
-        <w:t>Angular Material</w:t>
-      </w:r>
-      <w:bookmarkEnd w:id="20"/>
-    </w:p>
-    <w:p>
-      <w:pPr>
-        <w:pStyle w:val="Nadpis2"/>
-      </w:pPr>
-      <w:bookmarkStart w:id="21" w:name="_Toc216425791"/>
-      <w:proofErr w:type="spellStart"/>
-      <w:r>
-        <w:t>Sass</w:t>
-      </w:r>
-      <w:proofErr w:type="spellEnd"/>
-      <w:r>
-        <w:t xml:space="preserve"> CSS</w:t>
-      </w:r>
-      <w:r>
-        <w:t xml:space="preserve"> (</w:t>
-      </w:r>
-      <w:r>
-        <w:t>SCSS</w:t>
-      </w:r>
-      <w:r>
-        <w:t>)</w:t>
-      </w:r>
-      <w:bookmarkEnd w:id="21"/>
-    </w:p>
-    <w:p>
-      <w:pPr>
-        <w:pStyle w:val="Nadpis2"/>
-      </w:pPr>
-      <w:bookmarkStart w:id="22" w:name="_Toc216425792"/>
-      <w:r>
-        <w:t>Vývoj Habit Trackeru</w:t>
-      </w:r>
-      <w:bookmarkEnd w:id="22"/>
-      <w:r>
-        <w:br w:type="page"/>
-      </w:r>
-    </w:p>
-    <w:p>
-      <w:pPr>
-        <w:pStyle w:val="Nadpis1"/>
-      </w:pPr>
-      <w:bookmarkStart w:id="23" w:name="_Toc216425793"/>
-      <w:r>
-        <w:lastRenderedPageBreak/>
-        <w:t>Praktická</w:t>
-      </w:r>
-      <w:r>
-        <w:t xml:space="preserve"> část</w:t>
       </w:r>
       <w:bookmarkEnd w:id="23"/>
     </w:p>
@@ -3267,9 +2802,9 @@
       <w:pPr>
         <w:pStyle w:val="Nadpis2"/>
       </w:pPr>
-      <w:bookmarkStart w:id="24" w:name="_Toc216425794"/>
-      <w:r>
-        <w:t>Začátek vývoje</w:t>
+      <w:bookmarkStart w:id="24" w:name="_Toc222315294"/>
+      <w:r>
+        <w:t>Angular</w:t>
       </w:r>
       <w:bookmarkEnd w:id="24"/>
     </w:p>
@@ -3277,11 +2812,82 @@
       <w:pPr>
         <w:pStyle w:val="Nadpis2"/>
       </w:pPr>
-      <w:bookmarkStart w:id="25" w:name="_Toc216425795"/>
+      <w:bookmarkStart w:id="25" w:name="_Toc222315295"/>
+      <w:r>
+        <w:t>Angular Material</w:t>
+      </w:r>
+      <w:bookmarkEnd w:id="25"/>
+    </w:p>
+    <w:p>
+      <w:pPr>
+        <w:pStyle w:val="Nadpis2"/>
+      </w:pPr>
+      <w:bookmarkStart w:id="26" w:name="_Toc222315296"/>
+      <w:proofErr w:type="spellStart"/>
+      <w:r>
+        <w:t>Sass</w:t>
+      </w:r>
+      <w:proofErr w:type="spellEnd"/>
+      <w:r>
+        <w:t xml:space="preserve"> CSS</w:t>
+      </w:r>
+      <w:r>
+        <w:t xml:space="preserve"> (</w:t>
+      </w:r>
+      <w:r>
+        <w:t>SCSS</w:t>
+      </w:r>
+      <w:r>
+        <w:t>)</w:t>
+      </w:r>
+      <w:bookmarkEnd w:id="26"/>
+    </w:p>
+    <w:p>
+      <w:pPr>
+        <w:pStyle w:val="Nadpis2"/>
+      </w:pPr>
+      <w:bookmarkStart w:id="27" w:name="_Toc222315297"/>
+      <w:r>
+        <w:t>Vývoj Habit Trackeru</w:t>
+      </w:r>
+      <w:bookmarkEnd w:id="27"/>
+      <w:r>
+        <w:br w:type="page"/>
+      </w:r>
+    </w:p>
+    <w:p>
+      <w:pPr>
+        <w:pStyle w:val="Nadpis1"/>
+      </w:pPr>
+      <w:bookmarkStart w:id="28" w:name="_Toc222315298"/>
+      <w:r>
+        <w:lastRenderedPageBreak/>
+        <w:t>Praktická</w:t>
+      </w:r>
+      <w:r>
+        <w:t xml:space="preserve"> část</w:t>
+      </w:r>
+      <w:bookmarkEnd w:id="28"/>
+    </w:p>
+    <w:p>
+      <w:pPr>
+        <w:pStyle w:val="Nadpis2"/>
+      </w:pPr>
+      <w:bookmarkStart w:id="29" w:name="_Toc222315299"/>
+      <w:r>
+        <w:t>Začátek vývoje</w:t>
+      </w:r>
+      <w:bookmarkEnd w:id="29"/>
+    </w:p>
+    <w:p>
+      <w:pPr>
+        <w:pStyle w:val="Nadpis2"/>
+      </w:pPr>
+      <w:bookmarkStart w:id="30" w:name="_Toc222315300"/>
       <w:r>
         <w:t>Problémy při začátcích</w:t>
       </w:r>
-      <w:bookmarkEnd w:id="25"/>
+      <w:bookmarkEnd w:id="30"/>
     </w:p>
     <w:p>
       <w:pPr>
@@ -3301,12 +2907,12 @@
         </w:numPr>
         <w:ind w:left="720"/>
       </w:pPr>
-      <w:bookmarkStart w:id="26" w:name="_Toc216425796"/>
+      <w:bookmarkStart w:id="31" w:name="_Toc222315301"/>
       <w:r>
         <w:lastRenderedPageBreak/>
         <w:t>Závěr</w:t>
       </w:r>
-      <w:bookmarkEnd w:id="26"/>
+      <w:bookmarkEnd w:id="31"/>
       <w:r>
         <w:br w:type="page"/>
       </w:r>
@@ -3320,12 +2926,12 @@
         </w:numPr>
         <w:ind w:left="720"/>
       </w:pPr>
-      <w:bookmarkStart w:id="27" w:name="_Toc216425797"/>
+      <w:bookmarkStart w:id="32" w:name="_Toc222315302"/>
       <w:r>
         <w:lastRenderedPageBreak/>
         <w:t>Použitá literatura</w:t>
       </w:r>
-      <w:bookmarkEnd w:id="27"/>
+      <w:bookmarkEnd w:id="32"/>
     </w:p>
     <w:p>
       <w:pPr>
@@ -3369,12 +2975,12 @@
         </w:numPr>
         <w:ind w:left="720"/>
       </w:pPr>
-      <w:bookmarkStart w:id="28" w:name="_Toc216425798"/>
+      <w:bookmarkStart w:id="33" w:name="_Toc222315303"/>
       <w:r>
         <w:lastRenderedPageBreak/>
         <w:t>Seznam obrázků</w:t>
       </w:r>
-      <w:bookmarkEnd w:id="28"/>
+      <w:bookmarkEnd w:id="33"/>
     </w:p>
     <w:p>
       <w:pPr>
@@ -3394,12 +3000,12 @@
         </w:numPr>
         <w:ind w:left="720"/>
       </w:pPr>
-      <w:bookmarkStart w:id="29" w:name="_Toc216425799"/>
+      <w:bookmarkStart w:id="34" w:name="_Toc222315304"/>
       <w:r>
         <w:lastRenderedPageBreak/>
         <w:t>Seznam tabulek</w:t>
       </w:r>
-      <w:bookmarkEnd w:id="29"/>
+      <w:bookmarkEnd w:id="34"/>
     </w:p>
     <w:p>
       <w:pPr>
@@ -3419,12 +3025,12 @@
         </w:numPr>
         <w:ind w:left="720"/>
       </w:pPr>
-      <w:bookmarkStart w:id="30" w:name="_Toc216425800"/>
+      <w:bookmarkStart w:id="35" w:name="_Toc222315305"/>
       <w:r>
         <w:lastRenderedPageBreak/>
         <w:t>Seznam příloh</w:t>
       </w:r>
-      <w:bookmarkEnd w:id="30"/>
+      <w:bookmarkEnd w:id="35"/>
     </w:p>
     <w:p>
       <w:r>
@@ -3476,12 +3082,12 @@
         </w:numPr>
         <w:ind w:left="720"/>
       </w:pPr>
-      <w:bookmarkStart w:id="31" w:name="_Toc216425801"/>
+      <w:bookmarkStart w:id="36" w:name="_Toc222315306"/>
       <w:r>
         <w:lastRenderedPageBreak/>
         <w:t>Přílohy</w:t>
       </w:r>
-      <w:bookmarkEnd w:id="31"/>
+      <w:bookmarkEnd w:id="36"/>
     </w:p>
     <w:p>
       <w:r>

</xml_diff>